<commit_message>
Some corrections to requirements
Issues: Do FR 4.1 and 4.2 need to be separate?
Expected results for FR 2.1 should be somewhere else?
Need structure for references
</commit_message>
<xml_diff>
--- a/main/Reqs2015-2016.docx
+++ b/main/Reqs2015-2016.docx
@@ -1,6 +1,6 @@
 
 <file path=word/document.xml><?xml version="1.0" encoding="utf-8"?>
-<w:document xmlns:wpc="http://schemas.microsoft.com/office/word/2010/wordprocessingCanvas" xmlns:mc="http://schemas.openxmlformats.org/markup-compatibility/2006" xmlns:o="urn:schemas-microsoft-com:office:office" xmlns:r="http://schemas.openxmlformats.org/officeDocument/2006/relationships" xmlns:m="http://schemas.openxmlformats.org/officeDocument/2006/math" xmlns:v="urn:schemas-microsoft-com:vml" xmlns:wp14="http://schemas.microsoft.com/office/word/2010/wordprocessingDrawing" xmlns:wp="http://schemas.openxmlformats.org/drawingml/2006/wordprocessingDrawing" xmlns:w10="urn:schemas-microsoft-com:office:word" xmlns:w="http://schemas.openxmlformats.org/wordprocessingml/2006/main" xmlns:w14="http://schemas.microsoft.com/office/word/2010/wordml" xmlns:w15="http://schemas.microsoft.com/office/word/2012/wordml" xmlns:wpg="http://schemas.microsoft.com/office/word/2010/wordprocessingGroup" xmlns:wpi="http://schemas.microsoft.com/office/word/2010/wordprocessingInk" xmlns:wne="http://schemas.microsoft.com/office/word/2006/wordml" xmlns:wps="http://schemas.microsoft.com/office/word/2010/wordprocessingShape" mc:Ignorable="w14 w15 wp14">
+<w:document xmlns:ve="http://schemas.openxmlformats.org/markup-compatibility/2006" xmlns:o="urn:schemas-microsoft-com:office:office" xmlns:r="http://schemas.openxmlformats.org/officeDocument/2006/relationships" xmlns:m="http://schemas.openxmlformats.org/officeDocument/2006/math" xmlns:v="urn:schemas-microsoft-com:vml" xmlns:wp="http://schemas.openxmlformats.org/drawingml/2006/wordprocessingDrawing" xmlns:w10="urn:schemas-microsoft-com:office:word" xmlns:w="http://schemas.openxmlformats.org/wordprocessingml/2006/main" xmlns:wne="http://schemas.microsoft.com/office/word/2006/wordml">
   <w:body>
     <w:p>
       <w:pPr>
@@ -13,10 +13,10 @@
       <w:r>
         <w:rPr>
           <w:noProof/>
-          <w:lang w:val="en-GB" w:eastAsia="zh-CN"/>
+          <w:lang w:val="en-GB" w:eastAsia="en-GB"/>
         </w:rPr>
         <w:drawing>
-          <wp:inline distT="0" distB="0" distL="0" distR="0" wp14:anchorId="38A7BCB2" wp14:editId="15FEC5EB">
+          <wp:inline distT="0" distB="0" distL="0" distR="0">
             <wp:extent cx="1790700" cy="1019175"/>
             <wp:effectExtent l="19050" t="0" r="0" b="0"/>
             <wp:docPr id="1" name="Picture 1" descr="logo"/>
@@ -206,7 +206,6 @@
         </w:rPr>
         <w:t xml:space="preserve"> Project Name: </w:t>
       </w:r>
-      <w:proofErr w:type="spellStart"/>
       <w:r>
         <w:rPr>
           <w:rFonts w:ascii="Arial" w:hAnsi="Arial" w:cs="Arial"/>
@@ -215,7 +214,6 @@
         </w:rPr>
         <w:t>MammalWeb</w:t>
       </w:r>
-      <w:proofErr w:type="spellEnd"/>
     </w:p>
     <w:p>
       <w:pPr>
@@ -438,7 +436,7 @@
           <w:left w:w="70" w:type="dxa"/>
           <w:right w:w="70" w:type="dxa"/>
         </w:tblCellMar>
-        <w:tblLook w:val="0000" w:firstRow="0" w:lastRow="0" w:firstColumn="0" w:lastColumn="0" w:noHBand="0" w:noVBand="0"/>
+        <w:tblLook w:val="0000"/>
       </w:tblPr>
       <w:tblGrid>
         <w:gridCol w:w="3331"/>
@@ -534,7 +532,7 @@
           <w:right w:val="single" w:sz="6" w:space="0" w:color="auto"/>
         </w:tblBorders>
         <w:tblLayout w:type="fixed"/>
-        <w:tblLook w:val="0000" w:firstRow="0" w:lastRow="0" w:firstColumn="0" w:lastColumn="0" w:noHBand="0" w:noVBand="0"/>
+        <w:tblLook w:val="0000"/>
       </w:tblPr>
       <w:tblGrid>
         <w:gridCol w:w="2790"/>
@@ -605,7 +603,6 @@
                 <w:highlight w:val="lightGray"/>
               </w:rPr>
             </w:pPr>
-            <w:proofErr w:type="spellStart"/>
             <w:r>
               <w:rPr>
                 <w:rFonts w:ascii="Arial" w:hAnsi="Arial" w:cs="Arial"/>
@@ -613,7 +610,6 @@
               </w:rPr>
               <w:t>MammalWeb</w:t>
             </w:r>
-            <w:proofErr w:type="spellEnd"/>
           </w:p>
         </w:tc>
       </w:tr>
@@ -1008,7 +1004,7 @@
           <w:left w:w="70" w:type="dxa"/>
           <w:right w:w="70" w:type="dxa"/>
         </w:tblCellMar>
-        <w:tblLook w:val="0000" w:firstRow="0" w:lastRow="0" w:firstColumn="0" w:lastColumn="0" w:noHBand="0" w:noVBand="0"/>
+        <w:tblLook w:val="0000"/>
       </w:tblPr>
       <w:tblGrid>
         <w:gridCol w:w="1134"/>
@@ -1958,6 +1954,7 @@
           <w:bCs/>
           <w:u w:val="single"/>
         </w:rPr>
+        <w:lastRenderedPageBreak/>
         <w:t>1</w:t>
       </w:r>
       <w:r>
@@ -1980,14 +1977,7 @@
           <w:rFonts w:ascii="Arial" w:hAnsi="Arial" w:cs="Arial"/>
           <w:u w:val="single"/>
         </w:rPr>
-        <w:t>Overview</w:t>
-      </w:r>
-      <w:r>
-        <w:rPr>
-          <w:rFonts w:ascii="Arial" w:hAnsi="Arial" w:cs="Arial"/>
-          <w:u w:val="single"/>
-        </w:rPr>
-        <w:t>:</w:t>
+        <w:t>Overview:</w:t>
       </w:r>
     </w:p>
     <w:p/>
@@ -2230,27 +2220,7 @@
           <w:szCs w:val="20"/>
           <w:lang w:val="en-GB"/>
         </w:rPr>
-        <w:t xml:space="preserve">Our end users are going to be the scientist running the </w:t>
-      </w:r>
-      <w:proofErr w:type="spellStart"/>
-      <w:r>
-        <w:rPr>
-          <w:rFonts w:asciiTheme="minorBidi" w:hAnsiTheme="minorBidi" w:cstheme="minorBidi"/>
-          <w:sz w:val="20"/>
-          <w:szCs w:val="20"/>
-          <w:lang w:val="en-GB"/>
-        </w:rPr>
-        <w:t>MammalWeb</w:t>
-      </w:r>
-      <w:proofErr w:type="spellEnd"/>
-      <w:r>
-        <w:rPr>
-          <w:rFonts w:asciiTheme="minorBidi" w:hAnsiTheme="minorBidi" w:cstheme="minorBidi"/>
-          <w:sz w:val="20"/>
-          <w:szCs w:val="20"/>
-          <w:lang w:val="en-GB"/>
-        </w:rPr>
-        <w:t xml:space="preserve"> project. We are to provide a reliable platform for the scientists to upload new data and download relevant data from the data base.</w:t>
+        <w:t>Our end users are going to be the scientist running the MammalWeb project. We are to provide a reliable platform for the scientists to upload new data and download relevant data from the data base.</w:t>
       </w:r>
     </w:p>
     <w:p>
@@ -2438,142 +2408,90 @@
           <w:rFonts w:ascii="Arial" w:hAnsi="Arial" w:cs="Arial"/>
           <w:u w:val="single"/>
         </w:rPr>
-        <w:t xml:space="preserve"> </w:t>
-      </w:r>
-      <w:r>
-        <w:rPr>
-          <w:rFonts w:ascii="Arial" w:hAnsi="Arial" w:cs="Arial"/>
+        <w:t xml:space="preserve"> Domain Analysis:</w:t>
+      </w:r>
+    </w:p>
+    <w:p>
+      <w:pPr>
+        <w:rPr>
+          <w:rFonts w:asciiTheme="minorBidi" w:hAnsiTheme="minorBidi" w:cstheme="minorBidi"/>
           <w:u w:val="single"/>
         </w:rPr>
-        <w:t>Domain Analysis:</w:t>
-      </w:r>
-    </w:p>
-    <w:p>
-      <w:pPr>
+      </w:pPr>
+      <w:r>
         <w:rPr>
           <w:rFonts w:asciiTheme="minorBidi" w:hAnsiTheme="minorBidi" w:cstheme="minorBidi"/>
           <w:u w:val="single"/>
         </w:rPr>
-      </w:pPr>
+        <w:t xml:space="preserve">3.1 </w:t>
+      </w:r>
       <w:r>
         <w:rPr>
           <w:rFonts w:asciiTheme="minorBidi" w:hAnsiTheme="minorBidi" w:cstheme="minorBidi"/>
           <w:u w:val="single"/>
         </w:rPr>
-        <w:t xml:space="preserve">3.1 </w:t>
-      </w:r>
-      <w:proofErr w:type="spellStart"/>
-      <w:r>
+        <w:t>MammalWeb: System currently in place</w:t>
+      </w:r>
+    </w:p>
+    <w:p>
+      <w:pPr>
         <w:rPr>
           <w:rFonts w:asciiTheme="minorBidi" w:hAnsiTheme="minorBidi" w:cstheme="minorBidi"/>
           <w:u w:val="single"/>
         </w:rPr>
-        <w:t>MammalWeb</w:t>
-      </w:r>
-      <w:proofErr w:type="spellEnd"/>
-      <w:r>
-        <w:rPr>
-          <w:rFonts w:asciiTheme="minorBidi" w:hAnsiTheme="minorBidi" w:cstheme="minorBidi"/>
-          <w:u w:val="single"/>
-        </w:rPr>
-        <w:t>: System currently in place</w:t>
-      </w:r>
-    </w:p>
-    <w:p>
-      <w:pPr>
-        <w:rPr>
-          <w:rFonts w:asciiTheme="minorBidi" w:hAnsiTheme="minorBidi" w:cstheme="minorBidi"/>
-          <w:u w:val="single"/>
-        </w:rPr>
-      </w:pPr>
-    </w:p>
-    <w:p>
-      <w:pPr>
-        <w:rPr>
-          <w:rFonts w:asciiTheme="minorBidi" w:hAnsiTheme="minorBidi" w:cstheme="minorBidi"/>
-        </w:rPr>
-      </w:pPr>
-      <w:proofErr w:type="spellStart"/>
-      <w:r>
-        <w:rPr>
-          <w:rFonts w:asciiTheme="minorBidi" w:hAnsiTheme="minorBidi" w:cstheme="minorBidi"/>
-        </w:rPr>
-        <w:t>MammalWeb's</w:t>
-      </w:r>
-      <w:proofErr w:type="spellEnd"/>
-      <w:r>
-        <w:rPr>
-          <w:rFonts w:asciiTheme="minorBidi" w:hAnsiTheme="minorBidi" w:cstheme="minorBidi"/>
-        </w:rPr>
-        <w:t xml:space="preserve"> purpose is to collect information about wildlife in the UK and allow biological scientists to form conclusions about the ecosystem on both the national and local scale. This information can then be used to inform decisions about conservation projects, culling action and similar activities that affect wildlife and the environment.</w:t>
-      </w:r>
-    </w:p>
-    <w:p>
-      <w:pPr>
-        <w:rPr>
-          <w:rFonts w:asciiTheme="minorBidi" w:hAnsiTheme="minorBidi" w:cstheme="minorBidi"/>
-        </w:rPr>
-      </w:pPr>
-    </w:p>
-    <w:p>
-      <w:pPr>
-        <w:rPr>
-          <w:rFonts w:asciiTheme="minorBidi" w:hAnsiTheme="minorBidi" w:cstheme="minorBidi"/>
-        </w:rPr>
-      </w:pPr>
-      <w:r>
-        <w:rPr>
-          <w:rFonts w:asciiTheme="minorBidi" w:hAnsiTheme="minorBidi" w:cstheme="minorBidi"/>
-        </w:rPr>
-        <w:t xml:space="preserve">The front end of </w:t>
-      </w:r>
-      <w:proofErr w:type="spellStart"/>
-      <w:r>
-        <w:rPr>
-          <w:rFonts w:asciiTheme="minorBidi" w:hAnsiTheme="minorBidi" w:cstheme="minorBidi"/>
-        </w:rPr>
-        <w:t>MammalWeb</w:t>
-      </w:r>
-      <w:proofErr w:type="spellEnd"/>
-      <w:r>
-        <w:rPr>
-          <w:rFonts w:asciiTheme="minorBidi" w:hAnsiTheme="minorBidi" w:cstheme="minorBidi"/>
-        </w:rPr>
-        <w:t xml:space="preserve"> at the moment is the website MammalWeb.org on which users can upload images from camera traps that they have set up in their local area. Anyone can then sign on as a 'spotter' and classify images drawn from the all those that have been uploaded. The classifications (species present and age/gender/number if relevant) are then stored in a database.</w:t>
-      </w:r>
-    </w:p>
-    <w:p>
-      <w:pPr>
-        <w:rPr>
-          <w:rFonts w:asciiTheme="minorBidi" w:hAnsiTheme="minorBidi" w:cstheme="minorBidi"/>
-        </w:rPr>
-      </w:pPr>
-    </w:p>
-    <w:p>
-      <w:pPr>
-        <w:rPr>
-          <w:rFonts w:asciiTheme="minorBidi" w:hAnsiTheme="minorBidi" w:cstheme="minorBidi"/>
-        </w:rPr>
-      </w:pPr>
-      <w:r>
-        <w:rPr>
-          <w:rFonts w:asciiTheme="minorBidi" w:hAnsiTheme="minorBidi" w:cstheme="minorBidi"/>
-        </w:rPr>
-        <w:t xml:space="preserve">Currently, extracting useful information from these classifications is not well implemented - the data dump </w:t>
-      </w:r>
-      <w:proofErr w:type="gramStart"/>
-      <w:r>
-        <w:rPr>
-          <w:rFonts w:asciiTheme="minorBidi" w:hAnsiTheme="minorBidi" w:cstheme="minorBidi"/>
-        </w:rPr>
-        <w:t>we</w:t>
-      </w:r>
-      <w:proofErr w:type="gramEnd"/>
-      <w:r>
-        <w:rPr>
-          <w:rFonts w:asciiTheme="minorBidi" w:hAnsiTheme="minorBidi" w:cstheme="minorBidi"/>
-        </w:rPr>
-        <w:t xml:space="preserve"> </w:t>
+      </w:pPr>
+    </w:p>
+    <w:p>
+      <w:pPr>
+        <w:rPr>
+          <w:rFonts w:asciiTheme="minorBidi" w:hAnsiTheme="minorBidi" w:cstheme="minorBidi"/>
+        </w:rPr>
+      </w:pPr>
+      <w:r>
+        <w:rPr>
+          <w:rFonts w:asciiTheme="minorBidi" w:hAnsiTheme="minorBidi" w:cstheme="minorBidi"/>
+        </w:rPr>
+        <w:t>MammalWeb's purpose is to collect information about wildlife in the UK and allow biological scientists to form conclusions about the ecosystem on both the national and local scale. This information can then be used to inform decisions about conservation projects, culling action and similar activities that affect wildlife and the environment.</w:t>
+      </w:r>
+    </w:p>
+    <w:p>
+      <w:pPr>
+        <w:rPr>
+          <w:rFonts w:asciiTheme="minorBidi" w:hAnsiTheme="minorBidi" w:cstheme="minorBidi"/>
+        </w:rPr>
+      </w:pPr>
+    </w:p>
+    <w:p>
+      <w:pPr>
+        <w:rPr>
+          <w:rFonts w:asciiTheme="minorBidi" w:hAnsiTheme="minorBidi" w:cstheme="minorBidi"/>
+        </w:rPr>
+      </w:pPr>
+      <w:r>
+        <w:rPr>
+          <w:rFonts w:asciiTheme="minorBidi" w:hAnsiTheme="minorBidi" w:cstheme="minorBidi"/>
+        </w:rPr>
+        <w:t>The front end of MammalWeb at the moment is the website MammalWeb.org on which users can upload images from camera traps that they have set up in their local area. Anyone can then sign on as a 'spotter' and classify images drawn from all those that have been uploaded. The classifications (species present and age/gender/number if relevant) are then stored in a database.</w:t>
+      </w:r>
+    </w:p>
+    <w:p>
+      <w:pPr>
+        <w:rPr>
+          <w:rFonts w:asciiTheme="minorBidi" w:hAnsiTheme="minorBidi" w:cstheme="minorBidi"/>
+        </w:rPr>
+      </w:pPr>
+    </w:p>
+    <w:p>
+      <w:pPr>
+        <w:rPr>
+          <w:rFonts w:asciiTheme="minorBidi" w:hAnsiTheme="minorBidi" w:cstheme="minorBidi"/>
+        </w:rPr>
+      </w:pPr>
+      <w:r>
+        <w:rPr>
+          <w:rFonts w:asciiTheme="minorBidi" w:hAnsiTheme="minorBidi" w:cstheme="minorBidi"/>
+        </w:rPr>
+        <w:t xml:space="preserve">Currently, extracting useful information from these classifications is not well implemented - the data dump we </w:t>
       </w:r>
       <w:proofErr w:type="spellStart"/>
       <w:r>
@@ -2811,7 +2729,67 @@
         <w:rPr>
           <w:rFonts w:asciiTheme="minorBidi" w:eastAsiaTheme="minorEastAsia" w:hAnsiTheme="minorBidi" w:cstheme="minorBidi"/>
         </w:rPr>
-        <w:t xml:space="preserve"> (8/11 and 3/11 in the example- remember that blanks are ignored here). This comes out as 0.845 for the example. If only one species is classified, the result will be 0 and the highest possible result is 1 so a relatively high result like 0.845 can be interpreted as high uncertainty that the aggregate classification is wrong.</w:t>
+        <w:t xml:space="preserve"> (8/11 and 3/11 in the example- remember that blanks are ignored here). This comes out as 0.</w:t>
+      </w:r>
+      <w:r>
+        <w:rPr>
+          <w:rFonts w:asciiTheme="minorBidi" w:eastAsiaTheme="minorEastAsia" w:hAnsiTheme="minorBidi" w:cstheme="minorBidi"/>
+        </w:rPr>
+        <w:t>293 (3.s.f)</w:t>
+      </w:r>
+      <w:r>
+        <w:rPr>
+          <w:rFonts w:asciiTheme="minorBidi" w:eastAsiaTheme="minorEastAsia" w:hAnsiTheme="minorBidi" w:cstheme="minorBidi"/>
+        </w:rPr>
+        <w:t xml:space="preserve"> for the example. If only one species is classified, the result will be 0 and the highest possible result is 1 so a relatively </w:t>
+      </w:r>
+      <w:r>
+        <w:rPr>
+          <w:rFonts w:asciiTheme="minorBidi" w:eastAsiaTheme="minorEastAsia" w:hAnsiTheme="minorBidi" w:cstheme="minorBidi"/>
+        </w:rPr>
+        <w:t xml:space="preserve">low </w:t>
+      </w:r>
+      <w:r>
+        <w:rPr>
+          <w:rFonts w:asciiTheme="minorBidi" w:eastAsiaTheme="minorEastAsia" w:hAnsiTheme="minorBidi" w:cstheme="minorBidi"/>
+        </w:rPr>
+        <w:t>result like 0.</w:t>
+      </w:r>
+      <w:r>
+        <w:rPr>
+          <w:rFonts w:asciiTheme="minorBidi" w:eastAsiaTheme="minorEastAsia" w:hAnsiTheme="minorBidi" w:cstheme="minorBidi"/>
+        </w:rPr>
+        <w:t>293</w:t>
+      </w:r>
+      <w:r>
+        <w:rPr>
+          <w:rFonts w:asciiTheme="minorBidi" w:eastAsiaTheme="minorEastAsia" w:hAnsiTheme="minorBidi" w:cstheme="minorBidi"/>
+        </w:rPr>
+        <w:t xml:space="preserve"> can be interpreted as </w:t>
+      </w:r>
+      <w:r>
+        <w:rPr>
+          <w:rFonts w:asciiTheme="minorBidi" w:eastAsiaTheme="minorEastAsia" w:hAnsiTheme="minorBidi" w:cstheme="minorBidi"/>
+        </w:rPr>
+        <w:t xml:space="preserve">the </w:t>
+      </w:r>
+      <w:r>
+        <w:rPr>
+          <w:rFonts w:asciiTheme="minorBidi" w:eastAsiaTheme="minorEastAsia" w:hAnsiTheme="minorBidi" w:cstheme="minorBidi"/>
+        </w:rPr>
+        <w:t>a</w:t>
+      </w:r>
+      <w:r>
+        <w:rPr>
+          <w:rFonts w:asciiTheme="minorBidi" w:eastAsiaTheme="minorEastAsia" w:hAnsiTheme="minorBidi" w:cstheme="minorBidi"/>
+        </w:rPr>
+        <w:t>ggregate classification probably being correct</w:t>
+      </w:r>
+      <w:r>
+        <w:rPr>
+          <w:rFonts w:asciiTheme="minorBidi" w:eastAsiaTheme="minorEastAsia" w:hAnsiTheme="minorBidi" w:cstheme="minorBidi"/>
+        </w:rPr>
+        <w:t>.</w:t>
       </w:r>
     </w:p>
     <w:p>
@@ -2862,7 +2840,14 @@
         <w:rPr>
           <w:rFonts w:asciiTheme="minorBidi" w:hAnsiTheme="minorBidi" w:cstheme="minorBidi"/>
         </w:rPr>
-        <w:t xml:space="preserve">In general, the Swanson paper says that the number of classifications required for an accurate aggregate answer is quite low. For easy to identify species, after only around 3 classifications the aggregate answer has an extremely high level of accuracy if the evenness is low. For more difficult species after around 10 classifications the aggregate is fairly likely to be accurate, but for these species even increasing the number of classifications does not improve the aggregate’s likelihood of being correct very much. We have not been given a ‘gold standard’ set of data so calculating which species are easy and which are difficult will not be possible. The paper focuses on images that only contain a single species of animal for ease of measuring how accurate the algorithm is, but does say that if two species are present then simply take both the most and second most identified species as the overall aggregate. Other specifics to consider are when there are ‘enough’ classifications on a picture to give satisfactorily accurate metrics and when to discard an image as having nothing in it (The suggested boundary is 5 blank classifications in a row). </w:t>
+        <w:t xml:space="preserve">In general, the Swanson paper says that the number of classifications required for an accurate aggregate answer is quite low. For easy to identify species, after only around 3 classifications the aggregate answer has an extremely high level of accuracy if the evenness is low. For more difficult species after around 10 classifications the aggregate is fairly likely to be accurate, but for these species even increasing the number of classifications does not improve the aggregate’s likelihood of being correct very much. We have not been given a ‘gold standard’ set of data so calculating which species are easy and which are difficult will not be possible. The paper focuses on images that only contain a single species of animal for ease of measuring how accurate the algorithm is, but does say that if two species are present then simply take both the most and </w:t>
+      </w:r>
+      <w:r>
+        <w:rPr>
+          <w:rFonts w:asciiTheme="minorBidi" w:hAnsiTheme="minorBidi" w:cstheme="minorBidi"/>
+        </w:rPr>
+        <w:lastRenderedPageBreak/>
+        <w:t xml:space="preserve">second most identified species as the overall aggregate. Other specifics to consider are when there are ‘enough’ classifications on a picture to give satisfactorily accurate metrics and when to discard an image as having nothing in it (The suggested boundary is 5 blank classifications in a row). </w:t>
       </w:r>
     </w:p>
     <w:p>
@@ -2925,53 +2910,63 @@
         <w:rPr>
           <w:rFonts w:asciiTheme="minorBidi" w:hAnsiTheme="minorBidi" w:cstheme="minorBidi"/>
         </w:rPr>
-        <w:t xml:space="preserve"> (beginning here</w:t>
-      </w:r>
-      <w:r>
-        <w:rPr>
-          <w:rStyle w:val="FootnoteReference"/>
-          <w:rFonts w:asciiTheme="minorBidi" w:hAnsiTheme="minorBidi" w:cstheme="minorBidi"/>
-        </w:rPr>
-        <w:footnoteReference w:id="1"/>
-      </w:r>
-      <w:r>
-        <w:rPr>
-          <w:rFonts w:asciiTheme="minorBidi" w:hAnsiTheme="minorBidi" w:cstheme="minorBidi"/>
-        </w:rPr>
-        <w:t>) that give good insight on how they went about improving the performance of their algorithm. SS went through a couple of slight variants for their plurality algorithm, but is overall very similar to what we are going to implement.</w:t>
-      </w:r>
-    </w:p>
-    <w:p>
-      <w:pPr>
-        <w:rPr>
-          <w:rFonts w:asciiTheme="minorBidi" w:hAnsiTheme="minorBidi" w:cstheme="minorBidi"/>
-        </w:rPr>
-      </w:pPr>
-    </w:p>
-    <w:p>
-      <w:pPr>
-        <w:rPr>
-          <w:rFonts w:asciiTheme="minorBidi" w:hAnsiTheme="minorBidi" w:cstheme="minorBidi"/>
-        </w:rPr>
-      </w:pPr>
-      <w:r>
-        <w:rPr>
-          <w:rFonts w:asciiTheme="minorBidi" w:hAnsiTheme="minorBidi" w:cstheme="minorBidi"/>
-        </w:rPr>
-        <w:t>Initially, a species was made the aggregate classification if it had &gt;=50% of the overall classifications. This gave a classification for 96% of the images captured where 57% were unanimous and 84% had at least ¾ fraction support. A later refinement of the algorithm</w:t>
-      </w:r>
-      <w:r>
-        <w:rPr>
-          <w:rStyle w:val="FootnoteReference"/>
-          <w:rFonts w:asciiTheme="minorBidi" w:hAnsiTheme="minorBidi" w:cstheme="minorBidi"/>
-        </w:rPr>
-        <w:footnoteReference w:id="2"/>
-      </w:r>
-      <w:r>
-        <w:rPr>
-          <w:rFonts w:asciiTheme="minorBidi" w:hAnsiTheme="minorBidi" w:cstheme="minorBidi"/>
-        </w:rPr>
-        <w:t xml:space="preserve">  made it closer to what we will be using by saying that the most picked animal was classified as the aggregate classification </w:t>
+        <w:t xml:space="preserve"> </w:t>
+      </w:r>
+      <w:r>
+        <w:rPr>
+          <w:rFonts w:asciiTheme="minorBidi" w:hAnsiTheme="minorBidi" w:cstheme="minorBidi"/>
+        </w:rPr>
+        <w:t xml:space="preserve">(ref) </w:t>
+      </w:r>
+      <w:r>
+        <w:rPr>
+          <w:rFonts w:asciiTheme="minorBidi" w:hAnsiTheme="minorBidi" w:cstheme="minorBidi"/>
+        </w:rPr>
+        <w:t>that give</w:t>
+      </w:r>
+      <w:r>
+        <w:rPr>
+          <w:rFonts w:asciiTheme="minorBidi" w:hAnsiTheme="minorBidi" w:cstheme="minorBidi"/>
+        </w:rPr>
+        <w:t xml:space="preserve"> some</w:t>
+      </w:r>
+      <w:r>
+        <w:rPr>
+          <w:rFonts w:asciiTheme="minorBidi" w:hAnsiTheme="minorBidi" w:cstheme="minorBidi"/>
+        </w:rPr>
+        <w:t xml:space="preserve"> good insight on how they went about improving the performance of their algorithm. SS went through a couple of slight variants for their plurality algorithm, but is overall very similar to what we are going to implement.</w:t>
+      </w:r>
+    </w:p>
+    <w:p>
+      <w:pPr>
+        <w:rPr>
+          <w:rFonts w:asciiTheme="minorBidi" w:hAnsiTheme="minorBidi" w:cstheme="minorBidi"/>
+        </w:rPr>
+      </w:pPr>
+    </w:p>
+    <w:p>
+      <w:pPr>
+        <w:rPr>
+          <w:rFonts w:asciiTheme="minorBidi" w:hAnsiTheme="minorBidi" w:cstheme="minorBidi"/>
+        </w:rPr>
+      </w:pPr>
+      <w:r>
+        <w:rPr>
+          <w:rFonts w:asciiTheme="minorBidi" w:hAnsiTheme="minorBidi" w:cstheme="minorBidi"/>
+        </w:rPr>
+        <w:t xml:space="preserve">Initially, a species was made the aggregate classification if it had &gt;=50% of the overall classifications. This gave a classification for 96% of the images captured where 57% were unanimous and 84% had at least ¾ fraction support. A later refinement of the algorithm made it </w:t>
+      </w:r>
+      <w:r>
+        <w:rPr>
+          <w:rFonts w:asciiTheme="minorBidi" w:hAnsiTheme="minorBidi" w:cstheme="minorBidi"/>
+        </w:rPr>
+        <w:t>the same as</w:t>
+      </w:r>
+      <w:r>
+        <w:rPr>
+          <w:rFonts w:asciiTheme="minorBidi" w:hAnsiTheme="minorBidi" w:cstheme="minorBidi"/>
+        </w:rPr>
+        <w:t xml:space="preserve"> what we will be using by saying that the most picked animal was classified as the aggregate classification </w:t>
       </w:r>
       <w:proofErr w:type="spellStart"/>
       <w:r>
@@ -3033,21 +3028,7 @@
         <w:rPr>
           <w:rFonts w:asciiTheme="minorBidi" w:hAnsiTheme="minorBidi" w:cstheme="minorBidi"/>
         </w:rPr>
-        <w:t xml:space="preserve">Important things to note about SS’ plurality algorithm is that they had a group of experts create a set of definite classifications and the algorithm agreed with these expert classifications on 95.8% of photos. This is similar to the certainty percentages given by Swanson for the results of his algorithm. Another potentially important point is that all of the images used for aggregate classifications had received at least 10 separate classifications. Initially photos with less than this were used however it led to very inaccurate results for some photos where animals that weren’t present were nevertheless identified as being there. The number of classifications for images on </w:t>
-      </w:r>
-      <w:proofErr w:type="spellStart"/>
-      <w:r>
-        <w:rPr>
-          <w:rFonts w:asciiTheme="minorBidi" w:hAnsiTheme="minorBidi" w:cstheme="minorBidi"/>
-        </w:rPr>
-        <w:t>MammalWeb</w:t>
-      </w:r>
-      <w:proofErr w:type="spellEnd"/>
-      <w:r>
-        <w:rPr>
-          <w:rFonts w:asciiTheme="minorBidi" w:hAnsiTheme="minorBidi" w:cstheme="minorBidi"/>
-        </w:rPr>
-        <w:t xml:space="preserve"> is significantly lower than for SS so defining boundaries of when a classification should be considered definite is probably something we need to experiment with.</w:t>
+        <w:t>Important things to note about SS’ plurality algorithm is that they had a group of experts create a set of definite classifications and the algorithm agreed with these expert classifications on 95.8% of photos. This is similar to the certainty percentages given by Swanson for the results of his algorithm. Another potentially important point is that all of the images used for aggregate classifications had received at least 10 separate classifications. Initially photos with less than this were used however it led to very inaccurate results for some photos where animals that weren’t present were nevertheless identified as being there. The number of classifications for images on MammalWeb is significantly lower than for SS so defining boundaries of when a classification should be considered definite is probably something we need to experiment with.</w:t>
       </w:r>
     </w:p>
     <w:p>
@@ -3077,14 +3058,7 @@
           <w:rFonts w:ascii="Arial" w:hAnsi="Arial" w:cs="Arial"/>
           <w:u w:val="single"/>
         </w:rPr>
-        <w:t xml:space="preserve"> Deliverables</w:t>
-      </w:r>
-      <w:r>
-        <w:rPr>
-          <w:rFonts w:ascii="Arial" w:hAnsi="Arial" w:cs="Arial"/>
-          <w:u w:val="single"/>
-        </w:rPr>
-        <w:t>:</w:t>
+        <w:t xml:space="preserve"> Deliverables:</w:t>
       </w:r>
     </w:p>
     <w:p>
@@ -3167,7 +3141,7 @@
         <w:rPr>
           <w:rFonts w:asciiTheme="minorBidi" w:hAnsiTheme="minorBidi" w:cstheme="minorBidi"/>
         </w:rPr>
-        <w:t xml:space="preserve">  This shall be a complete, well-structured and unambiguous document adhering to the template on duo. It will contain sections that will, as defined by the requirements specification document template on www.duo.dur.ac.uk, in order;</w:t>
+        <w:t>This shall be a complete, well-structured and unambiguous document adhering to the template on duo. It will contain sections that will, as defined by the requirements specification document template on www.duo.dur.ac.uk, in order;</w:t>
       </w:r>
     </w:p>
     <w:p>
@@ -3281,21 +3255,7 @@
         <w:rPr>
           <w:rFonts w:asciiTheme="minorBidi" w:hAnsiTheme="minorBidi" w:cstheme="minorBidi"/>
         </w:rPr>
-        <w:t xml:space="preserve">Clearly entail and describe requirements, including </w:t>
-      </w:r>
-      <w:proofErr w:type="spellStart"/>
-      <w:r>
-        <w:rPr>
-          <w:rFonts w:asciiTheme="minorBidi" w:hAnsiTheme="minorBidi" w:cstheme="minorBidi"/>
-        </w:rPr>
-        <w:t>non functional</w:t>
-      </w:r>
-      <w:proofErr w:type="spellEnd"/>
-      <w:r>
-        <w:rPr>
-          <w:rFonts w:asciiTheme="minorBidi" w:hAnsiTheme="minorBidi" w:cstheme="minorBidi"/>
-        </w:rPr>
-        <w:t xml:space="preserve"> requirements, with a good numbering system.</w:t>
+        <w:t>Clearly entail and describe requirements, including non functional requirements, with a good numbering system.</w:t>
       </w:r>
     </w:p>
     <w:p>
@@ -3327,6 +3287,7 @@
         <w:rPr>
           <w:rFonts w:asciiTheme="minorBidi" w:hAnsiTheme="minorBidi" w:cstheme="minorBidi"/>
         </w:rPr>
+        <w:lastRenderedPageBreak/>
         <w:t xml:space="preserve">The first five sections of this document shall be drafted by Freddie Keen, Quentin Lam, Will Taylor, Tom White and Tom </w:t>
       </w:r>
       <w:proofErr w:type="spellStart"/>
@@ -3475,330 +3436,337 @@
         <w:rPr>
           <w:rFonts w:asciiTheme="minorBidi" w:hAnsiTheme="minorBidi" w:cstheme="minorBidi"/>
         </w:rPr>
-        <w:t xml:space="preserve">This shall also contain an interface for the scientists behind the </w:t>
+        <w:t xml:space="preserve">This shall also contain an interface for the scientists behind the MammalWeb project to search through and filter the images based on criteria such as species, whether an image has been classified by the algorithm yet, the location in which the image was taken or the time when it </w:t>
+      </w:r>
+      <w:r>
+        <w:rPr>
+          <w:rFonts w:asciiTheme="minorBidi" w:hAnsiTheme="minorBidi" w:cstheme="minorBidi"/>
+        </w:rPr>
+        <w:t>w</w:t>
+      </w:r>
+      <w:r>
+        <w:rPr>
+          <w:rFonts w:asciiTheme="minorBidi" w:hAnsiTheme="minorBidi" w:cstheme="minorBidi"/>
+        </w:rPr>
+        <w:t>as taken. The scientists shall be able to download classified data in .csv format. This shall be compatible for analysis by programs written in Python or R.</w:t>
+      </w:r>
+    </w:p>
+    <w:p>
+      <w:pPr>
+        <w:rPr>
+          <w:rFonts w:asciiTheme="minorBidi" w:hAnsiTheme="minorBidi" w:cstheme="minorBidi"/>
+        </w:rPr>
+      </w:pPr>
+      <w:r>
+        <w:rPr>
+          <w:rFonts w:asciiTheme="minorBidi" w:hAnsiTheme="minorBidi" w:cstheme="minorBidi"/>
+        </w:rPr>
+        <w:t>The final part of this deliverable shall be a web dashboard visible to a user of the system implementing as many as possible of the following:</w:t>
+      </w:r>
+    </w:p>
+    <w:p>
+      <w:pPr>
+        <w:rPr>
+          <w:rFonts w:asciiTheme="minorBidi" w:hAnsiTheme="minorBidi" w:cstheme="minorBidi"/>
+        </w:rPr>
+      </w:pPr>
+      <w:r>
+        <w:rPr>
+          <w:rFonts w:asciiTheme="minorBidi" w:hAnsiTheme="minorBidi" w:cstheme="minorBidi"/>
+        </w:rPr>
+        <w:t xml:space="preserve">- Showing the user their </w:t>
       </w:r>
       <w:proofErr w:type="spellStart"/>
       <w:r>
         <w:rPr>
           <w:rFonts w:asciiTheme="minorBidi" w:hAnsiTheme="minorBidi" w:cstheme="minorBidi"/>
         </w:rPr>
-        <w:t>MammalWeb</w:t>
+        <w:t>favourite</w:t>
       </w:r>
       <w:proofErr w:type="spellEnd"/>
       <w:r>
         <w:rPr>
           <w:rFonts w:asciiTheme="minorBidi" w:hAnsiTheme="minorBidi" w:cstheme="minorBidi"/>
         </w:rPr>
-        <w:t xml:space="preserve"> project to search through and filter the images based on criteria such as species, whether an image has been classified by the algorithm yet, the location in which the image was taken or the time when it as taken. The scientists shall be able to download classified data in .csv format. This shall be compatible for analysis by programs written in Python or R.</w:t>
-      </w:r>
-    </w:p>
-    <w:p>
-      <w:pPr>
-        <w:rPr>
-          <w:rFonts w:asciiTheme="minorBidi" w:hAnsiTheme="minorBidi" w:cstheme="minorBidi"/>
-        </w:rPr>
-      </w:pPr>
-      <w:r>
-        <w:rPr>
-          <w:rFonts w:asciiTheme="minorBidi" w:hAnsiTheme="minorBidi" w:cstheme="minorBidi"/>
-        </w:rPr>
-        <w:t>The final part of this deliverable shall be a web dashboard visible to a user of the system implementing as many as possible of the following:</w:t>
-      </w:r>
-    </w:p>
-    <w:p>
-      <w:pPr>
-        <w:rPr>
-          <w:rFonts w:asciiTheme="minorBidi" w:hAnsiTheme="minorBidi" w:cstheme="minorBidi"/>
-        </w:rPr>
-      </w:pPr>
-      <w:r>
-        <w:rPr>
-          <w:rFonts w:asciiTheme="minorBidi" w:hAnsiTheme="minorBidi" w:cstheme="minorBidi"/>
-        </w:rPr>
-        <w:t xml:space="preserve">- Showing the user their </w:t>
-      </w:r>
+        <w:t xml:space="preserve"> photos</w:t>
+      </w:r>
+    </w:p>
+    <w:p>
+      <w:pPr>
+        <w:rPr>
+          <w:rFonts w:asciiTheme="minorBidi" w:hAnsiTheme="minorBidi" w:cstheme="minorBidi"/>
+        </w:rPr>
+      </w:pPr>
+      <w:r>
+        <w:rPr>
+          <w:rFonts w:asciiTheme="minorBidi" w:hAnsiTheme="minorBidi" w:cstheme="minorBidi"/>
+        </w:rPr>
+        <w:t>-</w:t>
+      </w:r>
+      <w:r>
+        <w:rPr>
+          <w:rFonts w:asciiTheme="minorBidi" w:hAnsiTheme="minorBidi" w:cstheme="minorBidi"/>
+        </w:rPr>
+        <w:t xml:space="preserve"> </w:t>
+      </w:r>
+      <w:r>
+        <w:rPr>
+          <w:rFonts w:asciiTheme="minorBidi" w:hAnsiTheme="minorBidi" w:cstheme="minorBidi"/>
+        </w:rPr>
+        <w:t xml:space="preserve">Showing the user a timeline of </w:t>
+      </w:r>
+      <w:proofErr w:type="gramStart"/>
+      <w:r>
+        <w:rPr>
+          <w:rFonts w:asciiTheme="minorBidi" w:hAnsiTheme="minorBidi" w:cstheme="minorBidi"/>
+        </w:rPr>
+        <w:t>their uploads</w:t>
+      </w:r>
+      <w:proofErr w:type="gramEnd"/>
+      <w:r>
+        <w:rPr>
+          <w:rFonts w:asciiTheme="minorBidi" w:hAnsiTheme="minorBidi" w:cstheme="minorBidi"/>
+        </w:rPr>
+        <w:t xml:space="preserve"> and classifications a chord diagram of relationships.</w:t>
+      </w:r>
+    </w:p>
+    <w:p>
+      <w:pPr>
+        <w:rPr>
+          <w:rFonts w:asciiTheme="minorBidi" w:hAnsiTheme="minorBidi" w:cstheme="minorBidi"/>
+        </w:rPr>
+      </w:pPr>
+      <w:r>
+        <w:rPr>
+          <w:rFonts w:asciiTheme="minorBidi" w:hAnsiTheme="minorBidi" w:cstheme="minorBidi"/>
+        </w:rPr>
+        <w:t>-</w:t>
+      </w:r>
+      <w:r>
+        <w:rPr>
+          <w:rFonts w:asciiTheme="minorBidi" w:hAnsiTheme="minorBidi" w:cstheme="minorBidi"/>
+        </w:rPr>
+        <w:t xml:space="preserve"> </w:t>
+      </w:r>
+      <w:r>
+        <w:rPr>
+          <w:rFonts w:asciiTheme="minorBidi" w:hAnsiTheme="minorBidi" w:cstheme="minorBidi"/>
+        </w:rPr>
+        <w:t>Showing the user an interactive map based on data selected using the filter detailed in ‘functionality for users of the system to select and filter images’.</w:t>
+      </w:r>
+    </w:p>
+    <w:p>
+      <w:pPr>
+        <w:rPr>
+          <w:rFonts w:asciiTheme="minorBidi" w:hAnsiTheme="minorBidi" w:cstheme="minorBidi"/>
+        </w:rPr>
+      </w:pPr>
+    </w:p>
+    <w:p>
+      <w:pPr>
+        <w:rPr>
+          <w:rFonts w:asciiTheme="minorBidi" w:hAnsiTheme="minorBidi" w:cstheme="minorBidi"/>
+          <w:u w:val="single"/>
+        </w:rPr>
+      </w:pPr>
+      <w:r>
+        <w:rPr>
+          <w:rFonts w:asciiTheme="minorBidi" w:hAnsiTheme="minorBidi" w:cstheme="minorBidi"/>
+          <w:u w:val="single"/>
+        </w:rPr>
+        <w:t xml:space="preserve">4.3 </w:t>
+      </w:r>
+      <w:r>
+        <w:rPr>
+          <w:rFonts w:asciiTheme="minorBidi" w:hAnsiTheme="minorBidi" w:cstheme="minorBidi"/>
+          <w:u w:val="single"/>
+        </w:rPr>
+        <w:t>Design and Implementation Demo</w:t>
+      </w:r>
+    </w:p>
+    <w:p>
+      <w:pPr>
+        <w:rPr>
+          <w:rFonts w:asciiTheme="minorBidi" w:hAnsiTheme="minorBidi" w:cstheme="minorBidi"/>
+        </w:rPr>
+      </w:pPr>
+    </w:p>
+    <w:p>
+      <w:pPr>
+        <w:rPr>
+          <w:rFonts w:asciiTheme="minorBidi" w:hAnsiTheme="minorBidi" w:cstheme="minorBidi"/>
+        </w:rPr>
+      </w:pPr>
+      <w:r>
+        <w:rPr>
+          <w:rFonts w:asciiTheme="minorBidi" w:hAnsiTheme="minorBidi" w:cstheme="minorBidi"/>
+        </w:rPr>
+        <w:t>This shall be a short presentation on the design and implementation of the project, worked on by the whole team and completed between 01/05/2016 and 31/05/2016.</w:t>
+      </w:r>
+    </w:p>
+    <w:p>
+      <w:pPr>
+        <w:rPr>
+          <w:rFonts w:asciiTheme="minorBidi" w:hAnsiTheme="minorBidi" w:cstheme="minorBidi"/>
+        </w:rPr>
+      </w:pPr>
+      <w:r>
+        <w:rPr>
+          <w:rFonts w:asciiTheme="minorBidi" w:hAnsiTheme="minorBidi" w:cstheme="minorBidi"/>
+        </w:rPr>
+        <w:t>An initial soft deadline for all of the above deliverables except the design and implementation demo to have been implemented has been set at 29/04/2016, to leave time for testing the system, making sure that it works, and finishing the presentation about implementation and design. The overall project plan, with hard and soft deadlines, is shown graphically in the Gantt chart below.</w:t>
+      </w:r>
+    </w:p>
+    <w:p>
+      <w:pPr>
+        <w:rPr>
+          <w:rFonts w:asciiTheme="minorBidi" w:hAnsiTheme="minorBidi" w:cstheme="minorBidi"/>
+        </w:rPr>
+      </w:pPr>
+    </w:p>
+    <w:p>
+      <w:pPr>
+        <w:rPr>
+          <w:rFonts w:asciiTheme="minorBidi" w:hAnsiTheme="minorBidi" w:cstheme="minorBidi"/>
+          <w:u w:val="single"/>
+        </w:rPr>
+      </w:pPr>
+    </w:p>
+    <w:p>
+      <w:pPr>
+        <w:rPr>
+          <w:rFonts w:asciiTheme="minorBidi" w:hAnsiTheme="minorBidi" w:cstheme="minorBidi"/>
+          <w:u w:val="single"/>
+        </w:rPr>
+      </w:pPr>
+    </w:p>
+    <w:p>
+      <w:pPr>
+        <w:rPr>
+          <w:rFonts w:asciiTheme="minorBidi" w:hAnsiTheme="minorBidi" w:cstheme="minorBidi"/>
+          <w:u w:val="single"/>
+        </w:rPr>
+      </w:pPr>
+    </w:p>
+    <w:p>
+      <w:pPr>
+        <w:rPr>
+          <w:rFonts w:asciiTheme="minorBidi" w:hAnsiTheme="minorBidi" w:cstheme="minorBidi"/>
+          <w:u w:val="single"/>
+        </w:rPr>
+      </w:pPr>
+    </w:p>
+    <w:p>
+      <w:pPr>
+        <w:rPr>
+          <w:rFonts w:asciiTheme="minorBidi" w:hAnsiTheme="minorBidi" w:cstheme="minorBidi"/>
+          <w:u w:val="single"/>
+        </w:rPr>
+      </w:pPr>
+    </w:p>
+    <w:p>
+      <w:pPr>
+        <w:rPr>
+          <w:rFonts w:asciiTheme="minorBidi" w:hAnsiTheme="minorBidi" w:cstheme="minorBidi"/>
+          <w:u w:val="single"/>
+        </w:rPr>
+      </w:pPr>
+    </w:p>
+    <w:p>
+      <w:pPr>
+        <w:rPr>
+          <w:rFonts w:asciiTheme="minorBidi" w:hAnsiTheme="minorBidi" w:cstheme="minorBidi"/>
+          <w:u w:val="single"/>
+        </w:rPr>
+      </w:pPr>
+    </w:p>
+    <w:p>
+      <w:pPr>
+        <w:rPr>
+          <w:rFonts w:asciiTheme="minorBidi" w:hAnsiTheme="minorBidi" w:cstheme="minorBidi"/>
+          <w:u w:val="single"/>
+        </w:rPr>
+      </w:pPr>
+    </w:p>
+    <w:p>
+      <w:pPr>
+        <w:rPr>
+          <w:rFonts w:asciiTheme="minorBidi" w:hAnsiTheme="minorBidi" w:cstheme="minorBidi"/>
+          <w:u w:val="single"/>
+        </w:rPr>
+      </w:pPr>
+    </w:p>
+    <w:p>
+      <w:pPr>
+        <w:rPr>
+          <w:rFonts w:asciiTheme="minorBidi" w:hAnsiTheme="minorBidi" w:cstheme="minorBidi"/>
+          <w:u w:val="single"/>
+        </w:rPr>
+      </w:pPr>
+    </w:p>
+    <w:p>
+      <w:pPr>
+        <w:rPr>
+          <w:rFonts w:asciiTheme="minorBidi" w:hAnsiTheme="minorBidi" w:cstheme="minorBidi"/>
+          <w:u w:val="single"/>
+        </w:rPr>
+      </w:pPr>
+    </w:p>
+    <w:p>
+      <w:pPr>
+        <w:rPr>
+          <w:rFonts w:asciiTheme="minorBidi" w:hAnsiTheme="minorBidi" w:cstheme="minorBidi"/>
+          <w:u w:val="single"/>
+        </w:rPr>
+      </w:pPr>
+    </w:p>
+    <w:p>
+      <w:pPr>
+        <w:rPr>
+          <w:rFonts w:asciiTheme="minorBidi" w:hAnsiTheme="minorBidi" w:cstheme="minorBidi"/>
+          <w:u w:val="single"/>
+        </w:rPr>
+      </w:pPr>
+    </w:p>
+    <w:p>
+      <w:pPr>
+        <w:rPr>
+          <w:rFonts w:asciiTheme="minorBidi" w:hAnsiTheme="minorBidi" w:cstheme="minorBidi"/>
+          <w:u w:val="single"/>
+        </w:rPr>
+      </w:pPr>
+    </w:p>
+    <w:p>
+      <w:pPr>
+        <w:rPr>
+          <w:rFonts w:asciiTheme="minorBidi" w:hAnsiTheme="minorBidi" w:cstheme="minorBidi"/>
+          <w:u w:val="single"/>
+        </w:rPr>
+      </w:pPr>
+    </w:p>
+    <w:p>
+      <w:pPr>
+        <w:rPr>
+          <w:rFonts w:asciiTheme="minorBidi" w:hAnsiTheme="minorBidi" w:cstheme="minorBidi"/>
+          <w:u w:val="single"/>
+        </w:rPr>
+      </w:pPr>
       <w:proofErr w:type="spellStart"/>
       <w:r>
         <w:rPr>
           <w:rFonts w:asciiTheme="minorBidi" w:hAnsiTheme="minorBidi" w:cstheme="minorBidi"/>
-        </w:rPr>
-        <w:t>favourite</w:t>
+          <w:u w:val="single"/>
+        </w:rPr>
+        <w:lastRenderedPageBreak/>
+        <w:t>Gannt</w:t>
       </w:r>
       <w:proofErr w:type="spellEnd"/>
       <w:r>
         <w:rPr>
           <w:rFonts w:asciiTheme="minorBidi" w:hAnsiTheme="minorBidi" w:cstheme="minorBidi"/>
-        </w:rPr>
-        <w:t xml:space="preserve"> photos</w:t>
-      </w:r>
-    </w:p>
-    <w:p>
-      <w:pPr>
-        <w:rPr>
-          <w:rFonts w:asciiTheme="minorBidi" w:hAnsiTheme="minorBidi" w:cstheme="minorBidi"/>
-        </w:rPr>
-      </w:pPr>
-      <w:r>
-        <w:rPr>
-          <w:rFonts w:asciiTheme="minorBidi" w:hAnsiTheme="minorBidi" w:cstheme="minorBidi"/>
-        </w:rPr>
-        <w:t xml:space="preserve">-Showing the user a timeline of </w:t>
-      </w:r>
-      <w:proofErr w:type="gramStart"/>
-      <w:r>
-        <w:rPr>
-          <w:rFonts w:asciiTheme="minorBidi" w:hAnsiTheme="minorBidi" w:cstheme="minorBidi"/>
-        </w:rPr>
-        <w:t>their uploads</w:t>
-      </w:r>
-      <w:proofErr w:type="gramEnd"/>
-      <w:r>
-        <w:rPr>
-          <w:rFonts w:asciiTheme="minorBidi" w:hAnsiTheme="minorBidi" w:cstheme="minorBidi"/>
-        </w:rPr>
-        <w:t xml:space="preserve"> and classifications a chord diagram of relationships.</w:t>
-      </w:r>
-    </w:p>
-    <w:p>
-      <w:pPr>
-        <w:rPr>
-          <w:rFonts w:asciiTheme="minorBidi" w:hAnsiTheme="minorBidi" w:cstheme="minorBidi"/>
-        </w:rPr>
-      </w:pPr>
-      <w:r>
-        <w:rPr>
-          <w:rFonts w:asciiTheme="minorBidi" w:hAnsiTheme="minorBidi" w:cstheme="minorBidi"/>
-        </w:rPr>
-        <w:t>-Showing the user an interactive map based on data selected using the filter detailed in ‘functionality for users of the system to select and filter images’.</w:t>
-      </w:r>
-    </w:p>
-    <w:p>
-      <w:pPr>
-        <w:rPr>
-          <w:rFonts w:asciiTheme="minorBidi" w:hAnsiTheme="minorBidi" w:cstheme="minorBidi"/>
-        </w:rPr>
-      </w:pPr>
-    </w:p>
-    <w:p>
-      <w:pPr>
-        <w:rPr>
-          <w:rFonts w:asciiTheme="minorBidi" w:hAnsiTheme="minorBidi" w:cstheme="minorBidi"/>
           <w:u w:val="single"/>
         </w:rPr>
-      </w:pPr>
-      <w:r>
-        <w:rPr>
-          <w:rFonts w:asciiTheme="minorBidi" w:hAnsiTheme="minorBidi" w:cstheme="minorBidi"/>
-          <w:u w:val="single"/>
-        </w:rPr>
-        <w:t xml:space="preserve">4.3 </w:t>
-      </w:r>
-      <w:r>
-        <w:rPr>
-          <w:rFonts w:asciiTheme="minorBidi" w:hAnsiTheme="minorBidi" w:cstheme="minorBidi"/>
-          <w:u w:val="single"/>
-        </w:rPr>
-        <w:t>Design and Implementation Demo</w:t>
-      </w:r>
-    </w:p>
-    <w:p>
-      <w:pPr>
-        <w:rPr>
-          <w:rFonts w:asciiTheme="minorBidi" w:hAnsiTheme="minorBidi" w:cstheme="minorBidi"/>
-        </w:rPr>
-      </w:pPr>
-    </w:p>
-    <w:p>
-      <w:pPr>
-        <w:rPr>
-          <w:rFonts w:asciiTheme="minorBidi" w:hAnsiTheme="minorBidi" w:cstheme="minorBidi"/>
-        </w:rPr>
-      </w:pPr>
-      <w:r>
-        <w:rPr>
-          <w:rFonts w:asciiTheme="minorBidi" w:hAnsiTheme="minorBidi" w:cstheme="minorBidi"/>
-        </w:rPr>
-        <w:t>This shall be a short presentation on the design and implementation of the project, worked on by the whole team and completed between 01/05/2016 and 31/05/2016.</w:t>
-      </w:r>
-    </w:p>
-    <w:p>
-      <w:pPr>
-        <w:rPr>
-          <w:rFonts w:asciiTheme="minorBidi" w:hAnsiTheme="minorBidi" w:cstheme="minorBidi"/>
-        </w:rPr>
-      </w:pPr>
-      <w:r>
-        <w:rPr>
-          <w:rFonts w:asciiTheme="minorBidi" w:hAnsiTheme="minorBidi" w:cstheme="minorBidi"/>
-        </w:rPr>
-        <w:t>An initial soft deadline for all of the above deliverables except the design and implementation demo to have been implemented has been set at 29/04/2016, to leave time for testing the system, making sure that it works, and finishing the presentation about implementation and design. The overall project plan, with hard and soft deadlines, is shown graphically in the Gantt chart below.</w:t>
-      </w:r>
-    </w:p>
-    <w:p>
-      <w:pPr>
-        <w:rPr>
-          <w:rFonts w:asciiTheme="minorBidi" w:hAnsiTheme="minorBidi" w:cstheme="minorBidi"/>
-        </w:rPr>
-      </w:pPr>
-    </w:p>
-    <w:p>
-      <w:pPr>
-        <w:rPr>
-          <w:rFonts w:asciiTheme="minorBidi" w:hAnsiTheme="minorBidi" w:cstheme="minorBidi"/>
-          <w:u w:val="single"/>
-        </w:rPr>
-      </w:pPr>
-    </w:p>
-    <w:p>
-      <w:pPr>
-        <w:rPr>
-          <w:rFonts w:asciiTheme="minorBidi" w:hAnsiTheme="minorBidi" w:cstheme="minorBidi"/>
-          <w:u w:val="single"/>
-        </w:rPr>
-      </w:pPr>
-    </w:p>
-    <w:p>
-      <w:pPr>
-        <w:rPr>
-          <w:rFonts w:asciiTheme="minorBidi" w:hAnsiTheme="minorBidi" w:cstheme="minorBidi"/>
-          <w:u w:val="single"/>
-        </w:rPr>
-      </w:pPr>
-    </w:p>
-    <w:p>
-      <w:pPr>
-        <w:rPr>
-          <w:rFonts w:asciiTheme="minorBidi" w:hAnsiTheme="minorBidi" w:cstheme="minorBidi"/>
-          <w:u w:val="single"/>
-        </w:rPr>
-      </w:pPr>
-    </w:p>
-    <w:p>
-      <w:pPr>
-        <w:rPr>
-          <w:rFonts w:asciiTheme="minorBidi" w:hAnsiTheme="minorBidi" w:cstheme="minorBidi"/>
-          <w:u w:val="single"/>
-        </w:rPr>
-      </w:pPr>
-    </w:p>
-    <w:p>
-      <w:pPr>
-        <w:rPr>
-          <w:rFonts w:asciiTheme="minorBidi" w:hAnsiTheme="minorBidi" w:cstheme="minorBidi"/>
-          <w:u w:val="single"/>
-        </w:rPr>
-      </w:pPr>
-    </w:p>
-    <w:p>
-      <w:pPr>
-        <w:rPr>
-          <w:rFonts w:asciiTheme="minorBidi" w:hAnsiTheme="minorBidi" w:cstheme="minorBidi"/>
-          <w:u w:val="single"/>
-        </w:rPr>
-      </w:pPr>
-    </w:p>
-    <w:p>
-      <w:pPr>
-        <w:rPr>
-          <w:rFonts w:asciiTheme="minorBidi" w:hAnsiTheme="minorBidi" w:cstheme="minorBidi"/>
-          <w:u w:val="single"/>
-        </w:rPr>
-      </w:pPr>
-    </w:p>
-    <w:p>
-      <w:pPr>
-        <w:rPr>
-          <w:rFonts w:asciiTheme="minorBidi" w:hAnsiTheme="minorBidi" w:cstheme="minorBidi"/>
-          <w:u w:val="single"/>
-        </w:rPr>
-      </w:pPr>
-    </w:p>
-    <w:p>
-      <w:pPr>
-        <w:rPr>
-          <w:rFonts w:asciiTheme="minorBidi" w:hAnsiTheme="minorBidi" w:cstheme="minorBidi"/>
-          <w:u w:val="single"/>
-        </w:rPr>
-      </w:pPr>
-    </w:p>
-    <w:p>
-      <w:pPr>
-        <w:rPr>
-          <w:rFonts w:asciiTheme="minorBidi" w:hAnsiTheme="minorBidi" w:cstheme="minorBidi"/>
-          <w:u w:val="single"/>
-        </w:rPr>
-      </w:pPr>
-    </w:p>
-    <w:p>
-      <w:pPr>
-        <w:rPr>
-          <w:rFonts w:asciiTheme="minorBidi" w:hAnsiTheme="minorBidi" w:cstheme="minorBidi"/>
-          <w:u w:val="single"/>
-        </w:rPr>
-      </w:pPr>
-    </w:p>
-    <w:p>
-      <w:pPr>
-        <w:rPr>
-          <w:rFonts w:asciiTheme="minorBidi" w:hAnsiTheme="minorBidi" w:cstheme="minorBidi"/>
-          <w:u w:val="single"/>
-        </w:rPr>
-      </w:pPr>
-    </w:p>
-    <w:p>
-      <w:pPr>
-        <w:rPr>
-          <w:rFonts w:asciiTheme="minorBidi" w:hAnsiTheme="minorBidi" w:cstheme="minorBidi"/>
-          <w:u w:val="single"/>
-        </w:rPr>
-      </w:pPr>
-    </w:p>
-    <w:p>
-      <w:pPr>
-        <w:rPr>
-          <w:rFonts w:asciiTheme="minorBidi" w:hAnsiTheme="minorBidi" w:cstheme="minorBidi"/>
-          <w:u w:val="single"/>
-        </w:rPr>
-      </w:pPr>
-    </w:p>
-    <w:p>
-      <w:pPr>
-        <w:rPr>
-          <w:rFonts w:asciiTheme="minorBidi" w:hAnsiTheme="minorBidi" w:cstheme="minorBidi"/>
-          <w:u w:val="single"/>
-        </w:rPr>
-      </w:pPr>
-      <w:proofErr w:type="spellStart"/>
-      <w:r>
-        <w:rPr>
-          <w:rFonts w:asciiTheme="minorBidi" w:hAnsiTheme="minorBidi" w:cstheme="minorBidi"/>
-          <w:u w:val="single"/>
-        </w:rPr>
-        <w:t>Gannt</w:t>
-      </w:r>
-      <w:proofErr w:type="spellEnd"/>
-      <w:r>
-        <w:rPr>
-          <w:rFonts w:asciiTheme="minorBidi" w:hAnsiTheme="minorBidi" w:cstheme="minorBidi"/>
-          <w:u w:val="single"/>
-        </w:rPr>
-        <w:t xml:space="preserve"> chart depicting the planned order of tasks as well as hard and soft deadlines for team 5’s </w:t>
-      </w:r>
-      <w:proofErr w:type="spellStart"/>
-      <w:r>
-        <w:rPr>
-          <w:rFonts w:asciiTheme="minorBidi" w:hAnsiTheme="minorBidi" w:cstheme="minorBidi"/>
-          <w:u w:val="single"/>
-        </w:rPr>
-        <w:t>MammalWeb</w:t>
-      </w:r>
-      <w:proofErr w:type="spellEnd"/>
-      <w:r>
-        <w:rPr>
-          <w:rFonts w:asciiTheme="minorBidi" w:hAnsiTheme="minorBidi" w:cstheme="minorBidi"/>
-          <w:u w:val="single"/>
-        </w:rPr>
-        <w:t xml:space="preserve"> Group project, Durham University 2</w:t>
+        <w:t xml:space="preserve"> chart depicting the planned order of tasks as well as hard and soft deadlines for team 5’s MammalWeb Group project, Durham University 2</w:t>
       </w:r>
       <w:r>
         <w:rPr>
@@ -3825,10 +3793,10 @@
         <w:rPr>
           <w:noProof/>
           <w:u w:val="single"/>
-          <w:lang w:eastAsia="zh-CN"/>
+          <w:lang w:val="en-GB" w:eastAsia="en-GB"/>
         </w:rPr>
         <w:drawing>
-          <wp:anchor distT="0" distB="0" distL="114300" distR="114300" simplePos="0" relativeHeight="251666944" behindDoc="0" locked="0" layoutInCell="1" allowOverlap="1" wp14:anchorId="694D22F5" wp14:editId="4F430238">
+          <wp:anchor distT="0" distB="0" distL="114300" distR="114300" simplePos="0" relativeHeight="251666944" behindDoc="0" locked="0" layoutInCell="1" allowOverlap="1">
             <wp:simplePos x="0" y="0"/>
             <wp:positionH relativeFrom="column">
               <wp:posOffset>-161290</wp:posOffset>
@@ -3851,10 +3819,10 @@
                     <pic:cNvPicPr/>
                   </pic:nvPicPr>
                   <pic:blipFill>
-                    <a:blip r:embed="rId11">
+                    <a:blip r:embed="rId11" cstate="print">
                       <a:extLst>
                         <a:ext uri="{28A0092B-C50C-407E-A947-70E740481C1C}">
-                          <a14:useLocalDpi xmlns:a14="http://schemas.microsoft.com/office/drawing/2010/main" val="0"/>
+                          <a14:useLocalDpi xmlns:a14="http://schemas.microsoft.com/office/drawing/2010/main" xmlns:wps="http://schemas.microsoft.com/office/word/2010/wordprocessingShape" xmlns:wpi="http://schemas.microsoft.com/office/word/2010/wordprocessingInk" xmlns:wpg="http://schemas.microsoft.com/office/word/2010/wordprocessingGroup" xmlns:w15="http://schemas.microsoft.com/office/word/2012/wordml" xmlns:w14="http://schemas.microsoft.com/office/word/2010/wordml" xmlns:w="http://schemas.openxmlformats.org/wordprocessingml/2006/main" xmlns:w10="urn:schemas-microsoft-com:office:word" xmlns:wp14="http://schemas.microsoft.com/office/word/2010/wordprocessingDrawing" xmlns:v="urn:schemas-microsoft-com:vml" xmlns:o="urn:schemas-microsoft-com:office:office" xmlns:mc="http://schemas.openxmlformats.org/markup-compatibility/2006" xmlns:wpc="http://schemas.microsoft.com/office/word/2010/wordprocessingCanvas" xmlns="" val="0"/>
                         </a:ext>
                       </a:extLst>
                     </a:blip>
@@ -3874,12 +3842,6 @@
                 </pic:pic>
               </a:graphicData>
             </a:graphic>
-            <wp14:sizeRelH relativeFrom="page">
-              <wp14:pctWidth>0</wp14:pctWidth>
-            </wp14:sizeRelH>
-            <wp14:sizeRelV relativeFrom="page">
-              <wp14:pctHeight>0</wp14:pctHeight>
-            </wp14:sizeRelV>
           </wp:anchor>
         </w:drawing>
       </w:r>
@@ -4060,21 +4022,7 @@
         <w:rPr>
           <w:rFonts w:asciiTheme="minorBidi" w:hAnsiTheme="minorBidi" w:cstheme="minorBidi"/>
         </w:rPr>
-        <w:t xml:space="preserve"> in an error </w:t>
-      </w:r>
-      <w:proofErr w:type="spellStart"/>
-      <w:r>
-        <w:rPr>
-          <w:rFonts w:asciiTheme="minorBidi" w:hAnsiTheme="minorBidi" w:cstheme="minorBidi"/>
-        </w:rPr>
-        <w:t>free way</w:t>
-      </w:r>
-      <w:proofErr w:type="spellEnd"/>
-      <w:r>
-        <w:rPr>
-          <w:rFonts w:asciiTheme="minorBidi" w:hAnsiTheme="minorBidi" w:cstheme="minorBidi"/>
-        </w:rPr>
-        <w:t>. If the clients properly involved in the planning of this step the risk should be reduced. Also as the data is going to be used by people trained and experienced in data handling and analysis the impact of this is not particularly high.</w:t>
+        <w:t xml:space="preserve"> in an error free way. If the clients properly involved in the planning of this step the risk should be reduced. Also as the data is going to be used by people trained and experienced in data handling and analysis the impact of this is not particularly high.</w:t>
       </w:r>
     </w:p>
     <w:p>
@@ -4168,21 +4116,7 @@
         <w:rPr>
           <w:rFonts w:asciiTheme="minorBidi" w:hAnsiTheme="minorBidi" w:cstheme="minorBidi"/>
         </w:rPr>
-        <w:t>We assume that the user is able to use a simple and hopefully straightforward search interface. We also assume they are able to handle the resulting CSV (</w:t>
-      </w:r>
-      <w:r>
-        <w:rPr>
-          <w:rFonts w:asciiTheme="minorBidi" w:hAnsiTheme="minorBidi" w:cstheme="minorBidi"/>
-          <w:i/>
-          <w:color w:val="FF0000"/>
-        </w:rPr>
-        <w:t>define</w:t>
-      </w:r>
-      <w:r>
-        <w:rPr>
-          <w:rFonts w:asciiTheme="minorBidi" w:hAnsiTheme="minorBidi" w:cstheme="minorBidi"/>
-        </w:rPr>
-        <w:t>) files themselves.</w:t>
+        <w:t>We assume that the user is able to use a simple and hopefully straightforward search interface. We also assume they are able to handle the resulting CSV files themselves.</w:t>
       </w:r>
     </w:p>
     <w:p>
@@ -4388,7 +4322,7 @@
       <w:tblPr>
         <w:tblStyle w:val="TableGrid"/>
         <w:tblW w:w="0" w:type="auto"/>
-        <w:tblLook w:val="04A0" w:firstRow="1" w:lastRow="0" w:firstColumn="1" w:lastColumn="0" w:noHBand="0" w:noVBand="1"/>
+        <w:tblLook w:val="04A0"/>
       </w:tblPr>
       <w:tblGrid>
         <w:gridCol w:w="4621"/>
@@ -4441,7 +4375,22 @@
           </w:tcPr>
           <w:p>
             <w:r>
-              <w:t>Given the selection of classifications provided by volunteers, determine, to a defined level of certainty, the most accurate classification of the image. This entails factors such as the number of animals in the photo and the species of the animals.</w:t>
+              <w:t xml:space="preserve">Given the selection of classifications provided by volunteers, </w:t>
+            </w:r>
+            <w:r>
+              <w:t xml:space="preserve">create an aggregate classification and </w:t>
+            </w:r>
+            <w:r>
+              <w:t>calculate metrics to show</w:t>
+            </w:r>
+            <w:r>
+              <w:t xml:space="preserve"> how likely it is to be accurate</w:t>
+            </w:r>
+            <w:r>
+              <w:t xml:space="preserve"> (as described in Swanson et. Al)</w:t>
+            </w:r>
+            <w:r>
+              <w:t>. This entails factors such as the number of animals in the photo and the species of the animals.</w:t>
             </w:r>
           </w:p>
           <w:p/>
@@ -4550,12 +4499,13 @@
       </w:pPr>
     </w:p>
     <w:p/>
+    <w:p/>
     <w:tbl>
       <w:tblPr>
         <w:tblStyle w:val="TableGrid"/>
         <w:tblW w:w="0" w:type="auto"/>
         <w:tblInd w:w="250" w:type="dxa"/>
-        <w:tblLook w:val="04A0" w:firstRow="1" w:lastRow="0" w:firstColumn="1" w:lastColumn="0" w:noHBand="0" w:noVBand="1"/>
+        <w:tblLook w:val="04A0"/>
       </w:tblPr>
       <w:tblGrid>
         <w:gridCol w:w="2410"/>
@@ -4817,19 +4767,6 @@
                 <w:lang w:val="en-GB"/>
               </w:rPr>
             </w:pPr>
-            <w:r>
-              <w:rPr>
-                <w:lang w:val="en-GB"/>
-              </w:rPr>
-              <w:t>The user may abandon search anytime</w:t>
-            </w:r>
-          </w:p>
-          <w:p>
-            <w:pPr>
-              <w:rPr>
-                <w:lang w:val="en-GB"/>
-              </w:rPr>
-            </w:pPr>
           </w:p>
         </w:tc>
       </w:tr>
@@ -4854,7 +4791,7 @@
         <w:tblStyle w:val="TableGrid"/>
         <w:tblW w:w="0" w:type="auto"/>
         <w:tblInd w:w="250" w:type="dxa"/>
-        <w:tblLook w:val="04A0" w:firstRow="1" w:lastRow="0" w:firstColumn="1" w:lastColumn="0" w:noHBand="0" w:noVBand="1"/>
+        <w:tblLook w:val="04A0"/>
       </w:tblPr>
       <w:tblGrid>
         <w:gridCol w:w="2410"/>
@@ -4893,7 +4830,13 @@
               <w:t>FR2.</w:t>
             </w:r>
             <w:r>
-              <w:t>2 – Client Side – Create downloadable CVS files</w:t>
+              <w:t>2 – Client Side – Create downloadable C</w:t>
+            </w:r>
+            <w:r>
+              <w:t>SV</w:t>
+            </w:r>
+            <w:r>
+              <w:t xml:space="preserve"> files</w:t>
             </w:r>
           </w:p>
           <w:p/>
@@ -5101,7 +5044,7 @@
         <w:tblStyle w:val="TableGrid"/>
         <w:tblW w:w="0" w:type="auto"/>
         <w:tblInd w:w="250" w:type="dxa"/>
-        <w:tblLook w:val="04A0" w:firstRow="1" w:lastRow="0" w:firstColumn="1" w:lastColumn="0" w:noHBand="0" w:noVBand="1"/>
+        <w:tblLook w:val="04A0"/>
       </w:tblPr>
       <w:tblGrid>
         <w:gridCol w:w="2410"/>
@@ -5142,10 +5085,7 @@
           </w:tcPr>
           <w:p>
             <w:r>
-              <w:t>FR3</w:t>
-            </w:r>
-            <w:r>
-              <w:t>.1 – Client Side – Remove classified images from display list</w:t>
+              <w:t>FR3.1 – Client Side – Remove classified images from display list</w:t>
             </w:r>
           </w:p>
           <w:p/>
@@ -5353,12 +5293,39 @@
         </w:rPr>
       </w:pPr>
     </w:p>
+    <w:p>
+      <w:pPr>
+        <w:rPr>
+          <w:rFonts w:ascii="Arial" w:hAnsi="Arial" w:cs="Arial"/>
+          <w:u w:val="single"/>
+          <w:lang w:val="en-GB"/>
+        </w:rPr>
+      </w:pPr>
+    </w:p>
+    <w:p>
+      <w:pPr>
+        <w:rPr>
+          <w:rFonts w:ascii="Arial" w:hAnsi="Arial" w:cs="Arial"/>
+          <w:u w:val="single"/>
+          <w:lang w:val="en-GB"/>
+        </w:rPr>
+      </w:pPr>
+    </w:p>
+    <w:p>
+      <w:pPr>
+        <w:rPr>
+          <w:rFonts w:ascii="Arial" w:hAnsi="Arial" w:cs="Arial"/>
+          <w:u w:val="single"/>
+          <w:lang w:val="en-GB"/>
+        </w:rPr>
+      </w:pPr>
+    </w:p>
     <w:tbl>
       <w:tblPr>
         <w:tblStyle w:val="TableGrid"/>
         <w:tblW w:w="0" w:type="auto"/>
         <w:tblInd w:w="250" w:type="dxa"/>
-        <w:tblLook w:val="04A0" w:firstRow="1" w:lastRow="0" w:firstColumn="1" w:lastColumn="0" w:noHBand="0" w:noVBand="1"/>
+        <w:tblLook w:val="04A0"/>
       </w:tblPr>
       <w:tblGrid>
         <w:gridCol w:w="2410"/>
@@ -5550,7 +5517,7 @@
         <w:tblStyle w:val="TableGrid"/>
         <w:tblW w:w="0" w:type="auto"/>
         <w:tblInd w:w="250" w:type="dxa"/>
-        <w:tblLook w:val="04A0" w:firstRow="1" w:lastRow="0" w:firstColumn="1" w:lastColumn="0" w:noHBand="0" w:noVBand="1"/>
+        <w:tblLook w:val="04A0"/>
       </w:tblPr>
       <w:tblGrid>
         <w:gridCol w:w="2410"/>
@@ -5744,7 +5711,7 @@
         <w:tblStyle w:val="TableGrid"/>
         <w:tblW w:w="0" w:type="auto"/>
         <w:tblInd w:w="250" w:type="dxa"/>
-        <w:tblLook w:val="04A0" w:firstRow="1" w:lastRow="0" w:firstColumn="1" w:lastColumn="0" w:noHBand="0" w:noVBand="1"/>
+        <w:tblLook w:val="04A0"/>
       </w:tblPr>
       <w:tblGrid>
         <w:gridCol w:w="2410"/>
@@ -5961,7 +5928,7 @@
         <w:tblStyle w:val="TableGrid"/>
         <w:tblW w:w="0" w:type="auto"/>
         <w:tblInd w:w="250" w:type="dxa"/>
-        <w:tblLook w:val="04A0" w:firstRow="1" w:lastRow="0" w:firstColumn="1" w:lastColumn="0" w:noHBand="0" w:noVBand="1"/>
+        <w:tblLook w:val="04A0"/>
       </w:tblPr>
       <w:tblGrid>
         <w:gridCol w:w="2410"/>
@@ -6482,8 +6449,24 @@
           <w:rFonts w:ascii="Arial" w:hAnsi="Arial" w:cs="Arial"/>
           <w:lang w:val="en-GB"/>
         </w:rPr>
-        <w:t>- Classifications provided by experts and are considered 100% accurate. Can be used to assess algorithm accuracy</w:t>
-      </w:r>
+        <w:t xml:space="preserve">- Classifications provided by experts and are considered 100% accurate. </w:t>
+      </w:r>
+      <w:proofErr w:type="gramStart"/>
+      <w:r>
+        <w:rPr>
+          <w:rFonts w:ascii="Arial" w:hAnsi="Arial" w:cs="Arial"/>
+          <w:lang w:val="en-GB"/>
+        </w:rPr>
+        <w:t>Can be used to assess algorithm accuracy</w:t>
+      </w:r>
+      <w:r>
+        <w:rPr>
+          <w:rFonts w:ascii="Arial" w:hAnsi="Arial" w:cs="Arial"/>
+          <w:lang w:val="en-GB"/>
+        </w:rPr>
+        <w:t>.</w:t>
+      </w:r>
+      <w:proofErr w:type="gramEnd"/>
     </w:p>
     <w:p>
       <w:pPr>
@@ -6508,7 +6491,6 @@
         </w:rPr>
         <w:t xml:space="preserve">- </w:t>
       </w:r>
-      <w:proofErr w:type="spellStart"/>
       <w:r>
         <w:rPr>
           <w:rFonts w:ascii="Arial" w:hAnsi="Arial" w:cs="Arial"/>
@@ -6518,13 +6500,19 @@
         </w:rPr>
         <w:t>MammalWeb</w:t>
       </w:r>
-      <w:proofErr w:type="spellEnd"/>
       <w:r>
         <w:rPr>
           <w:rFonts w:ascii="Arial" w:hAnsi="Arial" w:cs="Arial"/>
           <w:lang w:val="en-GB"/>
         </w:rPr>
-        <w:t xml:space="preserve"> the organisation and project which we are working on: http://www.mammalweb.org/</w:t>
+        <w:t xml:space="preserve"> the organisation and project which we are worki</w:t>
+      </w:r>
+      <w:r>
+        <w:rPr>
+          <w:rFonts w:ascii="Arial" w:hAnsi="Arial" w:cs="Arial"/>
+          <w:lang w:val="en-GB"/>
+        </w:rPr>
+        <w:t>ng on: http://www.mammalweb.org</w:t>
       </w:r>
     </w:p>
     <w:p>
@@ -6732,7 +6720,7 @@
           <w:u w:val="single"/>
           <w:lang w:val="en-GB"/>
         </w:rPr>
-        <w:t>8</w:t>
+        <w:t xml:space="preserve">8. </w:t>
       </w:r>
       <w:r>
         <w:rPr>
@@ -6744,7 +6732,7 @@
           <w:u w:val="single"/>
           <w:lang w:val="en-GB"/>
         </w:rPr>
-        <w:t xml:space="preserve">. </w:t>
+        <w:t>Referen</w:t>
       </w:r>
       <w:r>
         <w:rPr>
@@ -6756,34 +6744,45 @@
           <w:u w:val="single"/>
           <w:lang w:val="en-GB"/>
         </w:rPr>
-        <w:t>Referen</w:t>
-      </w:r>
-      <w:r>
-        <w:rPr>
-          <w:rFonts w:ascii="Arial" w:hAnsi="Arial" w:cs="Arial"/>
-          <w:b/>
-          <w:bCs/>
-          <w:sz w:val="24"/>
-          <w:szCs w:val="24"/>
-          <w:u w:val="single"/>
-          <w:lang w:val="en-GB"/>
-        </w:rPr>
-        <w:t>ces</w:t>
-      </w:r>
-      <w:r>
-        <w:rPr>
-          <w:rFonts w:ascii="Arial" w:hAnsi="Arial" w:cs="Arial"/>
-          <w:b/>
-          <w:bCs/>
-          <w:sz w:val="24"/>
-          <w:szCs w:val="24"/>
-          <w:u w:val="single"/>
-          <w:lang w:val="en-GB"/>
-        </w:rPr>
-        <w:t>:</w:t>
+        <w:t>ces:</w:t>
       </w:r>
       <w:bookmarkStart w:id="5" w:name="_GoBack"/>
       <w:bookmarkEnd w:id="5"/>
+    </w:p>
+    <w:p>
+      <w:pPr>
+        <w:rPr>
+          <w:rFonts w:ascii="Arial" w:hAnsi="Arial" w:cs="Arial"/>
+          <w:bCs/>
+          <w:szCs w:val="24"/>
+          <w:lang w:val="en-GB"/>
+        </w:rPr>
+      </w:pPr>
+      <w:r>
+        <w:rPr>
+          <w:rFonts w:ascii="Arial" w:hAnsi="Arial" w:cs="Arial"/>
+          <w:bCs/>
+          <w:szCs w:val="24"/>
+          <w:lang w:val="en-GB"/>
+        </w:rPr>
+        <w:t>How are we structuring these?</w:t>
+      </w:r>
+    </w:p>
+    <w:p>
+      <w:pPr>
+        <w:pStyle w:val="FootnoteText"/>
+      </w:pPr>
+      <w:r>
+        <w:t>http://blog.snapshotserengeti.org/2013/01/30/some-results-from-season-4/</w:t>
+      </w:r>
+    </w:p>
+    <w:p>
+      <w:pPr>
+        <w:pStyle w:val="FootnoteText"/>
+      </w:pPr>
+      <w:r>
+        <w:t>http://blog.snapshotserengeti.org/2013/06/07/majority-rules-algorithm/</w:t>
+      </w:r>
     </w:p>
     <w:p>
       <w:pPr>
@@ -6811,7 +6810,7 @@
 </file>
 
 <file path=word/endnotes.xml><?xml version="1.0" encoding="utf-8"?>
-<w:endnotes xmlns:wpc="http://schemas.microsoft.com/office/word/2010/wordprocessingCanvas" xmlns:mc="http://schemas.openxmlformats.org/markup-compatibility/2006" xmlns:o="urn:schemas-microsoft-com:office:office" xmlns:r="http://schemas.openxmlformats.org/officeDocument/2006/relationships" xmlns:m="http://schemas.openxmlformats.org/officeDocument/2006/math" xmlns:v="urn:schemas-microsoft-com:vml" xmlns:wp14="http://schemas.microsoft.com/office/word/2010/wordprocessingDrawing" xmlns:wp="http://schemas.openxmlformats.org/drawingml/2006/wordprocessingDrawing" xmlns:w10="urn:schemas-microsoft-com:office:word" xmlns:w="http://schemas.openxmlformats.org/wordprocessingml/2006/main" xmlns:w14="http://schemas.microsoft.com/office/word/2010/wordml" xmlns:w15="http://schemas.microsoft.com/office/word/2012/wordml" xmlns:wpg="http://schemas.microsoft.com/office/word/2010/wordprocessingGroup" xmlns:wpi="http://schemas.microsoft.com/office/word/2010/wordprocessingInk" xmlns:wne="http://schemas.microsoft.com/office/word/2006/wordml" xmlns:wps="http://schemas.microsoft.com/office/word/2010/wordprocessingShape" mc:Ignorable="w14 w15 wp14">
+<w:endnotes xmlns:ve="http://schemas.openxmlformats.org/markup-compatibility/2006" xmlns:o="urn:schemas-microsoft-com:office:office" xmlns:r="http://schemas.openxmlformats.org/officeDocument/2006/relationships" xmlns:m="http://schemas.openxmlformats.org/officeDocument/2006/math" xmlns:v="urn:schemas-microsoft-com:vml" xmlns:wp="http://schemas.openxmlformats.org/drawingml/2006/wordprocessingDrawing" xmlns:w10="urn:schemas-microsoft-com:office:word" xmlns:w="http://schemas.openxmlformats.org/wordprocessingml/2006/main" xmlns:wne="http://schemas.microsoft.com/office/word/2006/wordml">
   <w:endnote w:type="separator" w:id="-1">
     <w:p>
       <w:r>
@@ -6830,7 +6829,7 @@
 </file>
 
 <file path=word/footer1.xml><?xml version="1.0" encoding="utf-8"?>
-<w:ftr xmlns:wpc="http://schemas.microsoft.com/office/word/2010/wordprocessingCanvas" xmlns:mc="http://schemas.openxmlformats.org/markup-compatibility/2006" xmlns:o="urn:schemas-microsoft-com:office:office" xmlns:r="http://schemas.openxmlformats.org/officeDocument/2006/relationships" xmlns:m="http://schemas.openxmlformats.org/officeDocument/2006/math" xmlns:v="urn:schemas-microsoft-com:vml" xmlns:wp14="http://schemas.microsoft.com/office/word/2010/wordprocessingDrawing" xmlns:wp="http://schemas.openxmlformats.org/drawingml/2006/wordprocessingDrawing" xmlns:w10="urn:schemas-microsoft-com:office:word" xmlns:w="http://schemas.openxmlformats.org/wordprocessingml/2006/main" xmlns:w14="http://schemas.microsoft.com/office/word/2010/wordml" xmlns:w15="http://schemas.microsoft.com/office/word/2012/wordml" xmlns:wpg="http://schemas.microsoft.com/office/word/2010/wordprocessingGroup" xmlns:wpi="http://schemas.microsoft.com/office/word/2010/wordprocessingInk" xmlns:wne="http://schemas.microsoft.com/office/word/2006/wordml" xmlns:wps="http://schemas.microsoft.com/office/word/2010/wordprocessingShape" mc:Ignorable="w14 w15 wp14">
+<w:ftr xmlns:ve="http://schemas.openxmlformats.org/markup-compatibility/2006" xmlns:o="urn:schemas-microsoft-com:office:office" xmlns:r="http://schemas.openxmlformats.org/officeDocument/2006/relationships" xmlns:m="http://schemas.openxmlformats.org/officeDocument/2006/math" xmlns:v="urn:schemas-microsoft-com:vml" xmlns:wp="http://schemas.openxmlformats.org/drawingml/2006/wordprocessingDrawing" xmlns:w10="urn:schemas-microsoft-com:office:word" xmlns:w="http://schemas.openxmlformats.org/wordprocessingml/2006/main" xmlns:wne="http://schemas.microsoft.com/office/word/2006/wordml">
   <w:p>
     <w:pPr>
       <w:pStyle w:val="Footer"/>
@@ -6840,7 +6839,7 @@
 </file>
 
 <file path=word/footer2.xml><?xml version="1.0" encoding="utf-8"?>
-<w:ftr xmlns:wpc="http://schemas.microsoft.com/office/word/2010/wordprocessingCanvas" xmlns:mc="http://schemas.openxmlformats.org/markup-compatibility/2006" xmlns:o="urn:schemas-microsoft-com:office:office" xmlns:r="http://schemas.openxmlformats.org/officeDocument/2006/relationships" xmlns:m="http://schemas.openxmlformats.org/officeDocument/2006/math" xmlns:v="urn:schemas-microsoft-com:vml" xmlns:wp14="http://schemas.microsoft.com/office/word/2010/wordprocessingDrawing" xmlns:wp="http://schemas.openxmlformats.org/drawingml/2006/wordprocessingDrawing" xmlns:w10="urn:schemas-microsoft-com:office:word" xmlns:w="http://schemas.openxmlformats.org/wordprocessingml/2006/main" xmlns:w14="http://schemas.microsoft.com/office/word/2010/wordml" xmlns:w15="http://schemas.microsoft.com/office/word/2012/wordml" xmlns:wpg="http://schemas.microsoft.com/office/word/2010/wordprocessingGroup" xmlns:wpi="http://schemas.microsoft.com/office/word/2010/wordprocessingInk" xmlns:wne="http://schemas.microsoft.com/office/word/2006/wordml" xmlns:wps="http://schemas.microsoft.com/office/word/2010/wordprocessingShape" mc:Ignorable="w14 w15 wp14">
+<w:ftr xmlns:ve="http://schemas.openxmlformats.org/markup-compatibility/2006" xmlns:o="urn:schemas-microsoft-com:office:office" xmlns:r="http://schemas.openxmlformats.org/officeDocument/2006/relationships" xmlns:m="http://schemas.openxmlformats.org/officeDocument/2006/math" xmlns:v="urn:schemas-microsoft-com:vml" xmlns:wp="http://schemas.openxmlformats.org/drawingml/2006/wordprocessingDrawing" xmlns:w10="urn:schemas-microsoft-com:office:word" xmlns:w="http://schemas.openxmlformats.org/wordprocessingml/2006/main" xmlns:wne="http://schemas.microsoft.com/office/word/2006/wordml">
   <w:sdt>
     <w:sdtPr>
       <w:id w:val="-1554391796"/>
@@ -6873,7 +6872,7 @@
           <w:rPr>
             <w:noProof/>
           </w:rPr>
-          <w:t>12</w:t>
+          <w:t>10</w:t>
         </w:r>
         <w:r>
           <w:rPr>
@@ -6896,7 +6895,7 @@
 </file>
 
 <file path=word/footer3.xml><?xml version="1.0" encoding="utf-8"?>
-<w:ftr xmlns:wpc="http://schemas.microsoft.com/office/word/2010/wordprocessingCanvas" xmlns:mc="http://schemas.openxmlformats.org/markup-compatibility/2006" xmlns:o="urn:schemas-microsoft-com:office:office" xmlns:r="http://schemas.openxmlformats.org/officeDocument/2006/relationships" xmlns:m="http://schemas.openxmlformats.org/officeDocument/2006/math" xmlns:v="urn:schemas-microsoft-com:vml" xmlns:wp14="http://schemas.microsoft.com/office/word/2010/wordprocessingDrawing" xmlns:wp="http://schemas.openxmlformats.org/drawingml/2006/wordprocessingDrawing" xmlns:w10="urn:schemas-microsoft-com:office:word" xmlns:w="http://schemas.openxmlformats.org/wordprocessingml/2006/main" xmlns:w14="http://schemas.microsoft.com/office/word/2010/wordml" xmlns:w15="http://schemas.microsoft.com/office/word/2012/wordml" xmlns:wpg="http://schemas.microsoft.com/office/word/2010/wordprocessingGroup" xmlns:wpi="http://schemas.microsoft.com/office/word/2010/wordprocessingInk" xmlns:wne="http://schemas.microsoft.com/office/word/2006/wordml" xmlns:wps="http://schemas.microsoft.com/office/word/2010/wordprocessingShape" mc:Ignorable="w14 w15 wp14">
+<w:ftr xmlns:ve="http://schemas.openxmlformats.org/markup-compatibility/2006" xmlns:o="urn:schemas-microsoft-com:office:office" xmlns:r="http://schemas.openxmlformats.org/officeDocument/2006/relationships" xmlns:m="http://schemas.openxmlformats.org/officeDocument/2006/math" xmlns:v="urn:schemas-microsoft-com:vml" xmlns:wp="http://schemas.openxmlformats.org/drawingml/2006/wordprocessingDrawing" xmlns:w10="urn:schemas-microsoft-com:office:word" xmlns:w="http://schemas.openxmlformats.org/wordprocessingml/2006/main" xmlns:wne="http://schemas.microsoft.com/office/word/2006/wordml">
   <w:p>
     <w:pPr>
       <w:pStyle w:val="Footer"/>
@@ -6906,7 +6905,7 @@
 </file>
 
 <file path=word/footnotes.xml><?xml version="1.0" encoding="utf-8"?>
-<w:footnotes xmlns:wpc="http://schemas.microsoft.com/office/word/2010/wordprocessingCanvas" xmlns:mc="http://schemas.openxmlformats.org/markup-compatibility/2006" xmlns:o="urn:schemas-microsoft-com:office:office" xmlns:r="http://schemas.openxmlformats.org/officeDocument/2006/relationships" xmlns:m="http://schemas.openxmlformats.org/officeDocument/2006/math" xmlns:v="urn:schemas-microsoft-com:vml" xmlns:wp14="http://schemas.microsoft.com/office/word/2010/wordprocessingDrawing" xmlns:wp="http://schemas.openxmlformats.org/drawingml/2006/wordprocessingDrawing" xmlns:w10="urn:schemas-microsoft-com:office:word" xmlns:w="http://schemas.openxmlformats.org/wordprocessingml/2006/main" xmlns:w14="http://schemas.microsoft.com/office/word/2010/wordml" xmlns:w15="http://schemas.microsoft.com/office/word/2012/wordml" xmlns:wpg="http://schemas.microsoft.com/office/word/2010/wordprocessingGroup" xmlns:wpi="http://schemas.microsoft.com/office/word/2010/wordprocessingInk" xmlns:wne="http://schemas.microsoft.com/office/word/2006/wordml" xmlns:wps="http://schemas.microsoft.com/office/word/2010/wordprocessingShape" mc:Ignorable="w14 w15 wp14">
+<w:footnotes xmlns:ve="http://schemas.openxmlformats.org/markup-compatibility/2006" xmlns:o="urn:schemas-microsoft-com:office:office" xmlns:r="http://schemas.openxmlformats.org/officeDocument/2006/relationships" xmlns:m="http://schemas.openxmlformats.org/officeDocument/2006/math" xmlns:v="urn:schemas-microsoft-com:vml" xmlns:wp="http://schemas.openxmlformats.org/drawingml/2006/wordprocessingDrawing" xmlns:w10="urn:schemas-microsoft-com:office:word" xmlns:w="http://schemas.openxmlformats.org/wordprocessingml/2006/main" xmlns:wne="http://schemas.microsoft.com/office/word/2006/wordml">
   <w:footnote w:type="separator" w:id="-1">
     <w:p>
       <w:r>
@@ -6918,44 +6917,6 @@
     <w:p>
       <w:r>
         <w:continuationSeparator/>
-      </w:r>
-    </w:p>
-  </w:footnote>
-  <w:footnote w:id="1">
-    <w:p>
-      <w:pPr>
-        <w:pStyle w:val="FootnoteText"/>
-      </w:pPr>
-      <w:r>
-        <w:rPr>
-          <w:rStyle w:val="FootnoteReference"/>
-        </w:rPr>
-        <w:footnoteRef/>
-      </w:r>
-      <w:r>
-        <w:t xml:space="preserve"> </w:t>
-      </w:r>
-      <w:r>
-        <w:t>http://blog.snapshotserengeti.org/2013/01/30/some-results-from-season-4/</w:t>
-      </w:r>
-    </w:p>
-  </w:footnote>
-  <w:footnote w:id="2">
-    <w:p>
-      <w:pPr>
-        <w:pStyle w:val="FootnoteText"/>
-      </w:pPr>
-      <w:r>
-        <w:rPr>
-          <w:rStyle w:val="FootnoteReference"/>
-        </w:rPr>
-        <w:footnoteRef/>
-      </w:r>
-      <w:r>
-        <w:t xml:space="preserve"> </w:t>
-      </w:r>
-      <w:r>
-        <w:t>http://blog.snapshotserengeti.org/2013/06/07/majority-rules-algorithm/</w:t>
       </w:r>
     </w:p>
   </w:footnote>
@@ -6963,7 +6924,7 @@
 </file>
 
 <file path=word/header1.xml><?xml version="1.0" encoding="utf-8"?>
-<w:hdr xmlns:wpc="http://schemas.microsoft.com/office/word/2010/wordprocessingCanvas" xmlns:mc="http://schemas.openxmlformats.org/markup-compatibility/2006" xmlns:o="urn:schemas-microsoft-com:office:office" xmlns:r="http://schemas.openxmlformats.org/officeDocument/2006/relationships" xmlns:m="http://schemas.openxmlformats.org/officeDocument/2006/math" xmlns:v="urn:schemas-microsoft-com:vml" xmlns:wp14="http://schemas.microsoft.com/office/word/2010/wordprocessingDrawing" xmlns:wp="http://schemas.openxmlformats.org/drawingml/2006/wordprocessingDrawing" xmlns:w10="urn:schemas-microsoft-com:office:word" xmlns:w="http://schemas.openxmlformats.org/wordprocessingml/2006/main" xmlns:w14="http://schemas.microsoft.com/office/word/2010/wordml" xmlns:w15="http://schemas.microsoft.com/office/word/2012/wordml" xmlns:wpg="http://schemas.microsoft.com/office/word/2010/wordprocessingGroup" xmlns:wpi="http://schemas.microsoft.com/office/word/2010/wordprocessingInk" xmlns:wne="http://schemas.microsoft.com/office/word/2006/wordml" xmlns:wps="http://schemas.microsoft.com/office/word/2010/wordprocessingShape" mc:Ignorable="w14 w15 wp14">
+<w:hdr xmlns:ve="http://schemas.openxmlformats.org/markup-compatibility/2006" xmlns:o="urn:schemas-microsoft-com:office:office" xmlns:r="http://schemas.openxmlformats.org/officeDocument/2006/relationships" xmlns:m="http://schemas.openxmlformats.org/officeDocument/2006/math" xmlns:v="urn:schemas-microsoft-com:vml" xmlns:wp="http://schemas.openxmlformats.org/drawingml/2006/wordprocessingDrawing" xmlns:w10="urn:schemas-microsoft-com:office:word" xmlns:w="http://schemas.openxmlformats.org/wordprocessingml/2006/main" xmlns:wne="http://schemas.microsoft.com/office/word/2006/wordml">
   <w:p>
     <w:pPr>
       <w:pStyle w:val="Header"/>
@@ -6973,7 +6934,7 @@
 </file>
 
 <file path=word/header2.xml><?xml version="1.0" encoding="utf-8"?>
-<w:hdr xmlns:wpc="http://schemas.microsoft.com/office/word/2010/wordprocessingCanvas" xmlns:mc="http://schemas.openxmlformats.org/markup-compatibility/2006" xmlns:o="urn:schemas-microsoft-com:office:office" xmlns:r="http://schemas.openxmlformats.org/officeDocument/2006/relationships" xmlns:m="http://schemas.openxmlformats.org/officeDocument/2006/math" xmlns:v="urn:schemas-microsoft-com:vml" xmlns:wp14="http://schemas.microsoft.com/office/word/2010/wordprocessingDrawing" xmlns:wp="http://schemas.openxmlformats.org/drawingml/2006/wordprocessingDrawing" xmlns:w10="urn:schemas-microsoft-com:office:word" xmlns:w="http://schemas.openxmlformats.org/wordprocessingml/2006/main" xmlns:w14="http://schemas.microsoft.com/office/word/2010/wordml" xmlns:w15="http://schemas.microsoft.com/office/word/2012/wordml" xmlns:wpg="http://schemas.microsoft.com/office/word/2010/wordprocessingGroup" xmlns:wpi="http://schemas.microsoft.com/office/word/2010/wordprocessingInk" xmlns:wne="http://schemas.microsoft.com/office/word/2006/wordml" xmlns:wps="http://schemas.microsoft.com/office/word/2010/wordprocessingShape" mc:Ignorable="w14 w15 wp14">
+<w:hdr xmlns:ve="http://schemas.openxmlformats.org/markup-compatibility/2006" xmlns:o="urn:schemas-microsoft-com:office:office" xmlns:r="http://schemas.openxmlformats.org/officeDocument/2006/relationships" xmlns:m="http://schemas.openxmlformats.org/officeDocument/2006/math" xmlns:v="urn:schemas-microsoft-com:vml" xmlns:wp="http://schemas.openxmlformats.org/drawingml/2006/wordprocessingDrawing" xmlns:w10="urn:schemas-microsoft-com:office:word" xmlns:w="http://schemas.openxmlformats.org/wordprocessingml/2006/main" xmlns:wne="http://schemas.microsoft.com/office/word/2006/wordml">
   <w:tbl>
     <w:tblPr>
       <w:tblW w:w="0" w:type="auto"/>
@@ -6989,7 +6950,7 @@
         <w:left w:w="71" w:type="dxa"/>
         <w:right w:w="71" w:type="dxa"/>
       </w:tblCellMar>
-      <w:tblLook w:val="0000" w:firstRow="0" w:lastRow="0" w:firstColumn="0" w:lastColumn="0" w:noHBand="0" w:noVBand="0"/>
+      <w:tblLook w:val="0000"/>
     </w:tblPr>
     <w:tblGrid>
       <w:gridCol w:w="2736"/>
@@ -7158,7 +7119,7 @@
 </file>
 
 <file path=word/header3.xml><?xml version="1.0" encoding="utf-8"?>
-<w:hdr xmlns:wpc="http://schemas.microsoft.com/office/word/2010/wordprocessingCanvas" xmlns:mc="http://schemas.openxmlformats.org/markup-compatibility/2006" xmlns:o="urn:schemas-microsoft-com:office:office" xmlns:r="http://schemas.openxmlformats.org/officeDocument/2006/relationships" xmlns:m="http://schemas.openxmlformats.org/officeDocument/2006/math" xmlns:v="urn:schemas-microsoft-com:vml" xmlns:wp14="http://schemas.microsoft.com/office/word/2010/wordprocessingDrawing" xmlns:wp="http://schemas.openxmlformats.org/drawingml/2006/wordprocessingDrawing" xmlns:w10="urn:schemas-microsoft-com:office:word" xmlns:w="http://schemas.openxmlformats.org/wordprocessingml/2006/main" xmlns:w14="http://schemas.microsoft.com/office/word/2010/wordml" xmlns:w15="http://schemas.microsoft.com/office/word/2012/wordml" xmlns:wpg="http://schemas.microsoft.com/office/word/2010/wordprocessingGroup" xmlns:wpi="http://schemas.microsoft.com/office/word/2010/wordprocessingInk" xmlns:wne="http://schemas.microsoft.com/office/word/2006/wordml" xmlns:wps="http://schemas.microsoft.com/office/word/2010/wordprocessingShape" mc:Ignorable="w14 w15 wp14">
+<w:hdr xmlns:ve="http://schemas.openxmlformats.org/markup-compatibility/2006" xmlns:o="urn:schemas-microsoft-com:office:office" xmlns:r="http://schemas.openxmlformats.org/officeDocument/2006/relationships" xmlns:m="http://schemas.openxmlformats.org/officeDocument/2006/math" xmlns:v="urn:schemas-microsoft-com:vml" xmlns:wp="http://schemas.openxmlformats.org/drawingml/2006/wordprocessingDrawing" xmlns:w10="urn:schemas-microsoft-com:office:word" xmlns:w="http://schemas.openxmlformats.org/wordprocessingml/2006/main" xmlns:wne="http://schemas.microsoft.com/office/word/2006/wordml">
   <w:p>
     <w:pPr>
       <w:pStyle w:val="Header"/>
@@ -7168,8 +7129,8 @@
 </file>
 
 <file path=word/numbering.xml><?xml version="1.0" encoding="utf-8"?>
-<w:numbering xmlns:wpc="http://schemas.microsoft.com/office/word/2010/wordprocessingCanvas" xmlns:mc="http://schemas.openxmlformats.org/markup-compatibility/2006" xmlns:o="urn:schemas-microsoft-com:office:office" xmlns:r="http://schemas.openxmlformats.org/officeDocument/2006/relationships" xmlns:m="http://schemas.openxmlformats.org/officeDocument/2006/math" xmlns:v="urn:schemas-microsoft-com:vml" xmlns:wp14="http://schemas.microsoft.com/office/word/2010/wordprocessingDrawing" xmlns:wp="http://schemas.openxmlformats.org/drawingml/2006/wordprocessingDrawing" xmlns:w10="urn:schemas-microsoft-com:office:word" xmlns:w="http://schemas.openxmlformats.org/wordprocessingml/2006/main" xmlns:w14="http://schemas.microsoft.com/office/word/2010/wordml" xmlns:w15="http://schemas.microsoft.com/office/word/2012/wordml" xmlns:wpg="http://schemas.microsoft.com/office/word/2010/wordprocessingGroup" xmlns:wpi="http://schemas.microsoft.com/office/word/2010/wordprocessingInk" xmlns:wne="http://schemas.microsoft.com/office/word/2006/wordml" xmlns:wps="http://schemas.microsoft.com/office/word/2010/wordprocessingShape" mc:Ignorable="w14 w15 wp14">
-  <w:abstractNum w:abstractNumId="0" w15:restartNumberingAfterBreak="0">
+<w:numbering xmlns:ve="http://schemas.openxmlformats.org/markup-compatibility/2006" xmlns:o="urn:schemas-microsoft-com:office:office" xmlns:r="http://schemas.openxmlformats.org/officeDocument/2006/relationships" xmlns:m="http://schemas.openxmlformats.org/officeDocument/2006/math" xmlns:v="urn:schemas-microsoft-com:vml" xmlns:wp="http://schemas.openxmlformats.org/drawingml/2006/wordprocessingDrawing" xmlns:w10="urn:schemas-microsoft-com:office:word" xmlns:w="http://schemas.openxmlformats.org/wordprocessingml/2006/main" xmlns:wne="http://schemas.microsoft.com/office/word/2006/wordml">
+  <w:abstractNum w:abstractNumId="0">
     <w:nsid w:val="04FD191C"/>
     <w:multiLevelType w:val="multilevel"/>
     <w:tmpl w:val="B5A653AA"/>
@@ -7309,7 +7270,7 @@
       </w:rPr>
     </w:lvl>
   </w:abstractNum>
-  <w:abstractNum w:abstractNumId="1" w15:restartNumberingAfterBreak="0">
+  <w:abstractNum w:abstractNumId="1">
     <w:nsid w:val="0A7C578F"/>
     <w:multiLevelType w:val="multilevel"/>
     <w:tmpl w:val="0354027E"/>
@@ -7422,7 +7383,7 @@
       </w:pPr>
     </w:lvl>
   </w:abstractNum>
-  <w:abstractNum w:abstractNumId="2" w15:restartNumberingAfterBreak="0">
+  <w:abstractNum w:abstractNumId="2">
     <w:nsid w:val="0F8D45E7"/>
     <w:multiLevelType w:val="multilevel"/>
     <w:tmpl w:val="3C3C22D4"/>
@@ -7538,7 +7499,7 @@
       </w:pPr>
     </w:lvl>
   </w:abstractNum>
-  <w:abstractNum w:abstractNumId="3" w15:restartNumberingAfterBreak="0">
+  <w:abstractNum w:abstractNumId="3">
     <w:nsid w:val="0F9036C1"/>
     <w:multiLevelType w:val="multilevel"/>
     <w:tmpl w:val="2D463760"/>
@@ -7654,7 +7615,7 @@
       </w:pPr>
     </w:lvl>
   </w:abstractNum>
-  <w:abstractNum w:abstractNumId="4" w15:restartNumberingAfterBreak="0">
+  <w:abstractNum w:abstractNumId="4">
     <w:nsid w:val="11227B3C"/>
     <w:multiLevelType w:val="multilevel"/>
     <w:tmpl w:val="243EB346"/>
@@ -7794,7 +7755,7 @@
       </w:rPr>
     </w:lvl>
   </w:abstractNum>
-  <w:abstractNum w:abstractNumId="5" w15:restartNumberingAfterBreak="0">
+  <w:abstractNum w:abstractNumId="5">
     <w:nsid w:val="15396388"/>
     <w:multiLevelType w:val="hybridMultilevel"/>
     <w:tmpl w:val="488A4E3A"/>
@@ -7933,7 +7894,7 @@
       </w:rPr>
     </w:lvl>
   </w:abstractNum>
-  <w:abstractNum w:abstractNumId="6" w15:restartNumberingAfterBreak="0">
+  <w:abstractNum w:abstractNumId="6">
     <w:nsid w:val="19CC4DC3"/>
     <w:multiLevelType w:val="multilevel"/>
     <w:tmpl w:val="C81691D8"/>
@@ -8073,7 +8034,7 @@
       </w:rPr>
     </w:lvl>
   </w:abstractNum>
-  <w:abstractNum w:abstractNumId="7" w15:restartNumberingAfterBreak="0">
+  <w:abstractNum w:abstractNumId="7">
     <w:nsid w:val="1ADF1537"/>
     <w:multiLevelType w:val="multilevel"/>
     <w:tmpl w:val="B5A653AA"/>
@@ -8213,7 +8174,7 @@
       </w:rPr>
     </w:lvl>
   </w:abstractNum>
-  <w:abstractNum w:abstractNumId="8" w15:restartNumberingAfterBreak="0">
+  <w:abstractNum w:abstractNumId="8">
     <w:nsid w:val="1ED7488B"/>
     <w:multiLevelType w:val="multilevel"/>
     <w:tmpl w:val="0809001F"/>
@@ -8326,7 +8287,7 @@
       </w:pPr>
     </w:lvl>
   </w:abstractNum>
-  <w:abstractNum w:abstractNumId="9" w15:restartNumberingAfterBreak="0">
+  <w:abstractNum w:abstractNumId="9">
     <w:nsid w:val="294A2B3D"/>
     <w:multiLevelType w:val="multilevel"/>
     <w:tmpl w:val="9B0A6DAA"/>
@@ -8447,7 +8408,7 @@
       </w:rPr>
     </w:lvl>
   </w:abstractNum>
-  <w:abstractNum w:abstractNumId="10" w15:restartNumberingAfterBreak="0">
+  <w:abstractNum w:abstractNumId="10">
     <w:nsid w:val="2A72168F"/>
     <w:multiLevelType w:val="multilevel"/>
     <w:tmpl w:val="E2300612"/>
@@ -8587,7 +8548,7 @@
       </w:rPr>
     </w:lvl>
   </w:abstractNum>
-  <w:abstractNum w:abstractNumId="11" w15:restartNumberingAfterBreak="0">
+  <w:abstractNum w:abstractNumId="11">
     <w:nsid w:val="2AA11182"/>
     <w:multiLevelType w:val="hybridMultilevel"/>
     <w:tmpl w:val="7FF0822A"/>
@@ -8676,7 +8637,7 @@
       </w:pPr>
     </w:lvl>
   </w:abstractNum>
-  <w:abstractNum w:abstractNumId="12" w15:restartNumberingAfterBreak="0">
+  <w:abstractNum w:abstractNumId="12">
     <w:nsid w:val="32DF4A0E"/>
     <w:multiLevelType w:val="multilevel"/>
     <w:tmpl w:val="72269928"/>
@@ -8816,7 +8777,7 @@
       </w:rPr>
     </w:lvl>
   </w:abstractNum>
-  <w:abstractNum w:abstractNumId="13" w15:restartNumberingAfterBreak="0">
+  <w:abstractNum w:abstractNumId="13">
     <w:nsid w:val="3746462F"/>
     <w:multiLevelType w:val="multilevel"/>
     <w:tmpl w:val="23B4056C"/>
@@ -8932,7 +8893,7 @@
       </w:pPr>
     </w:lvl>
   </w:abstractNum>
-  <w:abstractNum w:abstractNumId="14" w15:restartNumberingAfterBreak="0">
+  <w:abstractNum w:abstractNumId="14">
     <w:nsid w:val="38280D52"/>
     <w:multiLevelType w:val="hybridMultilevel"/>
     <w:tmpl w:val="775092E0"/>
@@ -9018,7 +8979,7 @@
       </w:pPr>
     </w:lvl>
   </w:abstractNum>
-  <w:abstractNum w:abstractNumId="15" w15:restartNumberingAfterBreak="0">
+  <w:abstractNum w:abstractNumId="15">
     <w:nsid w:val="384743E9"/>
     <w:multiLevelType w:val="hybridMultilevel"/>
     <w:tmpl w:val="F872F43A"/>
@@ -9134,7 +9095,7 @@
       </w:pPr>
     </w:lvl>
   </w:abstractNum>
-  <w:abstractNum w:abstractNumId="16" w15:restartNumberingAfterBreak="0">
+  <w:abstractNum w:abstractNumId="16">
     <w:nsid w:val="3E452EDE"/>
     <w:multiLevelType w:val="singleLevel"/>
     <w:tmpl w:val="293C69B4"/>
@@ -9158,7 +9119,7 @@
       </w:rPr>
     </w:lvl>
   </w:abstractNum>
-  <w:abstractNum w:abstractNumId="17" w15:restartNumberingAfterBreak="0">
+  <w:abstractNum w:abstractNumId="17">
     <w:nsid w:val="3EFF7715"/>
     <w:multiLevelType w:val="multilevel"/>
     <w:tmpl w:val="08703362"/>
@@ -9298,7 +9259,7 @@
       </w:rPr>
     </w:lvl>
   </w:abstractNum>
-  <w:abstractNum w:abstractNumId="18" w15:restartNumberingAfterBreak="0">
+  <w:abstractNum w:abstractNumId="18">
     <w:nsid w:val="42660CD3"/>
     <w:multiLevelType w:val="multilevel"/>
     <w:tmpl w:val="E2300612"/>
@@ -9438,7 +9399,7 @@
       </w:rPr>
     </w:lvl>
   </w:abstractNum>
-  <w:abstractNum w:abstractNumId="19" w15:restartNumberingAfterBreak="0">
+  <w:abstractNum w:abstractNumId="19">
     <w:nsid w:val="452278FE"/>
     <w:multiLevelType w:val="hybridMultilevel"/>
     <w:tmpl w:val="0E8C5D74"/>
@@ -9527,7 +9488,7 @@
       </w:pPr>
     </w:lvl>
   </w:abstractNum>
-  <w:abstractNum w:abstractNumId="20" w15:restartNumberingAfterBreak="0">
+  <w:abstractNum w:abstractNumId="20">
     <w:nsid w:val="4C18734A"/>
     <w:multiLevelType w:val="hybridMultilevel"/>
     <w:tmpl w:val="A58C813A"/>
@@ -9666,7 +9627,7 @@
       </w:rPr>
     </w:lvl>
   </w:abstractNum>
-  <w:abstractNum w:abstractNumId="21" w15:restartNumberingAfterBreak="0">
+  <w:abstractNum w:abstractNumId="21">
     <w:nsid w:val="50075D26"/>
     <w:multiLevelType w:val="hybridMultilevel"/>
     <w:tmpl w:val="6E38B2D0"/>
@@ -9782,7 +9743,7 @@
       </w:pPr>
     </w:lvl>
   </w:abstractNum>
-  <w:abstractNum w:abstractNumId="22" w15:restartNumberingAfterBreak="0">
+  <w:abstractNum w:abstractNumId="22">
     <w:nsid w:val="52B35621"/>
     <w:multiLevelType w:val="multilevel"/>
     <w:tmpl w:val="1C008266"/>
@@ -9901,7 +9862,7 @@
       </w:pPr>
     </w:lvl>
   </w:abstractNum>
-  <w:abstractNum w:abstractNumId="23" w15:restartNumberingAfterBreak="0">
+  <w:abstractNum w:abstractNumId="23">
     <w:nsid w:val="53D37C1C"/>
     <w:multiLevelType w:val="hybridMultilevel"/>
     <w:tmpl w:val="152CC04E"/>
@@ -10014,7 +9975,7 @@
       </w:rPr>
     </w:lvl>
   </w:abstractNum>
-  <w:abstractNum w:abstractNumId="24" w15:restartNumberingAfterBreak="0">
+  <w:abstractNum w:abstractNumId="24">
     <w:nsid w:val="543831A7"/>
     <w:multiLevelType w:val="multilevel"/>
     <w:tmpl w:val="6646F8E0"/>
@@ -10154,7 +10115,7 @@
       </w:rPr>
     </w:lvl>
   </w:abstractNum>
-  <w:abstractNum w:abstractNumId="25" w15:restartNumberingAfterBreak="0">
+  <w:abstractNum w:abstractNumId="25">
     <w:nsid w:val="5535266B"/>
     <w:multiLevelType w:val="multilevel"/>
     <w:tmpl w:val="12ACAF20"/>
@@ -10267,7 +10228,7 @@
       </w:pPr>
     </w:lvl>
   </w:abstractNum>
-  <w:abstractNum w:abstractNumId="26" w15:restartNumberingAfterBreak="0">
+  <w:abstractNum w:abstractNumId="26">
     <w:nsid w:val="582F4130"/>
     <w:multiLevelType w:val="singleLevel"/>
     <w:tmpl w:val="D6947B42"/>
@@ -10291,7 +10252,7 @@
       </w:rPr>
     </w:lvl>
   </w:abstractNum>
-  <w:abstractNum w:abstractNumId="27" w15:restartNumberingAfterBreak="0">
+  <w:abstractNum w:abstractNumId="27">
     <w:nsid w:val="587E1810"/>
     <w:multiLevelType w:val="multilevel"/>
     <w:tmpl w:val="849606A2"/>
@@ -10431,7 +10392,7 @@
       </w:rPr>
     </w:lvl>
   </w:abstractNum>
-  <w:abstractNum w:abstractNumId="28" w15:restartNumberingAfterBreak="0">
+  <w:abstractNum w:abstractNumId="28">
     <w:nsid w:val="5D6E06E7"/>
     <w:multiLevelType w:val="multilevel"/>
     <w:tmpl w:val="2B7ED3C4"/>
@@ -10573,7 +10534,7 @@
       </w:rPr>
     </w:lvl>
   </w:abstractNum>
-  <w:abstractNum w:abstractNumId="29" w15:restartNumberingAfterBreak="0">
+  <w:abstractNum w:abstractNumId="29">
     <w:nsid w:val="609445FC"/>
     <w:multiLevelType w:val="multilevel"/>
     <w:tmpl w:val="E2300612"/>
@@ -10713,7 +10674,7 @@
       </w:rPr>
     </w:lvl>
   </w:abstractNum>
-  <w:abstractNum w:abstractNumId="30" w15:restartNumberingAfterBreak="0">
+  <w:abstractNum w:abstractNumId="30">
     <w:nsid w:val="61152223"/>
     <w:multiLevelType w:val="multilevel"/>
     <w:tmpl w:val="E6EC9F36"/>
@@ -10853,7 +10814,7 @@
       </w:rPr>
     </w:lvl>
   </w:abstractNum>
-  <w:abstractNum w:abstractNumId="31" w15:restartNumberingAfterBreak="0">
+  <w:abstractNum w:abstractNumId="31">
     <w:nsid w:val="61484059"/>
     <w:multiLevelType w:val="singleLevel"/>
     <w:tmpl w:val="80C2143E"/>
@@ -10871,7 +10832,7 @@
       </w:pPr>
     </w:lvl>
   </w:abstractNum>
-  <w:abstractNum w:abstractNumId="32" w15:restartNumberingAfterBreak="0">
+  <w:abstractNum w:abstractNumId="32">
     <w:nsid w:val="61A00A9E"/>
     <w:multiLevelType w:val="multilevel"/>
     <w:tmpl w:val="1C74E6A2"/>
@@ -11011,7 +10972,7 @@
       </w:rPr>
     </w:lvl>
   </w:abstractNum>
-  <w:abstractNum w:abstractNumId="33" w15:restartNumberingAfterBreak="0">
+  <w:abstractNum w:abstractNumId="33">
     <w:nsid w:val="63075CD5"/>
     <w:multiLevelType w:val="singleLevel"/>
     <w:tmpl w:val="94A63540"/>
@@ -11035,7 +10996,7 @@
       </w:rPr>
     </w:lvl>
   </w:abstractNum>
-  <w:abstractNum w:abstractNumId="34" w15:restartNumberingAfterBreak="0">
+  <w:abstractNum w:abstractNumId="34">
     <w:nsid w:val="632E20B2"/>
     <w:multiLevelType w:val="multilevel"/>
     <w:tmpl w:val="381C0A98"/>
@@ -11175,7 +11136,7 @@
       </w:rPr>
     </w:lvl>
   </w:abstractNum>
-  <w:abstractNum w:abstractNumId="35" w15:restartNumberingAfterBreak="0">
+  <w:abstractNum w:abstractNumId="35">
     <w:nsid w:val="65537BC0"/>
     <w:multiLevelType w:val="multilevel"/>
     <w:tmpl w:val="381C0A98"/>
@@ -11315,7 +11276,7 @@
       </w:rPr>
     </w:lvl>
   </w:abstractNum>
-  <w:abstractNum w:abstractNumId="36" w15:restartNumberingAfterBreak="0">
+  <w:abstractNum w:abstractNumId="36">
     <w:nsid w:val="67DE6F90"/>
     <w:multiLevelType w:val="singleLevel"/>
     <w:tmpl w:val="1E88CE50"/>
@@ -11339,7 +11300,7 @@
       </w:rPr>
     </w:lvl>
   </w:abstractNum>
-  <w:abstractNum w:abstractNumId="37" w15:restartNumberingAfterBreak="0">
+  <w:abstractNum w:abstractNumId="37">
     <w:nsid w:val="68497796"/>
     <w:multiLevelType w:val="multilevel"/>
     <w:tmpl w:val="12ACAF20"/>
@@ -11452,7 +11413,7 @@
       </w:pPr>
     </w:lvl>
   </w:abstractNum>
-  <w:abstractNum w:abstractNumId="38" w15:restartNumberingAfterBreak="0">
+  <w:abstractNum w:abstractNumId="38">
     <w:nsid w:val="68804DFB"/>
     <w:multiLevelType w:val="multilevel"/>
     <w:tmpl w:val="08703362"/>
@@ -11595,7 +11556,7 @@
       </w:rPr>
     </w:lvl>
   </w:abstractNum>
-  <w:abstractNum w:abstractNumId="39" w15:restartNumberingAfterBreak="0">
+  <w:abstractNum w:abstractNumId="39">
     <w:nsid w:val="6B7D61C3"/>
     <w:multiLevelType w:val="multilevel"/>
     <w:tmpl w:val="381C0A98"/>
@@ -11735,7 +11696,7 @@
       </w:rPr>
     </w:lvl>
   </w:abstractNum>
-  <w:abstractNum w:abstractNumId="40" w15:restartNumberingAfterBreak="0">
+  <w:abstractNum w:abstractNumId="40">
     <w:nsid w:val="6D4B238B"/>
     <w:multiLevelType w:val="singleLevel"/>
     <w:tmpl w:val="3086DEE0"/>
@@ -11759,7 +11720,7 @@
       </w:rPr>
     </w:lvl>
   </w:abstractNum>
-  <w:abstractNum w:abstractNumId="41" w15:restartNumberingAfterBreak="0">
+  <w:abstractNum w:abstractNumId="41">
     <w:nsid w:val="72822BAF"/>
     <w:multiLevelType w:val="hybridMultilevel"/>
     <w:tmpl w:val="80E07804"/>
@@ -11872,7 +11833,7 @@
       </w:rPr>
     </w:lvl>
   </w:abstractNum>
-  <w:abstractNum w:abstractNumId="42" w15:restartNumberingAfterBreak="0">
+  <w:abstractNum w:abstractNumId="42">
     <w:nsid w:val="75E77CAC"/>
     <w:multiLevelType w:val="hybridMultilevel"/>
     <w:tmpl w:val="1C008266"/>
@@ -11991,7 +11952,7 @@
       </w:pPr>
     </w:lvl>
   </w:abstractNum>
-  <w:abstractNum w:abstractNumId="43" w15:restartNumberingAfterBreak="0">
+  <w:abstractNum w:abstractNumId="43">
     <w:nsid w:val="7C8417BC"/>
     <w:multiLevelType w:val="multilevel"/>
     <w:tmpl w:val="2D463760"/>
@@ -12107,7 +12068,7 @@
       </w:pPr>
     </w:lvl>
   </w:abstractNum>
-  <w:abstractNum w:abstractNumId="44" w15:restartNumberingAfterBreak="0">
+  <w:abstractNum w:abstractNumId="44">
     <w:nsid w:val="7F6C2F7E"/>
     <w:multiLevelType w:val="hybridMultilevel"/>
     <w:tmpl w:val="639AA5E4"/>
@@ -12362,7 +12323,7 @@
 </file>
 
 <file path=word/styles.xml><?xml version="1.0" encoding="utf-8"?>
-<w:styles xmlns:mc="http://schemas.openxmlformats.org/markup-compatibility/2006" xmlns:r="http://schemas.openxmlformats.org/officeDocument/2006/relationships" xmlns:w="http://schemas.openxmlformats.org/wordprocessingml/2006/main" xmlns:w14="http://schemas.microsoft.com/office/word/2010/wordml" xmlns:w15="http://schemas.microsoft.com/office/word/2012/wordml" mc:Ignorable="w14 w15">
+<w:styles xmlns:r="http://schemas.openxmlformats.org/officeDocument/2006/relationships" xmlns:w="http://schemas.openxmlformats.org/wordprocessingml/2006/main">
   <w:docDefaults>
     <w:rPrDefault>
       <w:rPr>
@@ -12372,372 +12333,143 @@
     </w:rPrDefault>
     <w:pPrDefault/>
   </w:docDefaults>
-  <w:latentStyles w:defLockedState="0" w:defUIPriority="0" w:defSemiHidden="0" w:defUnhideWhenUsed="0" w:defQFormat="0" w:count="371">
-    <w:lsdException w:name="Normal" w:qFormat="1"/>
-    <w:lsdException w:name="heading 1" w:qFormat="1"/>
-    <w:lsdException w:name="heading 2" w:qFormat="1"/>
-    <w:lsdException w:name="heading 3" w:qFormat="1"/>
-    <w:lsdException w:name="heading 4" w:qFormat="1"/>
-    <w:lsdException w:name="heading 5" w:qFormat="1"/>
-    <w:lsdException w:name="heading 6" w:qFormat="1"/>
-    <w:lsdException w:name="heading 7" w:semiHidden="1" w:unhideWhenUsed="1" w:qFormat="1"/>
-    <w:lsdException w:name="heading 8" w:semiHidden="1" w:unhideWhenUsed="1" w:qFormat="1"/>
-    <w:lsdException w:name="heading 9" w:semiHidden="1" w:unhideWhenUsed="1" w:qFormat="1"/>
-    <w:lsdException w:name="index 1" w:semiHidden="1" w:unhideWhenUsed="1"/>
-    <w:lsdException w:name="index 2" w:semiHidden="1" w:unhideWhenUsed="1"/>
-    <w:lsdException w:name="index 3" w:semiHidden="1" w:unhideWhenUsed="1"/>
-    <w:lsdException w:name="index 4" w:semiHidden="1" w:unhideWhenUsed="1"/>
-    <w:lsdException w:name="index 5" w:semiHidden="1" w:unhideWhenUsed="1"/>
-    <w:lsdException w:name="index 6" w:semiHidden="1" w:unhideWhenUsed="1"/>
-    <w:lsdException w:name="index 7" w:semiHidden="1" w:unhideWhenUsed="1"/>
-    <w:lsdException w:name="index 8" w:semiHidden="1" w:unhideWhenUsed="1"/>
-    <w:lsdException w:name="index 9" w:semiHidden="1" w:unhideWhenUsed="1"/>
-    <w:lsdException w:name="toc 1" w:semiHidden="1" w:unhideWhenUsed="1"/>
-    <w:lsdException w:name="toc 2" w:semiHidden="1" w:unhideWhenUsed="1"/>
-    <w:lsdException w:name="toc 3" w:semiHidden="1" w:unhideWhenUsed="1"/>
-    <w:lsdException w:name="toc 4" w:semiHidden="1" w:unhideWhenUsed="1"/>
-    <w:lsdException w:name="toc 5" w:semiHidden="1" w:unhideWhenUsed="1"/>
-    <w:lsdException w:name="toc 6" w:semiHidden="1" w:unhideWhenUsed="1"/>
-    <w:lsdException w:name="toc 7" w:semiHidden="1" w:unhideWhenUsed="1"/>
-    <w:lsdException w:name="toc 8" w:semiHidden="1" w:unhideWhenUsed="1"/>
-    <w:lsdException w:name="toc 9" w:semiHidden="1" w:unhideWhenUsed="1"/>
-    <w:lsdException w:name="Normal Indent" w:semiHidden="1" w:unhideWhenUsed="1"/>
-    <w:lsdException w:name="footnote text" w:semiHidden="1" w:uiPriority="99" w:unhideWhenUsed="1"/>
-    <w:lsdException w:name="annotation text" w:semiHidden="1" w:unhideWhenUsed="1"/>
-    <w:lsdException w:name="header" w:semiHidden="1" w:unhideWhenUsed="1"/>
-    <w:lsdException w:name="footer" w:semiHidden="1" w:uiPriority="99" w:unhideWhenUsed="1"/>
-    <w:lsdException w:name="index heading" w:semiHidden="1" w:unhideWhenUsed="1"/>
-    <w:lsdException w:name="caption" w:semiHidden="1" w:unhideWhenUsed="1" w:qFormat="1"/>
-    <w:lsdException w:name="table of figures" w:semiHidden="1" w:unhideWhenUsed="1"/>
-    <w:lsdException w:name="envelope address" w:semiHidden="1" w:unhideWhenUsed="1"/>
-    <w:lsdException w:name="envelope return" w:semiHidden="1" w:unhideWhenUsed="1"/>
-    <w:lsdException w:name="footnote reference" w:semiHidden="1" w:uiPriority="99" w:unhideWhenUsed="1"/>
-    <w:lsdException w:name="annotation reference" w:semiHidden="1" w:unhideWhenUsed="1"/>
-    <w:lsdException w:name="line number" w:semiHidden="1" w:unhideWhenUsed="1"/>
-    <w:lsdException w:name="page number" w:semiHidden="1" w:unhideWhenUsed="1"/>
-    <w:lsdException w:name="endnote reference" w:semiHidden="1" w:unhideWhenUsed="1"/>
-    <w:lsdException w:name="endnote text" w:semiHidden="1" w:unhideWhenUsed="1"/>
-    <w:lsdException w:name="table of authorities" w:semiHidden="1" w:unhideWhenUsed="1"/>
-    <w:lsdException w:name="macro" w:semiHidden="1" w:unhideWhenUsed="1"/>
-    <w:lsdException w:name="toa heading" w:semiHidden="1" w:unhideWhenUsed="1"/>
-    <w:lsdException w:name="List" w:semiHidden="1" w:unhideWhenUsed="1"/>
-    <w:lsdException w:name="List Bullet" w:semiHidden="1" w:unhideWhenUsed="1"/>
-    <w:lsdException w:name="List 2" w:semiHidden="1" w:unhideWhenUsed="1"/>
-    <w:lsdException w:name="List 3" w:semiHidden="1" w:unhideWhenUsed="1"/>
-    <w:lsdException w:name="List Bullet 2" w:semiHidden="1" w:unhideWhenUsed="1"/>
-    <w:lsdException w:name="List Bullet 3" w:semiHidden="1" w:unhideWhenUsed="1"/>
-    <w:lsdException w:name="List Bullet 4" w:semiHidden="1" w:unhideWhenUsed="1"/>
-    <w:lsdException w:name="List Bullet 5" w:semiHidden="1" w:unhideWhenUsed="1"/>
-    <w:lsdException w:name="List Number 2" w:semiHidden="1" w:unhideWhenUsed="1"/>
-    <w:lsdException w:name="List Number 3" w:semiHidden="1" w:unhideWhenUsed="1"/>
-    <w:lsdException w:name="List Number 4" w:semiHidden="1" w:unhideWhenUsed="1"/>
-    <w:lsdException w:name="List Number 5" w:semiHidden="1" w:unhideWhenUsed="1"/>
-    <w:lsdException w:name="Title" w:qFormat="1"/>
-    <w:lsdException w:name="Closing" w:semiHidden="1" w:unhideWhenUsed="1"/>
-    <w:lsdException w:name="Signature" w:semiHidden="1" w:unhideWhenUsed="1"/>
-    <w:lsdException w:name="Default Paragraph Font" w:semiHidden="1" w:unhideWhenUsed="1"/>
-    <w:lsdException w:name="Body Text" w:semiHidden="1" w:unhideWhenUsed="1"/>
-    <w:lsdException w:name="Body Text Indent" w:semiHidden="1" w:unhideWhenUsed="1"/>
-    <w:lsdException w:name="List Continue" w:semiHidden="1" w:unhideWhenUsed="1"/>
-    <w:lsdException w:name="List Continue 2" w:semiHidden="1" w:unhideWhenUsed="1"/>
-    <w:lsdException w:name="List Continue 3" w:semiHidden="1" w:unhideWhenUsed="1"/>
-    <w:lsdException w:name="List Continue 4" w:semiHidden="1" w:unhideWhenUsed="1"/>
-    <w:lsdException w:name="List Continue 5" w:semiHidden="1" w:unhideWhenUsed="1"/>
-    <w:lsdException w:name="Message Header" w:semiHidden="1" w:unhideWhenUsed="1"/>
-    <w:lsdException w:name="Subtitle" w:qFormat="1"/>
-    <w:lsdException w:name="Body Text First Indent 2" w:semiHidden="1" w:unhideWhenUsed="1"/>
-    <w:lsdException w:name="Note Heading" w:semiHidden="1" w:unhideWhenUsed="1"/>
-    <w:lsdException w:name="Body Text 2" w:semiHidden="1" w:unhideWhenUsed="1"/>
-    <w:lsdException w:name="Body Text 3" w:semiHidden="1" w:unhideWhenUsed="1"/>
-    <w:lsdException w:name="Body Text Indent 2" w:semiHidden="1" w:unhideWhenUsed="1"/>
-    <w:lsdException w:name="Body Text Indent 3" w:semiHidden="1" w:unhideWhenUsed="1"/>
-    <w:lsdException w:name="Block Text" w:semiHidden="1" w:unhideWhenUsed="1"/>
-    <w:lsdException w:name="Hyperlink" w:semiHidden="1" w:unhideWhenUsed="1"/>
-    <w:lsdException w:name="FollowedHyperlink" w:semiHidden="1" w:unhideWhenUsed="1"/>
-    <w:lsdException w:name="Strong" w:qFormat="1"/>
-    <w:lsdException w:name="Emphasis" w:qFormat="1"/>
-    <w:lsdException w:name="Document Map" w:semiHidden="1" w:unhideWhenUsed="1"/>
-    <w:lsdException w:name="Plain Text" w:semiHidden="1" w:unhideWhenUsed="1"/>
-    <w:lsdException w:name="E-mail Signature" w:semiHidden="1" w:unhideWhenUsed="1"/>
-    <w:lsdException w:name="HTML Top of Form" w:semiHidden="1" w:unhideWhenUsed="1"/>
-    <w:lsdException w:name="HTML Bottom of Form" w:semiHidden="1" w:unhideWhenUsed="1"/>
-    <w:lsdException w:name="Normal (Web)" w:semiHidden="1" w:unhideWhenUsed="1"/>
-    <w:lsdException w:name="HTML Acronym" w:semiHidden="1" w:unhideWhenUsed="1"/>
-    <w:lsdException w:name="HTML Address" w:semiHidden="1" w:unhideWhenUsed="1"/>
-    <w:lsdException w:name="HTML Cite" w:semiHidden="1" w:unhideWhenUsed="1"/>
-    <w:lsdException w:name="HTML Code" w:semiHidden="1" w:unhideWhenUsed="1"/>
-    <w:lsdException w:name="HTML Definition" w:semiHidden="1" w:unhideWhenUsed="1"/>
-    <w:lsdException w:name="HTML Keyboard" w:semiHidden="1" w:unhideWhenUsed="1"/>
-    <w:lsdException w:name="HTML Preformatted" w:semiHidden="1" w:unhideWhenUsed="1"/>
-    <w:lsdException w:name="HTML Sample" w:semiHidden="1" w:unhideWhenUsed="1"/>
-    <w:lsdException w:name="HTML Typewriter" w:semiHidden="1" w:unhideWhenUsed="1"/>
-    <w:lsdException w:name="HTML Variable" w:semiHidden="1" w:unhideWhenUsed="1"/>
-    <w:lsdException w:name="Normal Table" w:semiHidden="1" w:unhideWhenUsed="1"/>
-    <w:lsdException w:name="annotation subject" w:semiHidden="1" w:unhideWhenUsed="1"/>
-    <w:lsdException w:name="No List" w:semiHidden="1" w:unhideWhenUsed="1"/>
-    <w:lsdException w:name="Outline List 1" w:semiHidden="1" w:unhideWhenUsed="1"/>
-    <w:lsdException w:name="Outline List 2" w:semiHidden="1" w:unhideWhenUsed="1"/>
-    <w:lsdException w:name="Outline List 3" w:semiHidden="1" w:unhideWhenUsed="1"/>
-    <w:lsdException w:name="Table Simple 1" w:semiHidden="1" w:unhideWhenUsed="1"/>
-    <w:lsdException w:name="Table Simple 2" w:semiHidden="1" w:unhideWhenUsed="1"/>
-    <w:lsdException w:name="Table Simple 3" w:semiHidden="1" w:unhideWhenUsed="1"/>
-    <w:lsdException w:name="Table Classic 1" w:semiHidden="1" w:unhideWhenUsed="1"/>
-    <w:lsdException w:name="Table Classic 2" w:semiHidden="1" w:unhideWhenUsed="1"/>
-    <w:lsdException w:name="Table Classic 3" w:semiHidden="1" w:unhideWhenUsed="1"/>
-    <w:lsdException w:name="Table Classic 4" w:semiHidden="1" w:unhideWhenUsed="1"/>
-    <w:lsdException w:name="Table Colorful 1" w:semiHidden="1" w:unhideWhenUsed="1"/>
-    <w:lsdException w:name="Table Colorful 2" w:semiHidden="1" w:unhideWhenUsed="1"/>
-    <w:lsdException w:name="Table Colorful 3" w:semiHidden="1" w:unhideWhenUsed="1"/>
-    <w:lsdException w:name="Table Columns 1" w:semiHidden="1" w:unhideWhenUsed="1"/>
-    <w:lsdException w:name="Table Columns 2" w:semiHidden="1" w:unhideWhenUsed="1"/>
-    <w:lsdException w:name="Table Columns 3" w:semiHidden="1" w:unhideWhenUsed="1"/>
-    <w:lsdException w:name="Table Columns 4" w:semiHidden="1" w:unhideWhenUsed="1"/>
-    <w:lsdException w:name="Table Columns 5" w:semiHidden="1" w:unhideWhenUsed="1"/>
-    <w:lsdException w:name="Table Grid 1" w:semiHidden="1" w:unhideWhenUsed="1"/>
-    <w:lsdException w:name="Table Grid 2" w:semiHidden="1" w:unhideWhenUsed="1"/>
-    <w:lsdException w:name="Table Grid 3" w:semiHidden="1" w:unhideWhenUsed="1"/>
-    <w:lsdException w:name="Table Grid 4" w:semiHidden="1" w:unhideWhenUsed="1"/>
-    <w:lsdException w:name="Table Grid 5" w:semiHidden="1" w:unhideWhenUsed="1"/>
-    <w:lsdException w:name="Table Grid 6" w:semiHidden="1" w:unhideWhenUsed="1"/>
-    <w:lsdException w:name="Table Grid 7" w:semiHidden="1" w:unhideWhenUsed="1"/>
-    <w:lsdException w:name="Table Grid 8" w:semiHidden="1" w:unhideWhenUsed="1"/>
-    <w:lsdException w:name="Table List 1" w:semiHidden="1" w:unhideWhenUsed="1"/>
-    <w:lsdException w:name="Table List 2" w:semiHidden="1" w:unhideWhenUsed="1"/>
-    <w:lsdException w:name="Table List 3" w:semiHidden="1" w:unhideWhenUsed="1"/>
-    <w:lsdException w:name="Table List 4" w:semiHidden="1" w:unhideWhenUsed="1"/>
-    <w:lsdException w:name="Table List 5" w:semiHidden="1" w:unhideWhenUsed="1"/>
-    <w:lsdException w:name="Table List 6" w:semiHidden="1" w:unhideWhenUsed="1"/>
-    <w:lsdException w:name="Table List 7" w:semiHidden="1" w:unhideWhenUsed="1"/>
-    <w:lsdException w:name="Table List 8" w:semiHidden="1" w:unhideWhenUsed="1"/>
-    <w:lsdException w:name="Table 3D effects 1" w:semiHidden="1" w:unhideWhenUsed="1"/>
-    <w:lsdException w:name="Table 3D effects 2" w:semiHidden="1" w:unhideWhenUsed="1"/>
-    <w:lsdException w:name="Table 3D effects 3" w:semiHidden="1" w:unhideWhenUsed="1"/>
-    <w:lsdException w:name="Table Contemporary" w:semiHidden="1" w:unhideWhenUsed="1"/>
-    <w:lsdException w:name="Table Elegant" w:semiHidden="1" w:unhideWhenUsed="1"/>
-    <w:lsdException w:name="Table Professional" w:semiHidden="1" w:unhideWhenUsed="1"/>
-    <w:lsdException w:name="Table Subtle 1" w:semiHidden="1" w:unhideWhenUsed="1"/>
-    <w:lsdException w:name="Table Subtle 2" w:semiHidden="1" w:unhideWhenUsed="1"/>
-    <w:lsdException w:name="Table Web 1" w:semiHidden="1" w:unhideWhenUsed="1"/>
-    <w:lsdException w:name="Table Web 2" w:semiHidden="1" w:unhideWhenUsed="1"/>
-    <w:lsdException w:name="Table Web 3" w:semiHidden="1" w:unhideWhenUsed="1"/>
-    <w:lsdException w:name="Balloon Text" w:semiHidden="1" w:unhideWhenUsed="1"/>
-    <w:lsdException w:name="Table Grid" w:uiPriority="59"/>
-    <w:lsdException w:name="Table Theme" w:semiHidden="1" w:unhideWhenUsed="1"/>
-    <w:lsdException w:name="Placeholder Text" w:semiHidden="1" w:uiPriority="99"/>
-    <w:lsdException w:name="No Spacing" w:uiPriority="1" w:qFormat="1"/>
-    <w:lsdException w:name="Light Shading" w:uiPriority="60"/>
-    <w:lsdException w:name="Light List" w:uiPriority="61"/>
-    <w:lsdException w:name="Light Grid" w:uiPriority="62"/>
-    <w:lsdException w:name="Medium Shading 1" w:uiPriority="63"/>
-    <w:lsdException w:name="Medium Shading 2" w:uiPriority="64"/>
-    <w:lsdException w:name="Medium List 1" w:uiPriority="65"/>
-    <w:lsdException w:name="Medium List 2" w:uiPriority="66"/>
-    <w:lsdException w:name="Medium Grid 1" w:uiPriority="67"/>
-    <w:lsdException w:name="Medium Grid 2" w:uiPriority="68"/>
-    <w:lsdException w:name="Medium Grid 3" w:uiPriority="69"/>
-    <w:lsdException w:name="Dark List" w:uiPriority="70"/>
-    <w:lsdException w:name="Colorful Shading" w:uiPriority="71"/>
-    <w:lsdException w:name="Colorful List" w:uiPriority="72"/>
-    <w:lsdException w:name="Colorful Grid" w:uiPriority="73"/>
-    <w:lsdException w:name="Light Shading Accent 1" w:uiPriority="60"/>
-    <w:lsdException w:name="Light List Accent 1" w:uiPriority="61"/>
-    <w:lsdException w:name="Light Grid Accent 1" w:uiPriority="62"/>
-    <w:lsdException w:name="Medium Shading 1 Accent 1" w:uiPriority="63"/>
-    <w:lsdException w:name="Medium Shading 2 Accent 1" w:uiPriority="64"/>
-    <w:lsdException w:name="Medium List 1 Accent 1" w:uiPriority="65"/>
-    <w:lsdException w:name="Revision" w:semiHidden="1" w:uiPriority="99"/>
-    <w:lsdException w:name="List Paragraph" w:uiPriority="34" w:qFormat="1"/>
-    <w:lsdException w:name="Quote" w:uiPriority="29" w:qFormat="1"/>
-    <w:lsdException w:name="Intense Quote" w:uiPriority="30" w:qFormat="1"/>
-    <w:lsdException w:name="Medium List 2 Accent 1" w:uiPriority="66"/>
-    <w:lsdException w:name="Medium Grid 1 Accent 1" w:uiPriority="67"/>
-    <w:lsdException w:name="Medium Grid 2 Accent 1" w:uiPriority="68"/>
-    <w:lsdException w:name="Medium Grid 3 Accent 1" w:uiPriority="69"/>
-    <w:lsdException w:name="Dark List Accent 1" w:uiPriority="70"/>
-    <w:lsdException w:name="Colorful Shading Accent 1" w:uiPriority="71"/>
-    <w:lsdException w:name="Colorful List Accent 1" w:uiPriority="72"/>
-    <w:lsdException w:name="Colorful Grid Accent 1" w:uiPriority="73"/>
-    <w:lsdException w:name="Light Shading Accent 2" w:uiPriority="60"/>
-    <w:lsdException w:name="Light List Accent 2" w:uiPriority="61"/>
-    <w:lsdException w:name="Light Grid Accent 2" w:uiPriority="62"/>
-    <w:lsdException w:name="Medium Shading 1 Accent 2" w:uiPriority="63"/>
-    <w:lsdException w:name="Medium Shading 2 Accent 2" w:uiPriority="64"/>
-    <w:lsdException w:name="Medium List 1 Accent 2" w:uiPriority="65"/>
-    <w:lsdException w:name="Medium List 2 Accent 2" w:uiPriority="66"/>
-    <w:lsdException w:name="Medium Grid 1 Accent 2" w:uiPriority="67"/>
-    <w:lsdException w:name="Medium Grid 2 Accent 2" w:uiPriority="68"/>
-    <w:lsdException w:name="Medium Grid 3 Accent 2" w:uiPriority="69"/>
-    <w:lsdException w:name="Dark List Accent 2" w:uiPriority="70"/>
-    <w:lsdException w:name="Colorful Shading Accent 2" w:uiPriority="71"/>
-    <w:lsdException w:name="Colorful List Accent 2" w:uiPriority="72"/>
-    <w:lsdException w:name="Colorful Grid Accent 2" w:uiPriority="73"/>
-    <w:lsdException w:name="Light Shading Accent 3" w:uiPriority="60"/>
-    <w:lsdException w:name="Light List Accent 3" w:uiPriority="61"/>
-    <w:lsdException w:name="Light Grid Accent 3" w:uiPriority="62"/>
-    <w:lsdException w:name="Medium Shading 1 Accent 3" w:uiPriority="63"/>
-    <w:lsdException w:name="Medium Shading 2 Accent 3" w:uiPriority="64"/>
-    <w:lsdException w:name="Medium List 1 Accent 3" w:uiPriority="65"/>
-    <w:lsdException w:name="Medium List 2 Accent 3" w:uiPriority="66"/>
-    <w:lsdException w:name="Medium Grid 1 Accent 3" w:uiPriority="67"/>
-    <w:lsdException w:name="Medium Grid 2 Accent 3" w:uiPriority="68"/>
-    <w:lsdException w:name="Medium Grid 3 Accent 3" w:uiPriority="69"/>
-    <w:lsdException w:name="Dark List Accent 3" w:uiPriority="70"/>
-    <w:lsdException w:name="Colorful Shading Accent 3" w:uiPriority="71"/>
-    <w:lsdException w:name="Colorful List Accent 3" w:uiPriority="72"/>
-    <w:lsdException w:name="Colorful Grid Accent 3" w:uiPriority="73"/>
-    <w:lsdException w:name="Light Shading Accent 4" w:uiPriority="60"/>
-    <w:lsdException w:name="Light List Accent 4" w:uiPriority="61"/>
-    <w:lsdException w:name="Light Grid Accent 4" w:uiPriority="62"/>
-    <w:lsdException w:name="Medium Shading 1 Accent 4" w:uiPriority="63"/>
-    <w:lsdException w:name="Medium Shading 2 Accent 4" w:uiPriority="64"/>
-    <w:lsdException w:name="Medium List 1 Accent 4" w:uiPriority="65"/>
-    <w:lsdException w:name="Medium List 2 Accent 4" w:uiPriority="66"/>
-    <w:lsdException w:name="Medium Grid 1 Accent 4" w:uiPriority="67"/>
-    <w:lsdException w:name="Medium Grid 2 Accent 4" w:uiPriority="68"/>
-    <w:lsdException w:name="Medium Grid 3 Accent 4" w:uiPriority="69"/>
-    <w:lsdException w:name="Dark List Accent 4" w:uiPriority="70"/>
-    <w:lsdException w:name="Colorful Shading Accent 4" w:uiPriority="71"/>
-    <w:lsdException w:name="Colorful List Accent 4" w:uiPriority="72"/>
-    <w:lsdException w:name="Colorful Grid Accent 4" w:uiPriority="73"/>
-    <w:lsdException w:name="Light Shading Accent 5" w:uiPriority="60"/>
-    <w:lsdException w:name="Light List Accent 5" w:uiPriority="61"/>
-    <w:lsdException w:name="Light Grid Accent 5" w:uiPriority="62"/>
-    <w:lsdException w:name="Medium Shading 1 Accent 5" w:uiPriority="63"/>
-    <w:lsdException w:name="Medium Shading 2 Accent 5" w:uiPriority="64"/>
-    <w:lsdException w:name="Medium List 1 Accent 5" w:uiPriority="65"/>
-    <w:lsdException w:name="Medium List 2 Accent 5" w:uiPriority="66"/>
-    <w:lsdException w:name="Medium Grid 1 Accent 5" w:uiPriority="67"/>
-    <w:lsdException w:name="Medium Grid 2 Accent 5" w:uiPriority="68"/>
-    <w:lsdException w:name="Medium Grid 3 Accent 5" w:uiPriority="69"/>
-    <w:lsdException w:name="Dark List Accent 5" w:uiPriority="70"/>
-    <w:lsdException w:name="Colorful Shading Accent 5" w:uiPriority="71"/>
-    <w:lsdException w:name="Colorful List Accent 5" w:uiPriority="72"/>
-    <w:lsdException w:name="Colorful Grid Accent 5" w:uiPriority="73"/>
-    <w:lsdException w:name="Light Shading Accent 6" w:uiPriority="60"/>
-    <w:lsdException w:name="Light List Accent 6" w:uiPriority="61"/>
-    <w:lsdException w:name="Light Grid Accent 6" w:uiPriority="62"/>
-    <w:lsdException w:name="Medium Shading 1 Accent 6" w:uiPriority="63"/>
-    <w:lsdException w:name="Medium Shading 2 Accent 6" w:uiPriority="64"/>
-    <w:lsdException w:name="Medium List 1 Accent 6" w:uiPriority="65"/>
-    <w:lsdException w:name="Medium List 2 Accent 6" w:uiPriority="66"/>
-    <w:lsdException w:name="Medium Grid 1 Accent 6" w:uiPriority="67"/>
-    <w:lsdException w:name="Medium Grid 2 Accent 6" w:uiPriority="68"/>
-    <w:lsdException w:name="Medium Grid 3 Accent 6" w:uiPriority="69"/>
-    <w:lsdException w:name="Dark List Accent 6" w:uiPriority="70"/>
-    <w:lsdException w:name="Colorful Shading Accent 6" w:uiPriority="71"/>
-    <w:lsdException w:name="Colorful List Accent 6" w:uiPriority="72"/>
-    <w:lsdException w:name="Colorful Grid Accent 6" w:uiPriority="73"/>
-    <w:lsdException w:name="Subtle Emphasis" w:uiPriority="19" w:qFormat="1"/>
-    <w:lsdException w:name="Intense Emphasis" w:uiPriority="21" w:qFormat="1"/>
-    <w:lsdException w:name="Subtle Reference" w:uiPriority="31" w:qFormat="1"/>
-    <w:lsdException w:name="Intense Reference" w:uiPriority="32" w:qFormat="1"/>
-    <w:lsdException w:name="Book Title" w:uiPriority="33" w:qFormat="1"/>
-    <w:lsdException w:name="Bibliography" w:semiHidden="1" w:uiPriority="37" w:unhideWhenUsed="1"/>
-    <w:lsdException w:name="TOC Heading" w:semiHidden="1" w:uiPriority="39" w:unhideWhenUsed="1" w:qFormat="1"/>
-    <w:lsdException w:name="Plain Table 1" w:uiPriority="41"/>
-    <w:lsdException w:name="Plain Table 2" w:uiPriority="42"/>
-    <w:lsdException w:name="Plain Table 3" w:uiPriority="43"/>
-    <w:lsdException w:name="Plain Table 4" w:uiPriority="44"/>
-    <w:lsdException w:name="Plain Table 5" w:uiPriority="45"/>
-    <w:lsdException w:name="Grid Table Light" w:uiPriority="40"/>
-    <w:lsdException w:name="Grid Table 1 Light" w:uiPriority="46"/>
-    <w:lsdException w:name="Grid Table 2" w:uiPriority="47"/>
-    <w:lsdException w:name="Grid Table 3" w:uiPriority="48"/>
-    <w:lsdException w:name="Grid Table 4" w:uiPriority="49"/>
-    <w:lsdException w:name="Grid Table 5 Dark" w:uiPriority="50"/>
-    <w:lsdException w:name="Grid Table 6 Colorful" w:uiPriority="51"/>
-    <w:lsdException w:name="Grid Table 7 Colorful" w:uiPriority="52"/>
-    <w:lsdException w:name="Grid Table 1 Light Accent 1" w:uiPriority="46"/>
-    <w:lsdException w:name="Grid Table 2 Accent 1" w:uiPriority="47"/>
-    <w:lsdException w:name="Grid Table 3 Accent 1" w:uiPriority="48"/>
-    <w:lsdException w:name="Grid Table 4 Accent 1" w:uiPriority="49"/>
-    <w:lsdException w:name="Grid Table 5 Dark Accent 1" w:uiPriority="50"/>
-    <w:lsdException w:name="Grid Table 6 Colorful Accent 1" w:uiPriority="51"/>
-    <w:lsdException w:name="Grid Table 7 Colorful Accent 1" w:uiPriority="52"/>
-    <w:lsdException w:name="Grid Table 1 Light Accent 2" w:uiPriority="46"/>
-    <w:lsdException w:name="Grid Table 2 Accent 2" w:uiPriority="47"/>
-    <w:lsdException w:name="Grid Table 3 Accent 2" w:uiPriority="48"/>
-    <w:lsdException w:name="Grid Table 4 Accent 2" w:uiPriority="49"/>
-    <w:lsdException w:name="Grid Table 5 Dark Accent 2" w:uiPriority="50"/>
-    <w:lsdException w:name="Grid Table 6 Colorful Accent 2" w:uiPriority="51"/>
-    <w:lsdException w:name="Grid Table 7 Colorful Accent 2" w:uiPriority="52"/>
-    <w:lsdException w:name="Grid Table 1 Light Accent 3" w:uiPriority="46"/>
-    <w:lsdException w:name="Grid Table 2 Accent 3" w:uiPriority="47"/>
-    <w:lsdException w:name="Grid Table 3 Accent 3" w:uiPriority="48"/>
-    <w:lsdException w:name="Grid Table 4 Accent 3" w:uiPriority="49"/>
-    <w:lsdException w:name="Grid Table 5 Dark Accent 3" w:uiPriority="50"/>
-    <w:lsdException w:name="Grid Table 6 Colorful Accent 3" w:uiPriority="51"/>
-    <w:lsdException w:name="Grid Table 7 Colorful Accent 3" w:uiPriority="52"/>
-    <w:lsdException w:name="Grid Table 1 Light Accent 4" w:uiPriority="46"/>
-    <w:lsdException w:name="Grid Table 2 Accent 4" w:uiPriority="47"/>
-    <w:lsdException w:name="Grid Table 3 Accent 4" w:uiPriority="48"/>
-    <w:lsdException w:name="Grid Table 4 Accent 4" w:uiPriority="49"/>
-    <w:lsdException w:name="Grid Table 5 Dark Accent 4" w:uiPriority="50"/>
-    <w:lsdException w:name="Grid Table 6 Colorful Accent 4" w:uiPriority="51"/>
-    <w:lsdException w:name="Grid Table 7 Colorful Accent 4" w:uiPriority="52"/>
-    <w:lsdException w:name="Grid Table 1 Light Accent 5" w:uiPriority="46"/>
-    <w:lsdException w:name="Grid Table 2 Accent 5" w:uiPriority="47"/>
-    <w:lsdException w:name="Grid Table 3 Accent 5" w:uiPriority="48"/>
-    <w:lsdException w:name="Grid Table 4 Accent 5" w:uiPriority="49"/>
-    <w:lsdException w:name="Grid Table 5 Dark Accent 5" w:uiPriority="50"/>
-    <w:lsdException w:name="Grid Table 6 Colorful Accent 5" w:uiPriority="51"/>
-    <w:lsdException w:name="Grid Table 7 Colorful Accent 5" w:uiPriority="52"/>
-    <w:lsdException w:name="Grid Table 1 Light Accent 6" w:uiPriority="46"/>
-    <w:lsdException w:name="Grid Table 2 Accent 6" w:uiPriority="47"/>
-    <w:lsdException w:name="Grid Table 3 Accent 6" w:uiPriority="48"/>
-    <w:lsdException w:name="Grid Table 4 Accent 6" w:uiPriority="49"/>
-    <w:lsdException w:name="Grid Table 5 Dark Accent 6" w:uiPriority="50"/>
-    <w:lsdException w:name="Grid Table 6 Colorful Accent 6" w:uiPriority="51"/>
-    <w:lsdException w:name="Grid Table 7 Colorful Accent 6" w:uiPriority="52"/>
-    <w:lsdException w:name="List Table 1 Light" w:uiPriority="46"/>
-    <w:lsdException w:name="List Table 2" w:uiPriority="47"/>
-    <w:lsdException w:name="List Table 3" w:uiPriority="48"/>
-    <w:lsdException w:name="List Table 4" w:uiPriority="49"/>
-    <w:lsdException w:name="List Table 5 Dark" w:uiPriority="50"/>
-    <w:lsdException w:name="List Table 6 Colorful" w:uiPriority="51"/>
-    <w:lsdException w:name="List Table 7 Colorful" w:uiPriority="52"/>
-    <w:lsdException w:name="List Table 1 Light Accent 1" w:uiPriority="46"/>
-    <w:lsdException w:name="List Table 2 Accent 1" w:uiPriority="47"/>
-    <w:lsdException w:name="List Table 3 Accent 1" w:uiPriority="48"/>
-    <w:lsdException w:name="List Table 4 Accent 1" w:uiPriority="49"/>
-    <w:lsdException w:name="List Table 5 Dark Accent 1" w:uiPriority="50"/>
-    <w:lsdException w:name="List Table 6 Colorful Accent 1" w:uiPriority="51"/>
-    <w:lsdException w:name="List Table 7 Colorful Accent 1" w:uiPriority="52"/>
-    <w:lsdException w:name="List Table 1 Light Accent 2" w:uiPriority="46"/>
-    <w:lsdException w:name="List Table 2 Accent 2" w:uiPriority="47"/>
-    <w:lsdException w:name="List Table 3 Accent 2" w:uiPriority="48"/>
-    <w:lsdException w:name="List Table 4 Accent 2" w:uiPriority="49"/>
-    <w:lsdException w:name="List Table 5 Dark Accent 2" w:uiPriority="50"/>
-    <w:lsdException w:name="List Table 6 Colorful Accent 2" w:uiPriority="51"/>
-    <w:lsdException w:name="List Table 7 Colorful Accent 2" w:uiPriority="52"/>
-    <w:lsdException w:name="List Table 1 Light Accent 3" w:uiPriority="46"/>
-    <w:lsdException w:name="List Table 2 Accent 3" w:uiPriority="47"/>
-    <w:lsdException w:name="List Table 3 Accent 3" w:uiPriority="48"/>
-    <w:lsdException w:name="List Table 4 Accent 3" w:uiPriority="49"/>
-    <w:lsdException w:name="List Table 5 Dark Accent 3" w:uiPriority="50"/>
-    <w:lsdException w:name="List Table 6 Colorful Accent 3" w:uiPriority="51"/>
-    <w:lsdException w:name="List Table 7 Colorful Accent 3" w:uiPriority="52"/>
-    <w:lsdException w:name="List Table 1 Light Accent 4" w:uiPriority="46"/>
-    <w:lsdException w:name="List Table 2 Accent 4" w:uiPriority="47"/>
-    <w:lsdException w:name="List Table 3 Accent 4" w:uiPriority="48"/>
-    <w:lsdException w:name="List Table 4 Accent 4" w:uiPriority="49"/>
-    <w:lsdException w:name="List Table 5 Dark Accent 4" w:uiPriority="50"/>
-    <w:lsdException w:name="List Table 6 Colorful Accent 4" w:uiPriority="51"/>
-    <w:lsdException w:name="List Table 7 Colorful Accent 4" w:uiPriority="52"/>
-    <w:lsdException w:name="List Table 1 Light Accent 5" w:uiPriority="46"/>
-    <w:lsdException w:name="List Table 2 Accent 5" w:uiPriority="47"/>
-    <w:lsdException w:name="List Table 3 Accent 5" w:uiPriority="48"/>
-    <w:lsdException w:name="List Table 4 Accent 5" w:uiPriority="49"/>
-    <w:lsdException w:name="List Table 5 Dark Accent 5" w:uiPriority="50"/>
-    <w:lsdException w:name="List Table 6 Colorful Accent 5" w:uiPriority="51"/>
-    <w:lsdException w:name="List Table 7 Colorful Accent 5" w:uiPriority="52"/>
-    <w:lsdException w:name="List Table 1 Light Accent 6" w:uiPriority="46"/>
-    <w:lsdException w:name="List Table 2 Accent 6" w:uiPriority="47"/>
-    <w:lsdException w:name="List Table 3 Accent 6" w:uiPriority="48"/>
-    <w:lsdException w:name="List Table 4 Accent 6" w:uiPriority="49"/>
-    <w:lsdException w:name="List Table 5 Dark Accent 6" w:uiPriority="50"/>
-    <w:lsdException w:name="List Table 6 Colorful Accent 6" w:uiPriority="51"/>
-    <w:lsdException w:name="List Table 7 Colorful Accent 6" w:uiPriority="52"/>
+  <w:latentStyles w:defLockedState="0" w:defUIPriority="0" w:defSemiHidden="1" w:defUnhideWhenUsed="1" w:defQFormat="0" w:count="267">
+    <w:lsdException w:name="Normal" w:semiHidden="0" w:unhideWhenUsed="0" w:qFormat="1"/>
+    <w:lsdException w:name="heading 1" w:semiHidden="0" w:unhideWhenUsed="0" w:qFormat="1"/>
+    <w:lsdException w:name="heading 2" w:semiHidden="0" w:unhideWhenUsed="0" w:qFormat="1"/>
+    <w:lsdException w:name="heading 3" w:semiHidden="0" w:unhideWhenUsed="0" w:qFormat="1"/>
+    <w:lsdException w:name="heading 4" w:semiHidden="0" w:unhideWhenUsed="0" w:qFormat="1"/>
+    <w:lsdException w:name="heading 5" w:semiHidden="0" w:unhideWhenUsed="0" w:qFormat="1"/>
+    <w:lsdException w:name="heading 6" w:semiHidden="0" w:unhideWhenUsed="0" w:qFormat="1"/>
+    <w:lsdException w:name="heading 7" w:qFormat="1"/>
+    <w:lsdException w:name="heading 8" w:qFormat="1"/>
+    <w:lsdException w:name="heading 9" w:qFormat="1"/>
+    <w:lsdException w:name="footnote text" w:uiPriority="99"/>
+    <w:lsdException w:name="footer" w:uiPriority="99"/>
+    <w:lsdException w:name="caption" w:qFormat="1"/>
+    <w:lsdException w:name="footnote reference" w:uiPriority="99"/>
+    <w:lsdException w:name="List Number" w:semiHidden="0" w:unhideWhenUsed="0"/>
+    <w:lsdException w:name="List 4" w:semiHidden="0" w:unhideWhenUsed="0"/>
+    <w:lsdException w:name="List 5" w:semiHidden="0" w:unhideWhenUsed="0"/>
+    <w:lsdException w:name="Title" w:semiHidden="0" w:unhideWhenUsed="0" w:qFormat="1"/>
+    <w:lsdException w:name="Subtitle" w:semiHidden="0" w:unhideWhenUsed="0" w:qFormat="1"/>
+    <w:lsdException w:name="Salutation" w:semiHidden="0" w:unhideWhenUsed="0"/>
+    <w:lsdException w:name="Date" w:semiHidden="0" w:unhideWhenUsed="0"/>
+    <w:lsdException w:name="Body Text First Indent" w:semiHidden="0" w:unhideWhenUsed="0"/>
+    <w:lsdException w:name="Strong" w:semiHidden="0" w:unhideWhenUsed="0" w:qFormat="1"/>
+    <w:lsdException w:name="Emphasis" w:semiHidden="0" w:unhideWhenUsed="0" w:qFormat="1"/>
+    <w:lsdException w:name="Table Grid" w:semiHidden="0" w:uiPriority="59" w:unhideWhenUsed="0"/>
+    <w:lsdException w:name="Placeholder Text" w:uiPriority="99" w:unhideWhenUsed="0"/>
+    <w:lsdException w:name="No Spacing" w:semiHidden="0" w:uiPriority="1" w:unhideWhenUsed="0" w:qFormat="1"/>
+    <w:lsdException w:name="Light Shading" w:semiHidden="0" w:uiPriority="60" w:unhideWhenUsed="0"/>
+    <w:lsdException w:name="Light List" w:semiHidden="0" w:uiPriority="61" w:unhideWhenUsed="0"/>
+    <w:lsdException w:name="Light Grid" w:semiHidden="0" w:uiPriority="62" w:unhideWhenUsed="0"/>
+    <w:lsdException w:name="Medium Shading 1" w:semiHidden="0" w:uiPriority="63" w:unhideWhenUsed="0"/>
+    <w:lsdException w:name="Medium Shading 2" w:semiHidden="0" w:uiPriority="64" w:unhideWhenUsed="0"/>
+    <w:lsdException w:name="Medium List 1" w:semiHidden="0" w:uiPriority="65" w:unhideWhenUsed="0"/>
+    <w:lsdException w:name="Medium List 2" w:semiHidden="0" w:uiPriority="66" w:unhideWhenUsed="0"/>
+    <w:lsdException w:name="Medium Grid 1" w:semiHidden="0" w:uiPriority="67" w:unhideWhenUsed="0"/>
+    <w:lsdException w:name="Medium Grid 2" w:semiHidden="0" w:uiPriority="68" w:unhideWhenUsed="0"/>
+    <w:lsdException w:name="Medium Grid 3" w:semiHidden="0" w:uiPriority="69" w:unhideWhenUsed="0"/>
+    <w:lsdException w:name="Dark List" w:semiHidden="0" w:uiPriority="70" w:unhideWhenUsed="0"/>
+    <w:lsdException w:name="Colorful Shading" w:semiHidden="0" w:uiPriority="71" w:unhideWhenUsed="0"/>
+    <w:lsdException w:name="Colorful List" w:semiHidden="0" w:uiPriority="72" w:unhideWhenUsed="0"/>
+    <w:lsdException w:name="Colorful Grid" w:semiHidden="0" w:uiPriority="73" w:unhideWhenUsed="0"/>
+    <w:lsdException w:name="Light Shading Accent 1" w:semiHidden="0" w:uiPriority="60" w:unhideWhenUsed="0"/>
+    <w:lsdException w:name="Light List Accent 1" w:semiHidden="0" w:uiPriority="61" w:unhideWhenUsed="0"/>
+    <w:lsdException w:name="Light Grid Accent 1" w:semiHidden="0" w:uiPriority="62" w:unhideWhenUsed="0"/>
+    <w:lsdException w:name="Medium Shading 1 Accent 1" w:semiHidden="0" w:uiPriority="63" w:unhideWhenUsed="0"/>
+    <w:lsdException w:name="Medium Shading 2 Accent 1" w:semiHidden="0" w:uiPriority="64" w:unhideWhenUsed="0"/>
+    <w:lsdException w:name="Medium List 1 Accent 1" w:semiHidden="0" w:uiPriority="65" w:unhideWhenUsed="0"/>
+    <w:lsdException w:name="Revision" w:uiPriority="99" w:unhideWhenUsed="0"/>
+    <w:lsdException w:name="List Paragraph" w:semiHidden="0" w:uiPriority="34" w:unhideWhenUsed="0" w:qFormat="1"/>
+    <w:lsdException w:name="Quote" w:semiHidden="0" w:uiPriority="29" w:unhideWhenUsed="0" w:qFormat="1"/>
+    <w:lsdException w:name="Intense Quote" w:semiHidden="0" w:uiPriority="30" w:unhideWhenUsed="0" w:qFormat="1"/>
+    <w:lsdException w:name="Medium List 2 Accent 1" w:semiHidden="0" w:uiPriority="66" w:unhideWhenUsed="0"/>
+    <w:lsdException w:name="Medium Grid 1 Accent 1" w:semiHidden="0" w:uiPriority="67" w:unhideWhenUsed="0"/>
+    <w:lsdException w:name="Medium Grid 2 Accent 1" w:semiHidden="0" w:uiPriority="68" w:unhideWhenUsed="0"/>
+    <w:lsdException w:name="Medium Grid 3 Accent 1" w:semiHidden="0" w:uiPriority="69" w:unhideWhenUsed="0"/>
+    <w:lsdException w:name="Dark List Accent 1" w:semiHidden="0" w:uiPriority="70" w:unhideWhenUsed="0"/>
+    <w:lsdException w:name="Colorful Shading Accent 1" w:semiHidden="0" w:uiPriority="71" w:unhideWhenUsed="0"/>
+    <w:lsdException w:name="Colorful List Accent 1" w:semiHidden="0" w:uiPriority="72" w:unhideWhenUsed="0"/>
+    <w:lsdException w:name="Colorful Grid Accent 1" w:semiHidden="0" w:uiPriority="73" w:unhideWhenUsed="0"/>
+    <w:lsdException w:name="Light Shading Accent 2" w:semiHidden="0" w:uiPriority="60" w:unhideWhenUsed="0"/>
+    <w:lsdException w:name="Light List Accent 2" w:semiHidden="0" w:uiPriority="61" w:unhideWhenUsed="0"/>
+    <w:lsdException w:name="Light Grid Accent 2" w:semiHidden="0" w:uiPriority="62" w:unhideWhenUsed="0"/>
+    <w:lsdException w:name="Medium Shading 1 Accent 2" w:semiHidden="0" w:uiPriority="63" w:unhideWhenUsed="0"/>
+    <w:lsdException w:name="Medium Shading 2 Accent 2" w:semiHidden="0" w:uiPriority="64" w:unhideWhenUsed="0"/>
+    <w:lsdException w:name="Medium List 1 Accent 2" w:semiHidden="0" w:uiPriority="65" w:unhideWhenUsed="0"/>
+    <w:lsdException w:name="Medium List 2 Accent 2" w:semiHidden="0" w:uiPriority="66" w:unhideWhenUsed="0"/>
+    <w:lsdException w:name="Medium Grid 1 Accent 2" w:semiHidden="0" w:uiPriority="67" w:unhideWhenUsed="0"/>
+    <w:lsdException w:name="Medium Grid 2 Accent 2" w:semiHidden="0" w:uiPriority="68" w:unhideWhenUsed="0"/>
+    <w:lsdException w:name="Medium Grid 3 Accent 2" w:semiHidden="0" w:uiPriority="69" w:unhideWhenUsed="0"/>
+    <w:lsdException w:name="Dark List Accent 2" w:semiHidden="0" w:uiPriority="70" w:unhideWhenUsed="0"/>
+    <w:lsdException w:name="Colorful Shading Accent 2" w:semiHidden="0" w:uiPriority="71" w:unhideWhenUsed="0"/>
+    <w:lsdException w:name="Colorful List Accent 2" w:semiHidden="0" w:uiPriority="72" w:unhideWhenUsed="0"/>
+    <w:lsdException w:name="Colorful Grid Accent 2" w:semiHidden="0" w:uiPriority="73" w:unhideWhenUsed="0"/>
+    <w:lsdException w:name="Light Shading Accent 3" w:semiHidden="0" w:uiPriority="60" w:unhideWhenUsed="0"/>
+    <w:lsdException w:name="Light List Accent 3" w:semiHidden="0" w:uiPriority="61" w:unhideWhenUsed="0"/>
+    <w:lsdException w:name="Light Grid Accent 3" w:semiHidden="0" w:uiPriority="62" w:unhideWhenUsed="0"/>
+    <w:lsdException w:name="Medium Shading 1 Accent 3" w:semiHidden="0" w:uiPriority="63" w:unhideWhenUsed="0"/>
+    <w:lsdException w:name="Medium Shading 2 Accent 3" w:semiHidden="0" w:uiPriority="64" w:unhideWhenUsed="0"/>
+    <w:lsdException w:name="Medium List 1 Accent 3" w:semiHidden="0" w:uiPriority="65" w:unhideWhenUsed="0"/>
+    <w:lsdException w:name="Medium List 2 Accent 3" w:semiHidden="0" w:uiPriority="66" w:unhideWhenUsed="0"/>
+    <w:lsdException w:name="Medium Grid 1 Accent 3" w:semiHidden="0" w:uiPriority="67" w:unhideWhenUsed="0"/>
+    <w:lsdException w:name="Medium Grid 2 Accent 3" w:semiHidden="0" w:uiPriority="68" w:unhideWhenUsed="0"/>
+    <w:lsdException w:name="Medium Grid 3 Accent 3" w:semiHidden="0" w:uiPriority="69" w:unhideWhenUsed="0"/>
+    <w:lsdException w:name="Dark List Accent 3" w:semiHidden="0" w:uiPriority="70" w:unhideWhenUsed="0"/>
+    <w:lsdException w:name="Colorful Shading Accent 3" w:semiHidden="0" w:uiPriority="71" w:unhideWhenUsed="0"/>
+    <w:lsdException w:name="Colorful List Accent 3" w:semiHidden="0" w:uiPriority="72" w:unhideWhenUsed="0"/>
+    <w:lsdException w:name="Colorful Grid Accent 3" w:semiHidden="0" w:uiPriority="73" w:unhideWhenUsed="0"/>
+    <w:lsdException w:name="Light Shading Accent 4" w:semiHidden="0" w:uiPriority="60" w:unhideWhenUsed="0"/>
+    <w:lsdException w:name="Light List Accent 4" w:semiHidden="0" w:uiPriority="61" w:unhideWhenUsed="0"/>
+    <w:lsdException w:name="Light Grid Accent 4" w:semiHidden="0" w:uiPriority="62" w:unhideWhenUsed="0"/>
+    <w:lsdException w:name="Medium Shading 1 Accent 4" w:semiHidden="0" w:uiPriority="63" w:unhideWhenUsed="0"/>
+    <w:lsdException w:name="Medium Shading 2 Accent 4" w:semiHidden="0" w:uiPriority="64" w:unhideWhenUsed="0"/>
+    <w:lsdException w:name="Medium List 1 Accent 4" w:semiHidden="0" w:uiPriority="65" w:unhideWhenUsed="0"/>
+    <w:lsdException w:name="Medium List 2 Accent 4" w:semiHidden="0" w:uiPriority="66" w:unhideWhenUsed="0"/>
+    <w:lsdException w:name="Medium Grid 1 Accent 4" w:semiHidden="0" w:uiPriority="67" w:unhideWhenUsed="0"/>
+    <w:lsdException w:name="Medium Grid 2 Accent 4" w:semiHidden="0" w:uiPriority="68" w:unhideWhenUsed="0"/>
+    <w:lsdException w:name="Medium Grid 3 Accent 4" w:semiHidden="0" w:uiPriority="69" w:unhideWhenUsed="0"/>
+    <w:lsdException w:name="Dark List Accent 4" w:semiHidden="0" w:uiPriority="70" w:unhideWhenUsed="0"/>
+    <w:lsdException w:name="Colorful Shading Accent 4" w:semiHidden="0" w:uiPriority="71" w:unhideWhenUsed="0"/>
+    <w:lsdException w:name="Colorful List Accent 4" w:semiHidden="0" w:uiPriority="72" w:unhideWhenUsed="0"/>
+    <w:lsdException w:name="Colorful Grid Accent 4" w:semiHidden="0" w:uiPriority="73" w:unhideWhenUsed="0"/>
+    <w:lsdException w:name="Light Shading Accent 5" w:semiHidden="0" w:uiPriority="60" w:unhideWhenUsed="0"/>
+    <w:lsdException w:name="Light List Accent 5" w:semiHidden="0" w:uiPriority="61" w:unhideWhenUsed="0"/>
+    <w:lsdException w:name="Light Grid Accent 5" w:semiHidden="0" w:uiPriority="62" w:unhideWhenUsed="0"/>
+    <w:lsdException w:name="Medium Shading 1 Accent 5" w:semiHidden="0" w:uiPriority="63" w:unhideWhenUsed="0"/>
+    <w:lsdException w:name="Medium Shading 2 Accent 5" w:semiHidden="0" w:uiPriority="64" w:unhideWhenUsed="0"/>
+    <w:lsdException w:name="Medium List 1 Accent 5" w:semiHidden="0" w:uiPriority="65" w:unhideWhenUsed="0"/>
+    <w:lsdException w:name="Medium List 2 Accent 5" w:semiHidden="0" w:uiPriority="66" w:unhideWhenUsed="0"/>
+    <w:lsdException w:name="Medium Grid 1 Accent 5" w:semiHidden="0" w:uiPriority="67" w:unhideWhenUsed="0"/>
+    <w:lsdException w:name="Medium Grid 2 Accent 5" w:semiHidden="0" w:uiPriority="68" w:unhideWhenUsed="0"/>
+    <w:lsdException w:name="Medium Grid 3 Accent 5" w:semiHidden="0" w:uiPriority="69" w:unhideWhenUsed="0"/>
+    <w:lsdException w:name="Dark List Accent 5" w:semiHidden="0" w:uiPriority="70" w:unhideWhenUsed="0"/>
+    <w:lsdException w:name="Colorful Shading Accent 5" w:semiHidden="0" w:uiPriority="71" w:unhideWhenUsed="0"/>
+    <w:lsdException w:name="Colorful List Accent 5" w:semiHidden="0" w:uiPriority="72" w:unhideWhenUsed="0"/>
+    <w:lsdException w:name="Colorful Grid Accent 5" w:semiHidden="0" w:uiPriority="73" w:unhideWhenUsed="0"/>
+    <w:lsdException w:name="Light Shading Accent 6" w:semiHidden="0" w:uiPriority="60" w:unhideWhenUsed="0"/>
+    <w:lsdException w:name="Light List Accent 6" w:semiHidden="0" w:uiPriority="61" w:unhideWhenUsed="0"/>
+    <w:lsdException w:name="Light Grid Accent 6" w:semiHidden="0" w:uiPriority="62" w:unhideWhenUsed="0"/>
+    <w:lsdException w:name="Medium Shading 1 Accent 6" w:semiHidden="0" w:uiPriority="63" w:unhideWhenUsed="0"/>
+    <w:lsdException w:name="Medium Shading 2 Accent 6" w:semiHidden="0" w:uiPriority="64" w:unhideWhenUsed="0"/>
+    <w:lsdException w:name="Medium List 1 Accent 6" w:semiHidden="0" w:uiPriority="65" w:unhideWhenUsed="0"/>
+    <w:lsdException w:name="Medium List 2 Accent 6" w:semiHidden="0" w:uiPriority="66" w:unhideWhenUsed="0"/>
+    <w:lsdException w:name="Medium Grid 1 Accent 6" w:semiHidden="0" w:uiPriority="67" w:unhideWhenUsed="0"/>
+    <w:lsdException w:name="Medium Grid 2 Accent 6" w:semiHidden="0" w:uiPriority="68" w:unhideWhenUsed="0"/>
+    <w:lsdException w:name="Medium Grid 3 Accent 6" w:semiHidden="0" w:uiPriority="69" w:unhideWhenUsed="0"/>
+    <w:lsdException w:name="Dark List Accent 6" w:semiHidden="0" w:uiPriority="70" w:unhideWhenUsed="0"/>
+    <w:lsdException w:name="Colorful Shading Accent 6" w:semiHidden="0" w:uiPriority="71" w:unhideWhenUsed="0"/>
+    <w:lsdException w:name="Colorful List Accent 6" w:semiHidden="0" w:uiPriority="72" w:unhideWhenUsed="0"/>
+    <w:lsdException w:name="Colorful Grid Accent 6" w:semiHidden="0" w:uiPriority="73" w:unhideWhenUsed="0"/>
+    <w:lsdException w:name="Subtle Emphasis" w:semiHidden="0" w:uiPriority="19" w:unhideWhenUsed="0" w:qFormat="1"/>
+    <w:lsdException w:name="Intense Emphasis" w:semiHidden="0" w:uiPriority="21" w:unhideWhenUsed="0" w:qFormat="1"/>
+    <w:lsdException w:name="Subtle Reference" w:semiHidden="0" w:uiPriority="31" w:unhideWhenUsed="0" w:qFormat="1"/>
+    <w:lsdException w:name="Intense Reference" w:semiHidden="0" w:uiPriority="32" w:unhideWhenUsed="0" w:qFormat="1"/>
+    <w:lsdException w:name="Book Title" w:semiHidden="0" w:uiPriority="33" w:unhideWhenUsed="0" w:qFormat="1"/>
+    <w:lsdException w:name="Bibliography" w:uiPriority="37"/>
+    <w:lsdException w:name="TOC Heading" w:uiPriority="39" w:qFormat="1"/>
   </w:latentStyles>
   <w:style w:type="paragraph" w:default="1" w:styleId="Normal">
     <w:name w:val="Normal"/>
@@ -12892,6 +12624,7 @@
     <w:uiPriority w:val="99"/>
     <w:semiHidden/>
     <w:unhideWhenUsed/>
+    <w:qFormat/>
     <w:tblPr>
       <w:tblInd w:w="0" w:type="dxa"/>
       <w:tblCellMar>
@@ -13648,6 +13381,7 @@
     <w:uiPriority w:val="59"/>
     <w:rsid w:val="00DF0A09"/>
     <w:tblPr>
+      <w:tblInd w:w="0" w:type="dxa"/>
       <w:tblBorders>
         <w:top w:val="single" w:sz="4" w:space="0" w:color="auto"/>
         <w:left w:val="single" w:sz="4" w:space="0" w:color="auto"/>
@@ -13656,6 +13390,12 @@
         <w:insideH w:val="single" w:sz="4" w:space="0" w:color="auto"/>
         <w:insideV w:val="single" w:sz="4" w:space="0" w:color="auto"/>
       </w:tblBorders>
+      <w:tblCellMar>
+        <w:top w:w="0" w:type="dxa"/>
+        <w:left w:w="108" w:type="dxa"/>
+        <w:bottom w:w="0" w:type="dxa"/>
+        <w:right w:w="108" w:type="dxa"/>
+      </w:tblCellMar>
     </w:tblPr>
   </w:style>
   <w:style w:type="paragraph" w:styleId="BalloonText">
@@ -14070,7 +13810,7 @@
 </file>
 
 <file path=customXml/itemProps1.xml><?xml version="1.0" encoding="utf-8"?>
-<ds:datastoreItem xmlns:ds="http://schemas.openxmlformats.org/officeDocument/2006/customXml" ds:itemID="{0FD63234-4D9D-4C6D-BFD2-4901943B1FB4}">
+<ds:datastoreItem xmlns:ds="http://schemas.openxmlformats.org/officeDocument/2006/customXml" ds:itemID="{93308B5E-1446-4DA3-8D61-EF02FD90210A}">
   <ds:schemaRefs>
     <ds:schemaRef ds:uri="http://schemas.openxmlformats.org/officeDocument/2006/bibliography"/>
   </ds:schemaRefs>

</xml_diff>

<commit_message>
Fix a few typos and some grammar.
</commit_message>
<xml_diff>
--- a/main/Reqs2015-2016.docx
+++ b/main/Reqs2015-2016.docx
@@ -2061,25 +2061,17 @@
         </w:rPr>
         <w:t xml:space="preserve"> is a citizen science project run by the Biological Sciences department at Durham </w:t>
       </w:r>
-      <w:proofErr w:type="spellStart"/>
-      <w:r>
-        <w:rPr>
-          <w:rFonts w:ascii="Times New Roman" w:hAnsi="Times New Roman"/>
-        </w:rPr>
-        <w:t>Universty</w:t>
-      </w:r>
-      <w:proofErr w:type="spellEnd"/>
-      <w:r>
-        <w:rPr>
-          <w:rFonts w:ascii="Times New Roman" w:hAnsi="Times New Roman"/>
-        </w:rPr>
-        <w:t xml:space="preserve">. Each volunteer participating in the project is </w:t>
-      </w:r>
-      <w:r>
-        <w:rPr>
-          <w:rFonts w:ascii="Times New Roman" w:hAnsi="Times New Roman"/>
-        </w:rPr>
-        <w:t>provided with a motion triggered “camera trap” and is asked to go out into the reserve and attach it to a tree, recording all aspects of its positioning. They then return after a period of time to collect the camera and upload the photograph</w:t>
+      <w:r>
+        <w:rPr>
+          <w:rFonts w:ascii="Times New Roman" w:hAnsi="Times New Roman"/>
+        </w:rPr>
+        <w:t>University</w:t>
+      </w:r>
+      <w:r>
+        <w:rPr>
+          <w:rFonts w:ascii="Times New Roman" w:hAnsi="Times New Roman"/>
+        </w:rPr>
+        <w:t>. Each volunteer participating in the project is provided with a motion triggered “camera trap” and is asked to go out into the reserve and attach it to a tree, recording all aspects of its positioning. They then return after a period of time to collect the camera and upload the photograph</w:t>
       </w:r>
       <w:r>
         <w:rPr>
@@ -2107,6 +2099,7 @@
           <w:id w:val="-1397348413"/>
           <w:citation/>
         </w:sdtPr>
+        <w:sdtEndPr/>
         <w:sdtContent>
           <w:r>
             <w:rPr>
@@ -2424,7 +2417,39 @@
           <w:szCs w:val="20"/>
           <w:lang w:val="en-GB"/>
         </w:rPr>
-        <w:t xml:space="preserve">Our aim is to develop a software which can distinguish different species within a photo (if there is any). We will not be able to classify a photo if there are not enough data (entries from 'spotters') provided. When there is sufficient data on a particular photo, our algorithm </w:t>
+        <w:t>Our aim is to develop a software which can distinguish different spe</w:t>
+      </w:r>
+      <w:r>
+        <w:rPr>
+          <w:sz w:val="20"/>
+          <w:szCs w:val="20"/>
+          <w:lang w:val="en-GB"/>
+        </w:rPr>
+        <w:t>cies within a photo (if there are</w:t>
+      </w:r>
+      <w:r>
+        <w:rPr>
+          <w:sz w:val="20"/>
+          <w:szCs w:val="20"/>
+          <w:lang w:val="en-GB"/>
+        </w:rPr>
+        <w:t xml:space="preserve"> any)</w:t>
+      </w:r>
+      <w:r>
+        <w:rPr>
+          <w:sz w:val="20"/>
+          <w:szCs w:val="20"/>
+          <w:lang w:val="en-GB"/>
+        </w:rPr>
+        <w:t xml:space="preserve"> based on user input</w:t>
+      </w:r>
+      <w:r>
+        <w:rPr>
+          <w:sz w:val="20"/>
+          <w:szCs w:val="20"/>
+          <w:lang w:val="en-GB"/>
+        </w:rPr>
+        <w:t xml:space="preserve">. We will not be able to classify a photo if there are not enough data (entries from 'spotters') provided. When there is sufficient data on a particular photo, our algorithm </w:t>
       </w:r>
       <w:r>
         <w:rPr>
@@ -2540,6 +2565,7 @@
           <w:id w:val="1258565404"/>
           <w:citation/>
         </w:sdtPr>
+        <w:sdtEndPr/>
         <w:sdtContent>
           <w:r>
             <w:rPr>
@@ -3237,7 +3263,19 @@
         <w:rPr>
           <w:rFonts w:ascii="Times New Roman" w:hAnsi="Times New Roman"/>
         </w:rPr>
-        <w:t xml:space="preserve"> have been recorded then the Swanson algorithm will say that the photo is of a deer. 3 metrics to show how likely the classification is to be correct are then calculated-</w:t>
+        <w:t xml:space="preserve"> have been recorded then the Swanson algorithm will sa</w:t>
+      </w:r>
+      <w:r>
+        <w:rPr>
+          <w:rFonts w:ascii="Times New Roman" w:hAnsi="Times New Roman"/>
+        </w:rPr>
+        <w:t>y that the photo is of a deer. Three</w:t>
+      </w:r>
+      <w:r>
+        <w:rPr>
+          <w:rFonts w:ascii="Times New Roman" w:hAnsi="Times New Roman"/>
+        </w:rPr>
+        <w:t xml:space="preserve"> metrics to show how likely the classification is to be correct are then calculated-</w:t>
       </w:r>
     </w:p>
     <w:p>
@@ -3658,6 +3696,7 @@
           <w:id w:val="1808820559"/>
           <w:citation/>
         </w:sdtPr>
+        <w:sdtEndPr/>
         <w:sdtContent>
           <w:r>
             <w:rPr>
@@ -3744,7 +3783,31 @@
         <w:rPr>
           <w:rFonts w:ascii="Times New Roman" w:hAnsi="Times New Roman"/>
         </w:rPr>
-        <w:t xml:space="preserve">Initially, a species was made the aggregate classification if it had &gt;=50% of the overall classifications. This gave a classification for 96% of the images captured where 57% were unanimous and 84% had at least ¾ fraction support. A later refinement of the algorithm made it </w:t>
+        <w:t>Initially, a species was made the aggre</w:t>
+      </w:r>
+      <w:r>
+        <w:rPr>
+          <w:rFonts w:ascii="Times New Roman" w:hAnsi="Times New Roman"/>
+        </w:rPr>
+        <w:t xml:space="preserve">gate classification if it had greater than </w:t>
+      </w:r>
+      <w:r>
+        <w:rPr>
+          <w:rFonts w:ascii="Times New Roman" w:hAnsi="Times New Roman"/>
+        </w:rPr>
+        <w:t>50% of the overall classifications. This gave a classification for 96% of the images captured</w:t>
+      </w:r>
+      <w:r>
+        <w:rPr>
+          <w:rFonts w:ascii="Times New Roman" w:hAnsi="Times New Roman"/>
+        </w:rPr>
+        <w:t>,</w:t>
+      </w:r>
+      <w:r>
+        <w:rPr>
+          <w:rFonts w:ascii="Times New Roman" w:hAnsi="Times New Roman"/>
+        </w:rPr>
+        <w:t xml:space="preserve"> where 57% were unanimous and 84% had at least ¾ fraction support. A later refinement of the algorithm made it </w:t>
       </w:r>
       <w:r>
         <w:rPr>
@@ -3756,21 +3819,45 @@
         <w:rPr>
           <w:rFonts w:ascii="Times New Roman" w:hAnsi="Times New Roman"/>
         </w:rPr>
-        <w:t xml:space="preserve"> what we will be using by saying that the most picked animal was classified as the aggregate classification </w:t>
+        <w:t xml:space="preserve"> that which</w:t>
+      </w:r>
+      <w:r>
+        <w:rPr>
+          <w:rFonts w:ascii="Times New Roman" w:hAnsi="Times New Roman"/>
+        </w:rPr>
+        <w:t xml:space="preserve"> we will be using by saying that the most picked animal was classified as the aggregate classification </w:t>
+      </w:r>
+      <w:r>
+        <w:rPr>
+          <w:rFonts w:ascii="Times New Roman" w:hAnsi="Times New Roman"/>
+        </w:rPr>
+        <w:t>i.e.</w:t>
+      </w:r>
+      <w:r>
+        <w:rPr>
+          <w:rFonts w:ascii="Times New Roman" w:hAnsi="Times New Roman"/>
+        </w:rPr>
+        <w:t xml:space="preserve"> i</w:t>
+      </w:r>
+      <w:r>
+        <w:rPr>
+          <w:rFonts w:ascii="Times New Roman" w:hAnsi="Times New Roman"/>
+        </w:rPr>
+        <w:t xml:space="preserve">f there were 10 Impala, 4 Thomson Gazelle and 7 </w:t>
       </w:r>
       <w:proofErr w:type="spellStart"/>
       <w:r>
         <w:rPr>
           <w:rFonts w:ascii="Times New Roman" w:hAnsi="Times New Roman"/>
         </w:rPr>
-        <w:t>ie</w:t>
+        <w:t>Dik</w:t>
       </w:r>
       <w:proofErr w:type="spellEnd"/>
       <w:r>
         <w:rPr>
           <w:rFonts w:ascii="Times New Roman" w:hAnsi="Times New Roman"/>
         </w:rPr>
-        <w:t xml:space="preserve">. If there were 10 Impala, 4 Thomson Gazelle and 7 </w:t>
+        <w:t xml:space="preserve"> </w:t>
       </w:r>
       <w:proofErr w:type="spellStart"/>
       <w:r>
@@ -3784,20 +3871,6 @@
         <w:rPr>
           <w:rFonts w:ascii="Times New Roman" w:hAnsi="Times New Roman"/>
         </w:rPr>
-        <w:t xml:space="preserve"> </w:t>
-      </w:r>
-      <w:proofErr w:type="spellStart"/>
-      <w:r>
-        <w:rPr>
-          <w:rFonts w:ascii="Times New Roman" w:hAnsi="Times New Roman"/>
-        </w:rPr>
-        <w:t>Dik</w:t>
-      </w:r>
-      <w:proofErr w:type="spellEnd"/>
-      <w:r>
-        <w:rPr>
-          <w:rFonts w:ascii="Times New Roman" w:hAnsi="Times New Roman"/>
-        </w:rPr>
         <w:t xml:space="preserve"> classifications, the older version of the algorithm would not give an aggregate answer but the newer one (and Swanson’s) would say that the photo was of an impala.  This meant that almost 97% of images received a classification but there were a few more errors- of the images that were not classified by the old algorithm but were by the new, 57% were correct when compared with the expert data set.</w:t>
       </w:r>
     </w:p>
@@ -3818,7 +3891,19 @@
         <w:rPr>
           <w:rFonts w:ascii="Times New Roman" w:hAnsi="Times New Roman"/>
         </w:rPr>
-        <w:t>Important things to note about SS’ plurality algorithm is that they had a group of experts create a set of definite classifications and the algorithm agreed with these expert classifications on 95.8% of photos. This is similar to the certainty percentages given by Swanson for the results of his algorithm. Another potentially important point is that all of the images used for aggregate classifications had received at least 10 separate classifications. Initially photos with less than this were used however it led to very inaccurate results for some photos where animals that weren’t present were nevertheless identified as being there. The number of classifications for images on MammalWeb is significantly lower than for SS so defining boundaries of when a classification should be considered definite</w:t>
+        <w:t>Important things to note about SS’ plurality algorithm is that they had a group of experts create a set of definite classifications and the algorithm agreed with these expert classifications on 95.8% of photos. This is similar to the certainty percentages given by Swanson for the results of his algorithm. Another potentially important point is that all of the images used for aggregate classifications had received at least 10 separate classifications. Initially photos with less than this were used</w:t>
+      </w:r>
+      <w:r>
+        <w:rPr>
+          <w:rFonts w:ascii="Times New Roman" w:hAnsi="Times New Roman"/>
+        </w:rPr>
+        <w:t>. However this</w:t>
+      </w:r>
+      <w:r>
+        <w:rPr>
+          <w:rFonts w:ascii="Times New Roman" w:hAnsi="Times New Roman"/>
+        </w:rPr>
+        <w:t xml:space="preserve"> led to very inaccurate results for some photos where animals that weren’t present were nevertheless identified as being there. The number of classifications for images on MammalWeb is significantly lower than for SS so defining boundaries of when a classification should be considered definite</w:t>
       </w:r>
       <w:r>
         <w:rPr>
@@ -3869,21 +3954,31 @@
         <w:rPr>
           <w:rFonts w:ascii="Times New Roman" w:hAnsi="Times New Roman"/>
         </w:rPr>
-        <w:t xml:space="preserve">The main deliverables of the project are as follows, with any deadlines not detailed in the section for the relevant deliverable shown in the </w:t>
-      </w:r>
-      <w:proofErr w:type="spellStart"/>
-      <w:r>
-        <w:rPr>
-          <w:rFonts w:ascii="Times New Roman" w:hAnsi="Times New Roman"/>
-        </w:rPr>
-        <w:t>Gannt</w:t>
-      </w:r>
-      <w:proofErr w:type="spellEnd"/>
-      <w:r>
-        <w:rPr>
-          <w:rFonts w:ascii="Times New Roman" w:hAnsi="Times New Roman"/>
-        </w:rPr>
-        <w:t xml:space="preserve"> chart below:</w:t>
+        <w:t>The main deliverables of the project are as follows, with any deadlines not detailed in the section for the relev</w:t>
+      </w:r>
+      <w:r>
+        <w:rPr>
+          <w:rFonts w:ascii="Times New Roman" w:hAnsi="Times New Roman"/>
+        </w:rPr>
+        <w:t>ant deliverable shown in the Ga</w:t>
+      </w:r>
+      <w:r>
+        <w:rPr>
+          <w:rFonts w:ascii="Times New Roman" w:hAnsi="Times New Roman"/>
+        </w:rPr>
+        <w:t>n</w:t>
+      </w:r>
+      <w:r>
+        <w:rPr>
+          <w:rFonts w:ascii="Times New Roman" w:hAnsi="Times New Roman"/>
+        </w:rPr>
+        <w:t>t</w:t>
+      </w:r>
+      <w:r>
+        <w:rPr>
+          <w:rFonts w:ascii="Times New Roman" w:hAnsi="Times New Roman"/>
+        </w:rPr>
+        <w:t>t chart below:</w:t>
       </w:r>
     </w:p>
     <w:p>
@@ -4072,14 +4167,26 @@
         <w:rPr>
           <w:rFonts w:ascii="Times New Roman" w:hAnsi="Times New Roman"/>
         </w:rPr>
-        <w:t xml:space="preserve">The first five sections of this document shall be drafted by Freddie Keen, Quentin Lam, Will Taylor, Tom White and Tom </w:t>
+        <w:t>The first five sections of this document shall be drafted by Freddie Keen, Quentin Lam, Wi</w:t>
+      </w:r>
+      <w:r>
+        <w:rPr>
+          <w:rFonts w:ascii="Times New Roman" w:hAnsi="Times New Roman"/>
+        </w:rPr>
+        <w:t xml:space="preserve">ll Taylor, Tom White and Tom </w:t>
       </w:r>
       <w:proofErr w:type="spellStart"/>
       <w:r>
         <w:rPr>
           <w:rFonts w:ascii="Times New Roman" w:hAnsi="Times New Roman"/>
         </w:rPr>
-        <w:t>Willshaw</w:t>
+        <w:t>Wi</w:t>
+      </w:r>
+      <w:r>
+        <w:rPr>
+          <w:rFonts w:ascii="Times New Roman" w:hAnsi="Times New Roman"/>
+        </w:rPr>
+        <w:t>lshaw</w:t>
       </w:r>
       <w:proofErr w:type="spellEnd"/>
       <w:r>
@@ -4142,7 +4249,13 @@
         <w:rPr>
           <w:rFonts w:ascii="Times New Roman" w:hAnsi="Times New Roman"/>
         </w:rPr>
-        <w:t>s been decided.”(</w:t>
+        <w:t>s been decided</w:t>
+      </w:r>
+      <w:r>
+        <w:rPr>
+          <w:rFonts w:ascii="Times New Roman" w:hAnsi="Times New Roman"/>
+        </w:rPr>
+        <w:t>(</w:t>
       </w:r>
       <w:sdt>
         <w:sdtPr>
@@ -4152,6 +4265,7 @@
           <w:id w:val="-894807954"/>
           <w:citation/>
         </w:sdtPr>
+        <w:sdtEndPr/>
         <w:sdtContent>
           <w:r>
             <w:rPr>
@@ -4213,16 +4327,15 @@
         <w:rPr>
           <w:rFonts w:ascii="Times New Roman" w:hAnsi="Times New Roman"/>
         </w:rPr>
-        <w:t xml:space="preserve">This shall involve a method to store the results from the basic classification algorithm such that the algorithm is run only when additional classifications are added by users of the system, (paraphrased, www.duo.dur.ac.uk). This will be worked on by the whole team between 01/01/2016 and 10/02/2016. This shall allow “users [of the system] to select images based on filter criteria including species, </w:t>
-      </w:r>
-      <w:proofErr w:type="spellStart"/>
-      <w:r>
-        <w:rPr>
-          <w:rFonts w:ascii="Times New Roman" w:hAnsi="Times New Roman"/>
-        </w:rPr>
-        <w:t>favourite</w:t>
-      </w:r>
-      <w:proofErr w:type="spellEnd"/>
+        <w:t>This shall involve a method to store the results from the basic classification algorithm such that the algorithm is run only when additional classifications are added by users of the system, (paraphrased, www.duo.dur.ac.uk). This will be worked on by the whole team between 01/01/2016 and 10/02/2016. This shall allow “users [of the system] to select images based on filter criteria including species,</w:t>
+      </w:r>
+      <w:r>
+        <w:rPr>
+          <w:rFonts w:ascii="Times New Roman" w:hAnsi="Times New Roman"/>
+          <w:lang w:val="en-GB"/>
+        </w:rPr>
+        <w:t xml:space="preserve"> favourite</w:t>
+      </w:r>
       <w:r>
         <w:rPr>
           <w:rFonts w:ascii="Times New Roman" w:hAnsi="Times New Roman"/>
@@ -4237,6 +4350,7 @@
           <w:id w:val="-438753445"/>
           <w:citation/>
         </w:sdtPr>
+        <w:sdtEndPr/>
         <w:sdtContent>
           <w:r>
             <w:rPr>
@@ -4322,16 +4436,15 @@
         <w:rPr>
           <w:rFonts w:ascii="Times New Roman" w:hAnsi="Times New Roman"/>
         </w:rPr>
-        <w:t xml:space="preserve">- Showing the user their </w:t>
-      </w:r>
-      <w:proofErr w:type="spellStart"/>
-      <w:r>
-        <w:rPr>
-          <w:rFonts w:ascii="Times New Roman" w:hAnsi="Times New Roman"/>
-        </w:rPr>
-        <w:t>favourite</w:t>
-      </w:r>
-      <w:proofErr w:type="spellEnd"/>
+        <w:t>- Showing the user their</w:t>
+      </w:r>
+      <w:r>
+        <w:rPr>
+          <w:rFonts w:ascii="Times New Roman" w:hAnsi="Times New Roman"/>
+          <w:lang w:val="en-GB"/>
+        </w:rPr>
+        <w:t xml:space="preserve"> favourite</w:t>
+      </w:r>
       <w:r>
         <w:rPr>
           <w:rFonts w:ascii="Times New Roman" w:hAnsi="Times New Roman"/>
@@ -4648,21 +4761,33 @@
           <w:u w:val="single"/>
         </w:rPr>
       </w:pPr>
-      <w:proofErr w:type="spellStart"/>
       <w:r>
         <w:rPr>
           <w:rFonts w:ascii="Times New Roman" w:hAnsi="Times New Roman"/>
           <w:u w:val="single"/>
         </w:rPr>
-        <w:t>Gannt</w:t>
-      </w:r>
-      <w:proofErr w:type="spellEnd"/>
+        <w:t>Ga</w:t>
+      </w:r>
       <w:r>
         <w:rPr>
           <w:rFonts w:ascii="Times New Roman" w:hAnsi="Times New Roman"/>
           <w:u w:val="single"/>
         </w:rPr>
-        <w:t xml:space="preserve"> chart depicting the planned order of tasks as well as hard and soft deadlines for team 5’s MammalWeb Group project, Durham University 2</w:t>
+        <w:t>n</w:t>
+      </w:r>
+      <w:r>
+        <w:rPr>
+          <w:rFonts w:ascii="Times New Roman" w:hAnsi="Times New Roman"/>
+          <w:u w:val="single"/>
+        </w:rPr>
+        <w:t>t</w:t>
+      </w:r>
+      <w:r>
+        <w:rPr>
+          <w:rFonts w:ascii="Times New Roman" w:hAnsi="Times New Roman"/>
+          <w:u w:val="single"/>
+        </w:rPr>
+        <w:t>t chart depicting the planned order of tasks as well as hard and soft deadlines for team 5’s MammalWeb Group project, Durham University 2</w:t>
       </w:r>
       <w:r>
         <w:rPr>
@@ -4881,6 +5006,7 @@
           <w:id w:val="1527050902"/>
           <w:citation/>
         </w:sdtPr>
+        <w:sdtEndPr/>
         <w:sdtContent>
           <w:r>
             <w:rPr>
@@ -8622,7 +8748,6 @@
           <w:lang w:val="en-GB"/>
         </w:rPr>
       </w:pPr>
-      <w:proofErr w:type="spellStart"/>
       <w:r>
         <w:rPr>
           <w:rFonts w:ascii="Times New Roman" w:hAnsi="Times New Roman"/>
@@ -8630,9 +8755,8 @@
           <w:bCs/>
           <w:lang w:val="en-GB"/>
         </w:rPr>
-        <w:t>Gannt</w:t>
-      </w:r>
-      <w:proofErr w:type="spellEnd"/>
+        <w:t>Ga</w:t>
+      </w:r>
       <w:r>
         <w:rPr>
           <w:rFonts w:ascii="Times New Roman" w:hAnsi="Times New Roman"/>
@@ -8640,23 +8764,8 @@
           <w:bCs/>
           <w:lang w:val="en-GB"/>
         </w:rPr>
-        <w:t xml:space="preserve"> chart</w:t>
-      </w:r>
-      <w:r>
-        <w:rPr>
-          <w:rFonts w:ascii="Times New Roman" w:hAnsi="Times New Roman"/>
-          <w:lang w:val="en-GB"/>
-        </w:rPr>
-        <w:t xml:space="preserve"> - A timeline showing the planned start and end dates for work on each separate task involved in the project.</w:t>
-      </w:r>
-    </w:p>
-    <w:p>
-      <w:pPr>
-        <w:rPr>
-          <w:rFonts w:ascii="Times New Roman" w:hAnsi="Times New Roman"/>
-          <w:lang w:val="en-GB"/>
-        </w:rPr>
-      </w:pPr>
+        <w:t>n</w:t>
+      </w:r>
       <w:r>
         <w:rPr>
           <w:rFonts w:ascii="Times New Roman" w:hAnsi="Times New Roman"/>
@@ -8664,30 +8773,10 @@
           <w:bCs/>
           <w:lang w:val="en-GB"/>
         </w:rPr>
-        <w:t>Gold standard data</w:t>
-      </w:r>
-      <w:r>
-        <w:rPr>
-          <w:rFonts w:ascii="Times New Roman" w:hAnsi="Times New Roman"/>
-          <w:lang w:val="en-GB"/>
-        </w:rPr>
-        <w:t>- Classifications provided by experts and are considered 100% accurate. Can be used to assess algorithm accuracy</w:t>
-      </w:r>
-      <w:r>
-        <w:rPr>
-          <w:rFonts w:ascii="Times New Roman" w:hAnsi="Times New Roman"/>
-          <w:lang w:val="en-GB"/>
-        </w:rPr>
-        <w:t>.</w:t>
-      </w:r>
-    </w:p>
-    <w:p>
-      <w:pPr>
-        <w:rPr>
-          <w:rFonts w:ascii="Times New Roman" w:hAnsi="Times New Roman"/>
-          <w:lang w:val="en-GB"/>
-        </w:rPr>
-      </w:pPr>
+        <w:t>t</w:t>
+      </w:r>
+      <w:bookmarkStart w:id="5" w:name="_GoBack"/>
+      <w:bookmarkEnd w:id="5"/>
       <w:r>
         <w:rPr>
           <w:rFonts w:ascii="Times New Roman" w:hAnsi="Times New Roman"/>
@@ -8695,15 +8784,23 @@
           <w:bCs/>
           <w:lang w:val="en-GB"/>
         </w:rPr>
-        <w:t>MW</w:t>
+        <w:t>t chart</w:t>
       </w:r>
       <w:r>
         <w:rPr>
           <w:rFonts w:ascii="Times New Roman" w:hAnsi="Times New Roman"/>
           <w:lang w:val="en-GB"/>
         </w:rPr>
-        <w:t xml:space="preserve">- </w:t>
-      </w:r>
+        <w:t xml:space="preserve"> - A timeline showing the planned start and end dates for work on each separate task involved in the project.</w:t>
+      </w:r>
+    </w:p>
+    <w:p>
+      <w:pPr>
+        <w:rPr>
+          <w:rFonts w:ascii="Times New Roman" w:hAnsi="Times New Roman"/>
+          <w:lang w:val="en-GB"/>
+        </w:rPr>
+      </w:pPr>
       <w:r>
         <w:rPr>
           <w:rFonts w:ascii="Times New Roman" w:hAnsi="Times New Roman"/>
@@ -8711,21 +8808,21 @@
           <w:bCs/>
           <w:lang w:val="en-GB"/>
         </w:rPr>
-        <w:t>MammalWeb</w:t>
+        <w:t>Gold standard data</w:t>
       </w:r>
       <w:r>
         <w:rPr>
           <w:rFonts w:ascii="Times New Roman" w:hAnsi="Times New Roman"/>
           <w:lang w:val="en-GB"/>
         </w:rPr>
-        <w:t xml:space="preserve"> the organisation and project which we are worki</w:t>
+        <w:t>- Classifications provided by experts and are considered 100% accurate. Can be used to assess algorithm accuracy</w:t>
       </w:r>
       <w:r>
         <w:rPr>
           <w:rFonts w:ascii="Times New Roman" w:hAnsi="Times New Roman"/>
           <w:lang w:val="en-GB"/>
         </w:rPr>
-        <w:t>ng on: http://www.mammalweb.org</w:t>
+        <w:t>.</w:t>
       </w:r>
     </w:p>
     <w:p>
@@ -8742,37 +8839,15 @@
           <w:bCs/>
           <w:lang w:val="en-GB"/>
         </w:rPr>
-        <w:t>Non Functional Requirements</w:t>
+        <w:t>MW</w:t>
       </w:r>
       <w:r>
         <w:rPr>
           <w:rFonts w:ascii="Times New Roman" w:hAnsi="Times New Roman"/>
           <w:lang w:val="en-GB"/>
         </w:rPr>
-        <w:t xml:space="preserve"> - Intended characteristics of the project other than its </w:t>
-      </w:r>
-      <w:r>
-        <w:rPr>
-          <w:rFonts w:ascii="Times New Roman" w:hAnsi="Times New Roman"/>
-          <w:lang w:val="en-GB"/>
-        </w:rPr>
-        <w:t>functionality</w:t>
-      </w:r>
-      <w:r>
-        <w:rPr>
-          <w:rFonts w:ascii="Times New Roman" w:hAnsi="Times New Roman"/>
-          <w:lang w:val="en-GB"/>
-        </w:rPr>
-        <w:t>.</w:t>
-      </w:r>
-    </w:p>
-    <w:p>
-      <w:pPr>
-        <w:rPr>
-          <w:rFonts w:ascii="Times New Roman" w:hAnsi="Times New Roman"/>
-          <w:lang w:val="en-GB"/>
-        </w:rPr>
-      </w:pPr>
+        <w:t xml:space="preserve">- </w:t>
+      </w:r>
       <w:r>
         <w:rPr>
           <w:rFonts w:ascii="Times New Roman" w:hAnsi="Times New Roman"/>
@@ -8780,14 +8855,21 @@
           <w:bCs/>
           <w:lang w:val="en-GB"/>
         </w:rPr>
-        <w:t>Normal User</w:t>
+        <w:t>MammalWeb</w:t>
       </w:r>
       <w:r>
         <w:rPr>
           <w:rFonts w:ascii="Times New Roman" w:hAnsi="Times New Roman"/>
           <w:lang w:val="en-GB"/>
         </w:rPr>
-        <w:t xml:space="preserve"> - A non admin users, i.e. someone who only uploads and classifies images.</w:t>
+        <w:t xml:space="preserve"> the organisation and project which we are worki</w:t>
+      </w:r>
+      <w:r>
+        <w:rPr>
+          <w:rFonts w:ascii="Times New Roman" w:hAnsi="Times New Roman"/>
+          <w:lang w:val="en-GB"/>
+        </w:rPr>
+        <w:t>ng on: http://www.mammalweb.org</w:t>
       </w:r>
     </w:p>
     <w:p>
@@ -8804,14 +8886,28 @@
           <w:bCs/>
           <w:lang w:val="en-GB"/>
         </w:rPr>
-        <w:t>Python</w:t>
+        <w:t>Non Functional Requirements</w:t>
       </w:r>
       <w:r>
         <w:rPr>
           <w:rFonts w:ascii="Times New Roman" w:hAnsi="Times New Roman"/>
           <w:lang w:val="en-GB"/>
         </w:rPr>
-        <w:t xml:space="preserve"> - A programming language.</w:t>
+        <w:t xml:space="preserve"> - Intended characteristics of the project other than its </w:t>
+      </w:r>
+      <w:r>
+        <w:rPr>
+          <w:rFonts w:ascii="Times New Roman" w:hAnsi="Times New Roman"/>
+          <w:lang w:val="en-GB"/>
+        </w:rPr>
+        <w:t>functionality</w:t>
+      </w:r>
+      <w:r>
+        <w:rPr>
+          <w:rFonts w:ascii="Times New Roman" w:hAnsi="Times New Roman"/>
+          <w:lang w:val="en-GB"/>
+        </w:rPr>
+        <w:t>.</w:t>
       </w:r>
     </w:p>
     <w:p>
@@ -8828,17 +8924,15 @@
           <w:bCs/>
           <w:lang w:val="en-GB"/>
         </w:rPr>
-        <w:t>R</w:t>
+        <w:t>Normal User</w:t>
       </w:r>
       <w:r>
         <w:rPr>
           <w:rFonts w:ascii="Times New Roman" w:hAnsi="Times New Roman"/>
           <w:lang w:val="en-GB"/>
         </w:rPr>
-        <w:t xml:space="preserve"> - A programming language.</w:t>
-      </w:r>
-      <w:bookmarkStart w:id="5" w:name="_GoBack"/>
-      <w:bookmarkEnd w:id="5"/>
+        <w:t xml:space="preserve"> - A non admin users, i.e. someone who only uploads and classifies images.</w:t>
+      </w:r>
     </w:p>
     <w:p>
       <w:pPr>
@@ -8854,14 +8948,14 @@
           <w:bCs/>
           <w:lang w:val="en-GB"/>
         </w:rPr>
-        <w:t>Scope (of a software project)</w:t>
+        <w:t>Python</w:t>
       </w:r>
       <w:r>
         <w:rPr>
           <w:rFonts w:ascii="Times New Roman" w:hAnsi="Times New Roman"/>
           <w:lang w:val="en-GB"/>
         </w:rPr>
-        <w:t xml:space="preserve"> - The boundaries of what a project will deliver.</w:t>
+        <w:t xml:space="preserve"> - A programming language.</w:t>
       </w:r>
     </w:p>
     <w:p>
@@ -8878,15 +8972,23 @@
           <w:bCs/>
           <w:lang w:val="en-GB"/>
         </w:rPr>
-        <w:t>SS</w:t>
+        <w:t>R</w:t>
       </w:r>
       <w:r>
         <w:rPr>
           <w:rFonts w:ascii="Times New Roman" w:hAnsi="Times New Roman"/>
           <w:lang w:val="en-GB"/>
         </w:rPr>
-        <w:t xml:space="preserve">- </w:t>
-      </w:r>
+        <w:t xml:space="preserve"> - A programming language.</w:t>
+      </w:r>
+    </w:p>
+    <w:p>
+      <w:pPr>
+        <w:rPr>
+          <w:rFonts w:ascii="Times New Roman" w:hAnsi="Times New Roman"/>
+          <w:lang w:val="en-GB"/>
+        </w:rPr>
+      </w:pPr>
       <w:r>
         <w:rPr>
           <w:rFonts w:ascii="Times New Roman" w:hAnsi="Times New Roman"/>
@@ -8894,6 +8996,46 @@
           <w:bCs/>
           <w:lang w:val="en-GB"/>
         </w:rPr>
+        <w:t>Scope (of a software project)</w:t>
+      </w:r>
+      <w:r>
+        <w:rPr>
+          <w:rFonts w:ascii="Times New Roman" w:hAnsi="Times New Roman"/>
+          <w:lang w:val="en-GB"/>
+        </w:rPr>
+        <w:t xml:space="preserve"> - The boundaries of what a project will deliver.</w:t>
+      </w:r>
+    </w:p>
+    <w:p>
+      <w:pPr>
+        <w:rPr>
+          <w:rFonts w:ascii="Times New Roman" w:hAnsi="Times New Roman"/>
+          <w:lang w:val="en-GB"/>
+        </w:rPr>
+      </w:pPr>
+      <w:r>
+        <w:rPr>
+          <w:rFonts w:ascii="Times New Roman" w:hAnsi="Times New Roman"/>
+          <w:b/>
+          <w:bCs/>
+          <w:lang w:val="en-GB"/>
+        </w:rPr>
+        <w:t>SS</w:t>
+      </w:r>
+      <w:r>
+        <w:rPr>
+          <w:rFonts w:ascii="Times New Roman" w:hAnsi="Times New Roman"/>
+          <w:lang w:val="en-GB"/>
+        </w:rPr>
+        <w:t xml:space="preserve">- </w:t>
+      </w:r>
+      <w:r>
+        <w:rPr>
+          <w:rFonts w:ascii="Times New Roman" w:hAnsi="Times New Roman"/>
+          <w:b/>
+          <w:bCs/>
+          <w:lang w:val="en-GB"/>
+        </w:rPr>
         <w:t>Snapshot Serengeti,</w:t>
       </w:r>
       <w:r>
@@ -8948,19 +9090,18 @@
     </w:p>
     <w:sdt>
       <w:sdtPr>
+        <w:rPr>
+          <w:b w:val="0"/>
+          <w:kern w:val="0"/>
+          <w:sz w:val="20"/>
+        </w:rPr>
         <w:id w:val="1538550900"/>
         <w:docPartObj>
           <w:docPartGallery w:val="Bibliographies"/>
           <w:docPartUnique/>
         </w:docPartObj>
       </w:sdtPr>
-      <w:sdtEndPr>
-        <w:rPr>
-          <w:b w:val="0"/>
-          <w:kern w:val="0"/>
-          <w:sz w:val="20"/>
-        </w:rPr>
-      </w:sdtEndPr>
+      <w:sdtEndPr/>
       <w:sdtContent>
         <w:p>
           <w:pPr>
@@ -8997,6 +9138,7 @@
             <w:id w:val="-573587230"/>
             <w:bibliography/>
           </w:sdtPr>
+          <w:sdtEndPr/>
           <w:sdtContent>
             <w:p>
               <w:pPr>
@@ -16513,7 +16655,7 @@
 </file>
 
 <file path=customXml/itemProps1.xml><?xml version="1.0" encoding="utf-8"?>
-<ds:datastoreItem xmlns:ds="http://schemas.openxmlformats.org/officeDocument/2006/customXml" ds:itemID="{71D2C772-6457-4999-AB91-E7D24A645450}">
+<ds:datastoreItem xmlns:ds="http://schemas.openxmlformats.org/officeDocument/2006/customXml" ds:itemID="{169CF268-D694-453F-9C9B-8CA4D918A9C0}">
   <ds:schemaRefs>
     <ds:schemaRef ds:uri="http://schemas.openxmlformats.org/officeDocument/2006/bibliography"/>
   </ds:schemaRefs>

</xml_diff>

<commit_message>
Lots of changes to spec based on appraisals
</commit_message>
<xml_diff>
--- a/main/Reqs2015-2016.docx
+++ b/main/Reqs2015-2016.docx
@@ -2095,58 +2095,6 @@
         </w:rPr>
         <w:t>he project then enlists the help of members of the public in classifying these images.</w:t>
       </w:r>
-      <w:sdt>
-        <w:sdtPr>
-          <w:rPr>
-            <w:rFonts w:ascii="Times New Roman" w:hAnsi="Times New Roman"/>
-          </w:rPr>
-          <w:id w:val="-1397348413"/>
-          <w:citation/>
-        </w:sdtPr>
-        <w:sdtContent>
-          <w:r>
-            <w:rPr>
-              <w:rFonts w:ascii="Times New Roman" w:hAnsi="Times New Roman"/>
-            </w:rPr>
-            <w:fldChar w:fldCharType="begin"/>
-          </w:r>
-          <w:r>
-            <w:rPr>
-              <w:rFonts w:ascii="Times New Roman" w:hAnsi="Times New Roman"/>
-              <w:lang w:val="en-GB"/>
-            </w:rPr>
-            <w:instrText xml:space="preserve">CITATION Dur \l 2057 </w:instrText>
-          </w:r>
-          <w:r>
-            <w:rPr>
-              <w:rFonts w:ascii="Times New Roman" w:hAnsi="Times New Roman"/>
-            </w:rPr>
-            <w:fldChar w:fldCharType="separate"/>
-          </w:r>
-          <w:r>
-            <w:rPr>
-              <w:rFonts w:ascii="Times New Roman" w:hAnsi="Times New Roman"/>
-              <w:noProof/>
-              <w:lang w:val="en-GB"/>
-            </w:rPr>
-            <w:t xml:space="preserve"> </w:t>
-          </w:r>
-          <w:r>
-            <w:rPr>
-              <w:rFonts w:ascii="Times New Roman" w:hAnsi="Times New Roman"/>
-              <w:noProof/>
-              <w:lang w:val="en-GB"/>
-            </w:rPr>
-            <w:t>(Durham University, 2015)</w:t>
-          </w:r>
-          <w:r>
-            <w:rPr>
-              <w:rFonts w:ascii="Times New Roman" w:hAnsi="Times New Roman"/>
-            </w:rPr>
-            <w:fldChar w:fldCharType="end"/>
-          </w:r>
-        </w:sdtContent>
-      </w:sdt>
     </w:p>
     <w:p>
       <w:pPr>
@@ -2207,6 +2155,12 @@
         <w:rPr>
           <w:rFonts w:ascii="Times New Roman" w:hAnsi="Times New Roman"/>
         </w:rPr>
+        <w:t xml:space="preserve"> for testing our implementation</w:t>
+      </w:r>
+      <w:r>
+        <w:rPr>
+          <w:rFonts w:ascii="Times New Roman" w:hAnsi="Times New Roman"/>
+        </w:rPr>
         <w:t>. Th</w:t>
       </w:r>
       <w:r>
@@ -2219,13 +2173,49 @@
         <w:rPr>
           <w:rFonts w:ascii="Times New Roman" w:hAnsi="Times New Roman"/>
         </w:rPr>
-        <w:t xml:space="preserve"> have all been assigned with multiple classifications </w:t>
-      </w:r>
-      <w:r>
-        <w:rPr>
-          <w:rFonts w:ascii="Times New Roman" w:hAnsi="Times New Roman"/>
-        </w:rPr>
-        <w:t xml:space="preserve">by volunteers for the project, </w:t>
+        <w:t xml:space="preserve"> have </w:t>
+      </w:r>
+      <w:r>
+        <w:rPr>
+          <w:rFonts w:ascii="Times New Roman" w:hAnsi="Times New Roman"/>
+        </w:rPr>
+        <w:t>mostly</w:t>
+      </w:r>
+      <w:r>
+        <w:rPr>
+          <w:rFonts w:ascii="Times New Roman" w:hAnsi="Times New Roman"/>
+        </w:rPr>
+        <w:t xml:space="preserve"> been </w:t>
+      </w:r>
+      <w:r>
+        <w:rPr>
+          <w:rFonts w:ascii="Times New Roman" w:hAnsi="Times New Roman"/>
+        </w:rPr>
+        <w:t>classified</w:t>
+      </w:r>
+      <w:r>
+        <w:rPr>
+          <w:rFonts w:ascii="Times New Roman" w:hAnsi="Times New Roman"/>
+        </w:rPr>
+        <w:t xml:space="preserve"> </w:t>
+      </w:r>
+      <w:r>
+        <w:rPr>
+          <w:rFonts w:ascii="Times New Roman" w:hAnsi="Times New Roman"/>
+        </w:rPr>
+        <w:t xml:space="preserve">by </w:t>
+      </w:r>
+      <w:r>
+        <w:rPr>
+          <w:rFonts w:ascii="Times New Roman" w:hAnsi="Times New Roman"/>
+        </w:rPr>
+        <w:t xml:space="preserve">multiple </w:t>
+      </w:r>
+      <w:r>
+        <w:rPr>
+          <w:rFonts w:ascii="Times New Roman" w:hAnsi="Times New Roman"/>
+        </w:rPr>
+        <w:t xml:space="preserve">volunteers for the project, </w:t>
       </w:r>
       <w:r>
         <w:rPr>
@@ -2237,31 +2227,37 @@
         <w:rPr>
           <w:rFonts w:ascii="Times New Roman" w:hAnsi="Times New Roman"/>
         </w:rPr>
-        <w:t xml:space="preserve">or a flag indicating that the attention of an administrator is required to classify the image, </w:t>
-      </w:r>
-      <w:r>
-        <w:rPr>
-          <w:rFonts w:ascii="Times New Roman" w:hAnsi="Times New Roman"/>
-        </w:rPr>
-        <w:t xml:space="preserve">as well as </w:t>
-      </w:r>
-      <w:r>
-        <w:rPr>
-          <w:rFonts w:ascii="Times New Roman" w:hAnsi="Times New Roman"/>
-        </w:rPr>
-        <w:t>provid</w:t>
-      </w:r>
-      <w:r>
-        <w:rPr>
-          <w:rFonts w:ascii="Times New Roman" w:hAnsi="Times New Roman"/>
-        </w:rPr>
-        <w:t xml:space="preserve">ing </w:t>
-      </w:r>
-      <w:r>
-        <w:rPr>
-          <w:rFonts w:ascii="Times New Roman" w:hAnsi="Times New Roman"/>
-        </w:rPr>
-        <w:t>search functionality. It is hoped that the project will serve as both an ecological education tool and a collection of useful scientific data to help better understand Britain’s wild mammals. Our task is to make the system more accessible for users and administrators.</w:t>
+        <w:t>or a flag indicating that the attention of an administrator is required to classify the image</w:t>
+      </w:r>
+      <w:r>
+        <w:rPr>
+          <w:rFonts w:ascii="Times New Roman" w:hAnsi="Times New Roman"/>
+        </w:rPr>
+        <w:t>.</w:t>
+      </w:r>
+      <w:r>
+        <w:rPr>
+          <w:rFonts w:ascii="Times New Roman" w:hAnsi="Times New Roman"/>
+        </w:rPr>
+        <w:t xml:space="preserve"> We will also produce additional web pages</w:t>
+      </w:r>
+      <w:r>
+        <w:rPr>
+          <w:rFonts w:ascii="Times New Roman" w:hAnsi="Times New Roman"/>
+        </w:rPr>
+        <w:t xml:space="preserve"> as a dashboard</w:t>
+      </w:r>
+      <w:r>
+        <w:rPr>
+          <w:rFonts w:ascii="Times New Roman" w:hAnsi="Times New Roman"/>
+        </w:rPr>
+        <w:t xml:space="preserve"> that will provide the ability to search through the classified images</w:t>
+      </w:r>
+      <w:r>
+        <w:rPr>
+          <w:rFonts w:ascii="Times New Roman" w:hAnsi="Times New Roman"/>
+        </w:rPr>
+        <w:t>. It is hoped that the project will serve as both an ecological education tool and a collection of useful scientific data to help better understand Britain’s wild mammals. Our task is to make the system more accessible for users and administrators.</w:t>
       </w:r>
     </w:p>
     <w:p>
@@ -2487,7 +2483,7 @@
           <w:szCs w:val="20"/>
           <w:lang w:val="en-GB"/>
         </w:rPr>
-        <w:t>Our aim is to develop a software which can distinguish different spe</w:t>
+        <w:t>Our aim</w:t>
       </w:r>
       <w:r>
         <w:rPr>
@@ -2495,7 +2491,7 @@
           <w:szCs w:val="20"/>
           <w:lang w:val="en-GB"/>
         </w:rPr>
-        <w:t>cies within a photo (if there are</w:t>
+        <w:t xml:space="preserve"> is to develop a software system that aggregates multiple</w:t>
       </w:r>
       <w:r>
         <w:rPr>
@@ -2503,7 +2499,7 @@
           <w:szCs w:val="20"/>
           <w:lang w:val="en-GB"/>
         </w:rPr>
-        <w:t xml:space="preserve"> any)</w:t>
+        <w:t xml:space="preserve"> user</w:t>
       </w:r>
       <w:r>
         <w:rPr>
@@ -2511,7 +2507,7 @@
           <w:szCs w:val="20"/>
           <w:lang w:val="en-GB"/>
         </w:rPr>
-        <w:t xml:space="preserve"> based on user input</w:t>
+        <w:t>s’</w:t>
       </w:r>
       <w:r>
         <w:rPr>
@@ -2519,7 +2515,7 @@
           <w:szCs w:val="20"/>
           <w:lang w:val="en-GB"/>
         </w:rPr>
-        <w:t xml:space="preserve">. We will not be able to classify a photo if there are not enough data (entries from 'spotters') provided. When there is sufficient data on a particular photo, our algorithm </w:t>
+        <w:t xml:space="preserve"> </w:t>
       </w:r>
       <w:r>
         <w:rPr>
@@ -2527,7 +2523,7 @@
           <w:szCs w:val="20"/>
           <w:lang w:val="en-GB"/>
         </w:rPr>
-        <w:t>will</w:t>
+        <w:t xml:space="preserve">classifications into a single classification </w:t>
       </w:r>
       <w:r>
         <w:rPr>
@@ -2535,7 +2531,7 @@
           <w:szCs w:val="20"/>
           <w:lang w:val="en-GB"/>
         </w:rPr>
-        <w:t xml:space="preserve"> classify the species and </w:t>
+        <w:t>along with</w:t>
       </w:r>
       <w:r>
         <w:rPr>
@@ -2543,7 +2539,7 @@
           <w:szCs w:val="20"/>
           <w:lang w:val="en-GB"/>
         </w:rPr>
-        <w:t xml:space="preserve">indicate </w:t>
+        <w:t xml:space="preserve"> metrics that measure the likely accuracy of the aggregate</w:t>
       </w:r>
       <w:r>
         <w:rPr>
@@ -2551,7 +2547,7 @@
           <w:szCs w:val="20"/>
           <w:lang w:val="en-GB"/>
         </w:rPr>
-        <w:t>the certainty of the classification. We store the classification and certainty in a new table in the data base. Once a photo has be</w:t>
+        <w:t>. We will not be able to classify a photo if there are not enough data (</w:t>
       </w:r>
       <w:r>
         <w:rPr>
@@ -2559,7 +2555,7 @@
           <w:szCs w:val="20"/>
           <w:lang w:val="en-GB"/>
         </w:rPr>
-        <w:t xml:space="preserve">en </w:t>
+        <w:t xml:space="preserve">classifications from volunteers known as </w:t>
       </w:r>
       <w:r>
         <w:rPr>
@@ -2567,7 +2563,7 @@
           <w:szCs w:val="20"/>
           <w:lang w:val="en-GB"/>
         </w:rPr>
-        <w:t>identified</w:t>
+        <w:t xml:space="preserve">'spotters') provided. When there is sufficient data on a particular photo, our algorithm </w:t>
       </w:r>
       <w:r>
         <w:rPr>
@@ -2575,7 +2571,7 @@
           <w:szCs w:val="20"/>
           <w:lang w:val="en-GB"/>
         </w:rPr>
-        <w:t xml:space="preserve"> with reasonably high certainty</w:t>
+        <w:t>will</w:t>
       </w:r>
       <w:r>
         <w:rPr>
@@ -2583,7 +2579,7 @@
           <w:szCs w:val="20"/>
           <w:lang w:val="en-GB"/>
         </w:rPr>
-        <w:t xml:space="preserve">, </w:t>
+        <w:t xml:space="preserve"> classify the species and </w:t>
       </w:r>
       <w:r>
         <w:rPr>
@@ -2591,7 +2587,7 @@
           <w:szCs w:val="20"/>
           <w:lang w:val="en-GB"/>
         </w:rPr>
-        <w:t>it</w:t>
+        <w:t xml:space="preserve">indicate </w:t>
       </w:r>
       <w:r>
         <w:rPr>
@@ -2599,7 +2595,7 @@
           <w:szCs w:val="20"/>
           <w:lang w:val="en-GB"/>
         </w:rPr>
-        <w:t xml:space="preserve"> will be retired (not shown to spotters anymore). The algorithm is to be implement</w:t>
+        <w:t>the certainty of the classification. We store the classification and certainty in a new table in the data base. Once a photo has be</w:t>
       </w:r>
       <w:r>
         <w:rPr>
@@ -2607,7 +2603,7 @@
           <w:szCs w:val="20"/>
           <w:lang w:val="en-GB"/>
         </w:rPr>
-        <w:t xml:space="preserve">ed with criteria similar to that of the </w:t>
+        <w:t xml:space="preserve">en </w:t>
       </w:r>
       <w:r>
         <w:rPr>
@@ -2615,7 +2611,7 @@
           <w:szCs w:val="20"/>
           <w:lang w:val="en-GB"/>
         </w:rPr>
-        <w:t xml:space="preserve">paper by </w:t>
+        <w:t>identified</w:t>
       </w:r>
       <w:r>
         <w:rPr>
@@ -2623,7 +2619,55 @@
           <w:szCs w:val="20"/>
           <w:lang w:val="en-GB"/>
         </w:rPr>
-        <w:t>Swanson et al (</w:t>
+        <w:t xml:space="preserve"> with reasonably high certainty</w:t>
+      </w:r>
+      <w:r>
+        <w:rPr>
+          <w:sz w:val="20"/>
+          <w:szCs w:val="20"/>
+          <w:lang w:val="en-GB"/>
+        </w:rPr>
+        <w:t xml:space="preserve">, </w:t>
+      </w:r>
+      <w:r>
+        <w:rPr>
+          <w:sz w:val="20"/>
+          <w:szCs w:val="20"/>
+          <w:lang w:val="en-GB"/>
+        </w:rPr>
+        <w:t>it</w:t>
+      </w:r>
+      <w:r>
+        <w:rPr>
+          <w:sz w:val="20"/>
+          <w:szCs w:val="20"/>
+          <w:lang w:val="en-GB"/>
+        </w:rPr>
+        <w:t xml:space="preserve"> will be retired (not shown to spotters anymore). The algorithm is to be implement</w:t>
+      </w:r>
+      <w:r>
+        <w:rPr>
+          <w:sz w:val="20"/>
+          <w:szCs w:val="20"/>
+          <w:lang w:val="en-GB"/>
+        </w:rPr>
+        <w:t xml:space="preserve">ed with criteria </w:t>
+      </w:r>
+      <w:r>
+        <w:rPr>
+          <w:sz w:val="20"/>
+          <w:szCs w:val="20"/>
+          <w:lang w:val="en-GB"/>
+        </w:rPr>
+        <w:t>described in the provided paper by S</w:t>
+      </w:r>
+      <w:r>
+        <w:rPr>
+          <w:sz w:val="20"/>
+          <w:szCs w:val="20"/>
+          <w:lang w:val="en-GB"/>
+        </w:rPr>
+        <w:t>wanson et al (</w:t>
       </w:r>
       <w:sdt>
         <w:sdtPr>
@@ -2694,7 +2738,7 @@
           <w:szCs w:val="20"/>
           <w:lang w:val="en-GB"/>
         </w:rPr>
-        <w:t>,</w:t>
+        <w:t>) and to have a threshold for</w:t>
       </w:r>
       <w:r>
         <w:rPr>
@@ -2702,7 +2746,7 @@
           <w:szCs w:val="20"/>
           <w:lang w:val="en-GB"/>
         </w:rPr>
-        <w:t xml:space="preserve">) and to have a threshold for correct classifications. </w:t>
+        <w:t xml:space="preserve"> when an aggregate classification should be considered correct.</w:t>
       </w:r>
     </w:p>
     <w:p>
@@ -2721,7 +2765,7 @@
           <w:szCs w:val="20"/>
           <w:lang w:val="en-GB"/>
         </w:rPr>
-        <w:t xml:space="preserve">Our end users </w:t>
+        <w:t xml:space="preserve">In addition, we will be making some additions to the MammalWeb website’s user interface, providing some ability for </w:t>
       </w:r>
       <w:r>
         <w:rPr>
@@ -2729,7 +2773,7 @@
           <w:szCs w:val="20"/>
           <w:lang w:val="en-GB"/>
         </w:rPr>
-        <w:t>will</w:t>
+        <w:t xml:space="preserve">scientist </w:t>
       </w:r>
       <w:r>
         <w:rPr>
@@ -2737,7 +2781,7 @@
           <w:szCs w:val="20"/>
           <w:lang w:val="en-GB"/>
         </w:rPr>
-        <w:t xml:space="preserve"> be the scientist</w:t>
+        <w:t>user’s of the system to search for images based on the attributes of the aggregate classifications</w:t>
       </w:r>
       <w:r>
         <w:rPr>
@@ -2745,23 +2789,26 @@
           <w:szCs w:val="20"/>
           <w:lang w:val="en-GB"/>
         </w:rPr>
-        <w:t>s</w:t>
-      </w:r>
-      <w:r>
+        <w:t xml:space="preserve"> and spotter’s to view their favourite images.</w:t>
+      </w:r>
+    </w:p>
+    <w:p>
+      <w:pPr>
+        <w:pStyle w:val="western"/>
+        <w:spacing w:after="0"/>
         <w:rPr>
           <w:sz w:val="20"/>
           <w:szCs w:val="20"/>
           <w:lang w:val="en-GB"/>
         </w:rPr>
-        <w:t xml:space="preserve"> running the MammalWeb project</w:t>
-      </w:r>
+      </w:pPr>
       <w:r>
         <w:rPr>
           <w:sz w:val="20"/>
           <w:szCs w:val="20"/>
           <w:lang w:val="en-GB"/>
         </w:rPr>
-        <w:t>, and the members of the public providing images and classifications</w:t>
+        <w:t xml:space="preserve">Our end users </w:t>
       </w:r>
       <w:r>
         <w:rPr>
@@ -2769,7 +2816,7 @@
           <w:szCs w:val="20"/>
           <w:lang w:val="en-GB"/>
         </w:rPr>
-        <w:t>. We are to provide a reliable platform for the scientists</w:t>
+        <w:t>will</w:t>
       </w:r>
       <w:r>
         <w:rPr>
@@ -2777,7 +2824,7 @@
           <w:szCs w:val="20"/>
           <w:lang w:val="en-GB"/>
         </w:rPr>
-        <w:t xml:space="preserve"> and volunteers</w:t>
+        <w:t xml:space="preserve"> be the scientist</w:t>
       </w:r>
       <w:r>
         <w:rPr>
@@ -2785,7 +2832,7 @@
           <w:szCs w:val="20"/>
           <w:lang w:val="en-GB"/>
         </w:rPr>
-        <w:t xml:space="preserve"> to upload new data and </w:t>
+        <w:t>s</w:t>
       </w:r>
       <w:r>
         <w:rPr>
@@ -2793,7 +2840,7 @@
           <w:szCs w:val="20"/>
           <w:lang w:val="en-GB"/>
         </w:rPr>
-        <w:t xml:space="preserve">for the scientists </w:t>
+        <w:t xml:space="preserve"> running the MammalWeb project</w:t>
       </w:r>
       <w:r>
         <w:rPr>
@@ -2801,7 +2848,7 @@
           <w:szCs w:val="20"/>
           <w:lang w:val="en-GB"/>
         </w:rPr>
-        <w:t xml:space="preserve">to </w:t>
+        <w:t>, and the members of the public providing images and classifications</w:t>
       </w:r>
       <w:r>
         <w:rPr>
@@ -2809,34 +2856,34 @@
           <w:szCs w:val="20"/>
           <w:lang w:val="en-GB"/>
         </w:rPr>
-        <w:t>download relevant data from the data base.</w:t>
-      </w:r>
-    </w:p>
-    <w:p>
-      <w:pPr>
-        <w:pStyle w:val="western"/>
-        <w:spacing w:after="0"/>
+        <w:t xml:space="preserve">. </w:t>
+      </w:r>
+      <w:r>
         <w:rPr>
           <w:sz w:val="20"/>
           <w:szCs w:val="20"/>
           <w:lang w:val="en-GB"/>
         </w:rPr>
-      </w:pPr>
-      <w:r>
+        <w:t>MammalWeb already has a stable interface for spotters to classify images and provide data; we will be extending this by improving the usability of this data for the scientist’s behind MammalWeb.</w:t>
+      </w:r>
+    </w:p>
+    <w:p>
+      <w:pPr>
+        <w:pStyle w:val="western"/>
+        <w:spacing w:after="0"/>
         <w:rPr>
           <w:sz w:val="20"/>
           <w:szCs w:val="20"/>
           <w:lang w:val="en-GB"/>
         </w:rPr>
-        <w:t xml:space="preserve">This will involve </w:t>
-      </w:r>
+      </w:pPr>
       <w:r>
         <w:rPr>
           <w:sz w:val="20"/>
           <w:szCs w:val="20"/>
           <w:lang w:val="en-GB"/>
         </w:rPr>
-        <w:t xml:space="preserve">a </w:t>
+        <w:t xml:space="preserve">This will involve </w:t>
       </w:r>
       <w:r>
         <w:rPr>
@@ -2844,7 +2891,7 @@
           <w:szCs w:val="20"/>
           <w:lang w:val="en-GB"/>
         </w:rPr>
-        <w:t>backend</w:t>
+        <w:t xml:space="preserve">a </w:t>
       </w:r>
       <w:r>
         <w:rPr>
@@ -2852,7 +2899,7 @@
           <w:szCs w:val="20"/>
           <w:lang w:val="en-GB"/>
         </w:rPr>
-        <w:t xml:space="preserve"> interface which allows the scientists to apply a filter and select data that meets </w:t>
+        <w:t>backend</w:t>
       </w:r>
       <w:r>
         <w:rPr>
@@ -2860,7 +2907,7 @@
           <w:szCs w:val="20"/>
           <w:lang w:val="en-GB"/>
         </w:rPr>
-        <w:t>certain</w:t>
+        <w:t xml:space="preserve"> interface which allows the scientists to apply a filter and select data that meets </w:t>
       </w:r>
       <w:r>
         <w:rPr>
@@ -2868,7 +2915,7 @@
           <w:szCs w:val="20"/>
           <w:lang w:val="en-GB"/>
         </w:rPr>
-        <w:t xml:space="preserve"> criteria (e.g. Date, site etc.), </w:t>
+        <w:t>certain</w:t>
       </w:r>
       <w:r>
         <w:rPr>
@@ -2876,7 +2923,7 @@
           <w:szCs w:val="20"/>
           <w:lang w:val="en-GB"/>
         </w:rPr>
-        <w:t>which they can then</w:t>
+        <w:t xml:space="preserve"> criteria (e.g. Date, site etc.), </w:t>
       </w:r>
       <w:r>
         <w:rPr>
@@ -2884,7 +2931,7 @@
           <w:szCs w:val="20"/>
           <w:lang w:val="en-GB"/>
         </w:rPr>
-        <w:t xml:space="preserve"> view or download (in .csv format) and </w:t>
+        <w:t>which they can then</w:t>
       </w:r>
       <w:r>
         <w:rPr>
@@ -2892,7 +2939,7 @@
           <w:szCs w:val="20"/>
           <w:lang w:val="en-GB"/>
         </w:rPr>
-        <w:t>for further analysis by programs written in Python or R</w:t>
+        <w:t xml:space="preserve"> view or download (in .csv format) and </w:t>
       </w:r>
       <w:r>
         <w:rPr>
@@ -2900,7 +2947,7 @@
           <w:szCs w:val="20"/>
           <w:lang w:val="en-GB"/>
         </w:rPr>
-        <w:t>. An estimation of numbers of different species in a given area then can be derived from the processed data. This allows the scientists to monitor wild mammals in England much more efficiently without needing to go through thousands of photos manually</w:t>
+        <w:t>for further analysis by programs written in Python or R</w:t>
       </w:r>
       <w:r>
         <w:rPr>
@@ -2908,34 +2955,34 @@
           <w:szCs w:val="20"/>
           <w:lang w:val="en-GB"/>
         </w:rPr>
-        <w:t xml:space="preserve"> themselves.</w:t>
-      </w:r>
-    </w:p>
-    <w:p>
-      <w:pPr>
-        <w:pStyle w:val="western"/>
-        <w:spacing w:after="0"/>
+        <w:t>. An estimation of numbers of different species in a given area then can be derived from the processed data. This allows the scientists to monitor wild mammals in England much more efficiently without needing to go through thousands of photos manually</w:t>
+      </w:r>
+      <w:r>
         <w:rPr>
           <w:sz w:val="20"/>
           <w:szCs w:val="20"/>
           <w:lang w:val="en-GB"/>
         </w:rPr>
-      </w:pPr>
-      <w:r>
+        <w:t xml:space="preserve"> themselves.</w:t>
+      </w:r>
+    </w:p>
+    <w:p>
+      <w:pPr>
+        <w:pStyle w:val="western"/>
+        <w:spacing w:after="0"/>
         <w:rPr>
           <w:sz w:val="20"/>
           <w:szCs w:val="20"/>
           <w:lang w:val="en-GB"/>
         </w:rPr>
-        <w:t>We will also implement an algorithm which will decide the likelihood of a photo</w:t>
-      </w:r>
+      </w:pPr>
       <w:r>
         <w:rPr>
           <w:sz w:val="20"/>
           <w:szCs w:val="20"/>
           <w:lang w:val="en-GB"/>
         </w:rPr>
-        <w:t xml:space="preserve"> being</w:t>
+        <w:t>We will also implement an algorithm which will decide the likelihood of a photo</w:t>
       </w:r>
       <w:r>
         <w:rPr>
@@ -2943,7 +2990,7 @@
           <w:szCs w:val="20"/>
           <w:lang w:val="en-GB"/>
         </w:rPr>
-        <w:t xml:space="preserve"> shown to the</w:t>
+        <w:t xml:space="preserve"> being</w:t>
       </w:r>
       <w:r>
         <w:rPr>
@@ -2951,7 +2998,7 @@
           <w:szCs w:val="20"/>
           <w:lang w:val="en-GB"/>
         </w:rPr>
-        <w:t xml:space="preserve"> volunteers using the system</w:t>
+        <w:t xml:space="preserve"> shown to the</w:t>
       </w:r>
       <w:r>
         <w:rPr>
@@ -2959,7 +3006,7 @@
           <w:szCs w:val="20"/>
           <w:lang w:val="en-GB"/>
         </w:rPr>
-        <w:t>, where the photos with more classifications will have a higher chance</w:t>
+        <w:t xml:space="preserve"> volunteers using the system</w:t>
       </w:r>
       <w:r>
         <w:rPr>
@@ -2967,7 +3014,7 @@
           <w:szCs w:val="20"/>
           <w:lang w:val="en-GB"/>
         </w:rPr>
-        <w:t xml:space="preserve"> of being shown</w:t>
+        <w:t>, where the photos with more classifications will have a higher chance</w:t>
       </w:r>
       <w:r>
         <w:rPr>
@@ -2975,7 +3022,7 @@
           <w:szCs w:val="20"/>
           <w:lang w:val="en-GB"/>
         </w:rPr>
-        <w:t>, increasing the retire rate</w:t>
+        <w:t xml:space="preserve"> of being shown</w:t>
       </w:r>
       <w:r>
         <w:rPr>
@@ -2983,7 +3030,7 @@
           <w:szCs w:val="20"/>
           <w:lang w:val="en-GB"/>
         </w:rPr>
-        <w:t xml:space="preserve"> as these images then receive sufficient classifications to be retired more quickly</w:t>
+        <w:t>, increasing the retire rate</w:t>
       </w:r>
       <w:r>
         <w:rPr>
@@ -2991,6 +3038,14 @@
           <w:szCs w:val="20"/>
           <w:lang w:val="en-GB"/>
         </w:rPr>
+        <w:t xml:space="preserve"> as these images then receive sufficient classifications to be retired more quickly</w:t>
+      </w:r>
+      <w:r>
+        <w:rPr>
+          <w:sz w:val="20"/>
+          <w:szCs w:val="20"/>
+          <w:lang w:val="en-GB"/>
+        </w:rPr>
         <w:t>.</w:t>
       </w:r>
     </w:p>
@@ -3001,35 +3056,6 @@
           <w:lang w:val="en-GB"/>
         </w:rPr>
       </w:pPr>
-    </w:p>
-    <w:p>
-      <w:pPr>
-        <w:rPr>
-          <w:rFonts w:ascii="Times New Roman" w:hAnsi="Times New Roman"/>
-          <w:lang w:val="en-GB"/>
-        </w:rPr>
-      </w:pPr>
-      <w:r>
-        <w:rPr>
-          <w:rFonts w:ascii="Times New Roman" w:hAnsi="Times New Roman"/>
-          <w:lang w:val="en-GB"/>
-        </w:rPr>
-        <w:t xml:space="preserve">We will </w:t>
-      </w:r>
-      <w:r>
-        <w:rPr>
-          <w:rFonts w:ascii="Times New Roman" w:hAnsi="Times New Roman"/>
-          <w:lang w:val="en-GB"/>
-        </w:rPr>
-        <w:t xml:space="preserve">also </w:t>
-      </w:r>
-      <w:r>
-        <w:rPr>
-          <w:rFonts w:ascii="Times New Roman" w:hAnsi="Times New Roman"/>
-          <w:lang w:val="en-GB"/>
-        </w:rPr>
-        <w:t>try to implement a user dashboard for the website. While the volunteers are classifying photos on their individual user accounts, they have an option to ‘like’ the photo if they find the photo particularly interesting. The dashboard will then be able to show the users their favourite photos. They can also view their uploaded photos and their classifications from the dashboard.</w:t>
-      </w:r>
     </w:p>
     <w:p>
       <w:pPr>
@@ -3043,6 +3069,56 @@
           <w:lang w:val="en-GB"/>
         </w:rPr>
       </w:pPr>
+      <w:r>
+        <w:rPr>
+          <w:rFonts w:ascii="Times New Roman" w:hAnsi="Times New Roman"/>
+          <w:lang w:val="en-GB"/>
+        </w:rPr>
+        <w:lastRenderedPageBreak/>
+        <w:t xml:space="preserve">We will </w:t>
+      </w:r>
+      <w:r>
+        <w:rPr>
+          <w:rFonts w:ascii="Times New Roman" w:hAnsi="Times New Roman"/>
+          <w:lang w:val="en-GB"/>
+        </w:rPr>
+        <w:t xml:space="preserve">also </w:t>
+      </w:r>
+      <w:r>
+        <w:rPr>
+          <w:rFonts w:ascii="Times New Roman" w:hAnsi="Times New Roman"/>
+          <w:lang w:val="en-GB"/>
+        </w:rPr>
+        <w:t xml:space="preserve">implement a user </w:t>
+      </w:r>
+      <w:r>
+        <w:rPr>
+          <w:rFonts w:ascii="Times New Roman" w:hAnsi="Times New Roman"/>
+          <w:lang w:val="en-GB"/>
+        </w:rPr>
+        <w:t xml:space="preserve">interface to display images that spotters have marked as being favourites whilst </w:t>
+      </w:r>
+      <w:r>
+        <w:rPr>
+          <w:rFonts w:ascii="Times New Roman" w:hAnsi="Times New Roman"/>
+          <w:lang w:val="en-GB"/>
+        </w:rPr>
+        <w:t>classifying</w:t>
+      </w:r>
+      <w:r>
+        <w:rPr>
+          <w:rFonts w:ascii="Times New Roman" w:hAnsi="Times New Roman"/>
+          <w:lang w:val="en-GB"/>
+        </w:rPr>
+        <w:t xml:space="preserve"> images</w:t>
+      </w:r>
+      <w:r>
+        <w:rPr>
+          <w:rFonts w:ascii="Times New Roman" w:hAnsi="Times New Roman"/>
+          <w:lang w:val="en-GB"/>
+        </w:rPr>
+        <w:t xml:space="preserve"> in the form of a slideshow or carousel.</w:t>
+      </w:r>
     </w:p>
     <w:p>
       <w:pPr>
@@ -3058,7 +3134,6 @@
           <w:bCs/>
           <w:u w:val="single"/>
         </w:rPr>
-        <w:lastRenderedPageBreak/>
         <w:t>3</w:t>
       </w:r>
       <w:r>
@@ -3201,444 +3276,27 @@
         <w:rPr>
           <w:rFonts w:ascii="Times New Roman" w:hAnsi="Times New Roman"/>
         </w:rPr>
-        <w:t xml:space="preserve">Swanson et al. (2015), creates an aggregate classification equal to the most common choice from all the individual classifications. For example, </w:t>
-      </w:r>
-      <w:r>
-        <w:rPr>
-          <w:rFonts w:ascii="Times New Roman" w:hAnsi="Times New Roman"/>
-        </w:rPr>
-        <w:t xml:space="preserve">if </w:t>
-      </w:r>
-      <w:r>
-        <w:rPr>
-          <w:rFonts w:ascii="Times New Roman" w:hAnsi="Times New Roman"/>
-        </w:rPr>
-        <w:t>8</w:t>
-      </w:r>
-      <w:r>
-        <w:rPr>
-          <w:rFonts w:ascii="Times New Roman" w:hAnsi="Times New Roman"/>
-        </w:rPr>
-        <w:t xml:space="preserve"> classification</w:t>
-      </w:r>
-      <w:r>
-        <w:rPr>
-          <w:rFonts w:ascii="Times New Roman" w:hAnsi="Times New Roman"/>
-        </w:rPr>
-        <w:t>s</w:t>
-      </w:r>
-      <w:r>
-        <w:rPr>
-          <w:rFonts w:ascii="Times New Roman" w:hAnsi="Times New Roman"/>
-        </w:rPr>
-        <w:t xml:space="preserve"> of </w:t>
-      </w:r>
-      <w:r>
-        <w:rPr>
-          <w:rFonts w:ascii="Times New Roman" w:hAnsi="Times New Roman"/>
-        </w:rPr>
-        <w:t>“</w:t>
-      </w:r>
-      <w:r>
-        <w:rPr>
-          <w:rFonts w:ascii="Times New Roman" w:hAnsi="Times New Roman"/>
-        </w:rPr>
-        <w:t>deer</w:t>
-      </w:r>
-      <w:r>
-        <w:rPr>
-          <w:rFonts w:ascii="Times New Roman" w:hAnsi="Times New Roman"/>
-        </w:rPr>
-        <w:t>”</w:t>
-      </w:r>
-      <w:r>
-        <w:rPr>
-          <w:rFonts w:ascii="Times New Roman" w:hAnsi="Times New Roman"/>
-        </w:rPr>
-        <w:t xml:space="preserve">, 3 of </w:t>
-      </w:r>
-      <w:r>
-        <w:rPr>
-          <w:rFonts w:ascii="Times New Roman" w:hAnsi="Times New Roman"/>
-        </w:rPr>
-        <w:t>“</w:t>
-      </w:r>
-      <w:r>
-        <w:rPr>
-          <w:rFonts w:ascii="Times New Roman" w:hAnsi="Times New Roman"/>
-        </w:rPr>
-        <w:t>horse</w:t>
-      </w:r>
-      <w:r>
-        <w:rPr>
-          <w:rFonts w:ascii="Times New Roman" w:hAnsi="Times New Roman"/>
-        </w:rPr>
-        <w:t>”</w:t>
-      </w:r>
-      <w:r>
-        <w:rPr>
-          <w:rFonts w:ascii="Times New Roman" w:hAnsi="Times New Roman"/>
-        </w:rPr>
-        <w:t xml:space="preserve"> and 1 of </w:t>
-      </w:r>
-      <w:r>
-        <w:rPr>
-          <w:rFonts w:ascii="Times New Roman" w:hAnsi="Times New Roman"/>
-        </w:rPr>
-        <w:t>“</w:t>
-      </w:r>
-      <w:r>
-        <w:rPr>
-          <w:rFonts w:ascii="Times New Roman" w:hAnsi="Times New Roman"/>
-        </w:rPr>
-        <w:t>nothing here</w:t>
-      </w:r>
-      <w:r>
-        <w:rPr>
-          <w:rFonts w:ascii="Times New Roman" w:hAnsi="Times New Roman"/>
-        </w:rPr>
-        <w:t>”</w:t>
-      </w:r>
-      <w:r>
-        <w:rPr>
-          <w:rFonts w:ascii="Times New Roman" w:hAnsi="Times New Roman"/>
-        </w:rPr>
-        <w:t xml:space="preserve"> have been recorded then the Swanson algorithm will sa</w:t>
-      </w:r>
-      <w:r>
-        <w:rPr>
-          <w:rFonts w:ascii="Times New Roman" w:hAnsi="Times New Roman"/>
-        </w:rPr>
-        <w:t>y that the photo is of a deer. Three</w:t>
-      </w:r>
-      <w:r>
-        <w:rPr>
-          <w:rFonts w:ascii="Times New Roman" w:hAnsi="Times New Roman"/>
-        </w:rPr>
-        <w:t xml:space="preserve"> metrics to show how likely the classification is to be correct are then calculated-</w:t>
-      </w:r>
-    </w:p>
-    <w:p>
-      <w:pPr>
-        <w:pStyle w:val="ListParagraph"/>
-        <w:numPr>
-          <w:ilvl w:val="0"/>
-          <w:numId w:val="45"/>
-        </w:numPr>
-        <w:spacing w:after="200" w:line="276" w:lineRule="auto"/>
-        <w:rPr>
-          <w:rFonts w:ascii="Times New Roman" w:hAnsi="Times New Roman"/>
-        </w:rPr>
-      </w:pPr>
-      <w:r>
-        <w:rPr>
-          <w:rFonts w:ascii="Times New Roman" w:hAnsi="Times New Roman"/>
-        </w:rPr>
-        <w:t xml:space="preserve">Evenness: All non-blank classifications are used in </w:t>
-      </w:r>
-      <w:proofErr w:type="spellStart"/>
-      <w:r>
-        <w:rPr>
-          <w:rFonts w:ascii="Times New Roman" w:hAnsi="Times New Roman"/>
-        </w:rPr>
-        <w:t>Pielou’s</w:t>
-      </w:r>
-      <w:proofErr w:type="spellEnd"/>
-      <w:r>
-        <w:rPr>
-          <w:rFonts w:ascii="Times New Roman" w:hAnsi="Times New Roman"/>
-        </w:rPr>
-        <w:t xml:space="preserve"> </w:t>
-      </w:r>
-      <w:r>
-        <w:rPr>
-          <w:rFonts w:ascii="Times New Roman" w:hAnsi="Times New Roman"/>
-        </w:rPr>
-        <w:t>evenness</w:t>
-      </w:r>
-      <w:r>
-        <w:rPr>
-          <w:rFonts w:ascii="Times New Roman" w:hAnsi="Times New Roman"/>
-        </w:rPr>
-        <w:t xml:space="preserve"> index to calculate this. The formula is </w:t>
-      </w:r>
-      <m:oMath>
-        <m:r>
-          <w:rPr>
-            <w:rFonts w:ascii="Cambria Math" w:hAnsi="Cambria Math"/>
-          </w:rPr>
-          <m:t>-(</m:t>
-        </m:r>
-        <m:nary>
-          <m:naryPr>
-            <m:chr m:val="∑"/>
-            <m:limLoc m:val="undOvr"/>
-            <m:ctrlPr>
-              <w:rPr>
-                <w:rFonts w:ascii="Cambria Math" w:hAnsi="Cambria Math"/>
-                <w:i/>
-              </w:rPr>
-            </m:ctrlPr>
-          </m:naryPr>
-          <m:sub>
-            <m:r>
-              <w:rPr>
-                <w:rFonts w:ascii="Cambria Math" w:hAnsi="Cambria Math"/>
-              </w:rPr>
-              <m:t>i=1</m:t>
-            </m:r>
-          </m:sub>
-          <m:sup>
-            <m:r>
-              <w:rPr>
-                <w:rFonts w:ascii="Cambria Math" w:hAnsi="Cambria Math"/>
-              </w:rPr>
-              <m:t>S</m:t>
-            </m:r>
-          </m:sup>
-          <m:e>
-            <m:sSub>
-              <m:sSubPr>
-                <m:ctrlPr>
-                  <w:rPr>
-                    <w:rFonts w:ascii="Cambria Math" w:hAnsi="Cambria Math"/>
-                    <w:i/>
-                  </w:rPr>
-                </m:ctrlPr>
-              </m:sSubPr>
-              <m:e>
-                <m:r>
-                  <w:rPr>
-                    <w:rFonts w:ascii="Cambria Math" w:hAnsi="Cambria Math"/>
-                  </w:rPr>
-                  <m:t>p</m:t>
-                </m:r>
-              </m:e>
-              <m:sub>
-                <m:r>
-                  <w:rPr>
-                    <w:rFonts w:ascii="Cambria Math" w:hAnsi="Cambria Math"/>
-                  </w:rPr>
-                  <m:t>i</m:t>
-                </m:r>
-              </m:sub>
-            </m:sSub>
-            <m:r>
-              <w:rPr>
-                <w:rFonts w:ascii="Cambria Math" w:hAnsi="Cambria Math"/>
-              </w:rPr>
-              <m:t xml:space="preserve">ln </m:t>
-            </m:r>
-            <m:sSub>
-              <m:sSubPr>
-                <m:ctrlPr>
-                  <w:rPr>
-                    <w:rFonts w:ascii="Cambria Math" w:hAnsi="Cambria Math"/>
-                    <w:i/>
-                  </w:rPr>
-                </m:ctrlPr>
-              </m:sSubPr>
-              <m:e>
-                <m:r>
-                  <w:rPr>
-                    <w:rFonts w:ascii="Cambria Math" w:hAnsi="Cambria Math"/>
-                  </w:rPr>
-                  <m:t>p</m:t>
-                </m:r>
-              </m:e>
-              <m:sub>
-                <m:r>
-                  <w:rPr>
-                    <w:rFonts w:ascii="Cambria Math" w:hAnsi="Cambria Math"/>
-                  </w:rPr>
-                  <m:t>i</m:t>
-                </m:r>
-              </m:sub>
-            </m:sSub>
-            <m:r>
-              <w:rPr>
-                <w:rFonts w:ascii="Cambria Math" w:hAnsi="Cambria Math"/>
-              </w:rPr>
-              <m:t>)</m:t>
-            </m:r>
-          </m:e>
-        </m:nary>
-        <m:r>
-          <w:rPr>
-            <w:rFonts w:ascii="Cambria Math" w:hAnsi="Cambria Math"/>
-          </w:rPr>
-          <m:t>/</m:t>
-        </m:r>
-        <m:func>
-          <m:funcPr>
-            <m:ctrlPr>
-              <w:rPr>
-                <w:rFonts w:ascii="Cambria Math" w:hAnsi="Cambria Math"/>
-                <w:i/>
-              </w:rPr>
-            </m:ctrlPr>
-          </m:funcPr>
-          <m:fName>
-            <m:r>
-              <m:rPr>
-                <m:sty m:val="p"/>
-              </m:rPr>
-              <w:rPr>
-                <w:rFonts w:ascii="Cambria Math" w:hAnsi="Cambria Math"/>
-              </w:rPr>
-              <m:t>ln</m:t>
-            </m:r>
-          </m:fName>
-          <m:e>
-            <m:r>
-              <w:rPr>
-                <w:rFonts w:ascii="Cambria Math" w:hAnsi="Cambria Math"/>
-              </w:rPr>
-              <m:t>S</m:t>
-            </m:r>
-          </m:e>
-        </m:func>
-      </m:oMath>
-      <w:r>
-        <w:rPr>
-          <w:rFonts w:ascii="Times New Roman" w:eastAsiaTheme="minorEastAsia" w:hAnsi="Times New Roman"/>
-        </w:rPr>
-        <w:t xml:space="preserve"> where S is the number of different species classified as being present (2 in the example given) and pi is the proportion of tot</w:t>
-      </w:r>
-      <w:r>
-        <w:rPr>
-          <w:rFonts w:ascii="Times New Roman" w:eastAsiaTheme="minorEastAsia" w:hAnsi="Times New Roman"/>
-        </w:rPr>
-        <w:t>al classifications for species</w:t>
-      </w:r>
-      <w:r>
-        <w:rPr>
-          <w:rFonts w:ascii="Times New Roman" w:eastAsiaTheme="minorEastAsia" w:hAnsi="Times New Roman"/>
-        </w:rPr>
-        <w:t xml:space="preserve"> (8/11 and 3/11 in the example- remember that blanks are ignored here). This comes out as 0.</w:t>
-      </w:r>
-      <w:r>
-        <w:rPr>
-          <w:rFonts w:ascii="Times New Roman" w:eastAsiaTheme="minorEastAsia" w:hAnsi="Times New Roman"/>
-        </w:rPr>
-        <w:t>293 (3.s.f)</w:t>
-      </w:r>
-      <w:r>
-        <w:rPr>
-          <w:rFonts w:ascii="Times New Roman" w:eastAsiaTheme="minorEastAsia" w:hAnsi="Times New Roman"/>
-        </w:rPr>
-        <w:t xml:space="preserve"> for the example. If only one species is classified, the result will be 0 and </w:t>
-      </w:r>
-      <w:r>
-        <w:rPr>
-          <w:rFonts w:ascii="Times New Roman" w:eastAsiaTheme="minorEastAsia" w:hAnsi="Times New Roman"/>
-        </w:rPr>
-        <w:t>since the</w:t>
-      </w:r>
-      <w:r>
-        <w:rPr>
-          <w:rFonts w:ascii="Times New Roman" w:eastAsiaTheme="minorEastAsia" w:hAnsi="Times New Roman"/>
-        </w:rPr>
-        <w:t xml:space="preserve"> highest possible result is 1</w:t>
-      </w:r>
-      <w:r>
-        <w:rPr>
-          <w:rFonts w:ascii="Times New Roman" w:eastAsiaTheme="minorEastAsia" w:hAnsi="Times New Roman"/>
-        </w:rPr>
-        <w:t>,</w:t>
-      </w:r>
-      <w:r>
-        <w:rPr>
-          <w:rFonts w:ascii="Times New Roman" w:eastAsiaTheme="minorEastAsia" w:hAnsi="Times New Roman"/>
-        </w:rPr>
-        <w:t xml:space="preserve"> a relatively </w:t>
-      </w:r>
-      <w:r>
-        <w:rPr>
-          <w:rFonts w:ascii="Times New Roman" w:eastAsiaTheme="minorEastAsia" w:hAnsi="Times New Roman"/>
-        </w:rPr>
-        <w:t xml:space="preserve">low </w:t>
-      </w:r>
-      <w:r>
-        <w:rPr>
-          <w:rFonts w:ascii="Times New Roman" w:eastAsiaTheme="minorEastAsia" w:hAnsi="Times New Roman"/>
-        </w:rPr>
-        <w:t>result like 0.</w:t>
-      </w:r>
-      <w:r>
-        <w:rPr>
-          <w:rFonts w:ascii="Times New Roman" w:eastAsiaTheme="minorEastAsia" w:hAnsi="Times New Roman"/>
-        </w:rPr>
-        <w:t>293</w:t>
-      </w:r>
-      <w:r>
-        <w:rPr>
-          <w:rFonts w:ascii="Times New Roman" w:eastAsiaTheme="minorEastAsia" w:hAnsi="Times New Roman"/>
-        </w:rPr>
-        <w:t xml:space="preserve"> can be interpreted as </w:t>
-      </w:r>
-      <w:r>
-        <w:rPr>
-          <w:rFonts w:ascii="Times New Roman" w:eastAsiaTheme="minorEastAsia" w:hAnsi="Times New Roman"/>
-        </w:rPr>
-        <w:t xml:space="preserve">the </w:t>
-      </w:r>
-      <w:r>
-        <w:rPr>
-          <w:rFonts w:ascii="Times New Roman" w:eastAsiaTheme="minorEastAsia" w:hAnsi="Times New Roman"/>
-        </w:rPr>
-        <w:t>a</w:t>
-      </w:r>
-      <w:r>
-        <w:rPr>
-          <w:rFonts w:ascii="Times New Roman" w:eastAsiaTheme="minorEastAsia" w:hAnsi="Times New Roman"/>
-        </w:rPr>
-        <w:t>ggregate classification probably being correct</w:t>
-      </w:r>
-      <w:r>
-        <w:rPr>
-          <w:rFonts w:ascii="Times New Roman" w:eastAsiaTheme="minorEastAsia" w:hAnsi="Times New Roman"/>
+        <w:t>Swanson et al. (2015), creates an aggregate classification equal to the most common choice from all the individual classifications</w:t>
+      </w:r>
+      <w:r>
+        <w:rPr>
+          <w:rFonts w:ascii="Times New Roman" w:hAnsi="Times New Roman"/>
+        </w:rPr>
+        <w:t xml:space="preserve"> with several metrics to measure how likely this aggregate is to be accurate</w:t>
+      </w:r>
+      <w:r>
+        <w:rPr>
+          <w:rFonts w:ascii="Times New Roman" w:hAnsi="Times New Roman"/>
         </w:rPr>
         <w:t>.</w:t>
       </w:r>
     </w:p>
     <w:p>
       <w:pPr>
-        <w:pStyle w:val="ListParagraph"/>
-        <w:numPr>
-          <w:ilvl w:val="0"/>
-          <w:numId w:val="45"/>
-        </w:numPr>
-        <w:spacing w:after="200" w:line="276" w:lineRule="auto"/>
-        <w:rPr>
-          <w:rFonts w:ascii="Times New Roman" w:hAnsi="Times New Roman"/>
-        </w:rPr>
-      </w:pPr>
-      <w:r>
-        <w:rPr>
-          <w:rFonts w:ascii="Times New Roman" w:hAnsi="Times New Roman"/>
-        </w:rPr>
-        <w:t>Fraction blanks: The fraction of “nothing here” classifications for an image that has an aggregate classification that is not “nothing”. The above example would have fractional blanks of 1/12</w:t>
-      </w:r>
-    </w:p>
-    <w:p>
-      <w:pPr>
-        <w:pStyle w:val="ListParagraph"/>
-        <w:numPr>
-          <w:ilvl w:val="0"/>
-          <w:numId w:val="45"/>
-        </w:numPr>
-        <w:spacing w:after="200" w:line="276" w:lineRule="auto"/>
-        <w:rPr>
-          <w:rFonts w:ascii="Times New Roman" w:hAnsi="Times New Roman"/>
-        </w:rPr>
-      </w:pPr>
-      <w:r>
-        <w:rPr>
-          <w:rFonts w:ascii="Times New Roman" w:hAnsi="Times New Roman"/>
-        </w:rPr>
-        <w:t>Fraction support: The fraction of classifications that support the aggregate answer (in the above example it would be 2/3)</w:t>
-      </w:r>
+        <w:rPr>
+          <w:rFonts w:ascii="Times New Roman" w:hAnsi="Times New Roman"/>
+        </w:rPr>
+      </w:pPr>
     </w:p>
     <w:p>
       <w:pPr>
@@ -3815,116 +3473,122 @@
         <w:rPr>
           <w:rFonts w:ascii="Times New Roman" w:hAnsi="Times New Roman"/>
         </w:rPr>
+        <w:t>Initially, a species was made the aggre</w:t>
+      </w:r>
+      <w:r>
+        <w:rPr>
+          <w:rFonts w:ascii="Times New Roman" w:hAnsi="Times New Roman"/>
+        </w:rPr>
+        <w:t xml:space="preserve">gate classification if it had greater than </w:t>
+      </w:r>
+      <w:r>
+        <w:rPr>
+          <w:rFonts w:ascii="Times New Roman" w:hAnsi="Times New Roman"/>
+        </w:rPr>
+        <w:t>50% of the overall classifications. This gave a classification for 96% of the images captured</w:t>
+      </w:r>
+      <w:r>
+        <w:rPr>
+          <w:rFonts w:ascii="Times New Roman" w:hAnsi="Times New Roman"/>
+        </w:rPr>
+        <w:t>,</w:t>
+      </w:r>
+      <w:r>
+        <w:rPr>
+          <w:rFonts w:ascii="Times New Roman" w:hAnsi="Times New Roman"/>
+        </w:rPr>
+        <w:t xml:space="preserve"> where 57% were unanimous and 84% had at least ¾ fraction support. A later refinement of the algorithm made it </w:t>
+      </w:r>
+      <w:r>
+        <w:rPr>
+          <w:rFonts w:ascii="Times New Roman" w:hAnsi="Times New Roman"/>
+        </w:rPr>
+        <w:t>the same as</w:t>
+      </w:r>
+      <w:r>
+        <w:rPr>
+          <w:rFonts w:ascii="Times New Roman" w:hAnsi="Times New Roman"/>
+        </w:rPr>
+        <w:t xml:space="preserve"> that which</w:t>
+      </w:r>
+      <w:r>
+        <w:rPr>
+          <w:rFonts w:ascii="Times New Roman" w:hAnsi="Times New Roman"/>
+        </w:rPr>
+        <w:t xml:space="preserve"> we will be using by saying that the most picked animal was classified as the aggregate classification </w:t>
+      </w:r>
+      <w:r>
+        <w:rPr>
+          <w:rFonts w:ascii="Times New Roman" w:hAnsi="Times New Roman"/>
+        </w:rPr>
+        <w:t>i.e.</w:t>
+      </w:r>
+      <w:r>
+        <w:rPr>
+          <w:rFonts w:ascii="Times New Roman" w:hAnsi="Times New Roman"/>
+        </w:rPr>
+        <w:t xml:space="preserve"> i</w:t>
+      </w:r>
+      <w:r>
+        <w:rPr>
+          <w:rFonts w:ascii="Times New Roman" w:hAnsi="Times New Roman"/>
+        </w:rPr>
+        <w:t xml:space="preserve">f there were 10 Impala, 4 Thomson Gazelle and 7 </w:t>
+      </w:r>
+      <w:proofErr w:type="spellStart"/>
+      <w:r>
+        <w:rPr>
+          <w:rFonts w:ascii="Times New Roman" w:hAnsi="Times New Roman"/>
+        </w:rPr>
+        <w:t>Dik</w:t>
+      </w:r>
+      <w:proofErr w:type="spellEnd"/>
+      <w:r>
+        <w:rPr>
+          <w:rFonts w:ascii="Times New Roman" w:hAnsi="Times New Roman"/>
+        </w:rPr>
+        <w:t xml:space="preserve"> </w:t>
+      </w:r>
+      <w:proofErr w:type="spellStart"/>
+      <w:r>
+        <w:rPr>
+          <w:rFonts w:ascii="Times New Roman" w:hAnsi="Times New Roman"/>
+        </w:rPr>
+        <w:t>Dik</w:t>
+      </w:r>
+      <w:proofErr w:type="spellEnd"/>
+      <w:r>
+        <w:rPr>
+          <w:rFonts w:ascii="Times New Roman" w:hAnsi="Times New Roman"/>
+        </w:rPr>
+        <w:t xml:space="preserve"> classifications, the older version of the algorithm would not give an aggregate answer but the newer one (and Swanson’s) would say that the photo was of an impala.  This meant that almost 97% of images received a classification but there were a few more errors- of the images that were not classified by the old algorithm but were by the new, 57% were correct when compared with the expert data set.</w:t>
+      </w:r>
+    </w:p>
+    <w:p>
+      <w:pPr>
+        <w:rPr>
+          <w:rFonts w:ascii="Times New Roman" w:hAnsi="Times New Roman"/>
+        </w:rPr>
+      </w:pPr>
+    </w:p>
+    <w:p>
+      <w:pPr>
+        <w:rPr>
+          <w:rFonts w:ascii="Times New Roman" w:hAnsi="Times New Roman"/>
+        </w:rPr>
+      </w:pPr>
+      <w:r>
+        <w:rPr>
+          <w:rFonts w:ascii="Times New Roman" w:hAnsi="Times New Roman"/>
+        </w:rPr>
+        <w:t xml:space="preserve">Important things to note about SS’ plurality algorithm is that they had a group of experts create a set of definite classifications and the algorithm agreed with these expert classifications on 95.8% of photos. This is similar to the </w:t>
+      </w:r>
+      <w:r>
+        <w:rPr>
+          <w:rFonts w:ascii="Times New Roman" w:hAnsi="Times New Roman"/>
+        </w:rPr>
         <w:lastRenderedPageBreak/>
-        <w:t>Initially, a species was made the aggre</w:t>
-      </w:r>
-      <w:r>
-        <w:rPr>
-          <w:rFonts w:ascii="Times New Roman" w:hAnsi="Times New Roman"/>
-        </w:rPr>
-        <w:t xml:space="preserve">gate classification if it had greater than </w:t>
-      </w:r>
-      <w:r>
-        <w:rPr>
-          <w:rFonts w:ascii="Times New Roman" w:hAnsi="Times New Roman"/>
-        </w:rPr>
-        <w:t>50% of the overall classifications. This gave a classification for 96% of the images captured</w:t>
-      </w:r>
-      <w:r>
-        <w:rPr>
-          <w:rFonts w:ascii="Times New Roman" w:hAnsi="Times New Roman"/>
-        </w:rPr>
-        <w:t>,</w:t>
-      </w:r>
-      <w:r>
-        <w:rPr>
-          <w:rFonts w:ascii="Times New Roman" w:hAnsi="Times New Roman"/>
-        </w:rPr>
-        <w:t xml:space="preserve"> where 57% were unanimous and 84% had at least ¾ fraction support. A later refinement of the algorithm made it </w:t>
-      </w:r>
-      <w:r>
-        <w:rPr>
-          <w:rFonts w:ascii="Times New Roman" w:hAnsi="Times New Roman"/>
-        </w:rPr>
-        <w:t>the same as</w:t>
-      </w:r>
-      <w:r>
-        <w:rPr>
-          <w:rFonts w:ascii="Times New Roman" w:hAnsi="Times New Roman"/>
-        </w:rPr>
-        <w:t xml:space="preserve"> that which</w:t>
-      </w:r>
-      <w:r>
-        <w:rPr>
-          <w:rFonts w:ascii="Times New Roman" w:hAnsi="Times New Roman"/>
-        </w:rPr>
-        <w:t xml:space="preserve"> we will be using by saying that the most picked animal was classified as the aggregate classification </w:t>
-      </w:r>
-      <w:r>
-        <w:rPr>
-          <w:rFonts w:ascii="Times New Roman" w:hAnsi="Times New Roman"/>
-        </w:rPr>
-        <w:t>i.e.</w:t>
-      </w:r>
-      <w:r>
-        <w:rPr>
-          <w:rFonts w:ascii="Times New Roman" w:hAnsi="Times New Roman"/>
-        </w:rPr>
-        <w:t xml:space="preserve"> i</w:t>
-      </w:r>
-      <w:r>
-        <w:rPr>
-          <w:rFonts w:ascii="Times New Roman" w:hAnsi="Times New Roman"/>
-        </w:rPr>
-        <w:t xml:space="preserve">f there were 10 Impala, 4 Thomson Gazelle and 7 </w:t>
-      </w:r>
-      <w:proofErr w:type="spellStart"/>
-      <w:r>
-        <w:rPr>
-          <w:rFonts w:ascii="Times New Roman" w:hAnsi="Times New Roman"/>
-        </w:rPr>
-        <w:t>Dik</w:t>
-      </w:r>
-      <w:proofErr w:type="spellEnd"/>
-      <w:r>
-        <w:rPr>
-          <w:rFonts w:ascii="Times New Roman" w:hAnsi="Times New Roman"/>
-        </w:rPr>
-        <w:t xml:space="preserve"> </w:t>
-      </w:r>
-      <w:proofErr w:type="spellStart"/>
-      <w:r>
-        <w:rPr>
-          <w:rFonts w:ascii="Times New Roman" w:hAnsi="Times New Roman"/>
-        </w:rPr>
-        <w:t>Dik</w:t>
-      </w:r>
-      <w:proofErr w:type="spellEnd"/>
-      <w:r>
-        <w:rPr>
-          <w:rFonts w:ascii="Times New Roman" w:hAnsi="Times New Roman"/>
-        </w:rPr>
-        <w:t xml:space="preserve"> classifications, the older version of the algorithm would not give an aggregate answer but the newer one (and Swanson’s) would say that the photo was of an impala.  This meant that almost 97% of images received a classification but there were a few more errors- of the images that were not classified by the old algorithm but were by the new, 57% were correct when compared with the expert data set.</w:t>
-      </w:r>
-    </w:p>
-    <w:p>
-      <w:pPr>
-        <w:rPr>
-          <w:rFonts w:ascii="Times New Roman" w:hAnsi="Times New Roman"/>
-        </w:rPr>
-      </w:pPr>
-    </w:p>
-    <w:p>
-      <w:pPr>
-        <w:rPr>
-          <w:rFonts w:ascii="Times New Roman" w:hAnsi="Times New Roman"/>
-        </w:rPr>
-      </w:pPr>
-      <w:r>
-        <w:rPr>
-          <w:rFonts w:ascii="Times New Roman" w:hAnsi="Times New Roman"/>
-        </w:rPr>
-        <w:t>Important things to note about SS’ plurality algorithm is that they had a group of experts create a set of definite classifications and the algorithm agreed with these expert classifications on 95.8% of photos. This is similar to the certainty percentages given by Swanson for the results of his algorithm. Another potentially important point is that all of the images used for aggregate classifications had received at least 10 separate classifications. Initially photos with less than this were used</w:t>
+        <w:t>certainty percentages given by Swanson for the results of his algorithm. Another potentially important point is that all of the images used for aggregate classifications had received at least 10 separate classifications. Initially photos with less than this were used</w:t>
       </w:r>
       <w:r>
         <w:rPr>
@@ -4352,14 +4016,7 @@
         <w:rPr>
           <w:rFonts w:ascii="Times New Roman" w:hAnsi="Times New Roman"/>
         </w:rPr>
-        <w:t xml:space="preserve">This shall involve a method to store the results from the basic classification algorithm such that the algorithm is run only when additional classifications are added by users of the system, (paraphrased, www.duo.dur.ac.uk). This will be worked </w:t>
-      </w:r>
-      <w:r>
-        <w:rPr>
-          <w:rFonts w:ascii="Times New Roman" w:hAnsi="Times New Roman"/>
-        </w:rPr>
-        <w:lastRenderedPageBreak/>
-        <w:t>on by the whole team between 01/01/2016 and 10/02/2016. This shall allow “users [of the system] to select images based on filter criteria including species,</w:t>
+        <w:t>This shall involve a method to store the results from the basic classification algorithm such that the algorithm is run only when additional classifications are added by users of the system, (paraphrased, www.duo.dur.ac.uk). This will be worked on by the whole team between 01/01/2016 and 10/02/2016. This shall allow “users [of the system] to select images based on filter criteria including species,</w:t>
       </w:r>
       <w:r>
         <w:rPr>
@@ -4505,21 +4162,19 @@
         <w:rPr>
           <w:rFonts w:ascii="Times New Roman" w:hAnsi="Times New Roman"/>
         </w:rPr>
-        <w:t xml:space="preserve">Showing the user a timeline of </w:t>
-      </w:r>
-      <w:proofErr w:type="gramStart"/>
-      <w:r>
-        <w:rPr>
-          <w:rFonts w:ascii="Times New Roman" w:hAnsi="Times New Roman"/>
-        </w:rPr>
-        <w:t>their uploads</w:t>
-      </w:r>
-      <w:proofErr w:type="gramEnd"/>
-      <w:r>
-        <w:rPr>
-          <w:rFonts w:ascii="Times New Roman" w:hAnsi="Times New Roman"/>
-        </w:rPr>
-        <w:t xml:space="preserve"> and classifications a chord diagram of relationships.</w:t>
+        <w:t>Showing the user a timeline of their upload</w:t>
+      </w:r>
+      <w:r>
+        <w:rPr>
+          <w:rFonts w:ascii="Times New Roman" w:hAnsi="Times New Roman"/>
+        </w:rPr>
+        <w:t>’</w:t>
+      </w:r>
+      <w:r>
+        <w:rPr>
+          <w:rFonts w:ascii="Times New Roman" w:hAnsi="Times New Roman"/>
+        </w:rPr>
+        <w:t>s and classifications a chord diagram of relationships.</w:t>
       </w:r>
     </w:p>
     <w:p>
@@ -4551,6 +4206,7 @@
       <w:pPr>
         <w:rPr>
           <w:rFonts w:ascii="Times New Roman" w:hAnsi="Times New Roman"/>
+          <w:u w:val="single"/>
         </w:rPr>
       </w:pPr>
     </w:p>
@@ -4714,7 +4370,7 @@
                     <a:blip r:embed="rId9" cstate="print">
                       <a:extLst>
                         <a:ext uri="{28A0092B-C50C-407E-A947-70E740481C1C}">
-                          <a14:useLocalDpi xmlns:a14="http://schemas.microsoft.com/office/drawing/2010/main" xmlns:wps="http://schemas.microsoft.com/office/word/2010/wordprocessingShape" xmlns:wpi="http://schemas.microsoft.com/office/word/2010/wordprocessingInk" xmlns:wpg="http://schemas.microsoft.com/office/word/2010/wordprocessingGroup" xmlns:w15="http://schemas.microsoft.com/office/word/2012/wordml" xmlns:w14="http://schemas.microsoft.com/office/word/2010/wordml" xmlns:w="http://schemas.openxmlformats.org/wordprocessingml/2006/main" xmlns:w10="urn:schemas-microsoft-com:office:word" xmlns:wp14="http://schemas.microsoft.com/office/word/2010/wordprocessingDrawing" xmlns:v="urn:schemas-microsoft-com:vml" xmlns:o="urn:schemas-microsoft-com:office:office" xmlns:mc="http://schemas.openxmlformats.org/markup-compatibility/2006" xmlns:wpc="http://schemas.microsoft.com/office/word/2010/wordprocessingCanvas" xmlns="" val="0"/>
+                          <a14:useLocalDpi xmlns="" xmlns:wpc="http://schemas.microsoft.com/office/word/2010/wordprocessingCanvas" xmlns:mc="http://schemas.openxmlformats.org/markup-compatibility/2006" xmlns:o="urn:schemas-microsoft-com:office:office" xmlns:v="urn:schemas-microsoft-com:vml" xmlns:wp14="http://schemas.microsoft.com/office/word/2010/wordprocessingDrawing" xmlns:w10="urn:schemas-microsoft-com:office:word" xmlns:w="http://schemas.openxmlformats.org/wordprocessingml/2006/main" xmlns:w14="http://schemas.microsoft.com/office/word/2010/wordml" xmlns:w15="http://schemas.microsoft.com/office/word/2012/wordml" xmlns:wpg="http://schemas.microsoft.com/office/word/2010/wordprocessingGroup" xmlns:wpi="http://schemas.microsoft.com/office/word/2010/wordprocessingInk" xmlns:wps="http://schemas.microsoft.com/office/word/2010/wordprocessingShape" xmlns:a14="http://schemas.microsoft.com/office/drawing/2010/main" val="0"/>
                         </a:ext>
                       </a:extLst>
                     </a:blip>
@@ -4867,7 +4523,19 @@
         <w:rPr>
           <w:rFonts w:ascii="Times New Roman" w:hAnsi="Times New Roman"/>
         </w:rPr>
-        <w:t>As this piece of software is entirely a data gathering program there is no risk of harm to any user. That being said there are risks of generating erroneous or misleading data. Hopefully through good database design and careful query setup these risks can be mitigated.</w:t>
+        <w:t xml:space="preserve">As this piece of software is entirely a data gathering program there is </w:t>
+      </w:r>
+      <w:r>
+        <w:rPr>
+          <w:rFonts w:ascii="Times New Roman" w:hAnsi="Times New Roman"/>
+        </w:rPr>
+        <w:t>little</w:t>
+      </w:r>
+      <w:r>
+        <w:rPr>
+          <w:rFonts w:ascii="Times New Roman" w:hAnsi="Times New Roman"/>
+        </w:rPr>
+        <w:t xml:space="preserve"> risk of harm to any user. That being said there are risks of generating erroneous or misleading data. Hopefully through good database design and careful query setup these risks can be mitigated.</w:t>
       </w:r>
     </w:p>
     <w:p>
@@ -4955,7 +4623,25 @@
         <w:rPr>
           <w:rFonts w:ascii="Times New Roman" w:hAnsi="Times New Roman"/>
         </w:rPr>
-        <w:t xml:space="preserve"> the algorithm and testing should be fairly straightforward. That being said the impact of this risk is obviously very high and so due care must be taken. </w:t>
+        <w:t xml:space="preserve"> the algorithm and testing should be fairly straightforward</w:t>
+      </w:r>
+      <w:r>
+        <w:rPr>
+          <w:rFonts w:ascii="Times New Roman" w:hAnsi="Times New Roman"/>
+        </w:rPr>
+        <w:t xml:space="preserve"> using the dump of the database we were provided with</w:t>
+      </w:r>
+      <w:r>
+        <w:rPr>
+          <w:rFonts w:ascii="Times New Roman" w:hAnsi="Times New Roman"/>
+        </w:rPr>
+        <w:t xml:space="preserve">. That being said the impact of this risk is obviously very high and so due care must be taken. </w:t>
+      </w:r>
+      <w:r>
+        <w:rPr>
+          <w:rFonts w:ascii="Times New Roman" w:hAnsi="Times New Roman"/>
+        </w:rPr>
+        <w:t>As almost all the species that are classified are common and easy to identify the risk posed by difficult to classify is extremely minimal.</w:t>
       </w:r>
     </w:p>
     <w:p>
@@ -5076,6 +4762,38 @@
           <w:rFonts w:ascii="Times New Roman" w:hAnsi="Times New Roman"/>
         </w:rPr>
         <w:t>or some other unfortunate circumstance.</w:t>
+      </w:r>
+    </w:p>
+    <w:p>
+      <w:pPr>
+        <w:rPr>
+          <w:rFonts w:ascii="Times New Roman" w:hAnsi="Times New Roman"/>
+        </w:rPr>
+      </w:pPr>
+    </w:p>
+    <w:p>
+      <w:pPr>
+        <w:rPr>
+          <w:rFonts w:ascii="Times New Roman" w:hAnsi="Times New Roman"/>
+        </w:rPr>
+      </w:pPr>
+      <w:r>
+        <w:rPr>
+          <w:rFonts w:ascii="Times New Roman" w:hAnsi="Times New Roman"/>
+        </w:rPr>
+        <w:t xml:space="preserve">A final possibility for data to be incorrect comes from invalid user input in the form of either deliberately or accidentally inaccurate classifications. </w:t>
+      </w:r>
+      <w:r>
+        <w:rPr>
+          <w:rFonts w:ascii="Times New Roman" w:hAnsi="Times New Roman"/>
+        </w:rPr>
+        <w:t>This is an inherent weakness of citizen science but it is somewhat assumed that the vast majority of data will be correct as very few people will take the time to input purposely wrong data. To add another level of protection, we recommend that MammalWeb develops a way to blacklist users who repeatedly provide bad classifications</w:t>
+      </w:r>
+      <w:r>
+        <w:rPr>
+          <w:rFonts w:ascii="Times New Roman" w:hAnsi="Times New Roman"/>
+        </w:rPr>
+        <w:t>, stopping them from doing any more damage.</w:t>
       </w:r>
     </w:p>
     <w:p>
@@ -5227,7 +4945,13 @@
         <w:rPr>
           <w:rFonts w:ascii="Times New Roman" w:hAnsi="Times New Roman"/>
         </w:rPr>
-        <w:t>the resulting CSV files themselves.</w:t>
+        <w:t>the</w:t>
+      </w:r>
+      <w:r>
+        <w:rPr>
+          <w:rFonts w:ascii="Times New Roman" w:hAnsi="Times New Roman"/>
+        </w:rPr>
+        <w:t xml:space="preserve"> resulting CSV files themselves and the database structure will remain the same as the dump we were provided with.</w:t>
       </w:r>
     </w:p>
     <w:p>
@@ -5321,7 +5045,19 @@
         <w:rPr>
           <w:rFonts w:ascii="Times New Roman" w:hAnsi="Times New Roman"/>
         </w:rPr>
-        <w:t xml:space="preserve">host our implementation as part of their system- this requires a python compiler and </w:t>
+        <w:t>host our implementation as part of their system- this requires a python compiler and</w:t>
+      </w:r>
+      <w:r>
+        <w:rPr>
+          <w:rFonts w:ascii="Times New Roman" w:hAnsi="Times New Roman"/>
+        </w:rPr>
+        <w:t xml:space="preserve"> the</w:t>
+      </w:r>
+      <w:r>
+        <w:rPr>
+          <w:rFonts w:ascii="Times New Roman" w:hAnsi="Times New Roman"/>
+        </w:rPr>
+        <w:t xml:space="preserve"> </w:t>
       </w:r>
       <w:proofErr w:type="spellStart"/>
       <w:r>
@@ -5335,7 +5071,27 @@
         <w:rPr>
           <w:rFonts w:ascii="Times New Roman" w:hAnsi="Times New Roman"/>
         </w:rPr>
-        <w:t xml:space="preserve"> library to be installed on the web server.</w:t>
+        <w:t xml:space="preserve"> library to be installed on the web server</w:t>
+      </w:r>
+      <w:r>
+        <w:rPr>
+          <w:rFonts w:ascii="Times New Roman" w:hAnsi="Times New Roman"/>
+        </w:rPr>
+        <w:t xml:space="preserve"> as well as several new </w:t>
+      </w:r>
+      <w:proofErr w:type="spellStart"/>
+      <w:r>
+        <w:rPr>
+          <w:rFonts w:ascii="Times New Roman" w:hAnsi="Times New Roman"/>
+        </w:rPr>
+        <w:t>webpages</w:t>
+      </w:r>
+      <w:proofErr w:type="spellEnd"/>
+      <w:r>
+        <w:rPr>
+          <w:rFonts w:ascii="Times New Roman" w:hAnsi="Times New Roman"/>
+        </w:rPr>
+        <w:t>.</w:t>
       </w:r>
     </w:p>
     <w:p>
@@ -5359,6 +5115,7 @@
           <w:b/>
           <w:u w:val="single"/>
         </w:rPr>
+        <w:lastRenderedPageBreak/>
         <w:t>5.4 Constraints</w:t>
       </w:r>
     </w:p>
@@ -5414,6 +5171,25 @@
           <w:rFonts w:ascii="Times New Roman" w:hAnsi="Times New Roman"/>
         </w:rPr>
       </w:pPr>
+    </w:p>
+    <w:p>
+      <w:pPr>
+        <w:rPr>
+          <w:rFonts w:ascii="Times New Roman" w:hAnsi="Times New Roman"/>
+          <w:b/>
+          <w:bCs/>
+          <w:sz w:val="24"/>
+          <w:u w:val="single"/>
+        </w:rPr>
+      </w:pPr>
+      <w:r>
+        <w:rPr>
+          <w:rFonts w:ascii="Times New Roman" w:hAnsi="Times New Roman"/>
+          <w:bCs/>
+          <w:u w:val="single"/>
+        </w:rPr>
+        <w:br w:type="page"/>
+      </w:r>
     </w:p>
     <w:p>
       <w:pPr>
@@ -5501,13 +5277,13 @@
         <w:tblLook w:val="04A0"/>
       </w:tblPr>
       <w:tblGrid>
-        <w:gridCol w:w="4621"/>
-        <w:gridCol w:w="4621"/>
+        <w:gridCol w:w="2355"/>
+        <w:gridCol w:w="6887"/>
       </w:tblGrid>
       <w:tr>
         <w:tc>
           <w:tcPr>
-            <w:tcW w:w="4621" w:type="dxa"/>
+            <w:tcW w:w="2355" w:type="dxa"/>
           </w:tcPr>
           <w:p>
             <w:pPr>
@@ -5532,7 +5308,7 @@
         </w:tc>
         <w:tc>
           <w:tcPr>
-            <w:tcW w:w="4621" w:type="dxa"/>
+            <w:tcW w:w="6887" w:type="dxa"/>
           </w:tcPr>
           <w:p>
             <w:pPr>
@@ -5564,7 +5340,7 @@
       <w:tr>
         <w:tc>
           <w:tcPr>
-            <w:tcW w:w="4621" w:type="dxa"/>
+            <w:tcW w:w="2355" w:type="dxa"/>
           </w:tcPr>
           <w:p>
             <w:pPr>
@@ -5589,7 +5365,7 @@
         </w:tc>
         <w:tc>
           <w:tcPr>
-            <w:tcW w:w="4621" w:type="dxa"/>
+            <w:tcW w:w="6887" w:type="dxa"/>
           </w:tcPr>
           <w:p>
             <w:pPr>
@@ -5631,7 +5407,31 @@
               <w:rPr>
                 <w:rFonts w:ascii="Times New Roman" w:hAnsi="Times New Roman"/>
               </w:rPr>
-              <w:t>. This entails factors such as the number of animals in the photo and the species of the animals.</w:t>
+              <w:t>. This entails factors such as the number of animals in the photo</w:t>
+            </w:r>
+            <w:r>
+              <w:rPr>
+                <w:rFonts w:ascii="Times New Roman" w:hAnsi="Times New Roman"/>
+              </w:rPr>
+              <w:t xml:space="preserve"> and the species of the animals as described in Swanson et. </w:t>
+            </w:r>
+            <w:r>
+              <w:rPr>
+                <w:rFonts w:ascii="Times New Roman" w:hAnsi="Times New Roman"/>
+              </w:rPr>
+              <w:t>A</w:t>
+            </w:r>
+            <w:r>
+              <w:rPr>
+                <w:rFonts w:ascii="Times New Roman" w:hAnsi="Times New Roman"/>
+              </w:rPr>
+              <w:t>l</w:t>
+            </w:r>
+            <w:r>
+              <w:rPr>
+                <w:rFonts w:ascii="Times New Roman" w:hAnsi="Times New Roman"/>
+              </w:rPr>
+              <w:t>.</w:t>
             </w:r>
           </w:p>
           <w:p>
@@ -5646,7 +5446,7 @@
       <w:tr>
         <w:tc>
           <w:tcPr>
-            <w:tcW w:w="4621" w:type="dxa"/>
+            <w:tcW w:w="2355" w:type="dxa"/>
           </w:tcPr>
           <w:p>
             <w:pPr>
@@ -5671,7 +5471,7 @@
         </w:tc>
         <w:tc>
           <w:tcPr>
-            <w:tcW w:w="4621" w:type="dxa"/>
+            <w:tcW w:w="6887" w:type="dxa"/>
           </w:tcPr>
           <w:p>
             <w:pPr>
@@ -5691,7 +5491,7 @@
       <w:tr>
         <w:tc>
           <w:tcPr>
-            <w:tcW w:w="4621" w:type="dxa"/>
+            <w:tcW w:w="2355" w:type="dxa"/>
           </w:tcPr>
           <w:p>
             <w:pPr>
@@ -5716,7 +5516,7 @@
         </w:tc>
         <w:tc>
           <w:tcPr>
-            <w:tcW w:w="4621" w:type="dxa"/>
+            <w:tcW w:w="6887" w:type="dxa"/>
           </w:tcPr>
           <w:p>
             <w:pPr>
@@ -5736,7 +5536,7 @@
       <w:tr>
         <w:tc>
           <w:tcPr>
-            <w:tcW w:w="4621" w:type="dxa"/>
+            <w:tcW w:w="2355" w:type="dxa"/>
           </w:tcPr>
           <w:p>
             <w:pPr>
@@ -5761,7 +5561,7 @@
         </w:tc>
         <w:tc>
           <w:tcPr>
-            <w:tcW w:w="4621" w:type="dxa"/>
+            <w:tcW w:w="6887" w:type="dxa"/>
           </w:tcPr>
           <w:p>
             <w:pPr>
@@ -5788,7 +5588,7 @@
       <w:tr>
         <w:tc>
           <w:tcPr>
-            <w:tcW w:w="4621" w:type="dxa"/>
+            <w:tcW w:w="2355" w:type="dxa"/>
           </w:tcPr>
           <w:p>
             <w:pPr>
@@ -5813,7 +5613,7 @@
         </w:tc>
         <w:tc>
           <w:tcPr>
-            <w:tcW w:w="4621" w:type="dxa"/>
+            <w:tcW w:w="6887" w:type="dxa"/>
           </w:tcPr>
           <w:p>
             <w:pPr>
@@ -6605,6 +6405,24 @@
         </w:rPr>
       </w:pPr>
     </w:p>
+    <w:p>
+      <w:pPr>
+        <w:rPr>
+          <w:rFonts w:ascii="Times New Roman" w:hAnsi="Times New Roman"/>
+          <w:u w:val="single"/>
+          <w:lang w:val="en-GB"/>
+        </w:rPr>
+      </w:pPr>
+    </w:p>
+    <w:p>
+      <w:pPr>
+        <w:rPr>
+          <w:rFonts w:ascii="Times New Roman" w:hAnsi="Times New Roman"/>
+          <w:u w:val="single"/>
+          <w:lang w:val="en-GB"/>
+        </w:rPr>
+      </w:pPr>
+    </w:p>
     <w:tbl>
       <w:tblPr>
         <w:tblStyle w:val="TableGrid"/>
@@ -6639,6 +6457,7 @@
               <w:rPr>
                 <w:rFonts w:ascii="Times New Roman" w:hAnsi="Times New Roman"/>
               </w:rPr>
+              <w:lastRenderedPageBreak/>
               <w:t>ID, type and title</w:t>
             </w:r>
           </w:p>
@@ -6967,15 +6786,6 @@
         </w:tc>
       </w:tr>
     </w:tbl>
-    <w:p>
-      <w:pPr>
-        <w:rPr>
-          <w:rFonts w:ascii="Times New Roman" w:hAnsi="Times New Roman"/>
-          <w:u w:val="single"/>
-          <w:lang w:val="en-GB"/>
-        </w:rPr>
-      </w:pPr>
-    </w:p>
     <w:p>
       <w:pPr>
         <w:rPr>
@@ -9006,14 +8816,6 @@
         <w:t>drew inspiration</w:t>
       </w:r>
       <w:bookmarkEnd w:id="4"/>
-    </w:p>
-    <w:p>
-      <w:pPr>
-        <w:rPr>
-          <w:rFonts w:ascii="Times New Roman" w:hAnsi="Times New Roman"/>
-          <w:lang w:val="en-GB"/>
-        </w:rPr>
-      </w:pPr>
     </w:p>
     <w:p>
       <w:pPr>
@@ -9322,7 +9124,7 @@
             <w:rPr>
               <w:noProof/>
             </w:rPr>
-            <w:t>2</w:t>
+            <w:t>7</w:t>
           </w:r>
         </w:fldSimple>
       </w:p>
@@ -16356,7 +16158,7 @@
 </file>
 
 <file path=customXml/itemProps1.xml><?xml version="1.0" encoding="utf-8"?>
-<ds:datastoreItem xmlns:ds="http://schemas.openxmlformats.org/officeDocument/2006/customXml" ds:itemID="{418E7418-E5B0-49E3-96D1-85B8D527D19F}">
+<ds:datastoreItem xmlns:ds="http://schemas.openxmlformats.org/officeDocument/2006/customXml" ds:itemID="{8CB611D7-18FC-45DB-9F9F-91E23D6D6B30}">
   <ds:schemaRefs>
     <ds:schemaRef ds:uri="http://schemas.openxmlformats.org/officeDocument/2006/bibliography"/>
   </ds:schemaRefs>

</xml_diff>

<commit_message>
References to removal of images deleted
Think I got them all
</commit_message>
<xml_diff>
--- a/main/Reqs2015-2016.docx
+++ b/main/Reqs2015-2016.docx
@@ -2968,89 +2968,6 @@
     </w:p>
     <w:p>
       <w:pPr>
-        <w:pStyle w:val="western"/>
-        <w:spacing w:after="0"/>
-        <w:rPr>
-          <w:sz w:val="20"/>
-          <w:szCs w:val="20"/>
-          <w:lang w:val="en-GB"/>
-        </w:rPr>
-      </w:pPr>
-      <w:r>
-        <w:rPr>
-          <w:sz w:val="20"/>
-          <w:szCs w:val="20"/>
-          <w:lang w:val="en-GB"/>
-        </w:rPr>
-        <w:t>We will also implement an algorithm which will decide the likelihood of a photo</w:t>
-      </w:r>
-      <w:r>
-        <w:rPr>
-          <w:sz w:val="20"/>
-          <w:szCs w:val="20"/>
-          <w:lang w:val="en-GB"/>
-        </w:rPr>
-        <w:t xml:space="preserve"> being</w:t>
-      </w:r>
-      <w:r>
-        <w:rPr>
-          <w:sz w:val="20"/>
-          <w:szCs w:val="20"/>
-          <w:lang w:val="en-GB"/>
-        </w:rPr>
-        <w:t xml:space="preserve"> shown to the</w:t>
-      </w:r>
-      <w:r>
-        <w:rPr>
-          <w:sz w:val="20"/>
-          <w:szCs w:val="20"/>
-          <w:lang w:val="en-GB"/>
-        </w:rPr>
-        <w:t xml:space="preserve"> volunteers using the system</w:t>
-      </w:r>
-      <w:r>
-        <w:rPr>
-          <w:sz w:val="20"/>
-          <w:szCs w:val="20"/>
-          <w:lang w:val="en-GB"/>
-        </w:rPr>
-        <w:t>, where the photos with more classifications will have a higher chance</w:t>
-      </w:r>
-      <w:r>
-        <w:rPr>
-          <w:sz w:val="20"/>
-          <w:szCs w:val="20"/>
-          <w:lang w:val="en-GB"/>
-        </w:rPr>
-        <w:t xml:space="preserve"> of being shown</w:t>
-      </w:r>
-      <w:r>
-        <w:rPr>
-          <w:sz w:val="20"/>
-          <w:szCs w:val="20"/>
-          <w:lang w:val="en-GB"/>
-        </w:rPr>
-        <w:t>, increasing the retire rate</w:t>
-      </w:r>
-      <w:r>
-        <w:rPr>
-          <w:sz w:val="20"/>
-          <w:szCs w:val="20"/>
-          <w:lang w:val="en-GB"/>
-        </w:rPr>
-        <w:t xml:space="preserve"> as these images then receive sufficient classifications to be retired more quickly</w:t>
-      </w:r>
-      <w:r>
-        <w:rPr>
-          <w:sz w:val="20"/>
-          <w:szCs w:val="20"/>
-          <w:lang w:val="en-GB"/>
-        </w:rPr>
-        <w:t>.</w:t>
-      </w:r>
-    </w:p>
-    <w:p>
-      <w:pPr>
         <w:rPr>
           <w:rFonts w:ascii="Times New Roman" w:hAnsi="Times New Roman"/>
           <w:lang w:val="en-GB"/>
@@ -3074,7 +2991,6 @@
           <w:rFonts w:ascii="Times New Roman" w:hAnsi="Times New Roman"/>
           <w:lang w:val="en-GB"/>
         </w:rPr>
-        <w:lastRenderedPageBreak/>
         <w:t xml:space="preserve">We will </w:t>
       </w:r>
       <w:r>
@@ -3122,9 +3038,11 @@
     </w:p>
     <w:p>
       <w:pPr>
-        <w:pStyle w:val="TOCHeading"/>
-        <w:rPr>
-          <w:rFonts w:ascii="Times New Roman" w:hAnsi="Times New Roman"/>
+        <w:rPr>
+          <w:rFonts w:ascii="Times New Roman" w:hAnsi="Times New Roman"/>
+          <w:b/>
+          <w:bCs/>
+          <w:sz w:val="24"/>
           <w:u w:val="single"/>
         </w:rPr>
       </w:pPr>
@@ -3134,6 +3052,24 @@
           <w:bCs/>
           <w:u w:val="single"/>
         </w:rPr>
+        <w:br w:type="page"/>
+      </w:r>
+    </w:p>
+    <w:p>
+      <w:pPr>
+        <w:pStyle w:val="TOCHeading"/>
+        <w:rPr>
+          <w:rFonts w:ascii="Times New Roman" w:hAnsi="Times New Roman"/>
+          <w:u w:val="single"/>
+        </w:rPr>
+      </w:pPr>
+      <w:r>
+        <w:rPr>
+          <w:rFonts w:ascii="Times New Roman" w:hAnsi="Times New Roman"/>
+          <w:bCs/>
+          <w:u w:val="single"/>
+        </w:rPr>
+        <w:lastRenderedPageBreak/>
         <w:t>3</w:t>
       </w:r>
       <w:r>
@@ -3581,14 +3517,14 @@
         <w:rPr>
           <w:rFonts w:ascii="Times New Roman" w:hAnsi="Times New Roman"/>
         </w:rPr>
-        <w:t xml:space="preserve">Important things to note about SS’ plurality algorithm is that they had a group of experts create a set of definite classifications and the algorithm agreed with these expert classifications on 95.8% of photos. This is similar to the </w:t>
+        <w:t xml:space="preserve">Important things to note about SS’ plurality algorithm is that they had a group of experts create a set of definite classifications and the algorithm agreed with these expert classifications on 95.8% of photos. This is similar to the certainty percentages given by Swanson for the results of his algorithm. Another potentially important point is that all of the images used for aggregate classifications had received at least 10 separate classifications. Initially photos with less </w:t>
       </w:r>
       <w:r>
         <w:rPr>
           <w:rFonts w:ascii="Times New Roman" w:hAnsi="Times New Roman"/>
         </w:rPr>
         <w:lastRenderedPageBreak/>
-        <w:t>certainty percentages given by Swanson for the results of his algorithm. Another potentially important point is that all of the images used for aggregate classifications had received at least 10 separate classifications. Initially photos with less than this were used</w:t>
+        <w:t>than this were used</w:t>
       </w:r>
       <w:r>
         <w:rPr>
@@ -4217,11 +4153,20 @@
           <w:u w:val="single"/>
         </w:rPr>
       </w:pPr>
-      <w:r>
+    </w:p>
+    <w:p>
+      <w:pPr>
         <w:rPr>
           <w:rFonts w:ascii="Times New Roman" w:hAnsi="Times New Roman"/>
           <w:u w:val="single"/>
         </w:rPr>
+      </w:pPr>
+      <w:r>
+        <w:rPr>
+          <w:rFonts w:ascii="Times New Roman" w:hAnsi="Times New Roman"/>
+          <w:u w:val="single"/>
+        </w:rPr>
+        <w:lastRenderedPageBreak/>
         <w:t>4.3 Design and Implementation Demo</w:t>
       </w:r>
     </w:p>
@@ -4257,13 +4202,6 @@
         </w:rPr>
         <w:t>An initial soft deadline for all of the above deliverables except the design and implementation demo to have been implemented has been set at 29/04/2016, to leave time for testing the system, making sure that it works, and finishing the presentation about implementation and design. The overall project plan, with hard and soft deadlines, is shown graphically in the Gantt chart below.</w:t>
       </w:r>
-    </w:p>
-    <w:p>
-      <w:pPr>
-        <w:rPr>
-          <w:rFonts w:ascii="Times New Roman" w:hAnsi="Times New Roman"/>
-        </w:rPr>
-      </w:pPr>
     </w:p>
     <w:p>
       <w:pPr>
@@ -6423,378 +6361,6 @@
         </w:rPr>
       </w:pPr>
     </w:p>
-    <w:tbl>
-      <w:tblPr>
-        <w:tblStyle w:val="TableGrid"/>
-        <w:tblW w:w="0" w:type="auto"/>
-        <w:tblInd w:w="250" w:type="dxa"/>
-        <w:tblLook w:val="04A0"/>
-      </w:tblPr>
-      <w:tblGrid>
-        <w:gridCol w:w="2410"/>
-        <w:gridCol w:w="6804"/>
-      </w:tblGrid>
-      <w:tr>
-        <w:tc>
-          <w:tcPr>
-            <w:tcW w:w="2410" w:type="dxa"/>
-            <w:tcBorders>
-              <w:top w:val="single" w:sz="4" w:space="0" w:color="auto"/>
-              <w:left w:val="single" w:sz="4" w:space="0" w:color="auto"/>
-              <w:bottom w:val="single" w:sz="4" w:space="0" w:color="auto"/>
-              <w:right w:val="single" w:sz="4" w:space="0" w:color="auto"/>
-            </w:tcBorders>
-            <w:hideMark/>
-          </w:tcPr>
-          <w:p>
-            <w:pPr>
-              <w:rPr>
-                <w:rFonts w:ascii="Times New Roman" w:hAnsi="Times New Roman"/>
-                <w:lang w:eastAsia="en-GB"/>
-              </w:rPr>
-            </w:pPr>
-            <w:r>
-              <w:rPr>
-                <w:rFonts w:ascii="Times New Roman" w:hAnsi="Times New Roman"/>
-              </w:rPr>
-              <w:lastRenderedPageBreak/>
-              <w:t>ID, type and title</w:t>
-            </w:r>
-          </w:p>
-        </w:tc>
-        <w:tc>
-          <w:tcPr>
-            <w:tcW w:w="6804" w:type="dxa"/>
-            <w:tcBorders>
-              <w:top w:val="single" w:sz="4" w:space="0" w:color="auto"/>
-              <w:left w:val="single" w:sz="4" w:space="0" w:color="auto"/>
-              <w:bottom w:val="single" w:sz="4" w:space="0" w:color="auto"/>
-              <w:right w:val="single" w:sz="4" w:space="0" w:color="auto"/>
-            </w:tcBorders>
-          </w:tcPr>
-          <w:p>
-            <w:pPr>
-              <w:rPr>
-                <w:rFonts w:ascii="Times New Roman" w:hAnsi="Times New Roman"/>
-              </w:rPr>
-            </w:pPr>
-            <w:r>
-              <w:rPr>
-                <w:rFonts w:ascii="Times New Roman" w:hAnsi="Times New Roman"/>
-              </w:rPr>
-              <w:t>FR3.1 – Client Side – Remove classified images from display list</w:t>
-            </w:r>
-          </w:p>
-          <w:p>
-            <w:pPr>
-              <w:rPr>
-                <w:rFonts w:ascii="Times New Roman" w:hAnsi="Times New Roman"/>
-              </w:rPr>
-            </w:pPr>
-          </w:p>
-        </w:tc>
-      </w:tr>
-      <w:tr>
-        <w:tc>
-          <w:tcPr>
-            <w:tcW w:w="2410" w:type="dxa"/>
-            <w:tcBorders>
-              <w:top w:val="single" w:sz="4" w:space="0" w:color="auto"/>
-              <w:left w:val="single" w:sz="4" w:space="0" w:color="auto"/>
-              <w:bottom w:val="single" w:sz="4" w:space="0" w:color="auto"/>
-              <w:right w:val="single" w:sz="4" w:space="0" w:color="auto"/>
-            </w:tcBorders>
-            <w:hideMark/>
-          </w:tcPr>
-          <w:p>
-            <w:pPr>
-              <w:rPr>
-                <w:rFonts w:ascii="Times New Roman" w:hAnsi="Times New Roman"/>
-              </w:rPr>
-            </w:pPr>
-            <w:r>
-              <w:rPr>
-                <w:rFonts w:ascii="Times New Roman" w:hAnsi="Times New Roman"/>
-              </w:rPr>
-              <w:t>Description</w:t>
-            </w:r>
-          </w:p>
-        </w:tc>
-        <w:tc>
-          <w:tcPr>
-            <w:tcW w:w="6804" w:type="dxa"/>
-            <w:tcBorders>
-              <w:top w:val="single" w:sz="4" w:space="0" w:color="auto"/>
-              <w:left w:val="single" w:sz="4" w:space="0" w:color="auto"/>
-              <w:bottom w:val="single" w:sz="4" w:space="0" w:color="auto"/>
-              <w:right w:val="single" w:sz="4" w:space="0" w:color="auto"/>
-            </w:tcBorders>
-          </w:tcPr>
-          <w:p>
-            <w:pPr>
-              <w:rPr>
-                <w:rFonts w:ascii="Times New Roman" w:hAnsi="Times New Roman"/>
-              </w:rPr>
-            </w:pPr>
-            <w:r>
-              <w:rPr>
-                <w:rFonts w:ascii="Times New Roman" w:hAnsi="Times New Roman"/>
-              </w:rPr>
-              <w:t>Once an image has received enough classifications to be confidently classified it should be removed from the list of images that are shown to the users.</w:t>
-            </w:r>
-          </w:p>
-          <w:p>
-            <w:pPr>
-              <w:pStyle w:val="ListParagraph"/>
-              <w:rPr>
-                <w:rFonts w:ascii="Times New Roman" w:hAnsi="Times New Roman"/>
-              </w:rPr>
-            </w:pPr>
-          </w:p>
-        </w:tc>
-      </w:tr>
-      <w:tr>
-        <w:tc>
-          <w:tcPr>
-            <w:tcW w:w="2410" w:type="dxa"/>
-            <w:tcBorders>
-              <w:top w:val="single" w:sz="4" w:space="0" w:color="auto"/>
-              <w:left w:val="single" w:sz="4" w:space="0" w:color="auto"/>
-              <w:bottom w:val="single" w:sz="4" w:space="0" w:color="auto"/>
-              <w:right w:val="single" w:sz="4" w:space="0" w:color="auto"/>
-            </w:tcBorders>
-            <w:hideMark/>
-          </w:tcPr>
-          <w:p>
-            <w:pPr>
-              <w:rPr>
-                <w:rFonts w:ascii="Times New Roman" w:hAnsi="Times New Roman"/>
-              </w:rPr>
-            </w:pPr>
-            <w:r>
-              <w:rPr>
-                <w:rFonts w:ascii="Times New Roman" w:hAnsi="Times New Roman"/>
-              </w:rPr>
-              <w:t>Priority</w:t>
-            </w:r>
-          </w:p>
-        </w:tc>
-        <w:tc>
-          <w:tcPr>
-            <w:tcW w:w="6804" w:type="dxa"/>
-            <w:tcBorders>
-              <w:top w:val="single" w:sz="4" w:space="0" w:color="auto"/>
-              <w:left w:val="single" w:sz="4" w:space="0" w:color="auto"/>
-              <w:bottom w:val="single" w:sz="4" w:space="0" w:color="auto"/>
-              <w:right w:val="single" w:sz="4" w:space="0" w:color="auto"/>
-            </w:tcBorders>
-          </w:tcPr>
-          <w:p>
-            <w:pPr>
-              <w:rPr>
-                <w:rFonts w:ascii="Times New Roman" w:hAnsi="Times New Roman"/>
-              </w:rPr>
-            </w:pPr>
-            <w:r>
-              <w:rPr>
-                <w:rFonts w:ascii="Times New Roman" w:hAnsi="Times New Roman"/>
-              </w:rPr>
-              <w:t>Medium</w:t>
-            </w:r>
-          </w:p>
-          <w:p>
-            <w:pPr>
-              <w:rPr>
-                <w:rFonts w:ascii="Times New Roman" w:hAnsi="Times New Roman"/>
-              </w:rPr>
-            </w:pPr>
-          </w:p>
-        </w:tc>
-      </w:tr>
-      <w:tr>
-        <w:tc>
-          <w:tcPr>
-            <w:tcW w:w="2410" w:type="dxa"/>
-            <w:tcBorders>
-              <w:top w:val="single" w:sz="4" w:space="0" w:color="auto"/>
-              <w:left w:val="single" w:sz="4" w:space="0" w:color="auto"/>
-              <w:bottom w:val="single" w:sz="4" w:space="0" w:color="auto"/>
-              <w:right w:val="single" w:sz="4" w:space="0" w:color="auto"/>
-            </w:tcBorders>
-            <w:hideMark/>
-          </w:tcPr>
-          <w:p>
-            <w:pPr>
-              <w:rPr>
-                <w:rFonts w:ascii="Times New Roman" w:hAnsi="Times New Roman"/>
-              </w:rPr>
-            </w:pPr>
-            <w:r>
-              <w:rPr>
-                <w:rFonts w:ascii="Times New Roman" w:hAnsi="Times New Roman"/>
-              </w:rPr>
-              <w:t>Dependencies</w:t>
-            </w:r>
-          </w:p>
-        </w:tc>
-        <w:tc>
-          <w:tcPr>
-            <w:tcW w:w="6804" w:type="dxa"/>
-            <w:tcBorders>
-              <w:top w:val="single" w:sz="4" w:space="0" w:color="auto"/>
-              <w:left w:val="single" w:sz="4" w:space="0" w:color="auto"/>
-              <w:bottom w:val="single" w:sz="4" w:space="0" w:color="auto"/>
-              <w:right w:val="single" w:sz="4" w:space="0" w:color="auto"/>
-            </w:tcBorders>
-          </w:tcPr>
-          <w:p>
-            <w:pPr>
-              <w:rPr>
-                <w:rFonts w:ascii="Times New Roman" w:hAnsi="Times New Roman"/>
-              </w:rPr>
-            </w:pPr>
-            <w:r>
-              <w:rPr>
-                <w:rFonts w:ascii="Times New Roman" w:hAnsi="Times New Roman"/>
-              </w:rPr>
-              <w:t>FR1.1</w:t>
-            </w:r>
-          </w:p>
-          <w:p>
-            <w:pPr>
-              <w:rPr>
-                <w:rFonts w:ascii="Times New Roman" w:hAnsi="Times New Roman"/>
-              </w:rPr>
-            </w:pPr>
-          </w:p>
-        </w:tc>
-      </w:tr>
-      <w:tr>
-        <w:tc>
-          <w:tcPr>
-            <w:tcW w:w="2410" w:type="dxa"/>
-            <w:tcBorders>
-              <w:top w:val="single" w:sz="4" w:space="0" w:color="auto"/>
-              <w:left w:val="single" w:sz="4" w:space="0" w:color="auto"/>
-              <w:bottom w:val="single" w:sz="4" w:space="0" w:color="auto"/>
-              <w:right w:val="single" w:sz="4" w:space="0" w:color="auto"/>
-            </w:tcBorders>
-            <w:hideMark/>
-          </w:tcPr>
-          <w:p>
-            <w:pPr>
-              <w:rPr>
-                <w:rFonts w:ascii="Times New Roman" w:hAnsi="Times New Roman"/>
-              </w:rPr>
-            </w:pPr>
-            <w:r>
-              <w:rPr>
-                <w:rFonts w:ascii="Times New Roman" w:hAnsi="Times New Roman"/>
-              </w:rPr>
-              <w:t>Expected results</w:t>
-            </w:r>
-          </w:p>
-        </w:tc>
-        <w:tc>
-          <w:tcPr>
-            <w:tcW w:w="6804" w:type="dxa"/>
-            <w:tcBorders>
-              <w:top w:val="single" w:sz="4" w:space="0" w:color="auto"/>
-              <w:left w:val="single" w:sz="4" w:space="0" w:color="auto"/>
-              <w:bottom w:val="single" w:sz="4" w:space="0" w:color="auto"/>
-              <w:right w:val="single" w:sz="4" w:space="0" w:color="auto"/>
-            </w:tcBorders>
-          </w:tcPr>
-          <w:p>
-            <w:pPr>
-              <w:rPr>
-                <w:rFonts w:ascii="Times New Roman" w:hAnsi="Times New Roman"/>
-              </w:rPr>
-            </w:pPr>
-            <w:r>
-              <w:rPr>
-                <w:rFonts w:ascii="Times New Roman" w:hAnsi="Times New Roman"/>
-              </w:rPr>
-              <w:t>Once images are classified they no longer appear to normal users.</w:t>
-            </w:r>
-          </w:p>
-          <w:p>
-            <w:pPr>
-              <w:rPr>
-                <w:rFonts w:ascii="Times New Roman" w:hAnsi="Times New Roman"/>
-              </w:rPr>
-            </w:pPr>
-          </w:p>
-        </w:tc>
-      </w:tr>
-      <w:tr>
-        <w:tc>
-          <w:tcPr>
-            <w:tcW w:w="2410" w:type="dxa"/>
-            <w:tcBorders>
-              <w:top w:val="single" w:sz="4" w:space="0" w:color="auto"/>
-              <w:left w:val="single" w:sz="4" w:space="0" w:color="auto"/>
-              <w:bottom w:val="single" w:sz="4" w:space="0" w:color="auto"/>
-              <w:right w:val="single" w:sz="4" w:space="0" w:color="auto"/>
-            </w:tcBorders>
-            <w:hideMark/>
-          </w:tcPr>
-          <w:p>
-            <w:pPr>
-              <w:rPr>
-                <w:rFonts w:ascii="Times New Roman" w:hAnsi="Times New Roman"/>
-              </w:rPr>
-            </w:pPr>
-            <w:r>
-              <w:rPr>
-                <w:rFonts w:ascii="Times New Roman" w:hAnsi="Times New Roman"/>
-              </w:rPr>
-              <w:t>Exception handling</w:t>
-            </w:r>
-          </w:p>
-        </w:tc>
-        <w:tc>
-          <w:tcPr>
-            <w:tcW w:w="6804" w:type="dxa"/>
-            <w:tcBorders>
-              <w:top w:val="single" w:sz="4" w:space="0" w:color="auto"/>
-              <w:left w:val="single" w:sz="4" w:space="0" w:color="auto"/>
-              <w:bottom w:val="single" w:sz="4" w:space="0" w:color="auto"/>
-              <w:right w:val="single" w:sz="4" w:space="0" w:color="auto"/>
-            </w:tcBorders>
-          </w:tcPr>
-          <w:p>
-            <w:pPr>
-              <w:rPr>
-                <w:rFonts w:ascii="Times New Roman" w:hAnsi="Times New Roman"/>
-              </w:rPr>
-            </w:pPr>
-            <w:r>
-              <w:rPr>
-                <w:rFonts w:ascii="Times New Roman" w:hAnsi="Times New Roman"/>
-              </w:rPr>
-              <w:t>N/A an image is either classified or not.</w:t>
-            </w:r>
-          </w:p>
-          <w:p>
-            <w:pPr>
-              <w:rPr>
-                <w:rFonts w:ascii="Times New Roman" w:hAnsi="Times New Roman"/>
-              </w:rPr>
-            </w:pPr>
-          </w:p>
-        </w:tc>
-      </w:tr>
-    </w:tbl>
-    <w:p>
-      <w:pPr>
-        <w:rPr>
-          <w:rFonts w:ascii="Times New Roman" w:hAnsi="Times New Roman"/>
-          <w:u w:val="single"/>
-          <w:lang w:val="en-GB"/>
-        </w:rPr>
-      </w:pPr>
-    </w:p>
     <w:p>
       <w:pPr>
         <w:rPr>
@@ -7143,12 +6709,6 @@
           <w:rFonts w:ascii="Times New Roman" w:hAnsi="Times New Roman"/>
         </w:rPr>
       </w:pPr>
-      <w:r>
-        <w:rPr>
-          <w:rFonts w:ascii="Times New Roman" w:hAnsi="Times New Roman"/>
-        </w:rPr>
-        <w:br w:type="page"/>
-      </w:r>
     </w:p>
     <w:tbl>
       <w:tblPr>
@@ -7176,7 +6736,6 @@
               <w:rPr>
                 <w:rFonts w:ascii="Times New Roman" w:hAnsi="Times New Roman"/>
               </w:rPr>
-              <w:lastRenderedPageBreak/>
               <w:t>ID, type and title</w:t>
             </w:r>
           </w:p>
@@ -7470,6 +7029,21 @@
           <w:rFonts w:ascii="Times New Roman" w:hAnsi="Times New Roman"/>
         </w:rPr>
       </w:pPr>
+    </w:p>
+    <w:p>
+      <w:pPr>
+        <w:rPr>
+          <w:rFonts w:ascii="Times New Roman" w:hAnsi="Times New Roman"/>
+          <w:lang w:val="en-GB"/>
+        </w:rPr>
+      </w:pPr>
+      <w:r>
+        <w:rPr>
+          <w:rFonts w:ascii="Times New Roman" w:hAnsi="Times New Roman"/>
+          <w:lang w:val="en-GB"/>
+        </w:rPr>
+        <w:br w:type="page"/>
+      </w:r>
     </w:p>
     <w:p>
       <w:pPr>
@@ -9124,7 +8698,7 @@
             <w:rPr>
               <w:noProof/>
             </w:rPr>
-            <w:t>7</w:t>
+            <w:t>12</w:t>
           </w:r>
         </w:fldSimple>
       </w:p>
@@ -16158,7 +15732,7 @@
 </file>
 
 <file path=customXml/itemProps1.xml><?xml version="1.0" encoding="utf-8"?>
-<ds:datastoreItem xmlns:ds="http://schemas.openxmlformats.org/officeDocument/2006/customXml" ds:itemID="{8CB611D7-18FC-45DB-9F9F-91E23D6D6B30}">
+<ds:datastoreItem xmlns:ds="http://schemas.openxmlformats.org/officeDocument/2006/customXml" ds:itemID="{D21D87F7-BB56-4CAF-97F9-2DBEAE4563A5}">
   <ds:schemaRefs>
     <ds:schemaRef ds:uri="http://schemas.openxmlformats.org/officeDocument/2006/bibliography"/>
   </ds:schemaRefs>

</xml_diff>

<commit_message>
"Sorted some more of the issues raised, inc NFR"
</commit_message>
<xml_diff>
--- a/main/Reqs2015-2016.docx
+++ b/main/Reqs2015-2016.docx
@@ -1,6 +1,6 @@
 
 <file path=word/document.xml><?xml version="1.0" encoding="utf-8"?>
-<w:document xmlns:ve="http://schemas.openxmlformats.org/markup-compatibility/2006" xmlns:o="urn:schemas-microsoft-com:office:office" xmlns:r="http://schemas.openxmlformats.org/officeDocument/2006/relationships" xmlns:m="http://schemas.openxmlformats.org/officeDocument/2006/math" xmlns:v="urn:schemas-microsoft-com:vml" xmlns:wp="http://schemas.openxmlformats.org/drawingml/2006/wordprocessingDrawing" xmlns:w10="urn:schemas-microsoft-com:office:word" xmlns:w="http://schemas.openxmlformats.org/wordprocessingml/2006/main" xmlns:wne="http://schemas.microsoft.com/office/word/2006/wordml">
+<w:document xmlns:wpc="http://schemas.microsoft.com/office/word/2010/wordprocessingCanvas" xmlns:mc="http://schemas.openxmlformats.org/markup-compatibility/2006" xmlns:o="urn:schemas-microsoft-com:office:office" xmlns:r="http://schemas.openxmlformats.org/officeDocument/2006/relationships" xmlns:m="http://schemas.openxmlformats.org/officeDocument/2006/math" xmlns:v="urn:schemas-microsoft-com:vml" xmlns:wp14="http://schemas.microsoft.com/office/word/2010/wordprocessingDrawing" xmlns:wp="http://schemas.openxmlformats.org/drawingml/2006/wordprocessingDrawing" xmlns:w10="urn:schemas-microsoft-com:office:word" xmlns:w="http://schemas.openxmlformats.org/wordprocessingml/2006/main" xmlns:w14="http://schemas.microsoft.com/office/word/2010/wordml" xmlns:w15="http://schemas.microsoft.com/office/word/2012/wordml" xmlns:wpg="http://schemas.microsoft.com/office/word/2010/wordprocessingGroup" xmlns:wpi="http://schemas.microsoft.com/office/word/2010/wordprocessingInk" xmlns:wne="http://schemas.microsoft.com/office/word/2006/wordml" xmlns:wps="http://schemas.microsoft.com/office/word/2010/wordprocessingShape" mc:Ignorable="w14 w15 wp14">
   <w:body>
     <w:p>
       <w:pPr>
@@ -207,6 +207,7 @@
         </w:rPr>
         <w:t xml:space="preserve"> Project Name: </w:t>
       </w:r>
+      <w:proofErr w:type="spellStart"/>
       <w:r>
         <w:rPr>
           <w:rFonts w:ascii="Times New Roman" w:hAnsi="Times New Roman"/>
@@ -215,6 +216,7 @@
         </w:rPr>
         <w:t>MammalWeb</w:t>
       </w:r>
+      <w:proofErr w:type="spellEnd"/>
     </w:p>
     <w:p>
       <w:pPr>
@@ -437,7 +439,7 @@
           <w:left w:w="70" w:type="dxa"/>
           <w:right w:w="70" w:type="dxa"/>
         </w:tblCellMar>
-        <w:tblLook w:val="0000"/>
+        <w:tblLook w:val="0000" w:firstRow="0" w:lastRow="0" w:firstColumn="0" w:lastColumn="0" w:noHBand="0" w:noVBand="0"/>
       </w:tblPr>
       <w:tblGrid>
         <w:gridCol w:w="3331"/>
@@ -533,7 +535,7 @@
           <w:right w:val="single" w:sz="6" w:space="0" w:color="auto"/>
         </w:tblBorders>
         <w:tblLayout w:type="fixed"/>
-        <w:tblLook w:val="0000"/>
+        <w:tblLook w:val="0000" w:firstRow="0" w:lastRow="0" w:firstColumn="0" w:lastColumn="0" w:noHBand="0" w:noVBand="0"/>
       </w:tblPr>
       <w:tblGrid>
         <w:gridCol w:w="2790"/>
@@ -604,6 +606,7 @@
                 <w:highlight w:val="lightGray"/>
               </w:rPr>
             </w:pPr>
+            <w:proofErr w:type="spellStart"/>
             <w:r>
               <w:rPr>
                 <w:rFonts w:ascii="Times New Roman" w:hAnsi="Times New Roman"/>
@@ -611,6 +614,7 @@
               </w:rPr>
               <w:t>MammalWeb</w:t>
             </w:r>
+            <w:proofErr w:type="spellEnd"/>
           </w:p>
         </w:tc>
       </w:tr>
@@ -832,7 +836,7 @@
                 <w:rFonts w:ascii="Times New Roman" w:hAnsi="Times New Roman"/>
                 <w:highlight w:val="lightGray"/>
               </w:rPr>
-              <w:t>1</w:t>
+              <w:t>2</w:t>
             </w:r>
           </w:p>
         </w:tc>
@@ -867,7 +871,7 @@
                 <w:rFonts w:ascii="Times New Roman" w:hAnsi="Times New Roman"/>
                 <w:lang w:val="fr-FR"/>
               </w:rPr>
-              <w:t>7</w:t>
+              <w:t>6</w:t>
             </w:r>
             <w:r>
               <w:rPr>
@@ -881,7 +885,7 @@
                 <w:rFonts w:ascii="Times New Roman" w:hAnsi="Times New Roman"/>
                 <w:lang w:val="fr-FR"/>
               </w:rPr>
-              <w:t>11</w:t>
+              <w:t>01</w:t>
             </w:r>
             <w:r>
               <w:rPr>
@@ -895,7 +899,14 @@
                 <w:rFonts w:ascii="Times New Roman" w:hAnsi="Times New Roman"/>
                 <w:lang w:val="fr-FR"/>
               </w:rPr>
-              <w:t>15</w:t>
+              <w:t>1</w:t>
+            </w:r>
+            <w:r>
+              <w:rPr>
+                <w:rFonts w:ascii="Times New Roman" w:hAnsi="Times New Roman"/>
+                <w:lang w:val="fr-FR"/>
+              </w:rPr>
+              <w:t>6</w:t>
             </w:r>
           </w:p>
         </w:tc>
@@ -1012,7 +1023,7 @@
           <w:left w:w="70" w:type="dxa"/>
           <w:right w:w="70" w:type="dxa"/>
         </w:tblCellMar>
-        <w:tblLook w:val="0000"/>
+        <w:tblLook w:val="0000" w:firstRow="0" w:lastRow="0" w:firstColumn="0" w:lastColumn="0" w:noHBand="0" w:noVBand="0"/>
       </w:tblPr>
       <w:tblGrid>
         <w:gridCol w:w="1134"/>
@@ -1281,6 +1292,12 @@
                 <w:rFonts w:ascii="Times New Roman" w:hAnsi="Times New Roman"/>
               </w:rPr>
             </w:pPr>
+            <w:r>
+              <w:rPr>
+                <w:rFonts w:ascii="Times New Roman" w:hAnsi="Times New Roman"/>
+              </w:rPr>
+              <w:t>1.2</w:t>
+            </w:r>
           </w:p>
         </w:tc>
         <w:tc>
@@ -1294,6 +1311,12 @@
                 <w:rFonts w:ascii="Times New Roman" w:hAnsi="Times New Roman"/>
               </w:rPr>
             </w:pPr>
+            <w:r>
+              <w:rPr>
+                <w:rFonts w:ascii="Times New Roman" w:hAnsi="Times New Roman"/>
+              </w:rPr>
+              <w:t>26/01/16</w:t>
+            </w:r>
           </w:p>
         </w:tc>
         <w:tc>
@@ -1307,6 +1330,30 @@
                 <w:rFonts w:ascii="Times New Roman" w:hAnsi="Times New Roman"/>
               </w:rPr>
             </w:pPr>
+            <w:r>
+              <w:rPr>
+                <w:rFonts w:ascii="Times New Roman" w:hAnsi="Times New Roman"/>
+              </w:rPr>
+              <w:t>Will</w:t>
+            </w:r>
+            <w:r>
+              <w:rPr>
+                <w:rFonts w:ascii="Times New Roman" w:hAnsi="Times New Roman"/>
+              </w:rPr>
+              <w:t xml:space="preserve"> T</w:t>
+            </w:r>
+            <w:r>
+              <w:rPr>
+                <w:rFonts w:ascii="Times New Roman" w:hAnsi="Times New Roman"/>
+              </w:rPr>
+              <w:t xml:space="preserve"> </w:t>
+            </w:r>
+            <w:r>
+              <w:rPr>
+                <w:rFonts w:ascii="Times New Roman" w:hAnsi="Times New Roman"/>
+              </w:rPr>
+              <w:t>,Thomas W + Tom W</w:t>
+            </w:r>
           </w:p>
         </w:tc>
         <w:tc>
@@ -1320,6 +1367,12 @@
                 <w:rFonts w:ascii="Times New Roman" w:hAnsi="Times New Roman"/>
               </w:rPr>
             </w:pPr>
+            <w:r>
+              <w:rPr>
+                <w:rFonts w:ascii="Times New Roman" w:hAnsi="Times New Roman"/>
+              </w:rPr>
+              <w:t>Final document version.</w:t>
+            </w:r>
           </w:p>
         </w:tc>
       </w:tr>
@@ -2047,11 +2100,19 @@
         </w:rPr>
         <w:t xml:space="preserve"> </w:t>
       </w:r>
-      <w:r>
-        <w:rPr>
-          <w:rFonts w:ascii="Times New Roman" w:hAnsi="Times New Roman"/>
-        </w:rPr>
-        <w:t xml:space="preserve">MammalWeb is a citizen science project run by the Biological Sciences department at Durham </w:t>
+      <w:proofErr w:type="spellStart"/>
+      <w:r>
+        <w:rPr>
+          <w:rFonts w:ascii="Times New Roman" w:hAnsi="Times New Roman"/>
+        </w:rPr>
+        <w:t>MammalWeb</w:t>
+      </w:r>
+      <w:proofErr w:type="spellEnd"/>
+      <w:r>
+        <w:rPr>
+          <w:rFonts w:ascii="Times New Roman" w:hAnsi="Times New Roman"/>
+        </w:rPr>
+        <w:t xml:space="preserve"> is a citizen science project run by the Biological Sciences department at Durham </w:t>
       </w:r>
       <w:r>
         <w:rPr>
@@ -2149,8 +2210,16 @@
         <w:rPr>
           <w:rFonts w:ascii="Times New Roman" w:hAnsi="Times New Roman"/>
         </w:rPr>
-        <w:t>ovided with a large database of the images so far uploaded to MammalWeb</w:t>
-      </w:r>
+        <w:t xml:space="preserve">ovided with a large database of the images so far uploaded to </w:t>
+      </w:r>
+      <w:proofErr w:type="spellStart"/>
+      <w:r>
+        <w:rPr>
+          <w:rFonts w:ascii="Times New Roman" w:hAnsi="Times New Roman"/>
+        </w:rPr>
+        <w:t>MammalWeb</w:t>
+      </w:r>
+      <w:proofErr w:type="spellEnd"/>
       <w:r>
         <w:rPr>
           <w:rFonts w:ascii="Times New Roman" w:hAnsi="Times New Roman"/>
@@ -2595,7 +2664,23 @@
           <w:szCs w:val="20"/>
           <w:lang w:val="en-GB"/>
         </w:rPr>
-        <w:t>the certainty of the classification. We store the classification and certainty in a new table in the data base. Once a photo has be</w:t>
+        <w:t xml:space="preserve">the </w:t>
+      </w:r>
+      <w:r>
+        <w:rPr>
+          <w:sz w:val="20"/>
+          <w:szCs w:val="20"/>
+          <w:lang w:val="en-GB"/>
+        </w:rPr>
+        <w:t>certainty of the classification</w:t>
+      </w:r>
+      <w:r>
+        <w:rPr>
+          <w:sz w:val="20"/>
+          <w:szCs w:val="20"/>
+          <w:lang w:val="en-GB"/>
+        </w:rPr>
+        <w:t>. Once a photo has be</w:t>
       </w:r>
       <w:r>
         <w:rPr>
@@ -2679,6 +2764,7 @@
           <w:id w:val="1258565404"/>
           <w:citation/>
         </w:sdtPr>
+        <w:sdtEndPr/>
         <w:sdtContent>
           <w:r>
             <w:rPr>
@@ -2711,16 +2797,7 @@
               <w:szCs w:val="20"/>
               <w:lang w:val="en-GB"/>
             </w:rPr>
-            <w:t xml:space="preserve"> </w:t>
-          </w:r>
-          <w:r>
-            <w:rPr>
-              <w:noProof/>
-              <w:sz w:val="20"/>
-              <w:szCs w:val="20"/>
-              <w:lang w:val="en-GB"/>
-            </w:rPr>
-            <w:t>(Swanson, A generalized approach for producing, quantifying, and validating citizen science data from wildlife images, 2015)</w:t>
+            <w:t xml:space="preserve"> (Swanson, A generalized approach for producing, quantifying, and validating citizen science data from wildlife images, 2015)</w:t>
           </w:r>
           <w:r>
             <w:rPr>
@@ -2765,23 +2842,25 @@
           <w:szCs w:val="20"/>
           <w:lang w:val="en-GB"/>
         </w:rPr>
-        <w:t xml:space="preserve">In addition, we will be making some additions to the MammalWeb website’s user interface, providing some ability for </w:t>
-      </w:r>
+        <w:t xml:space="preserve">In addition, we will be making some additions to the </w:t>
+      </w:r>
+      <w:proofErr w:type="spellStart"/>
       <w:r>
         <w:rPr>
           <w:sz w:val="20"/>
           <w:szCs w:val="20"/>
           <w:lang w:val="en-GB"/>
         </w:rPr>
-        <w:t xml:space="preserve">scientist </w:t>
-      </w:r>
+        <w:t>MammalWeb</w:t>
+      </w:r>
+      <w:proofErr w:type="spellEnd"/>
       <w:r>
         <w:rPr>
           <w:sz w:val="20"/>
           <w:szCs w:val="20"/>
           <w:lang w:val="en-GB"/>
         </w:rPr>
-        <w:t>user’s of the system to search for images based on the attributes of the aggregate classifications</w:t>
+        <w:t xml:space="preserve"> website’s user interface, providing some ability for </w:t>
       </w:r>
       <w:r>
         <w:rPr>
@@ -2789,6 +2868,32 @@
           <w:szCs w:val="20"/>
           <w:lang w:val="en-GB"/>
         </w:rPr>
+        <w:t xml:space="preserve">scientist </w:t>
+      </w:r>
+      <w:r>
+        <w:rPr>
+          <w:sz w:val="20"/>
+          <w:szCs w:val="20"/>
+          <w:lang w:val="en-GB"/>
+        </w:rPr>
+        <w:t>users</w:t>
+      </w:r>
+      <w:bookmarkStart w:id="5" w:name="_GoBack"/>
+      <w:bookmarkEnd w:id="5"/>
+      <w:r>
+        <w:rPr>
+          <w:sz w:val="20"/>
+          <w:szCs w:val="20"/>
+          <w:lang w:val="en-GB"/>
+        </w:rPr>
+        <w:t xml:space="preserve"> of the system to search for images based on the attributes of the aggregate classifications</w:t>
+      </w:r>
+      <w:r>
+        <w:rPr>
+          <w:sz w:val="20"/>
+          <w:szCs w:val="20"/>
+          <w:lang w:val="en-GB"/>
+        </w:rPr>
         <w:t xml:space="preserve"> and spotter’s to view their favourite images.</w:t>
       </w:r>
     </w:p>
@@ -2840,23 +2945,25 @@
           <w:szCs w:val="20"/>
           <w:lang w:val="en-GB"/>
         </w:rPr>
-        <w:t xml:space="preserve"> running the MammalWeb project</w:t>
-      </w:r>
+        <w:t xml:space="preserve"> running the </w:t>
+      </w:r>
+      <w:proofErr w:type="spellStart"/>
       <w:r>
         <w:rPr>
           <w:sz w:val="20"/>
           <w:szCs w:val="20"/>
           <w:lang w:val="en-GB"/>
         </w:rPr>
-        <w:t>, and the members of the public providing images and classifications</w:t>
-      </w:r>
+        <w:t>MammalWeb</w:t>
+      </w:r>
+      <w:proofErr w:type="spellEnd"/>
       <w:r>
         <w:rPr>
           <w:sz w:val="20"/>
           <w:szCs w:val="20"/>
           <w:lang w:val="en-GB"/>
         </w:rPr>
-        <w:t xml:space="preserve">. </w:t>
+        <w:t xml:space="preserve"> project</w:t>
       </w:r>
       <w:r>
         <w:rPr>
@@ -2864,7 +2971,51 @@
           <w:szCs w:val="20"/>
           <w:lang w:val="en-GB"/>
         </w:rPr>
-        <w:t>MammalWeb already has a stable interface for spotters to classify images and provide data; we will be extending this by improving the usability of this data for the scientist’s behind MammalWeb.</w:t>
+        <w:t>, and the members of the public providing images and classifications</w:t>
+      </w:r>
+      <w:r>
+        <w:rPr>
+          <w:sz w:val="20"/>
+          <w:szCs w:val="20"/>
+          <w:lang w:val="en-GB"/>
+        </w:rPr>
+        <w:t xml:space="preserve">. </w:t>
+      </w:r>
+      <w:proofErr w:type="spellStart"/>
+      <w:r>
+        <w:rPr>
+          <w:sz w:val="20"/>
+          <w:szCs w:val="20"/>
+          <w:lang w:val="en-GB"/>
+        </w:rPr>
+        <w:t>MammalWeb</w:t>
+      </w:r>
+      <w:proofErr w:type="spellEnd"/>
+      <w:r>
+        <w:rPr>
+          <w:sz w:val="20"/>
+          <w:szCs w:val="20"/>
+          <w:lang w:val="en-GB"/>
+        </w:rPr>
+        <w:t xml:space="preserve"> already has a stable interface for spotters to classify images and provide data; we will be extending this by improving the usability of this data for the scientist’s behind </w:t>
+      </w:r>
+      <w:proofErr w:type="spellStart"/>
+      <w:r>
+        <w:rPr>
+          <w:sz w:val="20"/>
+          <w:szCs w:val="20"/>
+          <w:lang w:val="en-GB"/>
+        </w:rPr>
+        <w:t>MammalWeb</w:t>
+      </w:r>
+      <w:proofErr w:type="spellEnd"/>
+      <w:r>
+        <w:rPr>
+          <w:sz w:val="20"/>
+          <w:szCs w:val="20"/>
+          <w:lang w:val="en-GB"/>
+        </w:rPr>
+        <w:t>.</w:t>
       </w:r>
     </w:p>
     <w:p>
@@ -2891,7 +3042,7 @@
           <w:szCs w:val="20"/>
           <w:lang w:val="en-GB"/>
         </w:rPr>
-        <w:t xml:space="preserve">a </w:t>
+        <w:t>a backend</w:t>
       </w:r>
       <w:r>
         <w:rPr>
@@ -2899,7 +3050,7 @@
           <w:szCs w:val="20"/>
           <w:lang w:val="en-GB"/>
         </w:rPr>
-        <w:t>backend</w:t>
+        <w:t xml:space="preserve"> interface</w:t>
       </w:r>
       <w:r>
         <w:rPr>
@@ -2907,7 +3058,15 @@
           <w:szCs w:val="20"/>
           <w:lang w:val="en-GB"/>
         </w:rPr>
-        <w:t xml:space="preserve"> interface which allows the scientists to apply a filter and select data that meets </w:t>
+        <w:t xml:space="preserve"> (a web-page only accessible to administrative users) </w:t>
+      </w:r>
+      <w:r>
+        <w:rPr>
+          <w:sz w:val="20"/>
+          <w:szCs w:val="20"/>
+          <w:lang w:val="en-GB"/>
+        </w:rPr>
+        <w:t xml:space="preserve"> which allows the scientists to apply a filter and select data that meets </w:t>
       </w:r>
       <w:r>
         <w:rPr>
@@ -3092,63 +3251,98 @@
       <w:pPr>
         <w:rPr>
           <w:rFonts w:ascii="Times New Roman" w:hAnsi="Times New Roman"/>
+          <w:b/>
           <w:u w:val="single"/>
         </w:rPr>
       </w:pPr>
       <w:r>
         <w:rPr>
           <w:rFonts w:ascii="Times New Roman" w:hAnsi="Times New Roman"/>
+          <w:b/>
           <w:u w:val="single"/>
         </w:rPr>
         <w:t xml:space="preserve">3.1 </w:t>
       </w:r>
-      <w:r>
-        <w:rPr>
-          <w:rFonts w:ascii="Times New Roman" w:hAnsi="Times New Roman"/>
+      <w:proofErr w:type="spellStart"/>
+      <w:r>
+        <w:rPr>
+          <w:rFonts w:ascii="Times New Roman" w:hAnsi="Times New Roman"/>
+          <w:b/>
           <w:u w:val="single"/>
         </w:rPr>
-        <w:t>MammalWeb: System currently in place</w:t>
-      </w:r>
-    </w:p>
-    <w:p>
-      <w:pPr>
-        <w:rPr>
-          <w:rFonts w:ascii="Times New Roman" w:hAnsi="Times New Roman"/>
+        <w:t>MammalWeb</w:t>
+      </w:r>
+      <w:proofErr w:type="spellEnd"/>
+      <w:r>
+        <w:rPr>
+          <w:rFonts w:ascii="Times New Roman" w:hAnsi="Times New Roman"/>
+          <w:b/>
           <w:u w:val="single"/>
         </w:rPr>
-      </w:pPr>
-    </w:p>
-    <w:p>
-      <w:pPr>
-        <w:rPr>
-          <w:rFonts w:ascii="Times New Roman" w:hAnsi="Times New Roman"/>
-        </w:rPr>
-      </w:pPr>
-      <w:r>
-        <w:rPr>
-          <w:rFonts w:ascii="Times New Roman" w:hAnsi="Times New Roman"/>
-        </w:rPr>
-        <w:t>MammalWeb's purpose is to collect information about wildlife in the UK and allow biological scientists to form conclusions about the ecosystem on both the national and local scale. This information can then be used to inform decisions about conservation projects, culling action and similar activities that affect wildlife and the environment.</w:t>
-      </w:r>
-    </w:p>
-    <w:p>
-      <w:pPr>
-        <w:rPr>
-          <w:rFonts w:ascii="Times New Roman" w:hAnsi="Times New Roman"/>
-        </w:rPr>
-      </w:pPr>
-    </w:p>
-    <w:p>
-      <w:pPr>
-        <w:rPr>
-          <w:rFonts w:ascii="Times New Roman" w:hAnsi="Times New Roman"/>
-        </w:rPr>
-      </w:pPr>
-      <w:r>
-        <w:rPr>
-          <w:rFonts w:ascii="Times New Roman" w:hAnsi="Times New Roman"/>
-        </w:rPr>
-        <w:t>The front end of MammalWeb at the moment is the website MammalWeb.org on which users can upload images from camera traps that they have set up in their local area. Anyone can then sign on as a 'spotter' and classify images drawn from all those that have been uploaded. The classifications (species present and age/gender/number if relevant) are then stored in a database.</w:t>
+        <w:t>: System currently in place</w:t>
+      </w:r>
+    </w:p>
+    <w:p>
+      <w:pPr>
+        <w:rPr>
+          <w:rFonts w:ascii="Times New Roman" w:hAnsi="Times New Roman"/>
+          <w:u w:val="single"/>
+        </w:rPr>
+      </w:pPr>
+    </w:p>
+    <w:p>
+      <w:pPr>
+        <w:rPr>
+          <w:rFonts w:ascii="Times New Roman" w:hAnsi="Times New Roman"/>
+        </w:rPr>
+      </w:pPr>
+      <w:proofErr w:type="spellStart"/>
+      <w:r>
+        <w:rPr>
+          <w:rFonts w:ascii="Times New Roman" w:hAnsi="Times New Roman"/>
+        </w:rPr>
+        <w:t>MammalWeb's</w:t>
+      </w:r>
+      <w:proofErr w:type="spellEnd"/>
+      <w:r>
+        <w:rPr>
+          <w:rFonts w:ascii="Times New Roman" w:hAnsi="Times New Roman"/>
+        </w:rPr>
+        <w:t xml:space="preserve"> purpose is to collect information about wildlife in the UK and allow biological scientists to form conclusions about the ecosystem on both the national and local scale. This information can then be used to inform decisions about conservation projects, culling action and similar activities that affect wildlife and the environment.</w:t>
+      </w:r>
+    </w:p>
+    <w:p>
+      <w:pPr>
+        <w:rPr>
+          <w:rFonts w:ascii="Times New Roman" w:hAnsi="Times New Roman"/>
+        </w:rPr>
+      </w:pPr>
+    </w:p>
+    <w:p>
+      <w:pPr>
+        <w:rPr>
+          <w:rFonts w:ascii="Times New Roman" w:hAnsi="Times New Roman"/>
+        </w:rPr>
+      </w:pPr>
+      <w:r>
+        <w:rPr>
+          <w:rFonts w:ascii="Times New Roman" w:hAnsi="Times New Roman"/>
+        </w:rPr>
+        <w:t xml:space="preserve">The front end of </w:t>
+      </w:r>
+      <w:proofErr w:type="spellStart"/>
+      <w:r>
+        <w:rPr>
+          <w:rFonts w:ascii="Times New Roman" w:hAnsi="Times New Roman"/>
+        </w:rPr>
+        <w:t>MammalWeb</w:t>
+      </w:r>
+      <w:proofErr w:type="spellEnd"/>
+      <w:r>
+        <w:rPr>
+          <w:rFonts w:ascii="Times New Roman" w:hAnsi="Times New Roman"/>
+        </w:rPr>
+        <w:t xml:space="preserve"> at the moment is the website MammalWeb.org on which users can upload images from camera traps that they have set up in their local area. Anyone can then sign on as a 'spotter' and classify images drawn from all those that have been uploaded. The classifications (species present and age/gender/number if relevant) are then stored in a database.</w:t>
       </w:r>
     </w:p>
     <w:p>
@@ -3258,12 +3452,14 @@
       <w:pPr>
         <w:rPr>
           <w:rFonts w:ascii="Times New Roman" w:hAnsi="Times New Roman"/>
+          <w:b/>
           <w:u w:val="single"/>
         </w:rPr>
       </w:pPr>
       <w:r>
         <w:rPr>
           <w:rFonts w:ascii="Times New Roman" w:hAnsi="Times New Roman"/>
+          <w:b/>
           <w:u w:val="single"/>
         </w:rPr>
         <w:t xml:space="preserve">3.2 </w:t>
@@ -3271,6 +3467,7 @@
       <w:r>
         <w:rPr>
           <w:rFonts w:ascii="Times New Roman" w:hAnsi="Times New Roman"/>
+          <w:b/>
           <w:u w:val="single"/>
         </w:rPr>
         <w:t>Related systems</w:t>
@@ -3323,6 +3520,7 @@
           <w:id w:val="1808820559"/>
           <w:citation/>
         </w:sdtPr>
+        <w:sdtEndPr/>
         <w:sdtContent>
           <w:r>
             <w:rPr>
@@ -3349,15 +3547,7 @@
               <w:noProof/>
               <w:lang w:val="en-GB"/>
             </w:rPr>
-            <w:t xml:space="preserve"> </w:t>
-          </w:r>
-          <w:r>
-            <w:rPr>
-              <w:rFonts w:ascii="Times New Roman" w:hAnsi="Times New Roman"/>
-              <w:noProof/>
-              <w:lang w:val="en-GB"/>
-            </w:rPr>
-            <w:t>(Kosmala, Snapshot Serengeti, 2013)</w:t>
+            <w:t xml:space="preserve"> (Kosmala, Snapshot Serengeti, 2013)</w:t>
           </w:r>
           <w:r>
             <w:rPr>
@@ -3457,13 +3647,7 @@
         <w:rPr>
           <w:rFonts w:ascii="Times New Roman" w:hAnsi="Times New Roman"/>
         </w:rPr>
-        <w:t>i.e.</w:t>
-      </w:r>
-      <w:r>
-        <w:rPr>
-          <w:rFonts w:ascii="Times New Roman" w:hAnsi="Times New Roman"/>
-        </w:rPr>
-        <w:t xml:space="preserve"> i</w:t>
+        <w:t>i.e. i</w:t>
       </w:r>
       <w:r>
         <w:rPr>
@@ -3536,7 +3720,21 @@
         <w:rPr>
           <w:rFonts w:ascii="Times New Roman" w:hAnsi="Times New Roman"/>
         </w:rPr>
-        <w:t xml:space="preserve"> led to very inaccurate results for some photos where animals that weren’t present were nevertheless identified as being there. The number of classifications for images on MammalWeb is significantly lower than for SS so defining boundaries of when a classification should be considered definite</w:t>
+        <w:t xml:space="preserve"> led to very inaccurate results for some photos where animals that weren’t present were nevertheless identified as being there. The number of classifications for images on </w:t>
+      </w:r>
+      <w:proofErr w:type="spellStart"/>
+      <w:r>
+        <w:rPr>
+          <w:rFonts w:ascii="Times New Roman" w:hAnsi="Times New Roman"/>
+        </w:rPr>
+        <w:t>MammalWeb</w:t>
+      </w:r>
+      <w:proofErr w:type="spellEnd"/>
+      <w:r>
+        <w:rPr>
+          <w:rFonts w:ascii="Times New Roman" w:hAnsi="Times New Roman"/>
+        </w:rPr>
+        <w:t xml:space="preserve"> is significantly lower than for SS so defining boundaries of when a classification should be considered definite</w:t>
       </w:r>
       <w:r>
         <w:rPr>
@@ -3625,12 +3823,14 @@
       <w:pPr>
         <w:rPr>
           <w:rFonts w:ascii="Times New Roman" w:hAnsi="Times New Roman"/>
+          <w:b/>
           <w:u w:val="single"/>
         </w:rPr>
       </w:pPr>
       <w:r>
         <w:rPr>
           <w:rFonts w:ascii="Times New Roman" w:hAnsi="Times New Roman"/>
+          <w:b/>
           <w:u w:val="single"/>
         </w:rPr>
         <w:t xml:space="preserve">4.1 Requirements Specification </w:t>
@@ -3768,7 +3968,21 @@
         <w:rPr>
           <w:rFonts w:ascii="Times New Roman" w:hAnsi="Times New Roman"/>
         </w:rPr>
-        <w:t>Clearly entail and describe requirements, including non functional requirements, with a good numbering system.</w:t>
+        <w:t xml:space="preserve">Clearly entail and describe requirements, including </w:t>
+      </w:r>
+      <w:proofErr w:type="spellStart"/>
+      <w:r>
+        <w:rPr>
+          <w:rFonts w:ascii="Times New Roman" w:hAnsi="Times New Roman"/>
+        </w:rPr>
+        <w:t>non functional</w:t>
+      </w:r>
+      <w:proofErr w:type="spellEnd"/>
+      <w:r>
+        <w:rPr>
+          <w:rFonts w:ascii="Times New Roman" w:hAnsi="Times New Roman"/>
+        </w:rPr>
+        <w:t xml:space="preserve"> requirements, with a good numbering system.</w:t>
       </w:r>
     </w:p>
     <w:p>
@@ -3840,12 +4054,14 @@
       <w:pPr>
         <w:rPr>
           <w:rFonts w:ascii="Times New Roman" w:hAnsi="Times New Roman"/>
+          <w:b/>
           <w:u w:val="single"/>
         </w:rPr>
       </w:pPr>
       <w:r>
         <w:rPr>
           <w:rFonts w:ascii="Times New Roman" w:hAnsi="Times New Roman"/>
+          <w:b/>
           <w:u w:val="single"/>
         </w:rPr>
         <w:t>4.2 A Classification and filtering web system</w:t>
@@ -3891,6 +4107,7 @@
           <w:id w:val="-894807954"/>
           <w:citation/>
         </w:sdtPr>
+        <w:sdtEndPr/>
         <w:sdtContent>
           <w:r>
             <w:rPr>
@@ -3917,15 +4134,7 @@
               <w:noProof/>
               <w:lang w:val="en-GB"/>
             </w:rPr>
-            <w:t xml:space="preserve"> </w:t>
-          </w:r>
-          <w:r>
-            <w:rPr>
-              <w:rFonts w:ascii="Times New Roman" w:hAnsi="Times New Roman"/>
-              <w:noProof/>
-              <w:lang w:val="en-GB"/>
-            </w:rPr>
-            <w:t>(Durham University, 2015)</w:t>
+            <w:t xml:space="preserve"> (Durham University, 2015)</w:t>
           </w:r>
           <w:r>
             <w:rPr>
@@ -3975,6 +4184,7 @@
           <w:id w:val="-438753445"/>
           <w:citation/>
         </w:sdtPr>
+        <w:sdtEndPr/>
         <w:sdtContent>
           <w:r>
             <w:rPr>
@@ -4022,7 +4232,21 @@
         <w:rPr>
           <w:rFonts w:ascii="Times New Roman" w:hAnsi="Times New Roman"/>
         </w:rPr>
-        <w:t xml:space="preserve">This shall also contain an interface for the scientists behind the MammalWeb project to search through and filter the images based on criteria such as species, whether an image has been classified by the algorithm yet, the location in which the image was taken or the time when it </w:t>
+        <w:t xml:space="preserve">This shall also contain an interface for the scientists behind the </w:t>
+      </w:r>
+      <w:proofErr w:type="spellStart"/>
+      <w:r>
+        <w:rPr>
+          <w:rFonts w:ascii="Times New Roman" w:hAnsi="Times New Roman"/>
+        </w:rPr>
+        <w:t>MammalWeb</w:t>
+      </w:r>
+      <w:proofErr w:type="spellEnd"/>
+      <w:r>
+        <w:rPr>
+          <w:rFonts w:ascii="Times New Roman" w:hAnsi="Times New Roman"/>
+        </w:rPr>
+        <w:t xml:space="preserve"> project to search through and filter the images based on criteria such as species, whether an image has been classified by the algorithm yet, the location in which the image was taken or the time when it </w:t>
       </w:r>
       <w:r>
         <w:rPr>
@@ -4158,12 +4382,14 @@
       <w:pPr>
         <w:rPr>
           <w:rFonts w:ascii="Times New Roman" w:hAnsi="Times New Roman"/>
+          <w:b/>
           <w:u w:val="single"/>
         </w:rPr>
       </w:pPr>
       <w:r>
         <w:rPr>
           <w:rFonts w:ascii="Times New Roman" w:hAnsi="Times New Roman"/>
+          <w:b/>
           <w:u w:val="single"/>
         </w:rPr>
         <w:lastRenderedPageBreak/>
@@ -4215,13 +4441,14 @@
       <w:pPr>
         <w:rPr>
           <w:rFonts w:ascii="Times New Roman" w:hAnsi="Times New Roman"/>
+          <w:b/>
           <w:u w:val="single"/>
         </w:rPr>
       </w:pPr>
-      <w:proofErr w:type="gramStart"/>
-      <w:r>
-        <w:rPr>
-          <w:rFonts w:ascii="Times New Roman" w:hAnsi="Times New Roman"/>
+      <w:r>
+        <w:rPr>
+          <w:rFonts w:ascii="Times New Roman" w:hAnsi="Times New Roman"/>
+          <w:b/>
           <w:u w:val="single"/>
         </w:rPr>
         <w:t>Ga</w:t>
@@ -4229,6 +4456,7 @@
       <w:r>
         <w:rPr>
           <w:rFonts w:ascii="Times New Roman" w:hAnsi="Times New Roman"/>
+          <w:b/>
           <w:u w:val="single"/>
         </w:rPr>
         <w:t>n</w:t>
@@ -4236,6 +4464,7 @@
       <w:r>
         <w:rPr>
           <w:rFonts w:ascii="Times New Roman" w:hAnsi="Times New Roman"/>
+          <w:b/>
           <w:u w:val="single"/>
         </w:rPr>
         <w:t>t</w:t>
@@ -4243,13 +4472,33 @@
       <w:r>
         <w:rPr>
           <w:rFonts w:ascii="Times New Roman" w:hAnsi="Times New Roman"/>
+          <w:b/>
           <w:u w:val="single"/>
         </w:rPr>
-        <w:t>t chart depicting the planned order of tasks as well as hard and soft deadlines for team 5’s MammalWeb Group project, Durham University 2</w:t>
-      </w:r>
-      <w:r>
-        <w:rPr>
-          <w:rFonts w:ascii="Times New Roman" w:hAnsi="Times New Roman"/>
+        <w:t xml:space="preserve">t chart depicting the planned order of tasks as well as hard and soft deadlines for team 5’s </w:t>
+      </w:r>
+      <w:proofErr w:type="spellStart"/>
+      <w:r>
+        <w:rPr>
+          <w:rFonts w:ascii="Times New Roman" w:hAnsi="Times New Roman"/>
+          <w:b/>
+          <w:u w:val="single"/>
+        </w:rPr>
+        <w:t>MammalWeb</w:t>
+      </w:r>
+      <w:proofErr w:type="spellEnd"/>
+      <w:r>
+        <w:rPr>
+          <w:rFonts w:ascii="Times New Roman" w:hAnsi="Times New Roman"/>
+          <w:b/>
+          <w:u w:val="single"/>
+        </w:rPr>
+        <w:t xml:space="preserve"> Group project, Durham University 2</w:t>
+      </w:r>
+      <w:r>
+        <w:rPr>
+          <w:rFonts w:ascii="Times New Roman" w:hAnsi="Times New Roman"/>
+          <w:b/>
           <w:u w:val="single"/>
           <w:vertAlign w:val="superscript"/>
         </w:rPr>
@@ -4258,11 +4507,11 @@
       <w:r>
         <w:rPr>
           <w:rFonts w:ascii="Times New Roman" w:hAnsi="Times New Roman"/>
+          <w:b/>
           <w:u w:val="single"/>
         </w:rPr>
         <w:t xml:space="preserve"> year computer science Group Project Module, 2015-2016.</w:t>
       </w:r>
-      <w:proofErr w:type="gramEnd"/>
     </w:p>
     <w:p>
       <w:pPr>
@@ -4308,7 +4557,7 @@
                     <a:blip r:embed="rId9" cstate="print">
                       <a:extLst>
                         <a:ext uri="{28A0092B-C50C-407E-A947-70E740481C1C}">
-                          <a14:useLocalDpi xmlns="" xmlns:wpc="http://schemas.microsoft.com/office/word/2010/wordprocessingCanvas" xmlns:mc="http://schemas.openxmlformats.org/markup-compatibility/2006" xmlns:o="urn:schemas-microsoft-com:office:office" xmlns:v="urn:schemas-microsoft-com:vml" xmlns:wp14="http://schemas.microsoft.com/office/word/2010/wordprocessingDrawing" xmlns:w10="urn:schemas-microsoft-com:office:word" xmlns:w="http://schemas.openxmlformats.org/wordprocessingml/2006/main" xmlns:w14="http://schemas.microsoft.com/office/word/2010/wordml" xmlns:w15="http://schemas.microsoft.com/office/word/2012/wordml" xmlns:wpg="http://schemas.microsoft.com/office/word/2010/wordprocessingGroup" xmlns:wpi="http://schemas.microsoft.com/office/word/2010/wordprocessingInk" xmlns:wps="http://schemas.microsoft.com/office/word/2010/wordprocessingShape" xmlns:a14="http://schemas.microsoft.com/office/drawing/2010/main" val="0"/>
+                          <a14:useLocalDpi xmlns:a14="http://schemas.microsoft.com/office/drawing/2010/main" val="0"/>
                         </a:ext>
                       </a:extLst>
                     </a:blip>
@@ -4503,6 +4752,7 @@
           <w:id w:val="1527050902"/>
           <w:citation/>
         </w:sdtPr>
+        <w:sdtEndPr/>
         <w:sdtContent>
           <w:r>
             <w:rPr>
@@ -4673,21 +4923,7 @@
         <w:rPr>
           <w:rFonts w:ascii="Times New Roman" w:hAnsi="Times New Roman"/>
         </w:rPr>
-        <w:t xml:space="preserve">will be used to recalculate the aggregate, most likely after waiting for the earlier calculations to finish in order </w:t>
-      </w:r>
-      <w:proofErr w:type="gramStart"/>
-      <w:r>
-        <w:rPr>
-          <w:rFonts w:ascii="Times New Roman" w:hAnsi="Times New Roman"/>
-        </w:rPr>
-        <w:t>to avoid</w:t>
-      </w:r>
-      <w:proofErr w:type="gramEnd"/>
-      <w:r>
-        <w:rPr>
-          <w:rFonts w:ascii="Times New Roman" w:hAnsi="Times New Roman"/>
-        </w:rPr>
-        <w:t xml:space="preserve"> interrupting the script in the middle of </w:t>
+        <w:t xml:space="preserve">will be used to recalculate the aggregate, most likely after waiting for the earlier calculations to finish in order to avoid interrupting the script in the middle of </w:t>
       </w:r>
       <w:r>
         <w:rPr>
@@ -4725,7 +4961,21 @@
         <w:rPr>
           <w:rFonts w:ascii="Times New Roman" w:hAnsi="Times New Roman"/>
         </w:rPr>
-        <w:t>This is an inherent weakness of citizen science but it is somewhat assumed that the vast majority of data will be correct as very few people will take the time to input purposely wrong data. To add another level of protection, we recommend that MammalWeb develops a way to blacklist users who repeatedly provide bad classifications</w:t>
+        <w:t xml:space="preserve">This is an inherent weakness of citizen science but it is somewhat assumed that the vast majority of data will be correct as very few people will take the time to input purposely wrong data. To add another level of protection, we recommend that </w:t>
+      </w:r>
+      <w:proofErr w:type="spellStart"/>
+      <w:r>
+        <w:rPr>
+          <w:rFonts w:ascii="Times New Roman" w:hAnsi="Times New Roman"/>
+        </w:rPr>
+        <w:t>MammalWeb</w:t>
+      </w:r>
+      <w:proofErr w:type="spellEnd"/>
+      <w:r>
+        <w:rPr>
+          <w:rFonts w:ascii="Times New Roman" w:hAnsi="Times New Roman"/>
+        </w:rPr>
+        <w:t xml:space="preserve"> develops a way to blacklist users who repeatedly provide bad classifications</w:t>
       </w:r>
       <w:r>
         <w:rPr>
@@ -4935,7 +5185,31 @@
         <w:rPr>
           <w:rFonts w:ascii="Times New Roman" w:hAnsi="Times New Roman"/>
         </w:rPr>
-        <w:t xml:space="preserve">The only dependencies for this project are as follows. The </w:t>
+        <w:t>The dependencies for this project are:</w:t>
+      </w:r>
+    </w:p>
+    <w:p>
+      <w:pPr>
+        <w:pStyle w:val="ListParagraph"/>
+        <w:numPr>
+          <w:ilvl w:val="0"/>
+          <w:numId w:val="46"/>
+        </w:numPr>
+        <w:rPr>
+          <w:rFonts w:ascii="Times New Roman" w:hAnsi="Times New Roman"/>
+        </w:rPr>
+      </w:pPr>
+      <w:r>
+        <w:rPr>
+          <w:rFonts w:ascii="Times New Roman" w:hAnsi="Times New Roman"/>
+        </w:rPr>
+        <w:t>That t</w:t>
+      </w:r>
+      <w:r>
+        <w:rPr>
+          <w:rFonts w:ascii="Times New Roman" w:hAnsi="Times New Roman"/>
+        </w:rPr>
+        <w:t xml:space="preserve">he </w:t>
       </w:r>
       <w:r>
         <w:rPr>
@@ -4971,13 +5245,62 @@
         <w:rPr>
           <w:rFonts w:ascii="Times New Roman" w:hAnsi="Times New Roman"/>
         </w:rPr>
-        <w:t xml:space="preserve"> the client has nothing to gather data from. The client has enough web hosting space to cope with an increasingly large data base.</w:t>
-      </w:r>
-      <w:r>
-        <w:rPr>
-          <w:rFonts w:ascii="Times New Roman" w:hAnsi="Times New Roman"/>
-        </w:rPr>
-        <w:t xml:space="preserve"> The client will be willing and able to </w:t>
+        <w:t xml:space="preserve"> the client has nothing to gather data from. </w:t>
+      </w:r>
+    </w:p>
+    <w:p>
+      <w:pPr>
+        <w:pStyle w:val="ListParagraph"/>
+        <w:numPr>
+          <w:ilvl w:val="0"/>
+          <w:numId w:val="46"/>
+        </w:numPr>
+        <w:rPr>
+          <w:rFonts w:ascii="Times New Roman" w:hAnsi="Times New Roman"/>
+        </w:rPr>
+      </w:pPr>
+      <w:r>
+        <w:rPr>
+          <w:rFonts w:ascii="Times New Roman" w:hAnsi="Times New Roman"/>
+        </w:rPr>
+        <w:t>That t</w:t>
+      </w:r>
+      <w:r>
+        <w:rPr>
+          <w:rFonts w:ascii="Times New Roman" w:hAnsi="Times New Roman"/>
+        </w:rPr>
+        <w:t>he client has enough web hosting space to cope with an increasingly large data base.</w:t>
+      </w:r>
+      <w:r>
+        <w:rPr>
+          <w:rFonts w:ascii="Times New Roman" w:hAnsi="Times New Roman"/>
+        </w:rPr>
+        <w:t xml:space="preserve"> </w:t>
+      </w:r>
+    </w:p>
+    <w:p>
+      <w:pPr>
+        <w:pStyle w:val="ListParagraph"/>
+        <w:numPr>
+          <w:ilvl w:val="0"/>
+          <w:numId w:val="46"/>
+        </w:numPr>
+        <w:rPr>
+          <w:rFonts w:ascii="Times New Roman" w:hAnsi="Times New Roman"/>
+        </w:rPr>
+      </w:pPr>
+      <w:r>
+        <w:rPr>
+          <w:rFonts w:ascii="Times New Roman" w:hAnsi="Times New Roman"/>
+        </w:rPr>
+        <w:lastRenderedPageBreak/>
+        <w:t>That t</w:t>
+      </w:r>
+      <w:r>
+        <w:rPr>
+          <w:rFonts w:ascii="Times New Roman" w:hAnsi="Times New Roman"/>
+        </w:rPr>
+        <w:t xml:space="preserve">he client will be willing and able to </w:t>
       </w:r>
       <w:r>
         <w:rPr>
@@ -5015,16 +5338,8 @@
         <w:rPr>
           <w:rFonts w:ascii="Times New Roman" w:hAnsi="Times New Roman"/>
         </w:rPr>
-        <w:t xml:space="preserve"> as well as several new </w:t>
-      </w:r>
-      <w:proofErr w:type="spellStart"/>
-      <w:r>
-        <w:rPr>
-          <w:rFonts w:ascii="Times New Roman" w:hAnsi="Times New Roman"/>
-        </w:rPr>
-        <w:t>webpages</w:t>
-      </w:r>
-      <w:proofErr w:type="spellEnd"/>
+        <w:t xml:space="preserve"> as well as several new webpages</w:t>
+      </w:r>
       <w:r>
         <w:rPr>
           <w:rFonts w:ascii="Times New Roman" w:hAnsi="Times New Roman"/>
@@ -5053,7 +5368,6 @@
           <w:b/>
           <w:u w:val="single"/>
         </w:rPr>
-        <w:lastRenderedPageBreak/>
         <w:t>5.4 Constraints</w:t>
       </w:r>
     </w:p>
@@ -5181,12 +5495,14 @@
       <w:pPr>
         <w:rPr>
           <w:rFonts w:ascii="Times New Roman" w:hAnsi="Times New Roman"/>
+          <w:b/>
           <w:u w:val="single"/>
         </w:rPr>
       </w:pPr>
       <w:r>
         <w:rPr>
           <w:rFonts w:ascii="Times New Roman" w:hAnsi="Times New Roman"/>
+          <w:b/>
           <w:u w:val="single"/>
         </w:rPr>
         <w:t xml:space="preserve">6.1 Functional </w:t>
@@ -5194,6 +5510,7 @@
       <w:r>
         <w:rPr>
           <w:rFonts w:ascii="Times New Roman" w:hAnsi="Times New Roman"/>
+          <w:b/>
           <w:u w:val="single"/>
         </w:rPr>
         <w:t>Requirements:</w:t>
@@ -5212,7 +5529,7 @@
         <w:tblStyle w:val="TableGrid"/>
         <w:tblW w:w="0" w:type="auto"/>
         <w:tblInd w:w="305" w:type="dxa"/>
-        <w:tblLook w:val="04A0"/>
+        <w:tblLook w:val="04A0" w:firstRow="1" w:lastRow="0" w:firstColumn="1" w:lastColumn="0" w:noHBand="0" w:noVBand="1"/>
       </w:tblPr>
       <w:tblGrid>
         <w:gridCol w:w="2355"/>
@@ -5315,7 +5632,19 @@
               <w:rPr>
                 <w:rFonts w:ascii="Times New Roman" w:hAnsi="Times New Roman"/>
               </w:rPr>
-              <w:t xml:space="preserve">Given the selection of classifications provided by volunteers, </w:t>
+              <w:t>Given the selection of classifications provided by volunteers</w:t>
+            </w:r>
+            <w:r>
+              <w:rPr>
+                <w:rFonts w:ascii="Times New Roman" w:hAnsi="Times New Roman"/>
+              </w:rPr>
+              <w:t xml:space="preserve"> for an image</w:t>
+            </w:r>
+            <w:r>
+              <w:rPr>
+                <w:rFonts w:ascii="Times New Roman" w:hAnsi="Times New Roman"/>
+              </w:rPr>
+              <w:t xml:space="preserve">, </w:t>
             </w:r>
             <w:r>
               <w:rPr>
@@ -5563,7 +5892,13 @@
               <w:rPr>
                 <w:rFonts w:ascii="Times New Roman" w:hAnsi="Times New Roman"/>
               </w:rPr>
-              <w:t>Given an uncertain output, flag image as uncertain. TBC</w:t>
+              <w:t>Given an uncertain out</w:t>
+            </w:r>
+            <w:r>
+              <w:rPr>
+                <w:rFonts w:ascii="Times New Roman" w:hAnsi="Times New Roman"/>
+              </w:rPr>
+              <w:t xml:space="preserve">put, flag image as uncertain. </w:t>
             </w:r>
           </w:p>
         </w:tc>
@@ -5582,7 +5917,7 @@
         <w:tblStyle w:val="TableGrid"/>
         <w:tblW w:w="0" w:type="auto"/>
         <w:tblInd w:w="250" w:type="dxa"/>
-        <w:tblLook w:val="04A0"/>
+        <w:tblLook w:val="04A0" w:firstRow="1" w:lastRow="0" w:firstColumn="1" w:lastColumn="0" w:noHBand="0" w:noVBand="1"/>
       </w:tblPr>
       <w:tblGrid>
         <w:gridCol w:w="2410"/>
@@ -5954,7 +6289,7 @@
         <w:tblStyle w:val="TableGrid"/>
         <w:tblW w:w="0" w:type="auto"/>
         <w:tblInd w:w="250" w:type="dxa"/>
-        <w:tblLook w:val="04A0"/>
+        <w:tblLook w:val="04A0" w:firstRow="1" w:lastRow="0" w:firstColumn="1" w:lastColumn="0" w:noHBand="0" w:noVBand="1"/>
       </w:tblPr>
       <w:tblGrid>
         <w:gridCol w:w="2410"/>
@@ -6375,7 +6710,7 @@
         <w:tblStyle w:val="TableGrid"/>
         <w:tblW w:w="0" w:type="auto"/>
         <w:tblInd w:w="250" w:type="dxa"/>
-        <w:tblLook w:val="04A0"/>
+        <w:tblLook w:val="04A0" w:firstRow="1" w:lastRow="0" w:firstColumn="1" w:lastColumn="0" w:noHBand="0" w:noVBand="1"/>
       </w:tblPr>
       <w:tblGrid>
         <w:gridCol w:w="2410"/>
@@ -6414,7 +6749,19 @@
               <w:rPr>
                 <w:rFonts w:ascii="Times New Roman" w:hAnsi="Times New Roman"/>
               </w:rPr>
-              <w:t>FR4.1– Client Side – A table showing the images that meet certain filter criteria selected by the user.</w:t>
+              <w:t>FR</w:t>
+            </w:r>
+            <w:r>
+              <w:rPr>
+                <w:rFonts w:ascii="Times New Roman" w:hAnsi="Times New Roman"/>
+              </w:rPr>
+              <w:t>3</w:t>
+            </w:r>
+            <w:r>
+              <w:rPr>
+                <w:rFonts w:ascii="Times New Roman" w:hAnsi="Times New Roman"/>
+              </w:rPr>
+              <w:t>.1– Client Side – A table showing the images that meet certain filter criteria selected by the user.</w:t>
             </w:r>
           </w:p>
           <w:p>
@@ -6715,7 +7062,7 @@
         <w:tblStyle w:val="TableGrid"/>
         <w:tblW w:w="0" w:type="auto"/>
         <w:tblInd w:w="250" w:type="dxa"/>
-        <w:tblLook w:val="04A0"/>
+        <w:tblLook w:val="04A0" w:firstRow="1" w:lastRow="0" w:firstColumn="1" w:lastColumn="0" w:noHBand="0" w:noVBand="1"/>
       </w:tblPr>
       <w:tblGrid>
         <w:gridCol w:w="2410"/>
@@ -6754,7 +7101,19 @@
               <w:rPr>
                 <w:rFonts w:ascii="Times New Roman" w:hAnsi="Times New Roman"/>
               </w:rPr>
-              <w:t>FR4.2 – Client Side – A table showing the images taken at sites where the sites meet certain filter criteria selected by the user.</w:t>
+              <w:t>FR</w:t>
+            </w:r>
+            <w:r>
+              <w:rPr>
+                <w:rFonts w:ascii="Times New Roman" w:hAnsi="Times New Roman"/>
+              </w:rPr>
+              <w:t>3</w:t>
+            </w:r>
+            <w:r>
+              <w:rPr>
+                <w:rFonts w:ascii="Times New Roman" w:hAnsi="Times New Roman"/>
+              </w:rPr>
+              <w:t>.2 – Client Side – A table showing the images taken at sites where the sites meet certain filter criteria selected by the user.</w:t>
             </w:r>
           </w:p>
           <w:p>
@@ -7065,7 +7424,7 @@
         <w:tblStyle w:val="TableGrid"/>
         <w:tblW w:w="0" w:type="auto"/>
         <w:tblInd w:w="250" w:type="dxa"/>
-        <w:tblLook w:val="04A0"/>
+        <w:tblLook w:val="04A0" w:firstRow="1" w:lastRow="0" w:firstColumn="1" w:lastColumn="0" w:noHBand="0" w:noVBand="1"/>
       </w:tblPr>
       <w:tblGrid>
         <w:gridCol w:w="2410"/>
@@ -7104,7 +7463,13 @@
               <w:rPr>
                 <w:rFonts w:ascii="Times New Roman" w:hAnsi="Times New Roman"/>
               </w:rPr>
-              <w:t>FR 5</w:t>
+              <w:t xml:space="preserve">FR </w:t>
+            </w:r>
+            <w:r>
+              <w:rPr>
+                <w:rFonts w:ascii="Times New Roman" w:hAnsi="Times New Roman"/>
+              </w:rPr>
+              <w:t>4</w:t>
             </w:r>
             <w:r>
               <w:rPr>
@@ -7449,7 +7814,7 @@
         <w:tblStyle w:val="TableGrid"/>
         <w:tblW w:w="0" w:type="auto"/>
         <w:tblInd w:w="250" w:type="dxa"/>
-        <w:tblLook w:val="04A0"/>
+        <w:tblLook w:val="04A0" w:firstRow="1" w:lastRow="0" w:firstColumn="1" w:lastColumn="0" w:noHBand="0" w:noVBand="1"/>
       </w:tblPr>
       <w:tblGrid>
         <w:gridCol w:w="2410"/>
@@ -7488,7 +7853,13 @@
               <w:rPr>
                 <w:rFonts w:ascii="Times New Roman" w:hAnsi="Times New Roman"/>
               </w:rPr>
-              <w:t>FR 5</w:t>
+              <w:t xml:space="preserve">FR </w:t>
+            </w:r>
+            <w:r>
+              <w:rPr>
+                <w:rFonts w:ascii="Times New Roman" w:hAnsi="Times New Roman"/>
+              </w:rPr>
+              <w:t>4</w:t>
             </w:r>
             <w:r>
               <w:rPr>
@@ -7794,6 +8165,12 @@
     <w:p>
       <w:pPr>
         <w:rPr>
+          <w:b/>
+          <w:u w:val="single"/>
+        </w:rPr>
+      </w:pPr>
+      <w:r>
+        <w:rPr>
           <w:rFonts w:ascii="Times New Roman" w:hAnsi="Times New Roman"/>
           <w:b/>
           <w:bCs/>
@@ -7802,8 +8179,301 @@
           <w:u w:val="single"/>
           <w:lang w:val="en-GB"/>
         </w:rPr>
-      </w:pPr>
-      <w:r>
+        <w:t xml:space="preserve">6.2 </w:t>
+      </w:r>
+      <w:proofErr w:type="spellStart"/>
+      <w:r>
+        <w:rPr>
+          <w:b/>
+          <w:u w:val="single"/>
+        </w:rPr>
+        <w:t>Non functional</w:t>
+      </w:r>
+      <w:proofErr w:type="spellEnd"/>
+      <w:r>
+        <w:rPr>
+          <w:b/>
+          <w:u w:val="single"/>
+        </w:rPr>
+        <w:t xml:space="preserve"> requirements (Quality requirements)</w:t>
+      </w:r>
+    </w:p>
+    <w:p>
+      <w:pPr>
+        <w:rPr>
+          <w:rFonts w:asciiTheme="minorHAnsi" w:hAnsiTheme="minorHAnsi"/>
+          <w:lang w:val="en-GB"/>
+        </w:rPr>
+      </w:pPr>
+    </w:p>
+    <w:tbl>
+      <w:tblPr>
+        <w:tblStyle w:val="TableGrid"/>
+        <w:tblW w:w="9796" w:type="dxa"/>
+        <w:tblLook w:val="04A0" w:firstRow="1" w:lastRow="0" w:firstColumn="1" w:lastColumn="0" w:noHBand="0" w:noVBand="1"/>
+      </w:tblPr>
+      <w:tblGrid>
+        <w:gridCol w:w="4898"/>
+        <w:gridCol w:w="4898"/>
+      </w:tblGrid>
+      <w:tr>
+        <w:trPr>
+          <w:trHeight w:val="763"/>
+        </w:trPr>
+        <w:tc>
+          <w:tcPr>
+            <w:tcW w:w="4898" w:type="dxa"/>
+            <w:tcBorders>
+              <w:top w:val="single" w:sz="4" w:space="0" w:color="auto"/>
+              <w:left w:val="single" w:sz="4" w:space="0" w:color="auto"/>
+              <w:bottom w:val="single" w:sz="4" w:space="0" w:color="auto"/>
+              <w:right w:val="single" w:sz="4" w:space="0" w:color="auto"/>
+            </w:tcBorders>
+            <w:hideMark/>
+          </w:tcPr>
+          <w:p>
+            <w:r>
+              <w:t>Performance</w:t>
+            </w:r>
+          </w:p>
+        </w:tc>
+        <w:tc>
+          <w:tcPr>
+            <w:tcW w:w="4898" w:type="dxa"/>
+            <w:tcBorders>
+              <w:top w:val="single" w:sz="4" w:space="0" w:color="auto"/>
+              <w:left w:val="single" w:sz="4" w:space="0" w:color="auto"/>
+              <w:bottom w:val="single" w:sz="4" w:space="0" w:color="auto"/>
+              <w:right w:val="single" w:sz="4" w:space="0" w:color="auto"/>
+            </w:tcBorders>
+            <w:hideMark/>
+          </w:tcPr>
+          <w:p>
+            <w:r>
+              <w:t>The classification algorithm will spend less than 10 seconds classifying each individual image.</w:t>
+            </w:r>
+          </w:p>
+        </w:tc>
+      </w:tr>
+      <w:tr>
+        <w:trPr>
+          <w:trHeight w:val="721"/>
+        </w:trPr>
+        <w:tc>
+          <w:tcPr>
+            <w:tcW w:w="4898" w:type="dxa"/>
+            <w:tcBorders>
+              <w:top w:val="single" w:sz="4" w:space="0" w:color="auto"/>
+              <w:left w:val="single" w:sz="4" w:space="0" w:color="auto"/>
+              <w:bottom w:val="single" w:sz="4" w:space="0" w:color="auto"/>
+              <w:right w:val="single" w:sz="4" w:space="0" w:color="auto"/>
+            </w:tcBorders>
+            <w:hideMark/>
+          </w:tcPr>
+          <w:p>
+            <w:r>
+              <w:t>Reliability</w:t>
+            </w:r>
+          </w:p>
+        </w:tc>
+        <w:tc>
+          <w:tcPr>
+            <w:tcW w:w="4898" w:type="dxa"/>
+            <w:tcBorders>
+              <w:top w:val="single" w:sz="4" w:space="0" w:color="auto"/>
+              <w:left w:val="single" w:sz="4" w:space="0" w:color="auto"/>
+              <w:bottom w:val="single" w:sz="4" w:space="0" w:color="auto"/>
+              <w:right w:val="single" w:sz="4" w:space="0" w:color="auto"/>
+            </w:tcBorders>
+            <w:hideMark/>
+          </w:tcPr>
+          <w:p>
+            <w:r>
+              <w:t>An image is either classified with reasonably high certainty (&gt;75%) or flagged up as an uncertain image for the scientists running the project.</w:t>
+            </w:r>
+          </w:p>
+        </w:tc>
+      </w:tr>
+      <w:tr>
+        <w:trPr>
+          <w:trHeight w:val="763"/>
+        </w:trPr>
+        <w:tc>
+          <w:tcPr>
+            <w:tcW w:w="4898" w:type="dxa"/>
+            <w:tcBorders>
+              <w:top w:val="single" w:sz="4" w:space="0" w:color="auto"/>
+              <w:left w:val="single" w:sz="4" w:space="0" w:color="auto"/>
+              <w:bottom w:val="single" w:sz="4" w:space="0" w:color="auto"/>
+              <w:right w:val="single" w:sz="4" w:space="0" w:color="auto"/>
+            </w:tcBorders>
+            <w:hideMark/>
+          </w:tcPr>
+          <w:p>
+            <w:r>
+              <w:t>Availability</w:t>
+            </w:r>
+          </w:p>
+        </w:tc>
+        <w:tc>
+          <w:tcPr>
+            <w:tcW w:w="4898" w:type="dxa"/>
+            <w:tcBorders>
+              <w:top w:val="single" w:sz="4" w:space="0" w:color="auto"/>
+              <w:left w:val="single" w:sz="4" w:space="0" w:color="auto"/>
+              <w:bottom w:val="single" w:sz="4" w:space="0" w:color="auto"/>
+              <w:right w:val="single" w:sz="4" w:space="0" w:color="auto"/>
+            </w:tcBorders>
+            <w:hideMark/>
+          </w:tcPr>
+          <w:p>
+            <w:r>
+              <w:t>Anybody accessing the site can classify and upload images</w:t>
+            </w:r>
+            <w:r>
+              <w:t>, although upload amounts may be limited</w:t>
+            </w:r>
+            <w:r>
+              <w:t>.</w:t>
+            </w:r>
+          </w:p>
+        </w:tc>
+      </w:tr>
+      <w:tr>
+        <w:trPr>
+          <w:trHeight w:val="721"/>
+        </w:trPr>
+        <w:tc>
+          <w:tcPr>
+            <w:tcW w:w="4898" w:type="dxa"/>
+            <w:tcBorders>
+              <w:top w:val="single" w:sz="4" w:space="0" w:color="auto"/>
+              <w:left w:val="single" w:sz="4" w:space="0" w:color="auto"/>
+              <w:bottom w:val="single" w:sz="4" w:space="0" w:color="auto"/>
+              <w:right w:val="single" w:sz="4" w:space="0" w:color="auto"/>
+            </w:tcBorders>
+            <w:hideMark/>
+          </w:tcPr>
+          <w:p>
+            <w:r>
+              <w:t>Security</w:t>
+            </w:r>
+          </w:p>
+        </w:tc>
+        <w:tc>
+          <w:tcPr>
+            <w:tcW w:w="4898" w:type="dxa"/>
+            <w:tcBorders>
+              <w:top w:val="single" w:sz="4" w:space="0" w:color="auto"/>
+              <w:left w:val="single" w:sz="4" w:space="0" w:color="auto"/>
+              <w:bottom w:val="single" w:sz="4" w:space="0" w:color="auto"/>
+              <w:right w:val="single" w:sz="4" w:space="0" w:color="auto"/>
+            </w:tcBorders>
+            <w:hideMark/>
+          </w:tcPr>
+          <w:p>
+            <w:r>
+              <w:t>Only users with admin login credentials can access the backstage interface.</w:t>
+            </w:r>
+          </w:p>
+        </w:tc>
+      </w:tr>
+      <w:tr>
+        <w:trPr>
+          <w:trHeight w:val="763"/>
+        </w:trPr>
+        <w:tc>
+          <w:tcPr>
+            <w:tcW w:w="4898" w:type="dxa"/>
+            <w:tcBorders>
+              <w:top w:val="single" w:sz="4" w:space="0" w:color="auto"/>
+              <w:left w:val="single" w:sz="4" w:space="0" w:color="auto"/>
+              <w:bottom w:val="single" w:sz="4" w:space="0" w:color="auto"/>
+              <w:right w:val="single" w:sz="4" w:space="0" w:color="auto"/>
+            </w:tcBorders>
+            <w:hideMark/>
+          </w:tcPr>
+          <w:p>
+            <w:r>
+              <w:t>Maintainability</w:t>
+            </w:r>
+          </w:p>
+        </w:tc>
+        <w:tc>
+          <w:tcPr>
+            <w:tcW w:w="4898" w:type="dxa"/>
+            <w:tcBorders>
+              <w:top w:val="single" w:sz="4" w:space="0" w:color="auto"/>
+              <w:left w:val="single" w:sz="4" w:space="0" w:color="auto"/>
+              <w:bottom w:val="single" w:sz="4" w:space="0" w:color="auto"/>
+              <w:right w:val="single" w:sz="4" w:space="0" w:color="auto"/>
+            </w:tcBorders>
+            <w:hideMark/>
+          </w:tcPr>
+          <w:p>
+            <w:r>
+              <w:t>The system will continue to work when new images are added</w:t>
+            </w:r>
+            <w:r>
+              <w:t xml:space="preserve"> and new classifications are made</w:t>
+            </w:r>
+            <w:r>
+              <w:t>.</w:t>
+            </w:r>
+          </w:p>
+        </w:tc>
+      </w:tr>
+      <w:tr>
+        <w:trPr>
+          <w:trHeight w:val="721"/>
+        </w:trPr>
+        <w:tc>
+          <w:tcPr>
+            <w:tcW w:w="4898" w:type="dxa"/>
+            <w:tcBorders>
+              <w:top w:val="single" w:sz="4" w:space="0" w:color="auto"/>
+              <w:left w:val="single" w:sz="4" w:space="0" w:color="auto"/>
+              <w:bottom w:val="single" w:sz="4" w:space="0" w:color="auto"/>
+              <w:right w:val="single" w:sz="4" w:space="0" w:color="auto"/>
+            </w:tcBorders>
+            <w:hideMark/>
+          </w:tcPr>
+          <w:p>
+            <w:r>
+              <w:t>Portability</w:t>
+            </w:r>
+          </w:p>
+        </w:tc>
+        <w:tc>
+          <w:tcPr>
+            <w:tcW w:w="4898" w:type="dxa"/>
+            <w:tcBorders>
+              <w:top w:val="single" w:sz="4" w:space="0" w:color="auto"/>
+              <w:left w:val="single" w:sz="4" w:space="0" w:color="auto"/>
+              <w:bottom w:val="single" w:sz="4" w:space="0" w:color="auto"/>
+              <w:right w:val="single" w:sz="4" w:space="0" w:color="auto"/>
+            </w:tcBorders>
+            <w:hideMark/>
+          </w:tcPr>
+          <w:p>
+            <w:r>
+              <w:t>n/a</w:t>
+            </w:r>
+          </w:p>
+        </w:tc>
+      </w:tr>
+    </w:tbl>
+    <w:p>
+      <w:pPr>
+        <w:rPr>
+          <w:rFonts w:asciiTheme="minorHAnsi" w:hAnsiTheme="minorHAnsi" w:cstheme="minorBidi"/>
+          <w:sz w:val="22"/>
+          <w:szCs w:val="22"/>
+        </w:rPr>
+      </w:pPr>
+    </w:p>
+    <w:p>
+      <w:pPr>
         <w:rPr>
           <w:rFonts w:ascii="Times New Roman" w:hAnsi="Times New Roman"/>
           <w:b/>
@@ -7813,11 +8483,8 @@
           <w:u w:val="single"/>
           <w:lang w:val="en-GB"/>
         </w:rPr>
-        <w:br w:type="page"/>
-      </w:r>
-    </w:p>
-    <w:p>
-      <w:pPr>
+      </w:pPr>
+      <w:r>
         <w:rPr>
           <w:rFonts w:ascii="Times New Roman" w:hAnsi="Times New Roman"/>
           <w:b/>
@@ -7827,8 +8494,12 @@
           <w:u w:val="single"/>
           <w:lang w:val="en-GB"/>
         </w:rPr>
-      </w:pPr>
-      <w:r>
+        <w:lastRenderedPageBreak/>
+        <w:br w:type="page"/>
+      </w:r>
+    </w:p>
+    <w:p>
+      <w:pPr>
         <w:rPr>
           <w:rFonts w:ascii="Times New Roman" w:hAnsi="Times New Roman"/>
           <w:b/>
@@ -7838,12 +8509,8 @@
           <w:u w:val="single"/>
           <w:lang w:val="en-GB"/>
         </w:rPr>
-        <w:lastRenderedPageBreak/>
-        <w:t>7. Definition of Terms:</w:t>
-      </w:r>
-    </w:p>
-    <w:p>
-      <w:pPr>
+      </w:pPr>
+      <w:r>
         <w:rPr>
           <w:rFonts w:ascii="Times New Roman" w:hAnsi="Times New Roman"/>
           <w:b/>
@@ -7853,50 +8520,29 @@
           <w:u w:val="single"/>
           <w:lang w:val="en-GB"/>
         </w:rPr>
-      </w:pPr>
-    </w:p>
-    <w:p>
-      <w:pPr>
-        <w:rPr>
-          <w:rFonts w:ascii="Times New Roman" w:hAnsi="Times New Roman"/>
-          <w:lang w:val="en-GB"/>
-        </w:rPr>
-      </w:pPr>
-      <w:r>
+        <w:lastRenderedPageBreak/>
+        <w:t>7. Definition of Terms:</w:t>
+      </w:r>
+    </w:p>
+    <w:p>
+      <w:pPr>
         <w:rPr>
           <w:rFonts w:ascii="Times New Roman" w:hAnsi="Times New Roman"/>
           <w:b/>
           <w:bCs/>
-          <w:lang w:val="en-GB"/>
-        </w:rPr>
-        <w:t>.CSV format -</w:t>
-      </w:r>
-      <w:r>
-        <w:rPr>
-          <w:rFonts w:ascii="Times New Roman" w:hAnsi="Times New Roman"/>
-          <w:lang w:val="en-GB"/>
-        </w:rPr>
-        <w:t xml:space="preserve"> Comma separated values. </w:t>
-      </w:r>
-      <w:r>
-        <w:rPr>
-          <w:rFonts w:ascii="Times New Roman" w:hAnsi="Times New Roman"/>
-          <w:lang w:val="en-GB"/>
-        </w:rPr>
-        <w:t>A</w:t>
-      </w:r>
-      <w:r>
-        <w:rPr>
-          <w:rFonts w:ascii="Times New Roman" w:hAnsi="Times New Roman"/>
-          <w:lang w:val="en-GB"/>
-        </w:rPr>
-        <w:t xml:space="preserve"> file format where the individual data are separated with commas.</w:t>
-      </w:r>
-    </w:p>
-    <w:p>
-      <w:pPr>
-        <w:rPr>
-          <w:rFonts w:ascii="Times New Roman" w:hAnsi="Times New Roman"/>
+          <w:sz w:val="24"/>
+          <w:szCs w:val="24"/>
+          <w:u w:val="single"/>
+          <w:lang w:val="en-GB"/>
+        </w:rPr>
+      </w:pPr>
+    </w:p>
+    <w:p>
+      <w:pPr>
+        <w:rPr>
+          <w:rFonts w:ascii="Times New Roman" w:hAnsi="Times New Roman"/>
+          <w:bCs/>
+          <w:szCs w:val="24"/>
           <w:lang w:val="en-GB"/>
         </w:rPr>
       </w:pPr>
@@ -7905,22 +8551,27 @@
           <w:rFonts w:ascii="Times New Roman" w:hAnsi="Times New Roman"/>
           <w:b/>
           <w:bCs/>
-          <w:lang w:val="en-GB"/>
-        </w:rPr>
-        <w:t>Dashboard -</w:t>
-      </w:r>
-      <w:r>
-        <w:rPr>
-          <w:rFonts w:ascii="Times New Roman" w:hAnsi="Times New Roman"/>
-          <w:lang w:val="en-GB"/>
-        </w:rPr>
-        <w:t xml:space="preserve"> A web page or part of a web page that collects and presents information to a user based on specific criteria.</w:t>
-      </w:r>
-    </w:p>
-    <w:p>
-      <w:pPr>
-        <w:rPr>
-          <w:rFonts w:ascii="Times New Roman" w:hAnsi="Times New Roman"/>
+          <w:szCs w:val="24"/>
+          <w:lang w:val="en-GB"/>
+        </w:rPr>
+        <w:t xml:space="preserve">Administrator- </w:t>
+      </w:r>
+      <w:r>
+        <w:rPr>
+          <w:rFonts w:ascii="Times New Roman" w:hAnsi="Times New Roman"/>
+          <w:bCs/>
+          <w:szCs w:val="24"/>
+          <w:lang w:val="en-GB"/>
+        </w:rPr>
+        <w:t>A user of a system with access to more parts of the system than a regular user, who is involved with the running of the system.</w:t>
+      </w:r>
+    </w:p>
+    <w:p>
+      <w:pPr>
+        <w:rPr>
+          <w:rFonts w:ascii="Times New Roman" w:hAnsi="Times New Roman"/>
+          <w:bCs/>
+          <w:szCs w:val="24"/>
           <w:lang w:val="en-GB"/>
         </w:rPr>
       </w:pPr>
@@ -7929,22 +8580,27 @@
           <w:rFonts w:ascii="Times New Roman" w:hAnsi="Times New Roman"/>
           <w:b/>
           <w:bCs/>
-          <w:lang w:val="en-GB"/>
-        </w:rPr>
-        <w:t>Deliverable</w:t>
-      </w:r>
-      <w:r>
-        <w:rPr>
-          <w:rFonts w:ascii="Times New Roman" w:hAnsi="Times New Roman"/>
-          <w:lang w:val="en-GB"/>
-        </w:rPr>
-        <w:t xml:space="preserve"> - A physical or non-physical object presented to the customer as part of the project.</w:t>
-      </w:r>
-    </w:p>
-    <w:p>
-      <w:pPr>
-        <w:rPr>
-          <w:rFonts w:ascii="Times New Roman" w:hAnsi="Times New Roman"/>
+          <w:szCs w:val="24"/>
+          <w:lang w:val="en-GB"/>
+        </w:rPr>
+        <w:t>Administrative user-</w:t>
+      </w:r>
+      <w:r>
+        <w:rPr>
+          <w:rFonts w:ascii="Times New Roman" w:hAnsi="Times New Roman"/>
+          <w:bCs/>
+          <w:szCs w:val="24"/>
+          <w:lang w:val="en-GB"/>
+        </w:rPr>
+        <w:t>see “Administrator”.</w:t>
+      </w:r>
+    </w:p>
+    <w:p>
+      <w:pPr>
+        <w:rPr>
+          <w:rFonts w:ascii="Times New Roman" w:hAnsi="Times New Roman"/>
+          <w:bCs/>
+          <w:szCs w:val="24"/>
           <w:lang w:val="en-GB"/>
         </w:rPr>
       </w:pPr>
@@ -7953,57 +8609,92 @@
           <w:rFonts w:ascii="Times New Roman" w:hAnsi="Times New Roman"/>
           <w:b/>
           <w:bCs/>
-          <w:lang w:val="en-GB"/>
-        </w:rPr>
-        <w:t>DUO</w:t>
-      </w:r>
-      <w:r>
-        <w:rPr>
-          <w:rFonts w:ascii="Times New Roman" w:hAnsi="Times New Roman"/>
-          <w:lang w:val="en-GB"/>
-        </w:rPr>
-        <w:t xml:space="preserve">- </w:t>
-      </w:r>
+          <w:szCs w:val="24"/>
+          <w:lang w:val="en-GB"/>
+        </w:rPr>
+        <w:t>Classification-</w:t>
+      </w:r>
+      <w:r>
+        <w:rPr>
+          <w:rFonts w:ascii="Times New Roman" w:hAnsi="Times New Roman"/>
+          <w:bCs/>
+          <w:szCs w:val="24"/>
+          <w:lang w:val="en-GB"/>
+        </w:rPr>
+        <w:t xml:space="preserve"> Deciding on the type of an object, here classification refers to assigning species to the mammals shown in images.</w:t>
+      </w:r>
+    </w:p>
+    <w:p>
+      <w:pPr>
+        <w:rPr>
+          <w:rFonts w:ascii="Times New Roman" w:hAnsi="Times New Roman"/>
+          <w:bCs/>
+          <w:szCs w:val="24"/>
+          <w:lang w:val="en-GB"/>
+        </w:rPr>
+      </w:pPr>
       <w:r>
         <w:rPr>
           <w:rFonts w:ascii="Times New Roman" w:hAnsi="Times New Roman"/>
           <w:b/>
           <w:bCs/>
-          <w:lang w:val="en-GB"/>
-        </w:rPr>
-        <w:t>Durham University Online</w:t>
-      </w:r>
-      <w:r>
-        <w:rPr>
-          <w:rFonts w:ascii="Times New Roman" w:hAnsi="Times New Roman"/>
-          <w:lang w:val="en-GB"/>
-        </w:rPr>
-        <w:t xml:space="preserve">. The online </w:t>
-      </w:r>
-      <w:r>
-        <w:rPr>
-          <w:rFonts w:ascii="Times New Roman" w:hAnsi="Times New Roman"/>
-          <w:lang w:val="en-GB"/>
-        </w:rPr>
-        <w:t>blackboard learning system for D</w:t>
-      </w:r>
-      <w:r>
-        <w:rPr>
-          <w:rFonts w:ascii="Times New Roman" w:hAnsi="Times New Roman"/>
-          <w:lang w:val="en-GB"/>
-        </w:rPr>
-        <w:t xml:space="preserve">urham </w:t>
-      </w:r>
-      <w:r>
-        <w:rPr>
-          <w:rFonts w:ascii="Times New Roman" w:hAnsi="Times New Roman"/>
-          <w:lang w:val="en-GB"/>
-        </w:rPr>
-        <w:t>University</w:t>
-      </w:r>
-      <w:r>
-        <w:rPr>
-          <w:rFonts w:ascii="Times New Roman" w:hAnsi="Times New Roman"/>
+          <w:szCs w:val="24"/>
+          <w:lang w:val="en-GB"/>
+        </w:rPr>
+        <w:t>Client</w:t>
+      </w:r>
+      <w:r>
+        <w:rPr>
+          <w:rFonts w:ascii="Times New Roman" w:hAnsi="Times New Roman"/>
+          <w:bCs/>
+          <w:szCs w:val="24"/>
+          <w:lang w:val="en-GB"/>
+        </w:rPr>
+        <w:t xml:space="preserve">- </w:t>
+      </w:r>
+      <w:r>
+        <w:rPr>
+          <w:rFonts w:ascii="Times New Roman" w:hAnsi="Times New Roman"/>
+          <w:bCs/>
+          <w:szCs w:val="24"/>
+          <w:lang w:val="en-GB"/>
+        </w:rPr>
+        <w:t>The</w:t>
+      </w:r>
+      <w:r>
+        <w:rPr>
+          <w:rFonts w:ascii="Times New Roman" w:hAnsi="Times New Roman"/>
+          <w:bCs/>
+          <w:szCs w:val="24"/>
+          <w:lang w:val="en-GB"/>
+        </w:rPr>
+        <w:t xml:space="preserve"> clients are the group of biologists from Durham</w:t>
+      </w:r>
+      <w:r>
+        <w:rPr>
+          <w:rFonts w:ascii="Times New Roman" w:hAnsi="Times New Roman"/>
+          <w:bCs/>
+          <w:szCs w:val="24"/>
+          <w:lang w:val="en-GB"/>
+        </w:rPr>
+        <w:t xml:space="preserve"> University running the </w:t>
+      </w:r>
+      <w:proofErr w:type="spellStart"/>
+      <w:r>
+        <w:rPr>
+          <w:rFonts w:ascii="Times New Roman" w:hAnsi="Times New Roman"/>
+          <w:bCs/>
+          <w:szCs w:val="24"/>
+          <w:lang w:val="en-GB"/>
+        </w:rPr>
+        <w:t>MammalWeb</w:t>
+      </w:r>
+      <w:proofErr w:type="spellEnd"/>
+      <w:r>
+        <w:rPr>
+          <w:rFonts w:ascii="Times New Roman" w:hAnsi="Times New Roman"/>
+          <w:bCs/>
+          <w:szCs w:val="24"/>
           <w:lang w:val="en-GB"/>
         </w:rPr>
         <w:t>.</w:t>
@@ -8023,28 +8714,28 @@
           <w:bCs/>
           <w:lang w:val="en-GB"/>
         </w:rPr>
-        <w:t>Domain (of a software project)</w:t>
-      </w:r>
-      <w:r>
-        <w:rPr>
-          <w:rFonts w:ascii="Times New Roman" w:hAnsi="Times New Roman"/>
-          <w:lang w:val="en-GB"/>
-        </w:rPr>
-        <w:t xml:space="preserve"> - Other systems and software providing similar </w:t>
-      </w:r>
-      <w:r>
-        <w:rPr>
-          <w:rFonts w:ascii="Times New Roman" w:hAnsi="Times New Roman"/>
-          <w:lang w:val="en-GB"/>
-        </w:rPr>
-        <w:t>functionality</w:t>
-      </w:r>
-      <w:r>
-        <w:rPr>
-          <w:rFonts w:ascii="Times New Roman" w:hAnsi="Times New Roman"/>
-          <w:lang w:val="en-GB"/>
-        </w:rPr>
-        <w:t xml:space="preserve"> to the project.</w:t>
+        <w:t>.CSV format -</w:t>
+      </w:r>
+      <w:r>
+        <w:rPr>
+          <w:rFonts w:ascii="Times New Roman" w:hAnsi="Times New Roman"/>
+          <w:lang w:val="en-GB"/>
+        </w:rPr>
+        <w:t xml:space="preserve"> Comma separated values. </w:t>
+      </w:r>
+      <w:r>
+        <w:rPr>
+          <w:rFonts w:ascii="Times New Roman" w:hAnsi="Times New Roman"/>
+          <w:lang w:val="en-GB"/>
+        </w:rPr>
+        <w:t>A</w:t>
+      </w:r>
+      <w:r>
+        <w:rPr>
+          <w:rFonts w:ascii="Times New Roman" w:hAnsi="Times New Roman"/>
+          <w:lang w:val="en-GB"/>
+        </w:rPr>
+        <w:t xml:space="preserve"> file format where the individual data are separated with commas.</w:t>
       </w:r>
     </w:p>
     <w:p>
@@ -8061,14 +8752,14 @@
           <w:bCs/>
           <w:lang w:val="en-GB"/>
         </w:rPr>
-        <w:t>Functional Requirements</w:t>
-      </w:r>
-      <w:r>
-        <w:rPr>
-          <w:rFonts w:ascii="Times New Roman" w:hAnsi="Times New Roman"/>
-          <w:lang w:val="en-GB"/>
-        </w:rPr>
-        <w:t xml:space="preserve"> - Things that the project system must do.</w:t>
+        <w:t>Dashboard -</w:t>
+      </w:r>
+      <w:r>
+        <w:rPr>
+          <w:rFonts w:ascii="Times New Roman" w:hAnsi="Times New Roman"/>
+          <w:lang w:val="en-GB"/>
+        </w:rPr>
+        <w:t xml:space="preserve"> A web page or part of a web page that collects and presents information to a user based on specific criteria.</w:t>
       </w:r>
     </w:p>
     <w:p>
@@ -8085,8 +8776,23 @@
           <w:bCs/>
           <w:lang w:val="en-GB"/>
         </w:rPr>
-        <w:t>Ga</w:t>
-      </w:r>
+        <w:t>Deliverable</w:t>
+      </w:r>
+      <w:r>
+        <w:rPr>
+          <w:rFonts w:ascii="Times New Roman" w:hAnsi="Times New Roman"/>
+          <w:lang w:val="en-GB"/>
+        </w:rPr>
+        <w:t xml:space="preserve"> - A physical or non-physical object presented to the customer as part of the project.</w:t>
+      </w:r>
+    </w:p>
+    <w:p>
+      <w:pPr>
+        <w:rPr>
+          <w:rFonts w:ascii="Times New Roman" w:hAnsi="Times New Roman"/>
+          <w:lang w:val="en-GB"/>
+        </w:rPr>
+      </w:pPr>
       <w:r>
         <w:rPr>
           <w:rFonts w:ascii="Times New Roman" w:hAnsi="Times New Roman"/>
@@ -8094,7 +8800,14 @@
           <w:bCs/>
           <w:lang w:val="en-GB"/>
         </w:rPr>
-        <w:t>n</w:t>
+        <w:t>DUO</w:t>
+      </w:r>
+      <w:r>
+        <w:rPr>
+          <w:rFonts w:ascii="Times New Roman" w:hAnsi="Times New Roman"/>
+          <w:lang w:val="en-GB"/>
+        </w:rPr>
+        <w:t xml:space="preserve">- </w:t>
       </w:r>
       <w:r>
         <w:rPr>
@@ -8103,10 +8816,51 @@
           <w:bCs/>
           <w:lang w:val="en-GB"/>
         </w:rPr>
-        <w:t>t</w:t>
-      </w:r>
-      <w:bookmarkStart w:id="5" w:name="_GoBack"/>
-      <w:bookmarkEnd w:id="5"/>
+        <w:t>Durham University Online</w:t>
+      </w:r>
+      <w:r>
+        <w:rPr>
+          <w:rFonts w:ascii="Times New Roman" w:hAnsi="Times New Roman"/>
+          <w:lang w:val="en-GB"/>
+        </w:rPr>
+        <w:t xml:space="preserve">. The online </w:t>
+      </w:r>
+      <w:r>
+        <w:rPr>
+          <w:rFonts w:ascii="Times New Roman" w:hAnsi="Times New Roman"/>
+          <w:lang w:val="en-GB"/>
+        </w:rPr>
+        <w:t>blackboard learning system for D</w:t>
+      </w:r>
+      <w:r>
+        <w:rPr>
+          <w:rFonts w:ascii="Times New Roman" w:hAnsi="Times New Roman"/>
+          <w:lang w:val="en-GB"/>
+        </w:rPr>
+        <w:t xml:space="preserve">urham </w:t>
+      </w:r>
+      <w:r>
+        <w:rPr>
+          <w:rFonts w:ascii="Times New Roman" w:hAnsi="Times New Roman"/>
+          <w:lang w:val="en-GB"/>
+        </w:rPr>
+        <w:t>University</w:t>
+      </w:r>
+      <w:r>
+        <w:rPr>
+          <w:rFonts w:ascii="Times New Roman" w:hAnsi="Times New Roman"/>
+          <w:lang w:val="en-GB"/>
+        </w:rPr>
+        <w:t>.</w:t>
+      </w:r>
+    </w:p>
+    <w:p>
+      <w:pPr>
+        <w:rPr>
+          <w:rFonts w:ascii="Times New Roman" w:hAnsi="Times New Roman"/>
+          <w:lang w:val="en-GB"/>
+        </w:rPr>
+      </w:pPr>
       <w:r>
         <w:rPr>
           <w:rFonts w:ascii="Times New Roman" w:hAnsi="Times New Roman"/>
@@ -8114,14 +8868,28 @@
           <w:bCs/>
           <w:lang w:val="en-GB"/>
         </w:rPr>
-        <w:t>t chart</w:t>
-      </w:r>
-      <w:r>
-        <w:rPr>
-          <w:rFonts w:ascii="Times New Roman" w:hAnsi="Times New Roman"/>
-          <w:lang w:val="en-GB"/>
-        </w:rPr>
-        <w:t xml:space="preserve"> - A timeline showing the planned start and end dates for work on each separate task involved in the project.</w:t>
+        <w:t>Domain (of a software project)</w:t>
+      </w:r>
+      <w:r>
+        <w:rPr>
+          <w:rFonts w:ascii="Times New Roman" w:hAnsi="Times New Roman"/>
+          <w:lang w:val="en-GB"/>
+        </w:rPr>
+        <w:t xml:space="preserve"> - Other systems and software providing similar </w:t>
+      </w:r>
+      <w:r>
+        <w:rPr>
+          <w:rFonts w:ascii="Times New Roman" w:hAnsi="Times New Roman"/>
+          <w:lang w:val="en-GB"/>
+        </w:rPr>
+        <w:t>functionality</w:t>
+      </w:r>
+      <w:r>
+        <w:rPr>
+          <w:rFonts w:ascii="Times New Roman" w:hAnsi="Times New Roman"/>
+          <w:lang w:val="en-GB"/>
+        </w:rPr>
+        <w:t xml:space="preserve"> to the project.</w:t>
       </w:r>
     </w:p>
     <w:p>
@@ -8138,21 +8906,14 @@
           <w:bCs/>
           <w:lang w:val="en-GB"/>
         </w:rPr>
-        <w:t>Gold standard data</w:t>
-      </w:r>
-      <w:r>
-        <w:rPr>
-          <w:rFonts w:ascii="Times New Roman" w:hAnsi="Times New Roman"/>
-          <w:lang w:val="en-GB"/>
-        </w:rPr>
-        <w:t>- Classifications provided by experts and are considered 100% accurate. Can be used to assess algorithm accuracy</w:t>
-      </w:r>
-      <w:r>
-        <w:rPr>
-          <w:rFonts w:ascii="Times New Roman" w:hAnsi="Times New Roman"/>
-          <w:lang w:val="en-GB"/>
-        </w:rPr>
-        <w:t>.</w:t>
+        <w:t>Functional Requirements</w:t>
+      </w:r>
+      <w:r>
+        <w:rPr>
+          <w:rFonts w:ascii="Times New Roman" w:hAnsi="Times New Roman"/>
+          <w:lang w:val="en-GB"/>
+        </w:rPr>
+        <w:t xml:space="preserve"> - Things that the project system must do.</w:t>
       </w:r>
     </w:p>
     <w:p>
@@ -8169,14 +8930,7 @@
           <w:bCs/>
           <w:lang w:val="en-GB"/>
         </w:rPr>
-        <w:t>MW</w:t>
-      </w:r>
-      <w:r>
-        <w:rPr>
-          <w:rFonts w:ascii="Times New Roman" w:hAnsi="Times New Roman"/>
-          <w:lang w:val="en-GB"/>
-        </w:rPr>
-        <w:t xml:space="preserve">- </w:t>
+        <w:t>Ga</w:t>
       </w:r>
       <w:r>
         <w:rPr>
@@ -8185,30 +8939,8 @@
           <w:bCs/>
           <w:lang w:val="en-GB"/>
         </w:rPr>
-        <w:t>MammalWeb</w:t>
-      </w:r>
-      <w:r>
-        <w:rPr>
-          <w:rFonts w:ascii="Times New Roman" w:hAnsi="Times New Roman"/>
-          <w:lang w:val="en-GB"/>
-        </w:rPr>
-        <w:t xml:space="preserve"> the organisation and project which we are worki</w:t>
-      </w:r>
-      <w:r>
-        <w:rPr>
-          <w:rFonts w:ascii="Times New Roman" w:hAnsi="Times New Roman"/>
-          <w:lang w:val="en-GB"/>
-        </w:rPr>
-        <w:t>ng on: http://www.mammalweb.org</w:t>
-      </w:r>
-    </w:p>
-    <w:p>
-      <w:pPr>
-        <w:rPr>
-          <w:rFonts w:ascii="Times New Roman" w:hAnsi="Times New Roman"/>
-          <w:lang w:val="en-GB"/>
-        </w:rPr>
-      </w:pPr>
+        <w:t>n</w:t>
+      </w:r>
       <w:r>
         <w:rPr>
           <w:rFonts w:ascii="Times New Roman" w:hAnsi="Times New Roman"/>
@@ -8216,37 +8948,8 @@
           <w:bCs/>
           <w:lang w:val="en-GB"/>
         </w:rPr>
-        <w:t>Non Functional Requirements</w:t>
-      </w:r>
-      <w:r>
-        <w:rPr>
-          <w:rFonts w:ascii="Times New Roman" w:hAnsi="Times New Roman"/>
-          <w:lang w:val="en-GB"/>
-        </w:rPr>
-        <w:t xml:space="preserve"> - Intended characteristics of the project other than its </w:t>
-      </w:r>
-      <w:r>
-        <w:rPr>
-          <w:rFonts w:ascii="Times New Roman" w:hAnsi="Times New Roman"/>
-          <w:lang w:val="en-GB"/>
-        </w:rPr>
-        <w:t>functionality</w:t>
-      </w:r>
-      <w:r>
-        <w:rPr>
-          <w:rFonts w:ascii="Times New Roman" w:hAnsi="Times New Roman"/>
-          <w:lang w:val="en-GB"/>
-        </w:rPr>
-        <w:t>.</w:t>
-      </w:r>
-    </w:p>
-    <w:p>
-      <w:pPr>
-        <w:rPr>
-          <w:rFonts w:ascii="Times New Roman" w:hAnsi="Times New Roman"/>
-          <w:lang w:val="en-GB"/>
-        </w:rPr>
-      </w:pPr>
+        <w:t>t</w:t>
+      </w:r>
       <w:r>
         <w:rPr>
           <w:rFonts w:ascii="Times New Roman" w:hAnsi="Times New Roman"/>
@@ -8254,14 +8957,14 @@
           <w:bCs/>
           <w:lang w:val="en-GB"/>
         </w:rPr>
-        <w:t>Normal User</w:t>
-      </w:r>
-      <w:r>
-        <w:rPr>
-          <w:rFonts w:ascii="Times New Roman" w:hAnsi="Times New Roman"/>
-          <w:lang w:val="en-GB"/>
-        </w:rPr>
-        <w:t xml:space="preserve"> - A non admin users, i.e. someone who only uploads and classifies images.</w:t>
+        <w:t>t chart</w:t>
+      </w:r>
+      <w:r>
+        <w:rPr>
+          <w:rFonts w:ascii="Times New Roman" w:hAnsi="Times New Roman"/>
+          <w:lang w:val="en-GB"/>
+        </w:rPr>
+        <w:t xml:space="preserve"> - A timeline showing the planned start and end dates for work on each separate task involved in the project.</w:t>
       </w:r>
     </w:p>
     <w:p>
@@ -8278,14 +8981,74 @@
           <w:bCs/>
           <w:lang w:val="en-GB"/>
         </w:rPr>
-        <w:t>Python</w:t>
-      </w:r>
-      <w:r>
-        <w:rPr>
-          <w:rFonts w:ascii="Times New Roman" w:hAnsi="Times New Roman"/>
-          <w:lang w:val="en-GB"/>
-        </w:rPr>
-        <w:t xml:space="preserve"> - A programming language.</w:t>
+        <w:t>Gold standard data</w:t>
+      </w:r>
+      <w:r>
+        <w:rPr>
+          <w:rFonts w:ascii="Times New Roman" w:hAnsi="Times New Roman"/>
+          <w:lang w:val="en-GB"/>
+        </w:rPr>
+        <w:t>- Classifications provided by experts and are considered 100% accurate. Can be used to assess algorithm accuracy</w:t>
+      </w:r>
+      <w:r>
+        <w:rPr>
+          <w:rFonts w:ascii="Times New Roman" w:hAnsi="Times New Roman"/>
+          <w:lang w:val="en-GB"/>
+        </w:rPr>
+        <w:t>.</w:t>
+      </w:r>
+    </w:p>
+    <w:p>
+      <w:pPr>
+        <w:rPr>
+          <w:rFonts w:ascii="Times New Roman" w:hAnsi="Times New Roman"/>
+          <w:lang w:val="en-GB"/>
+        </w:rPr>
+      </w:pPr>
+      <w:r>
+        <w:rPr>
+          <w:rFonts w:ascii="Times New Roman" w:hAnsi="Times New Roman"/>
+          <w:b/>
+          <w:lang w:val="en-GB"/>
+        </w:rPr>
+        <w:t>Https</w:t>
+      </w:r>
+      <w:r>
+        <w:rPr>
+          <w:rFonts w:ascii="Times New Roman" w:hAnsi="Times New Roman"/>
+          <w:lang w:val="en-GB"/>
+        </w:rPr>
+        <w:t xml:space="preserve">- </w:t>
+      </w:r>
+      <w:r>
+        <w:rPr>
+          <w:rFonts w:ascii="Times New Roman" w:hAnsi="Times New Roman"/>
+          <w:lang w:val="en-GB"/>
+        </w:rPr>
+        <w:t>A protocol for secure communications over the internet.</w:t>
+      </w:r>
+    </w:p>
+    <w:p>
+      <w:pPr>
+        <w:rPr>
+          <w:rFonts w:ascii="Times New Roman" w:hAnsi="Times New Roman"/>
+          <w:lang w:val="en-GB"/>
+        </w:rPr>
+      </w:pPr>
+      <w:r>
+        <w:rPr>
+          <w:rFonts w:ascii="Times New Roman" w:hAnsi="Times New Roman"/>
+          <w:b/>
+          <w:lang w:val="en-GB"/>
+        </w:rPr>
+        <w:t>Manually Parsing-</w:t>
+      </w:r>
+      <w:r>
+        <w:rPr>
+          <w:rFonts w:ascii="Times New Roman" w:hAnsi="Times New Roman"/>
+          <w:lang w:val="en-GB"/>
+        </w:rPr>
+        <w:t xml:space="preserve"> Searching through data by hand to find some information.</w:t>
       </w:r>
     </w:p>
     <w:p>
@@ -8302,23 +9065,16 @@
           <w:bCs/>
           <w:lang w:val="en-GB"/>
         </w:rPr>
-        <w:t>R</w:t>
-      </w:r>
-      <w:r>
-        <w:rPr>
-          <w:rFonts w:ascii="Times New Roman" w:hAnsi="Times New Roman"/>
-          <w:lang w:val="en-GB"/>
-        </w:rPr>
-        <w:t xml:space="preserve"> - A programming language.</w:t>
-      </w:r>
-    </w:p>
-    <w:p>
-      <w:pPr>
-        <w:rPr>
-          <w:rFonts w:ascii="Times New Roman" w:hAnsi="Times New Roman"/>
-          <w:lang w:val="en-GB"/>
-        </w:rPr>
-      </w:pPr>
+        <w:t>MW</w:t>
+      </w:r>
+      <w:r>
+        <w:rPr>
+          <w:rFonts w:ascii="Times New Roman" w:hAnsi="Times New Roman"/>
+          <w:lang w:val="en-GB"/>
+        </w:rPr>
+        <w:t xml:space="preserve">- </w:t>
+      </w:r>
+      <w:proofErr w:type="spellStart"/>
       <w:r>
         <w:rPr>
           <w:rFonts w:ascii="Times New Roman" w:hAnsi="Times New Roman"/>
@@ -8326,14 +9082,22 @@
           <w:bCs/>
           <w:lang w:val="en-GB"/>
         </w:rPr>
-        <w:t>Scope (of a software project)</w:t>
-      </w:r>
-      <w:r>
-        <w:rPr>
-          <w:rFonts w:ascii="Times New Roman" w:hAnsi="Times New Roman"/>
-          <w:lang w:val="en-GB"/>
-        </w:rPr>
-        <w:t xml:space="preserve"> - The boundaries of what a project will deliver.</w:t>
+        <w:t>MammalWeb</w:t>
+      </w:r>
+      <w:proofErr w:type="spellEnd"/>
+      <w:r>
+        <w:rPr>
+          <w:rFonts w:ascii="Times New Roman" w:hAnsi="Times New Roman"/>
+          <w:lang w:val="en-GB"/>
+        </w:rPr>
+        <w:t xml:space="preserve"> the organisation and project which we are worki</w:t>
+      </w:r>
+      <w:r>
+        <w:rPr>
+          <w:rFonts w:ascii="Times New Roman" w:hAnsi="Times New Roman"/>
+          <w:lang w:val="en-GB"/>
+        </w:rPr>
+        <w:t>ng on: http://www.mammalweb.org</w:t>
       </w:r>
     </w:p>
     <w:p>
@@ -8350,15 +9114,37 @@
           <w:bCs/>
           <w:lang w:val="en-GB"/>
         </w:rPr>
-        <w:t>SS</w:t>
-      </w:r>
-      <w:r>
-        <w:rPr>
-          <w:rFonts w:ascii="Times New Roman" w:hAnsi="Times New Roman"/>
-          <w:lang w:val="en-GB"/>
-        </w:rPr>
-        <w:t xml:space="preserve">- </w:t>
-      </w:r>
+        <w:t>Non Functional Requirements</w:t>
+      </w:r>
+      <w:r>
+        <w:rPr>
+          <w:rFonts w:ascii="Times New Roman" w:hAnsi="Times New Roman"/>
+          <w:lang w:val="en-GB"/>
+        </w:rPr>
+        <w:t xml:space="preserve"> - Intended characteristics of the project other than its </w:t>
+      </w:r>
+      <w:r>
+        <w:rPr>
+          <w:rFonts w:ascii="Times New Roman" w:hAnsi="Times New Roman"/>
+          <w:lang w:val="en-GB"/>
+        </w:rPr>
+        <w:t>functionality</w:t>
+      </w:r>
+      <w:r>
+        <w:rPr>
+          <w:rFonts w:ascii="Times New Roman" w:hAnsi="Times New Roman"/>
+          <w:lang w:val="en-GB"/>
+        </w:rPr>
+        <w:t>.</w:t>
+      </w:r>
+    </w:p>
+    <w:p>
+      <w:pPr>
+        <w:rPr>
+          <w:rFonts w:ascii="Times New Roman" w:hAnsi="Times New Roman"/>
+          <w:lang w:val="en-GB"/>
+        </w:rPr>
+      </w:pPr>
       <w:r>
         <w:rPr>
           <w:rFonts w:ascii="Times New Roman" w:hAnsi="Times New Roman"/>
@@ -8366,6 +9152,164 @@
           <w:bCs/>
           <w:lang w:val="en-GB"/>
         </w:rPr>
+        <w:t>Normal User</w:t>
+      </w:r>
+      <w:r>
+        <w:rPr>
+          <w:rFonts w:ascii="Times New Roman" w:hAnsi="Times New Roman"/>
+          <w:lang w:val="en-GB"/>
+        </w:rPr>
+        <w:t xml:space="preserve"> - A non admin users, i.e. someone who only uploads and classifies images.</w:t>
+      </w:r>
+    </w:p>
+    <w:p>
+      <w:pPr>
+        <w:rPr>
+          <w:rFonts w:ascii="Times New Roman" w:hAnsi="Times New Roman"/>
+          <w:lang w:val="en-GB"/>
+        </w:rPr>
+      </w:pPr>
+      <w:r>
+        <w:rPr>
+          <w:rFonts w:ascii="Times New Roman" w:hAnsi="Times New Roman"/>
+          <w:b/>
+          <w:lang w:val="en-GB"/>
+        </w:rPr>
+        <w:t xml:space="preserve">Plurality algorithm- </w:t>
+      </w:r>
+      <w:r>
+        <w:rPr>
+          <w:rFonts w:ascii="Times New Roman" w:hAnsi="Times New Roman"/>
+          <w:lang w:val="en-GB"/>
+        </w:rPr>
+        <w:t>an algorithm that attempts to give an aggregate result based on multiple inputs.</w:t>
+      </w:r>
+    </w:p>
+    <w:p>
+      <w:pPr>
+        <w:rPr>
+          <w:rFonts w:ascii="Times New Roman" w:hAnsi="Times New Roman"/>
+          <w:lang w:val="en-GB"/>
+        </w:rPr>
+      </w:pPr>
+      <w:r>
+        <w:rPr>
+          <w:rFonts w:ascii="Times New Roman" w:hAnsi="Times New Roman"/>
+          <w:b/>
+          <w:bCs/>
+          <w:lang w:val="en-GB"/>
+        </w:rPr>
+        <w:t>Python</w:t>
+      </w:r>
+      <w:r>
+        <w:rPr>
+          <w:rFonts w:ascii="Times New Roman" w:hAnsi="Times New Roman"/>
+          <w:lang w:val="en-GB"/>
+        </w:rPr>
+        <w:t xml:space="preserve"> - A programming language.</w:t>
+      </w:r>
+    </w:p>
+    <w:p>
+      <w:pPr>
+        <w:rPr>
+          <w:rFonts w:ascii="Times New Roman" w:hAnsi="Times New Roman"/>
+          <w:lang w:val="en-GB"/>
+        </w:rPr>
+      </w:pPr>
+      <w:r>
+        <w:rPr>
+          <w:rFonts w:ascii="Times New Roman" w:hAnsi="Times New Roman"/>
+          <w:b/>
+          <w:bCs/>
+          <w:lang w:val="en-GB"/>
+        </w:rPr>
+        <w:t>R</w:t>
+      </w:r>
+      <w:r>
+        <w:rPr>
+          <w:rFonts w:ascii="Times New Roman" w:hAnsi="Times New Roman"/>
+          <w:lang w:val="en-GB"/>
+        </w:rPr>
+        <w:t xml:space="preserve"> - A programming language.</w:t>
+      </w:r>
+    </w:p>
+    <w:p>
+      <w:pPr>
+        <w:rPr>
+          <w:rFonts w:ascii="Times New Roman" w:hAnsi="Times New Roman"/>
+          <w:lang w:val="en-GB"/>
+        </w:rPr>
+      </w:pPr>
+      <w:r>
+        <w:rPr>
+          <w:rFonts w:ascii="Times New Roman" w:hAnsi="Times New Roman"/>
+          <w:b/>
+          <w:bCs/>
+          <w:lang w:val="en-GB"/>
+        </w:rPr>
+        <w:t>Scope (of a software project)</w:t>
+      </w:r>
+      <w:r>
+        <w:rPr>
+          <w:rFonts w:ascii="Times New Roman" w:hAnsi="Times New Roman"/>
+          <w:lang w:val="en-GB"/>
+        </w:rPr>
+        <w:t xml:space="preserve"> - The boundaries of what a project will deliver.</w:t>
+      </w:r>
+    </w:p>
+    <w:p>
+      <w:pPr>
+        <w:rPr>
+          <w:rFonts w:ascii="Times New Roman" w:hAnsi="Times New Roman"/>
+          <w:lang w:val="en-GB"/>
+        </w:rPr>
+      </w:pPr>
+      <w:r>
+        <w:rPr>
+          <w:rFonts w:ascii="Times New Roman" w:hAnsi="Times New Roman"/>
+          <w:b/>
+          <w:lang w:val="en-GB"/>
+        </w:rPr>
+        <w:t>Spotter</w:t>
+      </w:r>
+      <w:r>
+        <w:rPr>
+          <w:rFonts w:ascii="Times New Roman" w:hAnsi="Times New Roman"/>
+          <w:lang w:val="en-GB"/>
+        </w:rPr>
+        <w:t>- A member of the public attempting to classify an image according to the animal species present.</w:t>
+      </w:r>
+    </w:p>
+    <w:p>
+      <w:pPr>
+        <w:rPr>
+          <w:rFonts w:ascii="Times New Roman" w:hAnsi="Times New Roman"/>
+          <w:lang w:val="en-GB"/>
+        </w:rPr>
+      </w:pPr>
+      <w:r>
+        <w:rPr>
+          <w:rFonts w:ascii="Times New Roman" w:hAnsi="Times New Roman"/>
+          <w:b/>
+          <w:bCs/>
+          <w:lang w:val="en-GB"/>
+        </w:rPr>
+        <w:t>SS</w:t>
+      </w:r>
+      <w:r>
+        <w:rPr>
+          <w:rFonts w:ascii="Times New Roman" w:hAnsi="Times New Roman"/>
+          <w:lang w:val="en-GB"/>
+        </w:rPr>
+        <w:t xml:space="preserve">- </w:t>
+      </w:r>
+      <w:r>
+        <w:rPr>
+          <w:rFonts w:ascii="Times New Roman" w:hAnsi="Times New Roman"/>
+          <w:b/>
+          <w:bCs/>
+          <w:lang w:val="en-GB"/>
+        </w:rPr>
         <w:t>Snapshot Serengeti,</w:t>
       </w:r>
       <w:r>
@@ -8375,12 +9319,21 @@
         </w:rPr>
         <w:t xml:space="preserve"> a similar citizen science project from which </w:t>
       </w:r>
-      <w:r>
-        <w:rPr>
-          <w:rFonts w:ascii="Times New Roman" w:hAnsi="Times New Roman"/>
-          <w:lang w:val="en-GB"/>
-        </w:rPr>
-        <w:t xml:space="preserve">MammalWeb </w:t>
+      <w:proofErr w:type="spellStart"/>
+      <w:r>
+        <w:rPr>
+          <w:rFonts w:ascii="Times New Roman" w:hAnsi="Times New Roman"/>
+          <w:lang w:val="en-GB"/>
+        </w:rPr>
+        <w:t>MammalWeb</w:t>
+      </w:r>
+      <w:proofErr w:type="spellEnd"/>
+      <w:r>
+        <w:rPr>
+          <w:rFonts w:ascii="Times New Roman" w:hAnsi="Times New Roman"/>
+          <w:lang w:val="en-GB"/>
+        </w:rPr>
+        <w:t xml:space="preserve"> </w:t>
       </w:r>
       <w:r>
         <w:rPr>
@@ -8390,6 +9343,150 @@
         <w:t>drew inspiration</w:t>
       </w:r>
       <w:bookmarkEnd w:id="4"/>
+    </w:p>
+    <w:p>
+      <w:pPr>
+        <w:rPr>
+          <w:rFonts w:ascii="Times New Roman" w:hAnsi="Times New Roman"/>
+          <w:lang w:val="en-GB"/>
+        </w:rPr>
+      </w:pPr>
+      <w:r>
+        <w:rPr>
+          <w:rFonts w:ascii="Times New Roman" w:hAnsi="Times New Roman"/>
+          <w:b/>
+          <w:lang w:val="en-GB"/>
+        </w:rPr>
+        <w:t xml:space="preserve">SQL- </w:t>
+      </w:r>
+      <w:r>
+        <w:rPr>
+          <w:rFonts w:ascii="Times New Roman" w:hAnsi="Times New Roman"/>
+          <w:lang w:val="en-GB"/>
+        </w:rPr>
+        <w:t>A programming language for the creation and manipulation of databases.</w:t>
+      </w:r>
+    </w:p>
+    <w:p>
+      <w:pPr>
+        <w:rPr>
+          <w:rFonts w:ascii="Times New Roman" w:hAnsi="Times New Roman"/>
+          <w:lang w:val="en-GB"/>
+        </w:rPr>
+      </w:pPr>
+      <w:r>
+        <w:rPr>
+          <w:rFonts w:ascii="Times New Roman" w:hAnsi="Times New Roman"/>
+          <w:b/>
+          <w:lang w:val="en-GB"/>
+        </w:rPr>
+        <w:t>SQL injection</w:t>
+      </w:r>
+      <w:r>
+        <w:rPr>
+          <w:rFonts w:ascii="Times New Roman" w:hAnsi="Times New Roman"/>
+          <w:b/>
+          <w:lang w:val="en-GB"/>
+        </w:rPr>
+        <w:t>s</w:t>
+      </w:r>
+      <w:r>
+        <w:rPr>
+          <w:rFonts w:ascii="Times New Roman" w:hAnsi="Times New Roman"/>
+          <w:lang w:val="en-GB"/>
+        </w:rPr>
+        <w:t>-</w:t>
+      </w:r>
+      <w:r>
+        <w:rPr>
+          <w:rFonts w:ascii="Times New Roman" w:hAnsi="Times New Roman"/>
+          <w:lang w:val="en-GB"/>
+        </w:rPr>
+        <w:t xml:space="preserve"> A method of attacking a database system using SQL statements.</w:t>
+      </w:r>
+    </w:p>
+    <w:p>
+      <w:pPr>
+        <w:rPr>
+          <w:rFonts w:ascii="Times New Roman" w:hAnsi="Times New Roman"/>
+          <w:lang w:val="en-GB"/>
+        </w:rPr>
+      </w:pPr>
+      <w:r>
+        <w:rPr>
+          <w:rFonts w:ascii="Times New Roman" w:hAnsi="Times New Roman"/>
+          <w:b/>
+          <w:lang w:val="en-GB"/>
+        </w:rPr>
+        <w:t>Volunteer</w:t>
+      </w:r>
+      <w:r>
+        <w:rPr>
+          <w:rFonts w:ascii="Times New Roman" w:hAnsi="Times New Roman"/>
+          <w:lang w:val="en-GB"/>
+        </w:rPr>
+        <w:t xml:space="preserve"> – </w:t>
+      </w:r>
+      <w:r>
+        <w:rPr>
+          <w:rFonts w:ascii="Times New Roman" w:hAnsi="Times New Roman"/>
+          <w:lang w:val="en-GB"/>
+        </w:rPr>
+        <w:t>The</w:t>
+      </w:r>
+      <w:r>
+        <w:rPr>
+          <w:rFonts w:ascii="Times New Roman" w:hAnsi="Times New Roman"/>
+          <w:lang w:val="en-GB"/>
+        </w:rPr>
+        <w:t xml:space="preserve"> volunteers are members of the public who upload images to the </w:t>
+      </w:r>
+      <w:proofErr w:type="spellStart"/>
+      <w:r>
+        <w:rPr>
+          <w:rFonts w:ascii="Times New Roman" w:hAnsi="Times New Roman"/>
+          <w:lang w:val="en-GB"/>
+        </w:rPr>
+        <w:t>MammalWeb</w:t>
+      </w:r>
+      <w:proofErr w:type="spellEnd"/>
+      <w:r>
+        <w:rPr>
+          <w:rFonts w:ascii="Times New Roman" w:hAnsi="Times New Roman"/>
+          <w:lang w:val="en-GB"/>
+        </w:rPr>
+        <w:t xml:space="preserve"> </w:t>
+      </w:r>
+      <w:r>
+        <w:rPr>
+          <w:rFonts w:ascii="Times New Roman" w:hAnsi="Times New Roman"/>
+          <w:lang w:val="en-GB"/>
+        </w:rPr>
+        <w:t xml:space="preserve">project website and/or provide classification attempts on images on the </w:t>
+      </w:r>
+      <w:proofErr w:type="spellStart"/>
+      <w:r>
+        <w:rPr>
+          <w:rFonts w:ascii="Times New Roman" w:hAnsi="Times New Roman"/>
+          <w:lang w:val="en-GB"/>
+        </w:rPr>
+        <w:t>MammalWeb</w:t>
+      </w:r>
+      <w:proofErr w:type="spellEnd"/>
+      <w:r>
+        <w:rPr>
+          <w:rFonts w:ascii="Times New Roman" w:hAnsi="Times New Roman"/>
+          <w:lang w:val="en-GB"/>
+        </w:rPr>
+        <w:t xml:space="preserve"> </w:t>
+      </w:r>
+      <w:r>
+        <w:rPr>
+          <w:rFonts w:ascii="Times New Roman" w:hAnsi="Times New Roman"/>
+          <w:lang w:val="en-GB"/>
+        </w:rPr>
+        <w:t>site.</w:t>
+      </w:r>
     </w:p>
     <w:p>
       <w:pPr>
@@ -8404,6 +9501,7 @@
     <w:sdt>
       <w:sdtPr>
         <w:rPr>
+          <w:rFonts w:ascii="Times New Roman" w:hAnsi="Times New Roman"/>
           <w:b w:val="0"/>
           <w:kern w:val="0"/>
           <w:sz w:val="20"/>
@@ -8414,6 +9512,7 @@
           <w:docPartUnique/>
         </w:docPartObj>
       </w:sdtPr>
+      <w:sdtEndPr/>
       <w:sdtContent>
         <w:p>
           <w:pPr>
@@ -8432,24 +9531,25 @@
               <w:szCs w:val="24"/>
               <w:u w:val="single"/>
             </w:rPr>
-            <w:t>8. References</w:t>
+            <w:t>8. References:</w:t>
           </w:r>
-          <w:r>
+        </w:p>
+        <w:p>
+          <w:pPr>
             <w:rPr>
               <w:rFonts w:ascii="Times New Roman" w:hAnsi="Times New Roman"/>
-              <w:sz w:val="24"/>
-              <w:szCs w:val="24"/>
-              <w:u w:val="single"/>
             </w:rPr>
-            <w:t>:</w:t>
-          </w:r>
+          </w:pPr>
         </w:p>
-        <w:p/>
         <w:sdt>
           <w:sdtPr>
+            <w:rPr>
+              <w:rFonts w:ascii="Times New Roman" w:hAnsi="Times New Roman"/>
+            </w:rPr>
             <w:id w:val="-573587230"/>
             <w:bibliography/>
           </w:sdtPr>
+          <w:sdtEndPr/>
           <w:sdtContent>
             <w:p>
               <w:pPr>
@@ -8604,6 +9704,11 @@
               </w:r>
             </w:p>
             <w:p>
+              <w:pPr>
+                <w:rPr>
+                  <w:rFonts w:ascii="Times New Roman" w:hAnsi="Times New Roman"/>
+                </w:rPr>
+              </w:pPr>
               <w:r>
                 <w:rPr>
                   <w:rFonts w:ascii="Times New Roman" w:hAnsi="Times New Roman"/>
@@ -8644,7 +9749,7 @@
 </file>
 
 <file path=word/endnotes.xml><?xml version="1.0" encoding="utf-8"?>
-<w:endnotes xmlns:ve="http://schemas.openxmlformats.org/markup-compatibility/2006" xmlns:o="urn:schemas-microsoft-com:office:office" xmlns:r="http://schemas.openxmlformats.org/officeDocument/2006/relationships" xmlns:m="http://schemas.openxmlformats.org/officeDocument/2006/math" xmlns:v="urn:schemas-microsoft-com:vml" xmlns:wp="http://schemas.openxmlformats.org/drawingml/2006/wordprocessingDrawing" xmlns:w10="urn:schemas-microsoft-com:office:word" xmlns:w="http://schemas.openxmlformats.org/wordprocessingml/2006/main" xmlns:wne="http://schemas.microsoft.com/office/word/2006/wordml">
+<w:endnotes xmlns:wpc="http://schemas.microsoft.com/office/word/2010/wordprocessingCanvas" xmlns:mc="http://schemas.openxmlformats.org/markup-compatibility/2006" xmlns:o="urn:schemas-microsoft-com:office:office" xmlns:r="http://schemas.openxmlformats.org/officeDocument/2006/relationships" xmlns:m="http://schemas.openxmlformats.org/officeDocument/2006/math" xmlns:v="urn:schemas-microsoft-com:vml" xmlns:wp14="http://schemas.microsoft.com/office/word/2010/wordprocessingDrawing" xmlns:wp="http://schemas.openxmlformats.org/drawingml/2006/wordprocessingDrawing" xmlns:w10="urn:schemas-microsoft-com:office:word" xmlns:w="http://schemas.openxmlformats.org/wordprocessingml/2006/main" xmlns:w14="http://schemas.microsoft.com/office/word/2010/wordml" xmlns:w15="http://schemas.microsoft.com/office/word/2012/wordml" xmlns:wpg="http://schemas.microsoft.com/office/word/2010/wordprocessingGroup" xmlns:wpi="http://schemas.microsoft.com/office/word/2010/wordprocessingInk" xmlns:wne="http://schemas.microsoft.com/office/word/2006/wordml" xmlns:wps="http://schemas.microsoft.com/office/word/2010/wordprocessingShape" mc:Ignorable="w14 w15 wp14">
   <w:endnote w:type="separator" w:id="-1">
     <w:p>
       <w:r>
@@ -8663,7 +9768,7 @@
 </file>
 
 <file path=word/footer1.xml><?xml version="1.0" encoding="utf-8"?>
-<w:ftr xmlns:ve="http://schemas.openxmlformats.org/markup-compatibility/2006" xmlns:o="urn:schemas-microsoft-com:office:office" xmlns:r="http://schemas.openxmlformats.org/officeDocument/2006/relationships" xmlns:m="http://schemas.openxmlformats.org/officeDocument/2006/math" xmlns:v="urn:schemas-microsoft-com:vml" xmlns:wp="http://schemas.openxmlformats.org/drawingml/2006/wordprocessingDrawing" xmlns:w10="urn:schemas-microsoft-com:office:word" xmlns:w="http://schemas.openxmlformats.org/wordprocessingml/2006/main" xmlns:wne="http://schemas.microsoft.com/office/word/2006/wordml">
+<w:ftr xmlns:wpc="http://schemas.microsoft.com/office/word/2010/wordprocessingCanvas" xmlns:mc="http://schemas.openxmlformats.org/markup-compatibility/2006" xmlns:o="urn:schemas-microsoft-com:office:office" xmlns:r="http://schemas.openxmlformats.org/officeDocument/2006/relationships" xmlns:m="http://schemas.openxmlformats.org/officeDocument/2006/math" xmlns:v="urn:schemas-microsoft-com:vml" xmlns:wp14="http://schemas.microsoft.com/office/word/2010/wordprocessingDrawing" xmlns:wp="http://schemas.openxmlformats.org/drawingml/2006/wordprocessingDrawing" xmlns:w10="urn:schemas-microsoft-com:office:word" xmlns:w="http://schemas.openxmlformats.org/wordprocessingml/2006/main" xmlns:w14="http://schemas.microsoft.com/office/word/2010/wordml" xmlns:w15="http://schemas.microsoft.com/office/word/2012/wordml" xmlns:wpg="http://schemas.microsoft.com/office/word/2010/wordprocessingGroup" xmlns:wpi="http://schemas.microsoft.com/office/word/2010/wordprocessingInk" xmlns:wne="http://schemas.microsoft.com/office/word/2006/wordml" xmlns:wps="http://schemas.microsoft.com/office/word/2010/wordprocessingShape" mc:Ignorable="w14 w15 wp14">
   <w:p>
     <w:pPr>
       <w:pStyle w:val="Footer"/>
@@ -8673,7 +9778,7 @@
 </file>
 
 <file path=word/footer2.xml><?xml version="1.0" encoding="utf-8"?>
-<w:ftr xmlns:ve="http://schemas.openxmlformats.org/markup-compatibility/2006" xmlns:o="urn:schemas-microsoft-com:office:office" xmlns:r="http://schemas.openxmlformats.org/officeDocument/2006/relationships" xmlns:m="http://schemas.openxmlformats.org/officeDocument/2006/math" xmlns:v="urn:schemas-microsoft-com:vml" xmlns:wp="http://schemas.openxmlformats.org/drawingml/2006/wordprocessingDrawing" xmlns:w10="urn:schemas-microsoft-com:office:word" xmlns:w="http://schemas.openxmlformats.org/wordprocessingml/2006/main" xmlns:wne="http://schemas.microsoft.com/office/word/2006/wordml">
+<w:ftr xmlns:wpc="http://schemas.microsoft.com/office/word/2010/wordprocessingCanvas" xmlns:mc="http://schemas.openxmlformats.org/markup-compatibility/2006" xmlns:o="urn:schemas-microsoft-com:office:office" xmlns:r="http://schemas.openxmlformats.org/officeDocument/2006/relationships" xmlns:m="http://schemas.openxmlformats.org/officeDocument/2006/math" xmlns:v="urn:schemas-microsoft-com:vml" xmlns:wp14="http://schemas.microsoft.com/office/word/2010/wordprocessingDrawing" xmlns:wp="http://schemas.openxmlformats.org/drawingml/2006/wordprocessingDrawing" xmlns:w10="urn:schemas-microsoft-com:office:word" xmlns:w="http://schemas.openxmlformats.org/wordprocessingml/2006/main" xmlns:w14="http://schemas.microsoft.com/office/word/2010/wordml" xmlns:w15="http://schemas.microsoft.com/office/word/2012/wordml" xmlns:wpg="http://schemas.microsoft.com/office/word/2010/wordprocessingGroup" xmlns:wpi="http://schemas.microsoft.com/office/word/2010/wordprocessingInk" xmlns:wne="http://schemas.microsoft.com/office/word/2006/wordml" xmlns:wps="http://schemas.microsoft.com/office/word/2010/wordprocessingShape" mc:Ignorable="w14 w15 wp14">
   <w:sdt>
     <w:sdtPr>
       <w:id w:val="-1554391796"/>
@@ -8693,14 +9798,27 @@
           <w:pStyle w:val="Footer"/>
           <w:jc w:val="right"/>
         </w:pPr>
-        <w:fldSimple w:instr=" PAGE   \* MERGEFORMAT ">
-          <w:r>
-            <w:rPr>
-              <w:noProof/>
-            </w:rPr>
-            <w:t>12</w:t>
-          </w:r>
-        </w:fldSimple>
+        <w:r>
+          <w:fldChar w:fldCharType="begin"/>
+        </w:r>
+        <w:r>
+          <w:instrText xml:space="preserve"> PAGE   \* MERGEFORMAT </w:instrText>
+        </w:r>
+        <w:r>
+          <w:fldChar w:fldCharType="separate"/>
+        </w:r>
+        <w:r>
+          <w:rPr>
+            <w:noProof/>
+          </w:rPr>
+          <w:t>13</w:t>
+        </w:r>
+        <w:r>
+          <w:rPr>
+            <w:noProof/>
+          </w:rPr>
+          <w:fldChar w:fldCharType="end"/>
+        </w:r>
       </w:p>
     </w:sdtContent>
   </w:sdt>
@@ -8716,7 +9834,7 @@
 </file>
 
 <file path=word/footer3.xml><?xml version="1.0" encoding="utf-8"?>
-<w:ftr xmlns:ve="http://schemas.openxmlformats.org/markup-compatibility/2006" xmlns:o="urn:schemas-microsoft-com:office:office" xmlns:r="http://schemas.openxmlformats.org/officeDocument/2006/relationships" xmlns:m="http://schemas.openxmlformats.org/officeDocument/2006/math" xmlns:v="urn:schemas-microsoft-com:vml" xmlns:wp="http://schemas.openxmlformats.org/drawingml/2006/wordprocessingDrawing" xmlns:w10="urn:schemas-microsoft-com:office:word" xmlns:w="http://schemas.openxmlformats.org/wordprocessingml/2006/main" xmlns:wne="http://schemas.microsoft.com/office/word/2006/wordml">
+<w:ftr xmlns:wpc="http://schemas.microsoft.com/office/word/2010/wordprocessingCanvas" xmlns:mc="http://schemas.openxmlformats.org/markup-compatibility/2006" xmlns:o="urn:schemas-microsoft-com:office:office" xmlns:r="http://schemas.openxmlformats.org/officeDocument/2006/relationships" xmlns:m="http://schemas.openxmlformats.org/officeDocument/2006/math" xmlns:v="urn:schemas-microsoft-com:vml" xmlns:wp14="http://schemas.microsoft.com/office/word/2010/wordprocessingDrawing" xmlns:wp="http://schemas.openxmlformats.org/drawingml/2006/wordprocessingDrawing" xmlns:w10="urn:schemas-microsoft-com:office:word" xmlns:w="http://schemas.openxmlformats.org/wordprocessingml/2006/main" xmlns:w14="http://schemas.microsoft.com/office/word/2010/wordml" xmlns:w15="http://schemas.microsoft.com/office/word/2012/wordml" xmlns:wpg="http://schemas.microsoft.com/office/word/2010/wordprocessingGroup" xmlns:wpi="http://schemas.microsoft.com/office/word/2010/wordprocessingInk" xmlns:wne="http://schemas.microsoft.com/office/word/2006/wordml" xmlns:wps="http://schemas.microsoft.com/office/word/2010/wordprocessingShape" mc:Ignorable="w14 w15 wp14">
   <w:p>
     <w:pPr>
       <w:pStyle w:val="Footer"/>
@@ -8726,7 +9844,7 @@
 </file>
 
 <file path=word/footnotes.xml><?xml version="1.0" encoding="utf-8"?>
-<w:footnotes xmlns:ve="http://schemas.openxmlformats.org/markup-compatibility/2006" xmlns:o="urn:schemas-microsoft-com:office:office" xmlns:r="http://schemas.openxmlformats.org/officeDocument/2006/relationships" xmlns:m="http://schemas.openxmlformats.org/officeDocument/2006/math" xmlns:v="urn:schemas-microsoft-com:vml" xmlns:wp="http://schemas.openxmlformats.org/drawingml/2006/wordprocessingDrawing" xmlns:w10="urn:schemas-microsoft-com:office:word" xmlns:w="http://schemas.openxmlformats.org/wordprocessingml/2006/main" xmlns:wne="http://schemas.microsoft.com/office/word/2006/wordml">
+<w:footnotes xmlns:wpc="http://schemas.microsoft.com/office/word/2010/wordprocessingCanvas" xmlns:mc="http://schemas.openxmlformats.org/markup-compatibility/2006" xmlns:o="urn:schemas-microsoft-com:office:office" xmlns:r="http://schemas.openxmlformats.org/officeDocument/2006/relationships" xmlns:m="http://schemas.openxmlformats.org/officeDocument/2006/math" xmlns:v="urn:schemas-microsoft-com:vml" xmlns:wp14="http://schemas.microsoft.com/office/word/2010/wordprocessingDrawing" xmlns:wp="http://schemas.openxmlformats.org/drawingml/2006/wordprocessingDrawing" xmlns:w10="urn:schemas-microsoft-com:office:word" xmlns:w="http://schemas.openxmlformats.org/wordprocessingml/2006/main" xmlns:w14="http://schemas.microsoft.com/office/word/2010/wordml" xmlns:w15="http://schemas.microsoft.com/office/word/2012/wordml" xmlns:wpg="http://schemas.microsoft.com/office/word/2010/wordprocessingGroup" xmlns:wpi="http://schemas.microsoft.com/office/word/2010/wordprocessingInk" xmlns:wne="http://schemas.microsoft.com/office/word/2006/wordml" xmlns:wps="http://schemas.microsoft.com/office/word/2010/wordprocessingShape" mc:Ignorable="w14 w15 wp14">
   <w:footnote w:type="separator" w:id="-1">
     <w:p>
       <w:r>
@@ -8745,7 +9863,7 @@
 </file>
 
 <file path=word/header1.xml><?xml version="1.0" encoding="utf-8"?>
-<w:hdr xmlns:ve="http://schemas.openxmlformats.org/markup-compatibility/2006" xmlns:o="urn:schemas-microsoft-com:office:office" xmlns:r="http://schemas.openxmlformats.org/officeDocument/2006/relationships" xmlns:m="http://schemas.openxmlformats.org/officeDocument/2006/math" xmlns:v="urn:schemas-microsoft-com:vml" xmlns:wp="http://schemas.openxmlformats.org/drawingml/2006/wordprocessingDrawing" xmlns:w10="urn:schemas-microsoft-com:office:word" xmlns:w="http://schemas.openxmlformats.org/wordprocessingml/2006/main" xmlns:wne="http://schemas.microsoft.com/office/word/2006/wordml">
+<w:hdr xmlns:wpc="http://schemas.microsoft.com/office/word/2010/wordprocessingCanvas" xmlns:mc="http://schemas.openxmlformats.org/markup-compatibility/2006" xmlns:o="urn:schemas-microsoft-com:office:office" xmlns:r="http://schemas.openxmlformats.org/officeDocument/2006/relationships" xmlns:m="http://schemas.openxmlformats.org/officeDocument/2006/math" xmlns:v="urn:schemas-microsoft-com:vml" xmlns:wp14="http://schemas.microsoft.com/office/word/2010/wordprocessingDrawing" xmlns:wp="http://schemas.openxmlformats.org/drawingml/2006/wordprocessingDrawing" xmlns:w10="urn:schemas-microsoft-com:office:word" xmlns:w="http://schemas.openxmlformats.org/wordprocessingml/2006/main" xmlns:w14="http://schemas.microsoft.com/office/word/2010/wordml" xmlns:w15="http://schemas.microsoft.com/office/word/2012/wordml" xmlns:wpg="http://schemas.microsoft.com/office/word/2010/wordprocessingGroup" xmlns:wpi="http://schemas.microsoft.com/office/word/2010/wordprocessingInk" xmlns:wne="http://schemas.microsoft.com/office/word/2006/wordml" xmlns:wps="http://schemas.microsoft.com/office/word/2010/wordprocessingShape" mc:Ignorable="w14 w15 wp14">
   <w:p>
     <w:pPr>
       <w:pStyle w:val="Header"/>
@@ -8755,7 +9873,7 @@
 </file>
 
 <file path=word/header2.xml><?xml version="1.0" encoding="utf-8"?>
-<w:hdr xmlns:ve="http://schemas.openxmlformats.org/markup-compatibility/2006" xmlns:o="urn:schemas-microsoft-com:office:office" xmlns:r="http://schemas.openxmlformats.org/officeDocument/2006/relationships" xmlns:m="http://schemas.openxmlformats.org/officeDocument/2006/math" xmlns:v="urn:schemas-microsoft-com:vml" xmlns:wp="http://schemas.openxmlformats.org/drawingml/2006/wordprocessingDrawing" xmlns:w10="urn:schemas-microsoft-com:office:word" xmlns:w="http://schemas.openxmlformats.org/wordprocessingml/2006/main" xmlns:wne="http://schemas.microsoft.com/office/word/2006/wordml">
+<w:hdr xmlns:wpc="http://schemas.microsoft.com/office/word/2010/wordprocessingCanvas" xmlns:mc="http://schemas.openxmlformats.org/markup-compatibility/2006" xmlns:o="urn:schemas-microsoft-com:office:office" xmlns:r="http://schemas.openxmlformats.org/officeDocument/2006/relationships" xmlns:m="http://schemas.openxmlformats.org/officeDocument/2006/math" xmlns:v="urn:schemas-microsoft-com:vml" xmlns:wp14="http://schemas.microsoft.com/office/word/2010/wordprocessingDrawing" xmlns:wp="http://schemas.openxmlformats.org/drawingml/2006/wordprocessingDrawing" xmlns:w10="urn:schemas-microsoft-com:office:word" xmlns:w="http://schemas.openxmlformats.org/wordprocessingml/2006/main" xmlns:w14="http://schemas.microsoft.com/office/word/2010/wordml" xmlns:w15="http://schemas.microsoft.com/office/word/2012/wordml" xmlns:wpg="http://schemas.microsoft.com/office/word/2010/wordprocessingGroup" xmlns:wpi="http://schemas.microsoft.com/office/word/2010/wordprocessingInk" xmlns:wne="http://schemas.microsoft.com/office/word/2006/wordml" xmlns:wps="http://schemas.microsoft.com/office/word/2010/wordprocessingShape" mc:Ignorable="w14 w15 wp14">
   <w:tbl>
     <w:tblPr>
       <w:tblW w:w="0" w:type="auto"/>
@@ -8771,7 +9889,7 @@
         <w:left w:w="71" w:type="dxa"/>
         <w:right w:w="71" w:type="dxa"/>
       </w:tblCellMar>
-      <w:tblLook w:val="0000"/>
+      <w:tblLook w:val="0000" w:firstRow="0" w:lastRow="0" w:firstColumn="0" w:lastColumn="0" w:noHBand="0" w:noVBand="0"/>
     </w:tblPr>
     <w:tblGrid>
       <w:gridCol w:w="2736"/>
@@ -8940,7 +10058,7 @@
 </file>
 
 <file path=word/header3.xml><?xml version="1.0" encoding="utf-8"?>
-<w:hdr xmlns:ve="http://schemas.openxmlformats.org/markup-compatibility/2006" xmlns:o="urn:schemas-microsoft-com:office:office" xmlns:r="http://schemas.openxmlformats.org/officeDocument/2006/relationships" xmlns:m="http://schemas.openxmlformats.org/officeDocument/2006/math" xmlns:v="urn:schemas-microsoft-com:vml" xmlns:wp="http://schemas.openxmlformats.org/drawingml/2006/wordprocessingDrawing" xmlns:w10="urn:schemas-microsoft-com:office:word" xmlns:w="http://schemas.openxmlformats.org/wordprocessingml/2006/main" xmlns:wne="http://schemas.microsoft.com/office/word/2006/wordml">
+<w:hdr xmlns:wpc="http://schemas.microsoft.com/office/word/2010/wordprocessingCanvas" xmlns:mc="http://schemas.openxmlformats.org/markup-compatibility/2006" xmlns:o="urn:schemas-microsoft-com:office:office" xmlns:r="http://schemas.openxmlformats.org/officeDocument/2006/relationships" xmlns:m="http://schemas.openxmlformats.org/officeDocument/2006/math" xmlns:v="urn:schemas-microsoft-com:vml" xmlns:wp14="http://schemas.microsoft.com/office/word/2010/wordprocessingDrawing" xmlns:wp="http://schemas.openxmlformats.org/drawingml/2006/wordprocessingDrawing" xmlns:w10="urn:schemas-microsoft-com:office:word" xmlns:w="http://schemas.openxmlformats.org/wordprocessingml/2006/main" xmlns:w14="http://schemas.microsoft.com/office/word/2010/wordml" xmlns:w15="http://schemas.microsoft.com/office/word/2012/wordml" xmlns:wpg="http://schemas.microsoft.com/office/word/2010/wordprocessingGroup" xmlns:wpi="http://schemas.microsoft.com/office/word/2010/wordprocessingInk" xmlns:wne="http://schemas.microsoft.com/office/word/2006/wordml" xmlns:wps="http://schemas.microsoft.com/office/word/2010/wordprocessingShape" mc:Ignorable="w14 w15 wp14">
   <w:p>
     <w:pPr>
       <w:pStyle w:val="Header"/>
@@ -8950,8 +10068,8 @@
 </file>
 
 <file path=word/numbering.xml><?xml version="1.0" encoding="utf-8"?>
-<w:numbering xmlns:ve="http://schemas.openxmlformats.org/markup-compatibility/2006" xmlns:o="urn:schemas-microsoft-com:office:office" xmlns:r="http://schemas.openxmlformats.org/officeDocument/2006/relationships" xmlns:m="http://schemas.openxmlformats.org/officeDocument/2006/math" xmlns:v="urn:schemas-microsoft-com:vml" xmlns:wp="http://schemas.openxmlformats.org/drawingml/2006/wordprocessingDrawing" xmlns:w10="urn:schemas-microsoft-com:office:word" xmlns:w="http://schemas.openxmlformats.org/wordprocessingml/2006/main" xmlns:wne="http://schemas.microsoft.com/office/word/2006/wordml">
-  <w:abstractNum w:abstractNumId="0">
+<w:numbering xmlns:wpc="http://schemas.microsoft.com/office/word/2010/wordprocessingCanvas" xmlns:mc="http://schemas.openxmlformats.org/markup-compatibility/2006" xmlns:o="urn:schemas-microsoft-com:office:office" xmlns:r="http://schemas.openxmlformats.org/officeDocument/2006/relationships" xmlns:m="http://schemas.openxmlformats.org/officeDocument/2006/math" xmlns:v="urn:schemas-microsoft-com:vml" xmlns:wp14="http://schemas.microsoft.com/office/word/2010/wordprocessingDrawing" xmlns:wp="http://schemas.openxmlformats.org/drawingml/2006/wordprocessingDrawing" xmlns:w10="urn:schemas-microsoft-com:office:word" xmlns:w="http://schemas.openxmlformats.org/wordprocessingml/2006/main" xmlns:w14="http://schemas.microsoft.com/office/word/2010/wordml" xmlns:w15="http://schemas.microsoft.com/office/word/2012/wordml" xmlns:wpg="http://schemas.microsoft.com/office/word/2010/wordprocessingGroup" xmlns:wpi="http://schemas.microsoft.com/office/word/2010/wordprocessingInk" xmlns:wne="http://schemas.microsoft.com/office/word/2006/wordml" xmlns:wps="http://schemas.microsoft.com/office/word/2010/wordprocessingShape" mc:Ignorable="w14 w15 wp14">
+  <w:abstractNum w:abstractNumId="0" w15:restartNumberingAfterBreak="0">
     <w:nsid w:val="04FD191C"/>
     <w:multiLevelType w:val="multilevel"/>
     <w:tmpl w:val="B5A653AA"/>
@@ -9091,7 +10209,7 @@
       </w:rPr>
     </w:lvl>
   </w:abstractNum>
-  <w:abstractNum w:abstractNumId="1">
+  <w:abstractNum w:abstractNumId="1" w15:restartNumberingAfterBreak="0">
     <w:nsid w:val="0A7C578F"/>
     <w:multiLevelType w:val="multilevel"/>
     <w:tmpl w:val="0354027E"/>
@@ -9204,7 +10322,7 @@
       </w:pPr>
     </w:lvl>
   </w:abstractNum>
-  <w:abstractNum w:abstractNumId="2">
+  <w:abstractNum w:abstractNumId="2" w15:restartNumberingAfterBreak="0">
     <w:nsid w:val="0F8D45E7"/>
     <w:multiLevelType w:val="multilevel"/>
     <w:tmpl w:val="3C3C22D4"/>
@@ -9320,7 +10438,7 @@
       </w:pPr>
     </w:lvl>
   </w:abstractNum>
-  <w:abstractNum w:abstractNumId="3">
+  <w:abstractNum w:abstractNumId="3" w15:restartNumberingAfterBreak="0">
     <w:nsid w:val="0F9036C1"/>
     <w:multiLevelType w:val="multilevel"/>
     <w:tmpl w:val="2D463760"/>
@@ -9436,7 +10554,7 @@
       </w:pPr>
     </w:lvl>
   </w:abstractNum>
-  <w:abstractNum w:abstractNumId="4">
+  <w:abstractNum w:abstractNumId="4" w15:restartNumberingAfterBreak="0">
     <w:nsid w:val="11227B3C"/>
     <w:multiLevelType w:val="multilevel"/>
     <w:tmpl w:val="243EB346"/>
@@ -9576,7 +10694,7 @@
       </w:rPr>
     </w:lvl>
   </w:abstractNum>
-  <w:abstractNum w:abstractNumId="5">
+  <w:abstractNum w:abstractNumId="5" w15:restartNumberingAfterBreak="0">
     <w:nsid w:val="15396388"/>
     <w:multiLevelType w:val="hybridMultilevel"/>
     <w:tmpl w:val="488A4E3A"/>
@@ -9715,7 +10833,7 @@
       </w:rPr>
     </w:lvl>
   </w:abstractNum>
-  <w:abstractNum w:abstractNumId="6">
+  <w:abstractNum w:abstractNumId="6" w15:restartNumberingAfterBreak="0">
     <w:nsid w:val="19CC4DC3"/>
     <w:multiLevelType w:val="multilevel"/>
     <w:tmpl w:val="C81691D8"/>
@@ -9855,7 +10973,7 @@
       </w:rPr>
     </w:lvl>
   </w:abstractNum>
-  <w:abstractNum w:abstractNumId="7">
+  <w:abstractNum w:abstractNumId="7" w15:restartNumberingAfterBreak="0">
     <w:nsid w:val="1ADF1537"/>
     <w:multiLevelType w:val="multilevel"/>
     <w:tmpl w:val="B5A653AA"/>
@@ -9995,7 +11113,7 @@
       </w:rPr>
     </w:lvl>
   </w:abstractNum>
-  <w:abstractNum w:abstractNumId="8">
+  <w:abstractNum w:abstractNumId="8" w15:restartNumberingAfterBreak="0">
     <w:nsid w:val="1ED7488B"/>
     <w:multiLevelType w:val="multilevel"/>
     <w:tmpl w:val="0809001F"/>
@@ -10108,7 +11226,7 @@
       </w:pPr>
     </w:lvl>
   </w:abstractNum>
-  <w:abstractNum w:abstractNumId="9">
+  <w:abstractNum w:abstractNumId="9" w15:restartNumberingAfterBreak="0">
     <w:nsid w:val="294A2B3D"/>
     <w:multiLevelType w:val="multilevel"/>
     <w:tmpl w:val="9B0A6DAA"/>
@@ -10229,7 +11347,7 @@
       </w:rPr>
     </w:lvl>
   </w:abstractNum>
-  <w:abstractNum w:abstractNumId="10">
+  <w:abstractNum w:abstractNumId="10" w15:restartNumberingAfterBreak="0">
     <w:nsid w:val="2A72168F"/>
     <w:multiLevelType w:val="multilevel"/>
     <w:tmpl w:val="E2300612"/>
@@ -10369,7 +11487,7 @@
       </w:rPr>
     </w:lvl>
   </w:abstractNum>
-  <w:abstractNum w:abstractNumId="11">
+  <w:abstractNum w:abstractNumId="11" w15:restartNumberingAfterBreak="0">
     <w:nsid w:val="2AA11182"/>
     <w:multiLevelType w:val="hybridMultilevel"/>
     <w:tmpl w:val="7FF0822A"/>
@@ -10458,7 +11576,7 @@
       </w:pPr>
     </w:lvl>
   </w:abstractNum>
-  <w:abstractNum w:abstractNumId="12">
+  <w:abstractNum w:abstractNumId="12" w15:restartNumberingAfterBreak="0">
     <w:nsid w:val="32DF4A0E"/>
     <w:multiLevelType w:val="multilevel"/>
     <w:tmpl w:val="72269928"/>
@@ -10598,7 +11716,7 @@
       </w:rPr>
     </w:lvl>
   </w:abstractNum>
-  <w:abstractNum w:abstractNumId="13">
+  <w:abstractNum w:abstractNumId="13" w15:restartNumberingAfterBreak="0">
     <w:nsid w:val="3746462F"/>
     <w:multiLevelType w:val="multilevel"/>
     <w:tmpl w:val="23B4056C"/>
@@ -10714,7 +11832,7 @@
       </w:pPr>
     </w:lvl>
   </w:abstractNum>
-  <w:abstractNum w:abstractNumId="14">
+  <w:abstractNum w:abstractNumId="14" w15:restartNumberingAfterBreak="0">
     <w:nsid w:val="38280D52"/>
     <w:multiLevelType w:val="hybridMultilevel"/>
     <w:tmpl w:val="775092E0"/>
@@ -10800,7 +11918,7 @@
       </w:pPr>
     </w:lvl>
   </w:abstractNum>
-  <w:abstractNum w:abstractNumId="15">
+  <w:abstractNum w:abstractNumId="15" w15:restartNumberingAfterBreak="0">
     <w:nsid w:val="384743E9"/>
     <w:multiLevelType w:val="hybridMultilevel"/>
     <w:tmpl w:val="F872F43A"/>
@@ -10916,7 +12034,7 @@
       </w:pPr>
     </w:lvl>
   </w:abstractNum>
-  <w:abstractNum w:abstractNumId="16">
+  <w:abstractNum w:abstractNumId="16" w15:restartNumberingAfterBreak="0">
     <w:nsid w:val="3E452EDE"/>
     <w:multiLevelType w:val="singleLevel"/>
     <w:tmpl w:val="293C69B4"/>
@@ -10940,7 +12058,7 @@
       </w:rPr>
     </w:lvl>
   </w:abstractNum>
-  <w:abstractNum w:abstractNumId="17">
+  <w:abstractNum w:abstractNumId="17" w15:restartNumberingAfterBreak="0">
     <w:nsid w:val="3EFF7715"/>
     <w:multiLevelType w:val="multilevel"/>
     <w:tmpl w:val="08703362"/>
@@ -11080,7 +12198,7 @@
       </w:rPr>
     </w:lvl>
   </w:abstractNum>
-  <w:abstractNum w:abstractNumId="18">
+  <w:abstractNum w:abstractNumId="18" w15:restartNumberingAfterBreak="0">
     <w:nsid w:val="42660CD3"/>
     <w:multiLevelType w:val="multilevel"/>
     <w:tmpl w:val="E2300612"/>
@@ -11220,7 +12338,7 @@
       </w:rPr>
     </w:lvl>
   </w:abstractNum>
-  <w:abstractNum w:abstractNumId="19">
+  <w:abstractNum w:abstractNumId="19" w15:restartNumberingAfterBreak="0">
     <w:nsid w:val="452278FE"/>
     <w:multiLevelType w:val="hybridMultilevel"/>
     <w:tmpl w:val="0E8C5D74"/>
@@ -11309,7 +12427,7 @@
       </w:pPr>
     </w:lvl>
   </w:abstractNum>
-  <w:abstractNum w:abstractNumId="20">
+  <w:abstractNum w:abstractNumId="20" w15:restartNumberingAfterBreak="0">
     <w:nsid w:val="4C18734A"/>
     <w:multiLevelType w:val="hybridMultilevel"/>
     <w:tmpl w:val="A58C813A"/>
@@ -11448,7 +12566,7 @@
       </w:rPr>
     </w:lvl>
   </w:abstractNum>
-  <w:abstractNum w:abstractNumId="21">
+  <w:abstractNum w:abstractNumId="21" w15:restartNumberingAfterBreak="0">
     <w:nsid w:val="50075D26"/>
     <w:multiLevelType w:val="hybridMultilevel"/>
     <w:tmpl w:val="6E38B2D0"/>
@@ -11564,7 +12682,7 @@
       </w:pPr>
     </w:lvl>
   </w:abstractNum>
-  <w:abstractNum w:abstractNumId="22">
+  <w:abstractNum w:abstractNumId="22" w15:restartNumberingAfterBreak="0">
     <w:nsid w:val="52B35621"/>
     <w:multiLevelType w:val="multilevel"/>
     <w:tmpl w:val="1C008266"/>
@@ -11683,7 +12801,7 @@
       </w:pPr>
     </w:lvl>
   </w:abstractNum>
-  <w:abstractNum w:abstractNumId="23">
+  <w:abstractNum w:abstractNumId="23" w15:restartNumberingAfterBreak="0">
     <w:nsid w:val="53D37C1C"/>
     <w:multiLevelType w:val="hybridMultilevel"/>
     <w:tmpl w:val="152CC04E"/>
@@ -11796,7 +12914,7 @@
       </w:rPr>
     </w:lvl>
   </w:abstractNum>
-  <w:abstractNum w:abstractNumId="24">
+  <w:abstractNum w:abstractNumId="24" w15:restartNumberingAfterBreak="0">
     <w:nsid w:val="543831A7"/>
     <w:multiLevelType w:val="multilevel"/>
     <w:tmpl w:val="6646F8E0"/>
@@ -11936,7 +13054,7 @@
       </w:rPr>
     </w:lvl>
   </w:abstractNum>
-  <w:abstractNum w:abstractNumId="25">
+  <w:abstractNum w:abstractNumId="25" w15:restartNumberingAfterBreak="0">
     <w:nsid w:val="5535266B"/>
     <w:multiLevelType w:val="multilevel"/>
     <w:tmpl w:val="12ACAF20"/>
@@ -12049,7 +13167,7 @@
       </w:pPr>
     </w:lvl>
   </w:abstractNum>
-  <w:abstractNum w:abstractNumId="26">
+  <w:abstractNum w:abstractNumId="26" w15:restartNumberingAfterBreak="0">
     <w:nsid w:val="582F4130"/>
     <w:multiLevelType w:val="singleLevel"/>
     <w:tmpl w:val="D6947B42"/>
@@ -12073,7 +13191,7 @@
       </w:rPr>
     </w:lvl>
   </w:abstractNum>
-  <w:abstractNum w:abstractNumId="27">
+  <w:abstractNum w:abstractNumId="27" w15:restartNumberingAfterBreak="0">
     <w:nsid w:val="587E1810"/>
     <w:multiLevelType w:val="multilevel"/>
     <w:tmpl w:val="849606A2"/>
@@ -12213,7 +13331,7 @@
       </w:rPr>
     </w:lvl>
   </w:abstractNum>
-  <w:abstractNum w:abstractNumId="28">
+  <w:abstractNum w:abstractNumId="28" w15:restartNumberingAfterBreak="0">
     <w:nsid w:val="5D6E06E7"/>
     <w:multiLevelType w:val="multilevel"/>
     <w:tmpl w:val="2B7ED3C4"/>
@@ -12355,7 +13473,7 @@
       </w:rPr>
     </w:lvl>
   </w:abstractNum>
-  <w:abstractNum w:abstractNumId="29">
+  <w:abstractNum w:abstractNumId="29" w15:restartNumberingAfterBreak="0">
     <w:nsid w:val="609445FC"/>
     <w:multiLevelType w:val="multilevel"/>
     <w:tmpl w:val="E2300612"/>
@@ -12495,7 +13613,7 @@
       </w:rPr>
     </w:lvl>
   </w:abstractNum>
-  <w:abstractNum w:abstractNumId="30">
+  <w:abstractNum w:abstractNumId="30" w15:restartNumberingAfterBreak="0">
     <w:nsid w:val="61152223"/>
     <w:multiLevelType w:val="multilevel"/>
     <w:tmpl w:val="E6EC9F36"/>
@@ -12635,7 +13753,7 @@
       </w:rPr>
     </w:lvl>
   </w:abstractNum>
-  <w:abstractNum w:abstractNumId="31">
+  <w:abstractNum w:abstractNumId="31" w15:restartNumberingAfterBreak="0">
     <w:nsid w:val="61484059"/>
     <w:multiLevelType w:val="singleLevel"/>
     <w:tmpl w:val="80C2143E"/>
@@ -12653,7 +13771,7 @@
       </w:pPr>
     </w:lvl>
   </w:abstractNum>
-  <w:abstractNum w:abstractNumId="32">
+  <w:abstractNum w:abstractNumId="32" w15:restartNumberingAfterBreak="0">
     <w:nsid w:val="61A00A9E"/>
     <w:multiLevelType w:val="multilevel"/>
     <w:tmpl w:val="1C74E6A2"/>
@@ -12793,7 +13911,7 @@
       </w:rPr>
     </w:lvl>
   </w:abstractNum>
-  <w:abstractNum w:abstractNumId="33">
+  <w:abstractNum w:abstractNumId="33" w15:restartNumberingAfterBreak="0">
     <w:nsid w:val="63075CD5"/>
     <w:multiLevelType w:val="singleLevel"/>
     <w:tmpl w:val="94A63540"/>
@@ -12817,7 +13935,7 @@
       </w:rPr>
     </w:lvl>
   </w:abstractNum>
-  <w:abstractNum w:abstractNumId="34">
+  <w:abstractNum w:abstractNumId="34" w15:restartNumberingAfterBreak="0">
     <w:nsid w:val="632E20B2"/>
     <w:multiLevelType w:val="multilevel"/>
     <w:tmpl w:val="381C0A98"/>
@@ -12957,7 +14075,7 @@
       </w:rPr>
     </w:lvl>
   </w:abstractNum>
-  <w:abstractNum w:abstractNumId="35">
+  <w:abstractNum w:abstractNumId="35" w15:restartNumberingAfterBreak="0">
     <w:nsid w:val="65537BC0"/>
     <w:multiLevelType w:val="multilevel"/>
     <w:tmpl w:val="381C0A98"/>
@@ -13097,7 +14215,7 @@
       </w:rPr>
     </w:lvl>
   </w:abstractNum>
-  <w:abstractNum w:abstractNumId="36">
+  <w:abstractNum w:abstractNumId="36" w15:restartNumberingAfterBreak="0">
     <w:nsid w:val="67DE6F90"/>
     <w:multiLevelType w:val="singleLevel"/>
     <w:tmpl w:val="1E88CE50"/>
@@ -13121,7 +14239,7 @@
       </w:rPr>
     </w:lvl>
   </w:abstractNum>
-  <w:abstractNum w:abstractNumId="37">
+  <w:abstractNum w:abstractNumId="37" w15:restartNumberingAfterBreak="0">
     <w:nsid w:val="68497796"/>
     <w:multiLevelType w:val="multilevel"/>
     <w:tmpl w:val="12ACAF20"/>
@@ -13234,7 +14352,7 @@
       </w:pPr>
     </w:lvl>
   </w:abstractNum>
-  <w:abstractNum w:abstractNumId="38">
+  <w:abstractNum w:abstractNumId="38" w15:restartNumberingAfterBreak="0">
     <w:nsid w:val="68804DFB"/>
     <w:multiLevelType w:val="multilevel"/>
     <w:tmpl w:val="08703362"/>
@@ -13377,7 +14495,7 @@
       </w:rPr>
     </w:lvl>
   </w:abstractNum>
-  <w:abstractNum w:abstractNumId="39">
+  <w:abstractNum w:abstractNumId="39" w15:restartNumberingAfterBreak="0">
     <w:nsid w:val="6B7D61C3"/>
     <w:multiLevelType w:val="multilevel"/>
     <w:tmpl w:val="381C0A98"/>
@@ -13517,7 +14635,7 @@
       </w:rPr>
     </w:lvl>
   </w:abstractNum>
-  <w:abstractNum w:abstractNumId="40">
+  <w:abstractNum w:abstractNumId="40" w15:restartNumberingAfterBreak="0">
     <w:nsid w:val="6D4B238B"/>
     <w:multiLevelType w:val="singleLevel"/>
     <w:tmpl w:val="3086DEE0"/>
@@ -13541,7 +14659,7 @@
       </w:rPr>
     </w:lvl>
   </w:abstractNum>
-  <w:abstractNum w:abstractNumId="41">
+  <w:abstractNum w:abstractNumId="41" w15:restartNumberingAfterBreak="0">
     <w:nsid w:val="72822BAF"/>
     <w:multiLevelType w:val="hybridMultilevel"/>
     <w:tmpl w:val="80E07804"/>
@@ -13654,7 +14772,7 @@
       </w:rPr>
     </w:lvl>
   </w:abstractNum>
-  <w:abstractNum w:abstractNumId="42">
+  <w:abstractNum w:abstractNumId="42" w15:restartNumberingAfterBreak="0">
     <w:nsid w:val="75E77CAC"/>
     <w:multiLevelType w:val="hybridMultilevel"/>
     <w:tmpl w:val="1C008266"/>
@@ -13773,7 +14891,7 @@
       </w:pPr>
     </w:lvl>
   </w:abstractNum>
-  <w:abstractNum w:abstractNumId="43">
+  <w:abstractNum w:abstractNumId="43" w15:restartNumberingAfterBreak="0">
     <w:nsid w:val="7C8417BC"/>
     <w:multiLevelType w:val="multilevel"/>
     <w:tmpl w:val="2D463760"/>
@@ -13889,7 +15007,7 @@
       </w:pPr>
     </w:lvl>
   </w:abstractNum>
-  <w:abstractNum w:abstractNumId="44">
+  <w:abstractNum w:abstractNumId="44" w15:restartNumberingAfterBreak="0">
     <w:nsid w:val="7F6C2F7E"/>
     <w:multiLevelType w:val="hybridMultilevel"/>
     <w:tmpl w:val="639AA5E4"/>
@@ -14144,7 +15262,7 @@
 </file>
 
 <file path=word/styles.xml><?xml version="1.0" encoding="utf-8"?>
-<w:styles xmlns:r="http://schemas.openxmlformats.org/officeDocument/2006/relationships" xmlns:w="http://schemas.openxmlformats.org/wordprocessingml/2006/main">
+<w:styles xmlns:mc="http://schemas.openxmlformats.org/markup-compatibility/2006" xmlns:r="http://schemas.openxmlformats.org/officeDocument/2006/relationships" xmlns:w="http://schemas.openxmlformats.org/wordprocessingml/2006/main" xmlns:w14="http://schemas.microsoft.com/office/word/2010/wordml" xmlns:w15="http://schemas.microsoft.com/office/word/2012/wordml" mc:Ignorable="w14 w15">
   <w:docDefaults>
     <w:rPrDefault>
       <w:rPr>
@@ -14154,143 +15272,372 @@
     </w:rPrDefault>
     <w:pPrDefault/>
   </w:docDefaults>
-  <w:latentStyles w:defLockedState="0" w:defUIPriority="0" w:defSemiHidden="1" w:defUnhideWhenUsed="1" w:defQFormat="0" w:count="267">
-    <w:lsdException w:name="Normal" w:semiHidden="0" w:unhideWhenUsed="0" w:qFormat="1"/>
-    <w:lsdException w:name="heading 1" w:semiHidden="0" w:uiPriority="9" w:unhideWhenUsed="0" w:qFormat="1"/>
-    <w:lsdException w:name="heading 2" w:semiHidden="0" w:unhideWhenUsed="0" w:qFormat="1"/>
-    <w:lsdException w:name="heading 3" w:semiHidden="0" w:unhideWhenUsed="0" w:qFormat="1"/>
-    <w:lsdException w:name="heading 4" w:semiHidden="0" w:unhideWhenUsed="0" w:qFormat="1"/>
-    <w:lsdException w:name="heading 5" w:semiHidden="0" w:unhideWhenUsed="0" w:qFormat="1"/>
-    <w:lsdException w:name="heading 6" w:semiHidden="0" w:unhideWhenUsed="0" w:qFormat="1"/>
-    <w:lsdException w:name="heading 7" w:qFormat="1"/>
-    <w:lsdException w:name="heading 8" w:qFormat="1"/>
-    <w:lsdException w:name="heading 9" w:qFormat="1"/>
-    <w:lsdException w:name="footnote text" w:uiPriority="99"/>
-    <w:lsdException w:name="footer" w:uiPriority="99"/>
-    <w:lsdException w:name="caption" w:qFormat="1"/>
-    <w:lsdException w:name="footnote reference" w:uiPriority="99"/>
-    <w:lsdException w:name="List Number" w:semiHidden="0" w:unhideWhenUsed="0"/>
-    <w:lsdException w:name="List 4" w:semiHidden="0" w:unhideWhenUsed="0"/>
-    <w:lsdException w:name="List 5" w:semiHidden="0" w:unhideWhenUsed="0"/>
-    <w:lsdException w:name="Title" w:semiHidden="0" w:unhideWhenUsed="0" w:qFormat="1"/>
-    <w:lsdException w:name="Subtitle" w:semiHidden="0" w:unhideWhenUsed="0" w:qFormat="1"/>
-    <w:lsdException w:name="Salutation" w:semiHidden="0" w:unhideWhenUsed="0"/>
-    <w:lsdException w:name="Date" w:semiHidden="0" w:unhideWhenUsed="0"/>
-    <w:lsdException w:name="Body Text First Indent" w:semiHidden="0" w:unhideWhenUsed="0"/>
-    <w:lsdException w:name="Strong" w:semiHidden="0" w:unhideWhenUsed="0" w:qFormat="1"/>
-    <w:lsdException w:name="Emphasis" w:semiHidden="0" w:unhideWhenUsed="0" w:qFormat="1"/>
-    <w:lsdException w:name="Table Grid" w:semiHidden="0" w:uiPriority="59" w:unhideWhenUsed="0"/>
-    <w:lsdException w:name="Placeholder Text" w:uiPriority="99" w:unhideWhenUsed="0"/>
-    <w:lsdException w:name="No Spacing" w:semiHidden="0" w:uiPriority="1" w:unhideWhenUsed="0" w:qFormat="1"/>
-    <w:lsdException w:name="Light Shading" w:semiHidden="0" w:uiPriority="60" w:unhideWhenUsed="0"/>
-    <w:lsdException w:name="Light List" w:semiHidden="0" w:uiPriority="61" w:unhideWhenUsed="0"/>
-    <w:lsdException w:name="Light Grid" w:semiHidden="0" w:uiPriority="62" w:unhideWhenUsed="0"/>
-    <w:lsdException w:name="Medium Shading 1" w:semiHidden="0" w:uiPriority="63" w:unhideWhenUsed="0"/>
-    <w:lsdException w:name="Medium Shading 2" w:semiHidden="0" w:uiPriority="64" w:unhideWhenUsed="0"/>
-    <w:lsdException w:name="Medium List 1" w:semiHidden="0" w:uiPriority="65" w:unhideWhenUsed="0"/>
-    <w:lsdException w:name="Medium List 2" w:semiHidden="0" w:uiPriority="66" w:unhideWhenUsed="0"/>
-    <w:lsdException w:name="Medium Grid 1" w:semiHidden="0" w:uiPriority="67" w:unhideWhenUsed="0"/>
-    <w:lsdException w:name="Medium Grid 2" w:semiHidden="0" w:uiPriority="68" w:unhideWhenUsed="0"/>
-    <w:lsdException w:name="Medium Grid 3" w:semiHidden="0" w:uiPriority="69" w:unhideWhenUsed="0"/>
-    <w:lsdException w:name="Dark List" w:semiHidden="0" w:uiPriority="70" w:unhideWhenUsed="0"/>
-    <w:lsdException w:name="Colorful Shading" w:semiHidden="0" w:uiPriority="71" w:unhideWhenUsed="0"/>
-    <w:lsdException w:name="Colorful List" w:semiHidden="0" w:uiPriority="72" w:unhideWhenUsed="0"/>
-    <w:lsdException w:name="Colorful Grid" w:semiHidden="0" w:uiPriority="73" w:unhideWhenUsed="0"/>
-    <w:lsdException w:name="Light Shading Accent 1" w:semiHidden="0" w:uiPriority="60" w:unhideWhenUsed="0"/>
-    <w:lsdException w:name="Light List Accent 1" w:semiHidden="0" w:uiPriority="61" w:unhideWhenUsed="0"/>
-    <w:lsdException w:name="Light Grid Accent 1" w:semiHidden="0" w:uiPriority="62" w:unhideWhenUsed="0"/>
-    <w:lsdException w:name="Medium Shading 1 Accent 1" w:semiHidden="0" w:uiPriority="63" w:unhideWhenUsed="0"/>
-    <w:lsdException w:name="Medium Shading 2 Accent 1" w:semiHidden="0" w:uiPriority="64" w:unhideWhenUsed="0"/>
-    <w:lsdException w:name="Medium List 1 Accent 1" w:semiHidden="0" w:uiPriority="65" w:unhideWhenUsed="0"/>
-    <w:lsdException w:name="Revision" w:uiPriority="99" w:unhideWhenUsed="0"/>
-    <w:lsdException w:name="List Paragraph" w:semiHidden="0" w:uiPriority="34" w:unhideWhenUsed="0" w:qFormat="1"/>
-    <w:lsdException w:name="Quote" w:semiHidden="0" w:uiPriority="29" w:unhideWhenUsed="0" w:qFormat="1"/>
-    <w:lsdException w:name="Intense Quote" w:semiHidden="0" w:uiPriority="30" w:unhideWhenUsed="0" w:qFormat="1"/>
-    <w:lsdException w:name="Medium List 2 Accent 1" w:semiHidden="0" w:uiPriority="66" w:unhideWhenUsed="0"/>
-    <w:lsdException w:name="Medium Grid 1 Accent 1" w:semiHidden="0" w:uiPriority="67" w:unhideWhenUsed="0"/>
-    <w:lsdException w:name="Medium Grid 2 Accent 1" w:semiHidden="0" w:uiPriority="68" w:unhideWhenUsed="0"/>
-    <w:lsdException w:name="Medium Grid 3 Accent 1" w:semiHidden="0" w:uiPriority="69" w:unhideWhenUsed="0"/>
-    <w:lsdException w:name="Dark List Accent 1" w:semiHidden="0" w:uiPriority="70" w:unhideWhenUsed="0"/>
-    <w:lsdException w:name="Colorful Shading Accent 1" w:semiHidden="0" w:uiPriority="71" w:unhideWhenUsed="0"/>
-    <w:lsdException w:name="Colorful List Accent 1" w:semiHidden="0" w:uiPriority="72" w:unhideWhenUsed="0"/>
-    <w:lsdException w:name="Colorful Grid Accent 1" w:semiHidden="0" w:uiPriority="73" w:unhideWhenUsed="0"/>
-    <w:lsdException w:name="Light Shading Accent 2" w:semiHidden="0" w:uiPriority="60" w:unhideWhenUsed="0"/>
-    <w:lsdException w:name="Light List Accent 2" w:semiHidden="0" w:uiPriority="61" w:unhideWhenUsed="0"/>
-    <w:lsdException w:name="Light Grid Accent 2" w:semiHidden="0" w:uiPriority="62" w:unhideWhenUsed="0"/>
-    <w:lsdException w:name="Medium Shading 1 Accent 2" w:semiHidden="0" w:uiPriority="63" w:unhideWhenUsed="0"/>
-    <w:lsdException w:name="Medium Shading 2 Accent 2" w:semiHidden="0" w:uiPriority="64" w:unhideWhenUsed="0"/>
-    <w:lsdException w:name="Medium List 1 Accent 2" w:semiHidden="0" w:uiPriority="65" w:unhideWhenUsed="0"/>
-    <w:lsdException w:name="Medium List 2 Accent 2" w:semiHidden="0" w:uiPriority="66" w:unhideWhenUsed="0"/>
-    <w:lsdException w:name="Medium Grid 1 Accent 2" w:semiHidden="0" w:uiPriority="67" w:unhideWhenUsed="0"/>
-    <w:lsdException w:name="Medium Grid 2 Accent 2" w:semiHidden="0" w:uiPriority="68" w:unhideWhenUsed="0"/>
-    <w:lsdException w:name="Medium Grid 3 Accent 2" w:semiHidden="0" w:uiPriority="69" w:unhideWhenUsed="0"/>
-    <w:lsdException w:name="Dark List Accent 2" w:semiHidden="0" w:uiPriority="70" w:unhideWhenUsed="0"/>
-    <w:lsdException w:name="Colorful Shading Accent 2" w:semiHidden="0" w:uiPriority="71" w:unhideWhenUsed="0"/>
-    <w:lsdException w:name="Colorful List Accent 2" w:semiHidden="0" w:uiPriority="72" w:unhideWhenUsed="0"/>
-    <w:lsdException w:name="Colorful Grid Accent 2" w:semiHidden="0" w:uiPriority="73" w:unhideWhenUsed="0"/>
-    <w:lsdException w:name="Light Shading Accent 3" w:semiHidden="0" w:uiPriority="60" w:unhideWhenUsed="0"/>
-    <w:lsdException w:name="Light List Accent 3" w:semiHidden="0" w:uiPriority="61" w:unhideWhenUsed="0"/>
-    <w:lsdException w:name="Light Grid Accent 3" w:semiHidden="0" w:uiPriority="62" w:unhideWhenUsed="0"/>
-    <w:lsdException w:name="Medium Shading 1 Accent 3" w:semiHidden="0" w:uiPriority="63" w:unhideWhenUsed="0"/>
-    <w:lsdException w:name="Medium Shading 2 Accent 3" w:semiHidden="0" w:uiPriority="64" w:unhideWhenUsed="0"/>
-    <w:lsdException w:name="Medium List 1 Accent 3" w:semiHidden="0" w:uiPriority="65" w:unhideWhenUsed="0"/>
-    <w:lsdException w:name="Medium List 2 Accent 3" w:semiHidden="0" w:uiPriority="66" w:unhideWhenUsed="0"/>
-    <w:lsdException w:name="Medium Grid 1 Accent 3" w:semiHidden="0" w:uiPriority="67" w:unhideWhenUsed="0"/>
-    <w:lsdException w:name="Medium Grid 2 Accent 3" w:semiHidden="0" w:uiPriority="68" w:unhideWhenUsed="0"/>
-    <w:lsdException w:name="Medium Grid 3 Accent 3" w:semiHidden="0" w:uiPriority="69" w:unhideWhenUsed="0"/>
-    <w:lsdException w:name="Dark List Accent 3" w:semiHidden="0" w:uiPriority="70" w:unhideWhenUsed="0"/>
-    <w:lsdException w:name="Colorful Shading Accent 3" w:semiHidden="0" w:uiPriority="71" w:unhideWhenUsed="0"/>
-    <w:lsdException w:name="Colorful List Accent 3" w:semiHidden="0" w:uiPriority="72" w:unhideWhenUsed="0"/>
-    <w:lsdException w:name="Colorful Grid Accent 3" w:semiHidden="0" w:uiPriority="73" w:unhideWhenUsed="0"/>
-    <w:lsdException w:name="Light Shading Accent 4" w:semiHidden="0" w:uiPriority="60" w:unhideWhenUsed="0"/>
-    <w:lsdException w:name="Light List Accent 4" w:semiHidden="0" w:uiPriority="61" w:unhideWhenUsed="0"/>
-    <w:lsdException w:name="Light Grid Accent 4" w:semiHidden="0" w:uiPriority="62" w:unhideWhenUsed="0"/>
-    <w:lsdException w:name="Medium Shading 1 Accent 4" w:semiHidden="0" w:uiPriority="63" w:unhideWhenUsed="0"/>
-    <w:lsdException w:name="Medium Shading 2 Accent 4" w:semiHidden="0" w:uiPriority="64" w:unhideWhenUsed="0"/>
-    <w:lsdException w:name="Medium List 1 Accent 4" w:semiHidden="0" w:uiPriority="65" w:unhideWhenUsed="0"/>
-    <w:lsdException w:name="Medium List 2 Accent 4" w:semiHidden="0" w:uiPriority="66" w:unhideWhenUsed="0"/>
-    <w:lsdException w:name="Medium Grid 1 Accent 4" w:semiHidden="0" w:uiPriority="67" w:unhideWhenUsed="0"/>
-    <w:lsdException w:name="Medium Grid 2 Accent 4" w:semiHidden="0" w:uiPriority="68" w:unhideWhenUsed="0"/>
-    <w:lsdException w:name="Medium Grid 3 Accent 4" w:semiHidden="0" w:uiPriority="69" w:unhideWhenUsed="0"/>
-    <w:lsdException w:name="Dark List Accent 4" w:semiHidden="0" w:uiPriority="70" w:unhideWhenUsed="0"/>
-    <w:lsdException w:name="Colorful Shading Accent 4" w:semiHidden="0" w:uiPriority="71" w:unhideWhenUsed="0"/>
-    <w:lsdException w:name="Colorful List Accent 4" w:semiHidden="0" w:uiPriority="72" w:unhideWhenUsed="0"/>
-    <w:lsdException w:name="Colorful Grid Accent 4" w:semiHidden="0" w:uiPriority="73" w:unhideWhenUsed="0"/>
-    <w:lsdException w:name="Light Shading Accent 5" w:semiHidden="0" w:uiPriority="60" w:unhideWhenUsed="0"/>
-    <w:lsdException w:name="Light List Accent 5" w:semiHidden="0" w:uiPriority="61" w:unhideWhenUsed="0"/>
-    <w:lsdException w:name="Light Grid Accent 5" w:semiHidden="0" w:uiPriority="62" w:unhideWhenUsed="0"/>
-    <w:lsdException w:name="Medium Shading 1 Accent 5" w:semiHidden="0" w:uiPriority="63" w:unhideWhenUsed="0"/>
-    <w:lsdException w:name="Medium Shading 2 Accent 5" w:semiHidden="0" w:uiPriority="64" w:unhideWhenUsed="0"/>
-    <w:lsdException w:name="Medium List 1 Accent 5" w:semiHidden="0" w:uiPriority="65" w:unhideWhenUsed="0"/>
-    <w:lsdException w:name="Medium List 2 Accent 5" w:semiHidden="0" w:uiPriority="66" w:unhideWhenUsed="0"/>
-    <w:lsdException w:name="Medium Grid 1 Accent 5" w:semiHidden="0" w:uiPriority="67" w:unhideWhenUsed="0"/>
-    <w:lsdException w:name="Medium Grid 2 Accent 5" w:semiHidden="0" w:uiPriority="68" w:unhideWhenUsed="0"/>
-    <w:lsdException w:name="Medium Grid 3 Accent 5" w:semiHidden="0" w:uiPriority="69" w:unhideWhenUsed="0"/>
-    <w:lsdException w:name="Dark List Accent 5" w:semiHidden="0" w:uiPriority="70" w:unhideWhenUsed="0"/>
-    <w:lsdException w:name="Colorful Shading Accent 5" w:semiHidden="0" w:uiPriority="71" w:unhideWhenUsed="0"/>
-    <w:lsdException w:name="Colorful List Accent 5" w:semiHidden="0" w:uiPriority="72" w:unhideWhenUsed="0"/>
-    <w:lsdException w:name="Colorful Grid Accent 5" w:semiHidden="0" w:uiPriority="73" w:unhideWhenUsed="0"/>
-    <w:lsdException w:name="Light Shading Accent 6" w:semiHidden="0" w:uiPriority="60" w:unhideWhenUsed="0"/>
-    <w:lsdException w:name="Light List Accent 6" w:semiHidden="0" w:uiPriority="61" w:unhideWhenUsed="0"/>
-    <w:lsdException w:name="Light Grid Accent 6" w:semiHidden="0" w:uiPriority="62" w:unhideWhenUsed="0"/>
-    <w:lsdException w:name="Medium Shading 1 Accent 6" w:semiHidden="0" w:uiPriority="63" w:unhideWhenUsed="0"/>
-    <w:lsdException w:name="Medium Shading 2 Accent 6" w:semiHidden="0" w:uiPriority="64" w:unhideWhenUsed="0"/>
-    <w:lsdException w:name="Medium List 1 Accent 6" w:semiHidden="0" w:uiPriority="65" w:unhideWhenUsed="0"/>
-    <w:lsdException w:name="Medium List 2 Accent 6" w:semiHidden="0" w:uiPriority="66" w:unhideWhenUsed="0"/>
-    <w:lsdException w:name="Medium Grid 1 Accent 6" w:semiHidden="0" w:uiPriority="67" w:unhideWhenUsed="0"/>
-    <w:lsdException w:name="Medium Grid 2 Accent 6" w:semiHidden="0" w:uiPriority="68" w:unhideWhenUsed="0"/>
-    <w:lsdException w:name="Medium Grid 3 Accent 6" w:semiHidden="0" w:uiPriority="69" w:unhideWhenUsed="0"/>
-    <w:lsdException w:name="Dark List Accent 6" w:semiHidden="0" w:uiPriority="70" w:unhideWhenUsed="0"/>
-    <w:lsdException w:name="Colorful Shading Accent 6" w:semiHidden="0" w:uiPriority="71" w:unhideWhenUsed="0"/>
-    <w:lsdException w:name="Colorful List Accent 6" w:semiHidden="0" w:uiPriority="72" w:unhideWhenUsed="0"/>
-    <w:lsdException w:name="Colorful Grid Accent 6" w:semiHidden="0" w:uiPriority="73" w:unhideWhenUsed="0"/>
-    <w:lsdException w:name="Subtle Emphasis" w:semiHidden="0" w:uiPriority="19" w:unhideWhenUsed="0" w:qFormat="1"/>
-    <w:lsdException w:name="Intense Emphasis" w:semiHidden="0" w:uiPriority="21" w:unhideWhenUsed="0" w:qFormat="1"/>
-    <w:lsdException w:name="Subtle Reference" w:semiHidden="0" w:uiPriority="31" w:unhideWhenUsed="0" w:qFormat="1"/>
-    <w:lsdException w:name="Intense Reference" w:semiHidden="0" w:uiPriority="32" w:unhideWhenUsed="0" w:qFormat="1"/>
-    <w:lsdException w:name="Book Title" w:semiHidden="0" w:uiPriority="33" w:unhideWhenUsed="0" w:qFormat="1"/>
-    <w:lsdException w:name="Bibliography" w:uiPriority="37"/>
-    <w:lsdException w:name="TOC Heading" w:uiPriority="39" w:qFormat="1"/>
+  <w:latentStyles w:defLockedState="0" w:defUIPriority="0" w:defSemiHidden="0" w:defUnhideWhenUsed="0" w:defQFormat="0" w:count="371">
+    <w:lsdException w:name="Normal" w:qFormat="1"/>
+    <w:lsdException w:name="heading 1" w:uiPriority="9" w:qFormat="1"/>
+    <w:lsdException w:name="heading 2" w:qFormat="1"/>
+    <w:lsdException w:name="heading 3" w:qFormat="1"/>
+    <w:lsdException w:name="heading 4" w:qFormat="1"/>
+    <w:lsdException w:name="heading 5" w:qFormat="1"/>
+    <w:lsdException w:name="heading 6" w:qFormat="1"/>
+    <w:lsdException w:name="heading 7" w:semiHidden="1" w:unhideWhenUsed="1" w:qFormat="1"/>
+    <w:lsdException w:name="heading 8" w:semiHidden="1" w:unhideWhenUsed="1" w:qFormat="1"/>
+    <w:lsdException w:name="heading 9" w:semiHidden="1" w:unhideWhenUsed="1" w:qFormat="1"/>
+    <w:lsdException w:name="index 1" w:semiHidden="1" w:unhideWhenUsed="1"/>
+    <w:lsdException w:name="index 2" w:semiHidden="1" w:unhideWhenUsed="1"/>
+    <w:lsdException w:name="index 3" w:semiHidden="1" w:unhideWhenUsed="1"/>
+    <w:lsdException w:name="index 4" w:semiHidden="1" w:unhideWhenUsed="1"/>
+    <w:lsdException w:name="index 5" w:semiHidden="1" w:unhideWhenUsed="1"/>
+    <w:lsdException w:name="index 6" w:semiHidden="1" w:unhideWhenUsed="1"/>
+    <w:lsdException w:name="index 7" w:semiHidden="1" w:unhideWhenUsed="1"/>
+    <w:lsdException w:name="index 8" w:semiHidden="1" w:unhideWhenUsed="1"/>
+    <w:lsdException w:name="index 9" w:semiHidden="1" w:unhideWhenUsed="1"/>
+    <w:lsdException w:name="toc 1" w:semiHidden="1" w:unhideWhenUsed="1"/>
+    <w:lsdException w:name="toc 2" w:semiHidden="1" w:unhideWhenUsed="1"/>
+    <w:lsdException w:name="toc 3" w:semiHidden="1" w:unhideWhenUsed="1"/>
+    <w:lsdException w:name="toc 4" w:semiHidden="1" w:unhideWhenUsed="1"/>
+    <w:lsdException w:name="toc 5" w:semiHidden="1" w:unhideWhenUsed="1"/>
+    <w:lsdException w:name="toc 6" w:semiHidden="1" w:unhideWhenUsed="1"/>
+    <w:lsdException w:name="toc 7" w:semiHidden="1" w:unhideWhenUsed="1"/>
+    <w:lsdException w:name="toc 8" w:semiHidden="1" w:unhideWhenUsed="1"/>
+    <w:lsdException w:name="toc 9" w:semiHidden="1" w:unhideWhenUsed="1"/>
+    <w:lsdException w:name="Normal Indent" w:semiHidden="1" w:unhideWhenUsed="1"/>
+    <w:lsdException w:name="footnote text" w:semiHidden="1" w:uiPriority="99" w:unhideWhenUsed="1"/>
+    <w:lsdException w:name="annotation text" w:semiHidden="1" w:unhideWhenUsed="1"/>
+    <w:lsdException w:name="header" w:semiHidden="1" w:unhideWhenUsed="1"/>
+    <w:lsdException w:name="footer" w:semiHidden="1" w:uiPriority="99" w:unhideWhenUsed="1"/>
+    <w:lsdException w:name="index heading" w:semiHidden="1" w:unhideWhenUsed="1"/>
+    <w:lsdException w:name="caption" w:semiHidden="1" w:unhideWhenUsed="1" w:qFormat="1"/>
+    <w:lsdException w:name="table of figures" w:semiHidden="1" w:unhideWhenUsed="1"/>
+    <w:lsdException w:name="envelope address" w:semiHidden="1" w:unhideWhenUsed="1"/>
+    <w:lsdException w:name="envelope return" w:semiHidden="1" w:unhideWhenUsed="1"/>
+    <w:lsdException w:name="footnote reference" w:semiHidden="1" w:uiPriority="99" w:unhideWhenUsed="1"/>
+    <w:lsdException w:name="annotation reference" w:semiHidden="1" w:unhideWhenUsed="1"/>
+    <w:lsdException w:name="line number" w:semiHidden="1" w:unhideWhenUsed="1"/>
+    <w:lsdException w:name="page number" w:semiHidden="1" w:unhideWhenUsed="1"/>
+    <w:lsdException w:name="endnote reference" w:semiHidden="1" w:unhideWhenUsed="1"/>
+    <w:lsdException w:name="endnote text" w:semiHidden="1" w:unhideWhenUsed="1"/>
+    <w:lsdException w:name="table of authorities" w:semiHidden="1" w:unhideWhenUsed="1"/>
+    <w:lsdException w:name="macro" w:semiHidden="1" w:unhideWhenUsed="1"/>
+    <w:lsdException w:name="toa heading" w:semiHidden="1" w:unhideWhenUsed="1"/>
+    <w:lsdException w:name="List" w:semiHidden="1" w:unhideWhenUsed="1"/>
+    <w:lsdException w:name="List Bullet" w:semiHidden="1" w:unhideWhenUsed="1"/>
+    <w:lsdException w:name="List 2" w:semiHidden="1" w:unhideWhenUsed="1"/>
+    <w:lsdException w:name="List 3" w:semiHidden="1" w:unhideWhenUsed="1"/>
+    <w:lsdException w:name="List Bullet 2" w:semiHidden="1" w:unhideWhenUsed="1"/>
+    <w:lsdException w:name="List Bullet 3" w:semiHidden="1" w:unhideWhenUsed="1"/>
+    <w:lsdException w:name="List Bullet 4" w:semiHidden="1" w:unhideWhenUsed="1"/>
+    <w:lsdException w:name="List Bullet 5" w:semiHidden="1" w:unhideWhenUsed="1"/>
+    <w:lsdException w:name="List Number 2" w:semiHidden="1" w:unhideWhenUsed="1"/>
+    <w:lsdException w:name="List Number 3" w:semiHidden="1" w:unhideWhenUsed="1"/>
+    <w:lsdException w:name="List Number 4" w:semiHidden="1" w:unhideWhenUsed="1"/>
+    <w:lsdException w:name="List Number 5" w:semiHidden="1" w:unhideWhenUsed="1"/>
+    <w:lsdException w:name="Title" w:qFormat="1"/>
+    <w:lsdException w:name="Closing" w:semiHidden="1" w:unhideWhenUsed="1"/>
+    <w:lsdException w:name="Signature" w:semiHidden="1" w:unhideWhenUsed="1"/>
+    <w:lsdException w:name="Default Paragraph Font" w:semiHidden="1" w:unhideWhenUsed="1"/>
+    <w:lsdException w:name="Body Text" w:semiHidden="1" w:unhideWhenUsed="1"/>
+    <w:lsdException w:name="Body Text Indent" w:semiHidden="1" w:unhideWhenUsed="1"/>
+    <w:lsdException w:name="List Continue" w:semiHidden="1" w:unhideWhenUsed="1"/>
+    <w:lsdException w:name="List Continue 2" w:semiHidden="1" w:unhideWhenUsed="1"/>
+    <w:lsdException w:name="List Continue 3" w:semiHidden="1" w:unhideWhenUsed="1"/>
+    <w:lsdException w:name="List Continue 4" w:semiHidden="1" w:unhideWhenUsed="1"/>
+    <w:lsdException w:name="List Continue 5" w:semiHidden="1" w:unhideWhenUsed="1"/>
+    <w:lsdException w:name="Message Header" w:semiHidden="1" w:unhideWhenUsed="1"/>
+    <w:lsdException w:name="Subtitle" w:qFormat="1"/>
+    <w:lsdException w:name="Body Text First Indent 2" w:semiHidden="1" w:unhideWhenUsed="1"/>
+    <w:lsdException w:name="Note Heading" w:semiHidden="1" w:unhideWhenUsed="1"/>
+    <w:lsdException w:name="Body Text 2" w:semiHidden="1" w:unhideWhenUsed="1"/>
+    <w:lsdException w:name="Body Text 3" w:semiHidden="1" w:unhideWhenUsed="1"/>
+    <w:lsdException w:name="Body Text Indent 2" w:semiHidden="1" w:unhideWhenUsed="1"/>
+    <w:lsdException w:name="Body Text Indent 3" w:semiHidden="1" w:unhideWhenUsed="1"/>
+    <w:lsdException w:name="Block Text" w:semiHidden="1" w:unhideWhenUsed="1"/>
+    <w:lsdException w:name="Hyperlink" w:semiHidden="1" w:unhideWhenUsed="1"/>
+    <w:lsdException w:name="FollowedHyperlink" w:semiHidden="1" w:unhideWhenUsed="1"/>
+    <w:lsdException w:name="Strong" w:qFormat="1"/>
+    <w:lsdException w:name="Emphasis" w:qFormat="1"/>
+    <w:lsdException w:name="Document Map" w:semiHidden="1" w:unhideWhenUsed="1"/>
+    <w:lsdException w:name="Plain Text" w:semiHidden="1" w:unhideWhenUsed="1"/>
+    <w:lsdException w:name="E-mail Signature" w:semiHidden="1" w:unhideWhenUsed="1"/>
+    <w:lsdException w:name="HTML Top of Form" w:semiHidden="1" w:unhideWhenUsed="1"/>
+    <w:lsdException w:name="HTML Bottom of Form" w:semiHidden="1" w:unhideWhenUsed="1"/>
+    <w:lsdException w:name="Normal (Web)" w:semiHidden="1" w:unhideWhenUsed="1"/>
+    <w:lsdException w:name="HTML Acronym" w:semiHidden="1" w:unhideWhenUsed="1"/>
+    <w:lsdException w:name="HTML Address" w:semiHidden="1" w:unhideWhenUsed="1"/>
+    <w:lsdException w:name="HTML Cite" w:semiHidden="1" w:unhideWhenUsed="1"/>
+    <w:lsdException w:name="HTML Code" w:semiHidden="1" w:unhideWhenUsed="1"/>
+    <w:lsdException w:name="HTML Definition" w:semiHidden="1" w:unhideWhenUsed="1"/>
+    <w:lsdException w:name="HTML Keyboard" w:semiHidden="1" w:unhideWhenUsed="1"/>
+    <w:lsdException w:name="HTML Preformatted" w:semiHidden="1" w:unhideWhenUsed="1"/>
+    <w:lsdException w:name="HTML Sample" w:semiHidden="1" w:unhideWhenUsed="1"/>
+    <w:lsdException w:name="HTML Typewriter" w:semiHidden="1" w:unhideWhenUsed="1"/>
+    <w:lsdException w:name="HTML Variable" w:semiHidden="1" w:unhideWhenUsed="1"/>
+    <w:lsdException w:name="Normal Table" w:semiHidden="1" w:unhideWhenUsed="1"/>
+    <w:lsdException w:name="annotation subject" w:semiHidden="1" w:unhideWhenUsed="1"/>
+    <w:lsdException w:name="No List" w:semiHidden="1" w:unhideWhenUsed="1"/>
+    <w:lsdException w:name="Outline List 1" w:semiHidden="1" w:unhideWhenUsed="1"/>
+    <w:lsdException w:name="Outline List 2" w:semiHidden="1" w:unhideWhenUsed="1"/>
+    <w:lsdException w:name="Outline List 3" w:semiHidden="1" w:unhideWhenUsed="1"/>
+    <w:lsdException w:name="Table Simple 1" w:semiHidden="1" w:unhideWhenUsed="1"/>
+    <w:lsdException w:name="Table Simple 2" w:semiHidden="1" w:unhideWhenUsed="1"/>
+    <w:lsdException w:name="Table Simple 3" w:semiHidden="1" w:unhideWhenUsed="1"/>
+    <w:lsdException w:name="Table Classic 1" w:semiHidden="1" w:unhideWhenUsed="1"/>
+    <w:lsdException w:name="Table Classic 2" w:semiHidden="1" w:unhideWhenUsed="1"/>
+    <w:lsdException w:name="Table Classic 3" w:semiHidden="1" w:unhideWhenUsed="1"/>
+    <w:lsdException w:name="Table Classic 4" w:semiHidden="1" w:unhideWhenUsed="1"/>
+    <w:lsdException w:name="Table Colorful 1" w:semiHidden="1" w:unhideWhenUsed="1"/>
+    <w:lsdException w:name="Table Colorful 2" w:semiHidden="1" w:unhideWhenUsed="1"/>
+    <w:lsdException w:name="Table Colorful 3" w:semiHidden="1" w:unhideWhenUsed="1"/>
+    <w:lsdException w:name="Table Columns 1" w:semiHidden="1" w:unhideWhenUsed="1"/>
+    <w:lsdException w:name="Table Columns 2" w:semiHidden="1" w:unhideWhenUsed="1"/>
+    <w:lsdException w:name="Table Columns 3" w:semiHidden="1" w:unhideWhenUsed="1"/>
+    <w:lsdException w:name="Table Columns 4" w:semiHidden="1" w:unhideWhenUsed="1"/>
+    <w:lsdException w:name="Table Columns 5" w:semiHidden="1" w:unhideWhenUsed="1"/>
+    <w:lsdException w:name="Table Grid 1" w:semiHidden="1" w:unhideWhenUsed="1"/>
+    <w:lsdException w:name="Table Grid 2" w:semiHidden="1" w:unhideWhenUsed="1"/>
+    <w:lsdException w:name="Table Grid 3" w:semiHidden="1" w:unhideWhenUsed="1"/>
+    <w:lsdException w:name="Table Grid 4" w:semiHidden="1" w:unhideWhenUsed="1"/>
+    <w:lsdException w:name="Table Grid 5" w:semiHidden="1" w:unhideWhenUsed="1"/>
+    <w:lsdException w:name="Table Grid 6" w:semiHidden="1" w:unhideWhenUsed="1"/>
+    <w:lsdException w:name="Table Grid 7" w:semiHidden="1" w:unhideWhenUsed="1"/>
+    <w:lsdException w:name="Table Grid 8" w:semiHidden="1" w:unhideWhenUsed="1"/>
+    <w:lsdException w:name="Table List 1" w:semiHidden="1" w:unhideWhenUsed="1"/>
+    <w:lsdException w:name="Table List 2" w:semiHidden="1" w:unhideWhenUsed="1"/>
+    <w:lsdException w:name="Table List 3" w:semiHidden="1" w:unhideWhenUsed="1"/>
+    <w:lsdException w:name="Table List 4" w:semiHidden="1" w:unhideWhenUsed="1"/>
+    <w:lsdException w:name="Table List 5" w:semiHidden="1" w:unhideWhenUsed="1"/>
+    <w:lsdException w:name="Table List 6" w:semiHidden="1" w:unhideWhenUsed="1"/>
+    <w:lsdException w:name="Table List 7" w:semiHidden="1" w:unhideWhenUsed="1"/>
+    <w:lsdException w:name="Table List 8" w:semiHidden="1" w:unhideWhenUsed="1"/>
+    <w:lsdException w:name="Table 3D effects 1" w:semiHidden="1" w:unhideWhenUsed="1"/>
+    <w:lsdException w:name="Table 3D effects 2" w:semiHidden="1" w:unhideWhenUsed="1"/>
+    <w:lsdException w:name="Table 3D effects 3" w:semiHidden="1" w:unhideWhenUsed="1"/>
+    <w:lsdException w:name="Table Contemporary" w:semiHidden="1" w:unhideWhenUsed="1"/>
+    <w:lsdException w:name="Table Elegant" w:semiHidden="1" w:unhideWhenUsed="1"/>
+    <w:lsdException w:name="Table Professional" w:semiHidden="1" w:unhideWhenUsed="1"/>
+    <w:lsdException w:name="Table Subtle 1" w:semiHidden="1" w:unhideWhenUsed="1"/>
+    <w:lsdException w:name="Table Subtle 2" w:semiHidden="1" w:unhideWhenUsed="1"/>
+    <w:lsdException w:name="Table Web 1" w:semiHidden="1" w:unhideWhenUsed="1"/>
+    <w:lsdException w:name="Table Web 2" w:semiHidden="1" w:unhideWhenUsed="1"/>
+    <w:lsdException w:name="Table Web 3" w:semiHidden="1" w:unhideWhenUsed="1"/>
+    <w:lsdException w:name="Balloon Text" w:semiHidden="1" w:unhideWhenUsed="1"/>
+    <w:lsdException w:name="Table Grid" w:uiPriority="39"/>
+    <w:lsdException w:name="Table Theme" w:semiHidden="1" w:unhideWhenUsed="1"/>
+    <w:lsdException w:name="Placeholder Text" w:semiHidden="1" w:uiPriority="99"/>
+    <w:lsdException w:name="No Spacing" w:uiPriority="1" w:qFormat="1"/>
+    <w:lsdException w:name="Light Shading" w:uiPriority="60"/>
+    <w:lsdException w:name="Light List" w:uiPriority="61"/>
+    <w:lsdException w:name="Light Grid" w:uiPriority="62"/>
+    <w:lsdException w:name="Medium Shading 1" w:uiPriority="63"/>
+    <w:lsdException w:name="Medium Shading 2" w:uiPriority="64"/>
+    <w:lsdException w:name="Medium List 1" w:uiPriority="65"/>
+    <w:lsdException w:name="Medium List 2" w:uiPriority="66"/>
+    <w:lsdException w:name="Medium Grid 1" w:uiPriority="67"/>
+    <w:lsdException w:name="Medium Grid 2" w:uiPriority="68"/>
+    <w:lsdException w:name="Medium Grid 3" w:uiPriority="69"/>
+    <w:lsdException w:name="Dark List" w:uiPriority="70"/>
+    <w:lsdException w:name="Colorful Shading" w:uiPriority="71"/>
+    <w:lsdException w:name="Colorful List" w:uiPriority="72"/>
+    <w:lsdException w:name="Colorful Grid" w:uiPriority="73"/>
+    <w:lsdException w:name="Light Shading Accent 1" w:uiPriority="60"/>
+    <w:lsdException w:name="Light List Accent 1" w:uiPriority="61"/>
+    <w:lsdException w:name="Light Grid Accent 1" w:uiPriority="62"/>
+    <w:lsdException w:name="Medium Shading 1 Accent 1" w:uiPriority="63"/>
+    <w:lsdException w:name="Medium Shading 2 Accent 1" w:uiPriority="64"/>
+    <w:lsdException w:name="Medium List 1 Accent 1" w:uiPriority="65"/>
+    <w:lsdException w:name="Revision" w:semiHidden="1" w:uiPriority="99"/>
+    <w:lsdException w:name="List Paragraph" w:uiPriority="34" w:qFormat="1"/>
+    <w:lsdException w:name="Quote" w:uiPriority="29" w:qFormat="1"/>
+    <w:lsdException w:name="Intense Quote" w:uiPriority="30" w:qFormat="1"/>
+    <w:lsdException w:name="Medium List 2 Accent 1" w:uiPriority="66"/>
+    <w:lsdException w:name="Medium Grid 1 Accent 1" w:uiPriority="67"/>
+    <w:lsdException w:name="Medium Grid 2 Accent 1" w:uiPriority="68"/>
+    <w:lsdException w:name="Medium Grid 3 Accent 1" w:uiPriority="69"/>
+    <w:lsdException w:name="Dark List Accent 1" w:uiPriority="70"/>
+    <w:lsdException w:name="Colorful Shading Accent 1" w:uiPriority="71"/>
+    <w:lsdException w:name="Colorful List Accent 1" w:uiPriority="72"/>
+    <w:lsdException w:name="Colorful Grid Accent 1" w:uiPriority="73"/>
+    <w:lsdException w:name="Light Shading Accent 2" w:uiPriority="60"/>
+    <w:lsdException w:name="Light List Accent 2" w:uiPriority="61"/>
+    <w:lsdException w:name="Light Grid Accent 2" w:uiPriority="62"/>
+    <w:lsdException w:name="Medium Shading 1 Accent 2" w:uiPriority="63"/>
+    <w:lsdException w:name="Medium Shading 2 Accent 2" w:uiPriority="64"/>
+    <w:lsdException w:name="Medium List 1 Accent 2" w:uiPriority="65"/>
+    <w:lsdException w:name="Medium List 2 Accent 2" w:uiPriority="66"/>
+    <w:lsdException w:name="Medium Grid 1 Accent 2" w:uiPriority="67"/>
+    <w:lsdException w:name="Medium Grid 2 Accent 2" w:uiPriority="68"/>
+    <w:lsdException w:name="Medium Grid 3 Accent 2" w:uiPriority="69"/>
+    <w:lsdException w:name="Dark List Accent 2" w:uiPriority="70"/>
+    <w:lsdException w:name="Colorful Shading Accent 2" w:uiPriority="71"/>
+    <w:lsdException w:name="Colorful List Accent 2" w:uiPriority="72"/>
+    <w:lsdException w:name="Colorful Grid Accent 2" w:uiPriority="73"/>
+    <w:lsdException w:name="Light Shading Accent 3" w:uiPriority="60"/>
+    <w:lsdException w:name="Light List Accent 3" w:uiPriority="61"/>
+    <w:lsdException w:name="Light Grid Accent 3" w:uiPriority="62"/>
+    <w:lsdException w:name="Medium Shading 1 Accent 3" w:uiPriority="63"/>
+    <w:lsdException w:name="Medium Shading 2 Accent 3" w:uiPriority="64"/>
+    <w:lsdException w:name="Medium List 1 Accent 3" w:uiPriority="65"/>
+    <w:lsdException w:name="Medium List 2 Accent 3" w:uiPriority="66"/>
+    <w:lsdException w:name="Medium Grid 1 Accent 3" w:uiPriority="67"/>
+    <w:lsdException w:name="Medium Grid 2 Accent 3" w:uiPriority="68"/>
+    <w:lsdException w:name="Medium Grid 3 Accent 3" w:uiPriority="69"/>
+    <w:lsdException w:name="Dark List Accent 3" w:uiPriority="70"/>
+    <w:lsdException w:name="Colorful Shading Accent 3" w:uiPriority="71"/>
+    <w:lsdException w:name="Colorful List Accent 3" w:uiPriority="72"/>
+    <w:lsdException w:name="Colorful Grid Accent 3" w:uiPriority="73"/>
+    <w:lsdException w:name="Light Shading Accent 4" w:uiPriority="60"/>
+    <w:lsdException w:name="Light List Accent 4" w:uiPriority="61"/>
+    <w:lsdException w:name="Light Grid Accent 4" w:uiPriority="62"/>
+    <w:lsdException w:name="Medium Shading 1 Accent 4" w:uiPriority="63"/>
+    <w:lsdException w:name="Medium Shading 2 Accent 4" w:uiPriority="64"/>
+    <w:lsdException w:name="Medium List 1 Accent 4" w:uiPriority="65"/>
+    <w:lsdException w:name="Medium List 2 Accent 4" w:uiPriority="66"/>
+    <w:lsdException w:name="Medium Grid 1 Accent 4" w:uiPriority="67"/>
+    <w:lsdException w:name="Medium Grid 2 Accent 4" w:uiPriority="68"/>
+    <w:lsdException w:name="Medium Grid 3 Accent 4" w:uiPriority="69"/>
+    <w:lsdException w:name="Dark List Accent 4" w:uiPriority="70"/>
+    <w:lsdException w:name="Colorful Shading Accent 4" w:uiPriority="71"/>
+    <w:lsdException w:name="Colorful List Accent 4" w:uiPriority="72"/>
+    <w:lsdException w:name="Colorful Grid Accent 4" w:uiPriority="73"/>
+    <w:lsdException w:name="Light Shading Accent 5" w:uiPriority="60"/>
+    <w:lsdException w:name="Light List Accent 5" w:uiPriority="61"/>
+    <w:lsdException w:name="Light Grid Accent 5" w:uiPriority="62"/>
+    <w:lsdException w:name="Medium Shading 1 Accent 5" w:uiPriority="63"/>
+    <w:lsdException w:name="Medium Shading 2 Accent 5" w:uiPriority="64"/>
+    <w:lsdException w:name="Medium List 1 Accent 5" w:uiPriority="65"/>
+    <w:lsdException w:name="Medium List 2 Accent 5" w:uiPriority="66"/>
+    <w:lsdException w:name="Medium Grid 1 Accent 5" w:uiPriority="67"/>
+    <w:lsdException w:name="Medium Grid 2 Accent 5" w:uiPriority="68"/>
+    <w:lsdException w:name="Medium Grid 3 Accent 5" w:uiPriority="69"/>
+    <w:lsdException w:name="Dark List Accent 5" w:uiPriority="70"/>
+    <w:lsdException w:name="Colorful Shading Accent 5" w:uiPriority="71"/>
+    <w:lsdException w:name="Colorful List Accent 5" w:uiPriority="72"/>
+    <w:lsdException w:name="Colorful Grid Accent 5" w:uiPriority="73"/>
+    <w:lsdException w:name="Light Shading Accent 6" w:uiPriority="60"/>
+    <w:lsdException w:name="Light List Accent 6" w:uiPriority="61"/>
+    <w:lsdException w:name="Light Grid Accent 6" w:uiPriority="62"/>
+    <w:lsdException w:name="Medium Shading 1 Accent 6" w:uiPriority="63"/>
+    <w:lsdException w:name="Medium Shading 2 Accent 6" w:uiPriority="64"/>
+    <w:lsdException w:name="Medium List 1 Accent 6" w:uiPriority="65"/>
+    <w:lsdException w:name="Medium List 2 Accent 6" w:uiPriority="66"/>
+    <w:lsdException w:name="Medium Grid 1 Accent 6" w:uiPriority="67"/>
+    <w:lsdException w:name="Medium Grid 2 Accent 6" w:uiPriority="68"/>
+    <w:lsdException w:name="Medium Grid 3 Accent 6" w:uiPriority="69"/>
+    <w:lsdException w:name="Dark List Accent 6" w:uiPriority="70"/>
+    <w:lsdException w:name="Colorful Shading Accent 6" w:uiPriority="71"/>
+    <w:lsdException w:name="Colorful List Accent 6" w:uiPriority="72"/>
+    <w:lsdException w:name="Colorful Grid Accent 6" w:uiPriority="73"/>
+    <w:lsdException w:name="Subtle Emphasis" w:uiPriority="19" w:qFormat="1"/>
+    <w:lsdException w:name="Intense Emphasis" w:uiPriority="21" w:qFormat="1"/>
+    <w:lsdException w:name="Subtle Reference" w:uiPriority="31" w:qFormat="1"/>
+    <w:lsdException w:name="Intense Reference" w:uiPriority="32" w:qFormat="1"/>
+    <w:lsdException w:name="Book Title" w:uiPriority="33" w:qFormat="1"/>
+    <w:lsdException w:name="Bibliography" w:semiHidden="1" w:uiPriority="37" w:unhideWhenUsed="1"/>
+    <w:lsdException w:name="TOC Heading" w:semiHidden="1" w:uiPriority="39" w:unhideWhenUsed="1" w:qFormat="1"/>
+    <w:lsdException w:name="Plain Table 1" w:uiPriority="41"/>
+    <w:lsdException w:name="Plain Table 2" w:uiPriority="42"/>
+    <w:lsdException w:name="Plain Table 3" w:uiPriority="43"/>
+    <w:lsdException w:name="Plain Table 4" w:uiPriority="44"/>
+    <w:lsdException w:name="Plain Table 5" w:uiPriority="45"/>
+    <w:lsdException w:name="Grid Table Light" w:uiPriority="40"/>
+    <w:lsdException w:name="Grid Table 1 Light" w:uiPriority="46"/>
+    <w:lsdException w:name="Grid Table 2" w:uiPriority="47"/>
+    <w:lsdException w:name="Grid Table 3" w:uiPriority="48"/>
+    <w:lsdException w:name="Grid Table 4" w:uiPriority="49"/>
+    <w:lsdException w:name="Grid Table 5 Dark" w:uiPriority="50"/>
+    <w:lsdException w:name="Grid Table 6 Colorful" w:uiPriority="51"/>
+    <w:lsdException w:name="Grid Table 7 Colorful" w:uiPriority="52"/>
+    <w:lsdException w:name="Grid Table 1 Light Accent 1" w:uiPriority="46"/>
+    <w:lsdException w:name="Grid Table 2 Accent 1" w:uiPriority="47"/>
+    <w:lsdException w:name="Grid Table 3 Accent 1" w:uiPriority="48"/>
+    <w:lsdException w:name="Grid Table 4 Accent 1" w:uiPriority="49"/>
+    <w:lsdException w:name="Grid Table 5 Dark Accent 1" w:uiPriority="50"/>
+    <w:lsdException w:name="Grid Table 6 Colorful Accent 1" w:uiPriority="51"/>
+    <w:lsdException w:name="Grid Table 7 Colorful Accent 1" w:uiPriority="52"/>
+    <w:lsdException w:name="Grid Table 1 Light Accent 2" w:uiPriority="46"/>
+    <w:lsdException w:name="Grid Table 2 Accent 2" w:uiPriority="47"/>
+    <w:lsdException w:name="Grid Table 3 Accent 2" w:uiPriority="48"/>
+    <w:lsdException w:name="Grid Table 4 Accent 2" w:uiPriority="49"/>
+    <w:lsdException w:name="Grid Table 5 Dark Accent 2" w:uiPriority="50"/>
+    <w:lsdException w:name="Grid Table 6 Colorful Accent 2" w:uiPriority="51"/>
+    <w:lsdException w:name="Grid Table 7 Colorful Accent 2" w:uiPriority="52"/>
+    <w:lsdException w:name="Grid Table 1 Light Accent 3" w:uiPriority="46"/>
+    <w:lsdException w:name="Grid Table 2 Accent 3" w:uiPriority="47"/>
+    <w:lsdException w:name="Grid Table 3 Accent 3" w:uiPriority="48"/>
+    <w:lsdException w:name="Grid Table 4 Accent 3" w:uiPriority="49"/>
+    <w:lsdException w:name="Grid Table 5 Dark Accent 3" w:uiPriority="50"/>
+    <w:lsdException w:name="Grid Table 6 Colorful Accent 3" w:uiPriority="51"/>
+    <w:lsdException w:name="Grid Table 7 Colorful Accent 3" w:uiPriority="52"/>
+    <w:lsdException w:name="Grid Table 1 Light Accent 4" w:uiPriority="46"/>
+    <w:lsdException w:name="Grid Table 2 Accent 4" w:uiPriority="47"/>
+    <w:lsdException w:name="Grid Table 3 Accent 4" w:uiPriority="48"/>
+    <w:lsdException w:name="Grid Table 4 Accent 4" w:uiPriority="49"/>
+    <w:lsdException w:name="Grid Table 5 Dark Accent 4" w:uiPriority="50"/>
+    <w:lsdException w:name="Grid Table 6 Colorful Accent 4" w:uiPriority="51"/>
+    <w:lsdException w:name="Grid Table 7 Colorful Accent 4" w:uiPriority="52"/>
+    <w:lsdException w:name="Grid Table 1 Light Accent 5" w:uiPriority="46"/>
+    <w:lsdException w:name="Grid Table 2 Accent 5" w:uiPriority="47"/>
+    <w:lsdException w:name="Grid Table 3 Accent 5" w:uiPriority="48"/>
+    <w:lsdException w:name="Grid Table 4 Accent 5" w:uiPriority="49"/>
+    <w:lsdException w:name="Grid Table 5 Dark Accent 5" w:uiPriority="50"/>
+    <w:lsdException w:name="Grid Table 6 Colorful Accent 5" w:uiPriority="51"/>
+    <w:lsdException w:name="Grid Table 7 Colorful Accent 5" w:uiPriority="52"/>
+    <w:lsdException w:name="Grid Table 1 Light Accent 6" w:uiPriority="46"/>
+    <w:lsdException w:name="Grid Table 2 Accent 6" w:uiPriority="47"/>
+    <w:lsdException w:name="Grid Table 3 Accent 6" w:uiPriority="48"/>
+    <w:lsdException w:name="Grid Table 4 Accent 6" w:uiPriority="49"/>
+    <w:lsdException w:name="Grid Table 5 Dark Accent 6" w:uiPriority="50"/>
+    <w:lsdException w:name="Grid Table 6 Colorful Accent 6" w:uiPriority="51"/>
+    <w:lsdException w:name="Grid Table 7 Colorful Accent 6" w:uiPriority="52"/>
+    <w:lsdException w:name="List Table 1 Light" w:uiPriority="46"/>
+    <w:lsdException w:name="List Table 2" w:uiPriority="47"/>
+    <w:lsdException w:name="List Table 3" w:uiPriority="48"/>
+    <w:lsdException w:name="List Table 4" w:uiPriority="49"/>
+    <w:lsdException w:name="List Table 5 Dark" w:uiPriority="50"/>
+    <w:lsdException w:name="List Table 6 Colorful" w:uiPriority="51"/>
+    <w:lsdException w:name="List Table 7 Colorful" w:uiPriority="52"/>
+    <w:lsdException w:name="List Table 1 Light Accent 1" w:uiPriority="46"/>
+    <w:lsdException w:name="List Table 2 Accent 1" w:uiPriority="47"/>
+    <w:lsdException w:name="List Table 3 Accent 1" w:uiPriority="48"/>
+    <w:lsdException w:name="List Table 4 Accent 1" w:uiPriority="49"/>
+    <w:lsdException w:name="List Table 5 Dark Accent 1" w:uiPriority="50"/>
+    <w:lsdException w:name="List Table 6 Colorful Accent 1" w:uiPriority="51"/>
+    <w:lsdException w:name="List Table 7 Colorful Accent 1" w:uiPriority="52"/>
+    <w:lsdException w:name="List Table 1 Light Accent 2" w:uiPriority="46"/>
+    <w:lsdException w:name="List Table 2 Accent 2" w:uiPriority="47"/>
+    <w:lsdException w:name="List Table 3 Accent 2" w:uiPriority="48"/>
+    <w:lsdException w:name="List Table 4 Accent 2" w:uiPriority="49"/>
+    <w:lsdException w:name="List Table 5 Dark Accent 2" w:uiPriority="50"/>
+    <w:lsdException w:name="List Table 6 Colorful Accent 2" w:uiPriority="51"/>
+    <w:lsdException w:name="List Table 7 Colorful Accent 2" w:uiPriority="52"/>
+    <w:lsdException w:name="List Table 1 Light Accent 3" w:uiPriority="46"/>
+    <w:lsdException w:name="List Table 2 Accent 3" w:uiPriority="47"/>
+    <w:lsdException w:name="List Table 3 Accent 3" w:uiPriority="48"/>
+    <w:lsdException w:name="List Table 4 Accent 3" w:uiPriority="49"/>
+    <w:lsdException w:name="List Table 5 Dark Accent 3" w:uiPriority="50"/>
+    <w:lsdException w:name="List Table 6 Colorful Accent 3" w:uiPriority="51"/>
+    <w:lsdException w:name="List Table 7 Colorful Accent 3" w:uiPriority="52"/>
+    <w:lsdException w:name="List Table 1 Light Accent 4" w:uiPriority="46"/>
+    <w:lsdException w:name="List Table 2 Accent 4" w:uiPriority="47"/>
+    <w:lsdException w:name="List Table 3 Accent 4" w:uiPriority="48"/>
+    <w:lsdException w:name="List Table 4 Accent 4" w:uiPriority="49"/>
+    <w:lsdException w:name="List Table 5 Dark Accent 4" w:uiPriority="50"/>
+    <w:lsdException w:name="List Table 6 Colorful Accent 4" w:uiPriority="51"/>
+    <w:lsdException w:name="List Table 7 Colorful Accent 4" w:uiPriority="52"/>
+    <w:lsdException w:name="List Table 1 Light Accent 5" w:uiPriority="46"/>
+    <w:lsdException w:name="List Table 2 Accent 5" w:uiPriority="47"/>
+    <w:lsdException w:name="List Table 3 Accent 5" w:uiPriority="48"/>
+    <w:lsdException w:name="List Table 4 Accent 5" w:uiPriority="49"/>
+    <w:lsdException w:name="List Table 5 Dark Accent 5" w:uiPriority="50"/>
+    <w:lsdException w:name="List Table 6 Colorful Accent 5" w:uiPriority="51"/>
+    <w:lsdException w:name="List Table 7 Colorful Accent 5" w:uiPriority="52"/>
+    <w:lsdException w:name="List Table 1 Light Accent 6" w:uiPriority="46"/>
+    <w:lsdException w:name="List Table 2 Accent 6" w:uiPriority="47"/>
+    <w:lsdException w:name="List Table 3 Accent 6" w:uiPriority="48"/>
+    <w:lsdException w:name="List Table 4 Accent 6" w:uiPriority="49"/>
+    <w:lsdException w:name="List Table 5 Dark Accent 6" w:uiPriority="50"/>
+    <w:lsdException w:name="List Table 6 Colorful Accent 6" w:uiPriority="51"/>
+    <w:lsdException w:name="List Table 7 Colorful Accent 6" w:uiPriority="52"/>
   </w:latentStyles>
   <w:style w:type="paragraph" w:default="1" w:styleId="Normal">
     <w:name w:val="Normal"/>
@@ -14447,7 +15794,6 @@
     <w:uiPriority w:val="99"/>
     <w:semiHidden/>
     <w:unhideWhenUsed/>
-    <w:qFormat/>
     <w:tblPr>
       <w:tblInd w:w="0" w:type="dxa"/>
       <w:tblCellMar>
@@ -15201,10 +16547,9 @@
   <w:style w:type="table" w:styleId="TableGrid">
     <w:name w:val="Table Grid"/>
     <w:basedOn w:val="TableNormal"/>
-    <w:uiPriority w:val="59"/>
+    <w:uiPriority w:val="39"/>
     <w:rsid w:val="00DF0A09"/>
     <w:tblPr>
-      <w:tblInd w:w="0" w:type="dxa"/>
       <w:tblBorders>
         <w:top w:val="single" w:sz="4" w:space="0" w:color="auto"/>
         <w:left w:val="single" w:sz="4" w:space="0" w:color="auto"/>
@@ -15213,12 +16558,6 @@
         <w:insideH w:val="single" w:sz="4" w:space="0" w:color="auto"/>
         <w:insideV w:val="single" w:sz="4" w:space="0" w:color="auto"/>
       </w:tblBorders>
-      <w:tblCellMar>
-        <w:top w:w="0" w:type="dxa"/>
-        <w:left w:w="108" w:type="dxa"/>
-        <w:bottom w:w="0" w:type="dxa"/>
-        <w:right w:w="108" w:type="dxa"/>
-      </w:tblCellMar>
     </w:tblPr>
   </w:style>
   <w:style w:type="paragraph" w:styleId="BalloonText">
@@ -15732,7 +17071,7 @@
 </file>
 
 <file path=customXml/itemProps1.xml><?xml version="1.0" encoding="utf-8"?>
-<ds:datastoreItem xmlns:ds="http://schemas.openxmlformats.org/officeDocument/2006/customXml" ds:itemID="{D21D87F7-BB56-4CAF-97F9-2DBEAE4563A5}">
+<ds:datastoreItem xmlns:ds="http://schemas.openxmlformats.org/officeDocument/2006/customXml" ds:itemID="{7791713A-5E07-46E0-9A4E-CC4C4AD0988B}">
   <ds:schemaRefs>
     <ds:schemaRef ds:uri="http://schemas.openxmlformats.org/officeDocument/2006/bibliography"/>
   </ds:schemaRefs>

</xml_diff>

<commit_message>
More proofing and Editing. Updated Gantt
</commit_message>
<xml_diff>
--- a/main/Reqs2015-2016.docx
+++ b/main/Reqs2015-2016.docx
@@ -207,7 +207,6 @@
         </w:rPr>
         <w:t xml:space="preserve"> Project Name: </w:t>
       </w:r>
-      <w:proofErr w:type="spellStart"/>
       <w:r>
         <w:rPr>
           <w:rFonts w:ascii="Times New Roman" w:hAnsi="Times New Roman"/>
@@ -216,7 +215,6 @@
         </w:rPr>
         <w:t>MammalWeb</w:t>
       </w:r>
-      <w:proofErr w:type="spellEnd"/>
     </w:p>
     <w:p>
       <w:pPr>
@@ -353,18 +351,8 @@
           <w:b w:val="0"/>
           <w:bCs/>
         </w:rPr>
-        <w:t xml:space="preserve">Thomas </w:t>
-      </w:r>
-      <w:proofErr w:type="spellStart"/>
-      <w:r>
-        <w:rPr>
-          <w:rFonts w:ascii="Times New Roman" w:hAnsi="Times New Roman"/>
-          <w:b w:val="0"/>
-          <w:bCs/>
-        </w:rPr>
-        <w:t>Wilshaw</w:t>
-      </w:r>
-      <w:proofErr w:type="spellEnd"/>
+        <w:t>Thomas Wilshaw</w:t>
+      </w:r>
     </w:p>
     <w:p>
       <w:pPr>
@@ -606,7 +594,6 @@
                 <w:highlight w:val="lightGray"/>
               </w:rPr>
             </w:pPr>
-            <w:proofErr w:type="spellStart"/>
             <w:r>
               <w:rPr>
                 <w:rFonts w:ascii="Times New Roman" w:hAnsi="Times New Roman"/>
@@ -614,7 +601,6 @@
               </w:rPr>
               <w:t>MammalWeb</w:t>
             </w:r>
-            <w:proofErr w:type="spellEnd"/>
           </w:p>
         </w:tc>
       </w:tr>
@@ -2100,19 +2086,11 @@
         </w:rPr>
         <w:t xml:space="preserve"> </w:t>
       </w:r>
-      <w:proofErr w:type="spellStart"/>
-      <w:r>
-        <w:rPr>
-          <w:rFonts w:ascii="Times New Roman" w:hAnsi="Times New Roman"/>
-        </w:rPr>
-        <w:t>MammalWeb</w:t>
-      </w:r>
-      <w:proofErr w:type="spellEnd"/>
-      <w:r>
-        <w:rPr>
-          <w:rFonts w:ascii="Times New Roman" w:hAnsi="Times New Roman"/>
-        </w:rPr>
-        <w:t xml:space="preserve"> is a citizen science project run by the Biological Sciences department at Durham </w:t>
+      <w:r>
+        <w:rPr>
+          <w:rFonts w:ascii="Times New Roman" w:hAnsi="Times New Roman"/>
+        </w:rPr>
+        <w:t xml:space="preserve">MammalWeb is a citizen science project run by the Biological Sciences department at Durham </w:t>
       </w:r>
       <w:r>
         <w:rPr>
@@ -2210,16 +2188,8 @@
         <w:rPr>
           <w:rFonts w:ascii="Times New Roman" w:hAnsi="Times New Roman"/>
         </w:rPr>
-        <w:t xml:space="preserve">ovided with a large database of the images so far uploaded to </w:t>
-      </w:r>
-      <w:proofErr w:type="spellStart"/>
-      <w:r>
-        <w:rPr>
-          <w:rFonts w:ascii="Times New Roman" w:hAnsi="Times New Roman"/>
-        </w:rPr>
-        <w:t>MammalWeb</w:t>
-      </w:r>
-      <w:proofErr w:type="spellEnd"/>
+        <w:t>ovided with a large database of the images so far uploaded to MammalWeb</w:t>
+      </w:r>
       <w:r>
         <w:rPr>
           <w:rFonts w:ascii="Times New Roman" w:hAnsi="Times New Roman"/>
@@ -2552,7 +2522,7 @@
           <w:szCs w:val="20"/>
           <w:lang w:val="en-GB"/>
         </w:rPr>
-        <w:t>Our aim</w:t>
+        <w:t>O</w:t>
       </w:r>
       <w:r>
         <w:rPr>
@@ -2560,7 +2530,7 @@
           <w:szCs w:val="20"/>
           <w:lang w:val="en-GB"/>
         </w:rPr>
-        <w:t xml:space="preserve"> is to develop a software system that aggregates multiple</w:t>
+        <w:t>ur aim</w:t>
       </w:r>
       <w:r>
         <w:rPr>
@@ -2568,7 +2538,7 @@
           <w:szCs w:val="20"/>
           <w:lang w:val="en-GB"/>
         </w:rPr>
-        <w:t xml:space="preserve"> user</w:t>
+        <w:t xml:space="preserve"> is to develop a software system that aggregates multiple</w:t>
       </w:r>
       <w:r>
         <w:rPr>
@@ -2576,7 +2546,7 @@
           <w:szCs w:val="20"/>
           <w:lang w:val="en-GB"/>
         </w:rPr>
-        <w:t>s’</w:t>
+        <w:t xml:space="preserve"> user</w:t>
       </w:r>
       <w:r>
         <w:rPr>
@@ -2584,7 +2554,7 @@
           <w:szCs w:val="20"/>
           <w:lang w:val="en-GB"/>
         </w:rPr>
-        <w:t xml:space="preserve"> </w:t>
+        <w:t>s’</w:t>
       </w:r>
       <w:r>
         <w:rPr>
@@ -2592,7 +2562,31 @@
           <w:szCs w:val="20"/>
           <w:lang w:val="en-GB"/>
         </w:rPr>
-        <w:t xml:space="preserve">classifications into a single classification </w:t>
+        <w:t xml:space="preserve"> </w:t>
+      </w:r>
+      <w:r>
+        <w:rPr>
+          <w:sz w:val="20"/>
+          <w:szCs w:val="20"/>
+          <w:lang w:val="en-GB"/>
+        </w:rPr>
+        <w:t xml:space="preserve">classifications </w:t>
+      </w:r>
+      <w:r>
+        <w:rPr>
+          <w:sz w:val="20"/>
+          <w:szCs w:val="20"/>
+          <w:lang w:val="en-GB"/>
+        </w:rPr>
+        <w:t xml:space="preserve">of the species in an image </w:t>
+      </w:r>
+      <w:r>
+        <w:rPr>
+          <w:sz w:val="20"/>
+          <w:szCs w:val="20"/>
+          <w:lang w:val="en-GB"/>
+        </w:rPr>
+        <w:t xml:space="preserve">into a single classification </w:t>
       </w:r>
       <w:r>
         <w:rPr>
@@ -2815,7 +2809,7 @@
           <w:szCs w:val="20"/>
           <w:lang w:val="en-GB"/>
         </w:rPr>
-        <w:t>) and to have a threshold for</w:t>
+        <w:t xml:space="preserve">) and to have a </w:t>
       </w:r>
       <w:r>
         <w:rPr>
@@ -2823,6 +2817,30 @@
           <w:szCs w:val="20"/>
           <w:lang w:val="en-GB"/>
         </w:rPr>
+        <w:t>pre-defined</w:t>
+      </w:r>
+      <w:r>
+        <w:rPr>
+          <w:sz w:val="20"/>
+          <w:szCs w:val="20"/>
+          <w:lang w:val="en-GB"/>
+        </w:rPr>
+        <w:t xml:space="preserve"> </w:t>
+      </w:r>
+      <w:r>
+        <w:rPr>
+          <w:sz w:val="20"/>
+          <w:szCs w:val="20"/>
+          <w:lang w:val="en-GB"/>
+        </w:rPr>
+        <w:t>threshold for</w:t>
+      </w:r>
+      <w:r>
+        <w:rPr>
+          <w:sz w:val="20"/>
+          <w:szCs w:val="20"/>
+          <w:lang w:val="en-GB"/>
+        </w:rPr>
         <w:t xml:space="preserve"> when an aggregate classification should be considered correct.</w:t>
       </w:r>
     </w:p>
@@ -2842,25 +2860,23 @@
           <w:szCs w:val="20"/>
           <w:lang w:val="en-GB"/>
         </w:rPr>
-        <w:t xml:space="preserve">In addition, we will be making some additions to the </w:t>
-      </w:r>
-      <w:proofErr w:type="spellStart"/>
+        <w:t xml:space="preserve">In addition, we will be making some additions to the MammalWeb website’s user interface, providing some ability for </w:t>
+      </w:r>
       <w:r>
         <w:rPr>
           <w:sz w:val="20"/>
           <w:szCs w:val="20"/>
           <w:lang w:val="en-GB"/>
         </w:rPr>
-        <w:t>MammalWeb</w:t>
-      </w:r>
-      <w:proofErr w:type="spellEnd"/>
+        <w:t xml:space="preserve">scientist </w:t>
+      </w:r>
       <w:r>
         <w:rPr>
           <w:sz w:val="20"/>
           <w:szCs w:val="20"/>
           <w:lang w:val="en-GB"/>
         </w:rPr>
-        <w:t xml:space="preserve"> website’s user interface, providing some ability for </w:t>
+        <w:t>users</w:t>
       </w:r>
       <w:r>
         <w:rPr>
@@ -2868,7 +2884,7 @@
           <w:szCs w:val="20"/>
           <w:lang w:val="en-GB"/>
         </w:rPr>
-        <w:t xml:space="preserve">scientist </w:t>
+        <w:t xml:space="preserve"> of the system to search for images based on the attributes of the aggregate classifications</w:t>
       </w:r>
       <w:r>
         <w:rPr>
@@ -2876,44 +2892,42 @@
           <w:szCs w:val="20"/>
           <w:lang w:val="en-GB"/>
         </w:rPr>
-        <w:t>users</w:t>
-      </w:r>
-      <w:bookmarkStart w:id="5" w:name="_GoBack"/>
-      <w:bookmarkEnd w:id="5"/>
-      <w:r>
+        <w:t xml:space="preserve"> and spotter’s to view their favourite images.</w:t>
+      </w:r>
+    </w:p>
+    <w:p>
+      <w:pPr>
+        <w:pStyle w:val="western"/>
+        <w:spacing w:after="0"/>
         <w:rPr>
           <w:sz w:val="20"/>
           <w:szCs w:val="20"/>
           <w:lang w:val="en-GB"/>
         </w:rPr>
-        <w:t xml:space="preserve"> of the system to search for images based on the attributes of the aggregate classifications</w:t>
-      </w:r>
+      </w:pPr>
       <w:r>
         <w:rPr>
           <w:sz w:val="20"/>
           <w:szCs w:val="20"/>
           <w:lang w:val="en-GB"/>
         </w:rPr>
-        <w:t xml:space="preserve"> and spotter’s to view their favourite images.</w:t>
-      </w:r>
-    </w:p>
-    <w:p>
-      <w:pPr>
-        <w:pStyle w:val="western"/>
-        <w:spacing w:after="0"/>
+        <w:t xml:space="preserve">Our end users </w:t>
+      </w:r>
+      <w:r>
         <w:rPr>
           <w:sz w:val="20"/>
           <w:szCs w:val="20"/>
           <w:lang w:val="en-GB"/>
         </w:rPr>
-      </w:pPr>
+        <w:t>will</w:t>
+      </w:r>
       <w:r>
         <w:rPr>
           <w:sz w:val="20"/>
           <w:szCs w:val="20"/>
           <w:lang w:val="en-GB"/>
         </w:rPr>
-        <w:t xml:space="preserve">Our end users </w:t>
+        <w:t xml:space="preserve"> be the scientist</w:t>
       </w:r>
       <w:r>
         <w:rPr>
@@ -2921,7 +2935,7 @@
           <w:szCs w:val="20"/>
           <w:lang w:val="en-GB"/>
         </w:rPr>
-        <w:t>will</w:t>
+        <w:t>s</w:t>
       </w:r>
       <w:r>
         <w:rPr>
@@ -2929,7 +2943,7 @@
           <w:szCs w:val="20"/>
           <w:lang w:val="en-GB"/>
         </w:rPr>
-        <w:t xml:space="preserve"> be the scientist</w:t>
+        <w:t xml:space="preserve"> running the MammalWeb project</w:t>
       </w:r>
       <w:r>
         <w:rPr>
@@ -2937,7 +2951,7 @@
           <w:szCs w:val="20"/>
           <w:lang w:val="en-GB"/>
         </w:rPr>
-        <w:t>s</w:t>
+        <w:t>, and the members of the public providing images and classifications</w:t>
       </w:r>
       <w:r>
         <w:rPr>
@@ -2945,77 +2959,15 @@
           <w:szCs w:val="20"/>
           <w:lang w:val="en-GB"/>
         </w:rPr>
-        <w:t xml:space="preserve"> running the </w:t>
-      </w:r>
-      <w:proofErr w:type="spellStart"/>
+        <w:t xml:space="preserve">. </w:t>
+      </w:r>
       <w:r>
         <w:rPr>
           <w:sz w:val="20"/>
           <w:szCs w:val="20"/>
           <w:lang w:val="en-GB"/>
         </w:rPr>
-        <w:t>MammalWeb</w:t>
-      </w:r>
-      <w:proofErr w:type="spellEnd"/>
-      <w:r>
-        <w:rPr>
-          <w:sz w:val="20"/>
-          <w:szCs w:val="20"/>
-          <w:lang w:val="en-GB"/>
-        </w:rPr>
-        <w:t xml:space="preserve"> project</w:t>
-      </w:r>
-      <w:r>
-        <w:rPr>
-          <w:sz w:val="20"/>
-          <w:szCs w:val="20"/>
-          <w:lang w:val="en-GB"/>
-        </w:rPr>
-        <w:t>, and the members of the public providing images and classifications</w:t>
-      </w:r>
-      <w:r>
-        <w:rPr>
-          <w:sz w:val="20"/>
-          <w:szCs w:val="20"/>
-          <w:lang w:val="en-GB"/>
-        </w:rPr>
-        <w:t xml:space="preserve">. </w:t>
-      </w:r>
-      <w:proofErr w:type="spellStart"/>
-      <w:r>
-        <w:rPr>
-          <w:sz w:val="20"/>
-          <w:szCs w:val="20"/>
-          <w:lang w:val="en-GB"/>
-        </w:rPr>
-        <w:t>MammalWeb</w:t>
-      </w:r>
-      <w:proofErr w:type="spellEnd"/>
-      <w:r>
-        <w:rPr>
-          <w:sz w:val="20"/>
-          <w:szCs w:val="20"/>
-          <w:lang w:val="en-GB"/>
-        </w:rPr>
-        <w:t xml:space="preserve"> already has a stable interface for spotters to classify images and provide data; we will be extending this by improving the usability of this data for the scientist’s behind </w:t>
-      </w:r>
-      <w:proofErr w:type="spellStart"/>
-      <w:r>
-        <w:rPr>
-          <w:sz w:val="20"/>
-          <w:szCs w:val="20"/>
-          <w:lang w:val="en-GB"/>
-        </w:rPr>
-        <w:t>MammalWeb</w:t>
-      </w:r>
-      <w:proofErr w:type="spellEnd"/>
-      <w:r>
-        <w:rPr>
-          <w:sz w:val="20"/>
-          <w:szCs w:val="20"/>
-          <w:lang w:val="en-GB"/>
-        </w:rPr>
-        <w:t>.</w:t>
+        <w:t>MammalWeb already has a stable interface for spotters to classify images and provide data; we will be extending this by improving the usability of this data for the scientist’s behind MammalWeb.</w:t>
       </w:r>
     </w:p>
     <w:p>
@@ -3192,7 +3144,28 @@
           <w:rFonts w:ascii="Times New Roman" w:hAnsi="Times New Roman"/>
           <w:lang w:val="en-GB"/>
         </w:rPr>
-        <w:t xml:space="preserve"> in the form of a slideshow or carousel.</w:t>
+        <w:t xml:space="preserve"> in the form of a slideshow or carousel</w:t>
+      </w:r>
+      <w:r>
+        <w:rPr>
+          <w:rFonts w:ascii="Times New Roman" w:hAnsi="Times New Roman"/>
+          <w:lang w:val="en-GB"/>
+        </w:rPr>
+        <w:t>. This will also contain a timeline of the user’</w:t>
+      </w:r>
+      <w:r>
+        <w:rPr>
+          <w:rFonts w:ascii="Times New Roman" w:hAnsi="Times New Roman"/>
+          <w:lang w:val="en-GB"/>
+        </w:rPr>
+        <w:t>s uploaded images.</w:t>
+      </w:r>
+      <w:r>
+        <w:rPr>
+          <w:rFonts w:ascii="Times New Roman" w:hAnsi="Times New Roman"/>
+          <w:lang w:val="en-GB"/>
+        </w:rPr>
+        <w:t xml:space="preserve"> </w:t>
       </w:r>
     </w:p>
     <w:p>
@@ -3263,213 +3236,181 @@
         </w:rPr>
         <w:t xml:space="preserve">3.1 </w:t>
       </w:r>
-      <w:proofErr w:type="spellStart"/>
       <w:r>
         <w:rPr>
           <w:rFonts w:ascii="Times New Roman" w:hAnsi="Times New Roman"/>
           <w:b/>
           <w:u w:val="single"/>
         </w:rPr>
-        <w:t>MammalWeb</w:t>
-      </w:r>
-      <w:proofErr w:type="spellEnd"/>
-      <w:r>
+        <w:t>MammalWeb: System currently in place</w:t>
+      </w:r>
+    </w:p>
+    <w:p>
+      <w:pPr>
+        <w:rPr>
+          <w:rFonts w:ascii="Times New Roman" w:hAnsi="Times New Roman"/>
+          <w:u w:val="single"/>
+        </w:rPr>
+      </w:pPr>
+    </w:p>
+    <w:p>
+      <w:pPr>
+        <w:rPr>
+          <w:rFonts w:ascii="Times New Roman" w:hAnsi="Times New Roman"/>
+        </w:rPr>
+      </w:pPr>
+      <w:r>
+        <w:rPr>
+          <w:rFonts w:ascii="Times New Roman" w:hAnsi="Times New Roman"/>
+        </w:rPr>
+        <w:t>MammalWeb's purpose is to collect information about wildlife in the UK and allow biological scientists to form conclusions about the ecosystem on both the national and local scale. This information can then be used to inform decisions about conservation projects, culling action and similar activities that affect wildlife and the environment.</w:t>
+      </w:r>
+    </w:p>
+    <w:p>
+      <w:pPr>
+        <w:rPr>
+          <w:rFonts w:ascii="Times New Roman" w:hAnsi="Times New Roman"/>
+        </w:rPr>
+      </w:pPr>
+    </w:p>
+    <w:p>
+      <w:pPr>
+        <w:rPr>
+          <w:rFonts w:ascii="Times New Roman" w:hAnsi="Times New Roman"/>
+        </w:rPr>
+      </w:pPr>
+      <w:r>
+        <w:rPr>
+          <w:rFonts w:ascii="Times New Roman" w:hAnsi="Times New Roman"/>
+        </w:rPr>
+        <w:t>The front end of MammalWeb at the moment is the website MammalWeb.org on which users can upload images from camera traps that they have set up in their local area. Anyone can then sign on as a 'spotter' and classify images drawn from all those that have been uploaded. The classifications (species present and age/gender/number if relevant) are then stored in a database.</w:t>
+      </w:r>
+    </w:p>
+    <w:p>
+      <w:pPr>
+        <w:rPr>
+          <w:rFonts w:ascii="Times New Roman" w:hAnsi="Times New Roman"/>
+        </w:rPr>
+      </w:pPr>
+    </w:p>
+    <w:p>
+      <w:pPr>
+        <w:rPr>
+          <w:rFonts w:ascii="Times New Roman" w:hAnsi="Times New Roman"/>
+        </w:rPr>
+      </w:pPr>
+      <w:r>
+        <w:rPr>
+          <w:rFonts w:ascii="Times New Roman" w:hAnsi="Times New Roman"/>
+        </w:rPr>
+        <w:t>Currently, extracting useful information from these classifications is not well implemented - the data dump we rec</w:t>
+      </w:r>
+      <w:r>
+        <w:rPr>
+          <w:rFonts w:ascii="Times New Roman" w:hAnsi="Times New Roman"/>
+        </w:rPr>
+        <w:t>ei</w:t>
+      </w:r>
+      <w:r>
+        <w:rPr>
+          <w:rFonts w:ascii="Times New Roman" w:hAnsi="Times New Roman"/>
+        </w:rPr>
+        <w:t>ved contained data from a little over 20000 photos with nearly 90000 individual classifications and there is no automated system in place for removing 'bad' information and condensing the useful data into a form that is easier to use for the biologists. Any use of the collected data so far has been done by manually parsing the data.</w:t>
+      </w:r>
+    </w:p>
+    <w:p>
+      <w:pPr>
+        <w:rPr>
+          <w:rFonts w:ascii="Times New Roman" w:hAnsi="Times New Roman"/>
+        </w:rPr>
+      </w:pPr>
+    </w:p>
+    <w:p>
+      <w:pPr>
+        <w:rPr>
+          <w:rFonts w:ascii="Times New Roman" w:hAnsi="Times New Roman"/>
+        </w:rPr>
+      </w:pPr>
+      <w:r>
+        <w:rPr>
+          <w:rFonts w:ascii="Times New Roman" w:hAnsi="Times New Roman"/>
+        </w:rPr>
+        <w:t xml:space="preserve">We have been provided with an algorithm designed to aggregate data collected in citizen scientist projects. The algorithm, outlined in </w:t>
+      </w:r>
+      <w:r>
+        <w:rPr>
+          <w:rFonts w:ascii="Times New Roman" w:hAnsi="Times New Roman"/>
+        </w:rPr>
+        <w:t xml:space="preserve">the paper by </w:t>
+      </w:r>
+      <w:r>
+        <w:rPr>
+          <w:rFonts w:ascii="Times New Roman" w:hAnsi="Times New Roman"/>
+        </w:rPr>
+        <w:t>Swanson et al. (2015), creates an aggregate classification equal to the most common choice from all the individual classifications</w:t>
+      </w:r>
+      <w:r>
+        <w:rPr>
+          <w:rFonts w:ascii="Times New Roman" w:hAnsi="Times New Roman"/>
+        </w:rPr>
+        <w:t xml:space="preserve"> with several metrics to measure how likely this aggregate is to be accurate</w:t>
+      </w:r>
+      <w:r>
+        <w:rPr>
+          <w:rFonts w:ascii="Times New Roman" w:hAnsi="Times New Roman"/>
+        </w:rPr>
+        <w:t>.</w:t>
+      </w:r>
+    </w:p>
+    <w:p>
+      <w:pPr>
+        <w:rPr>
+          <w:rFonts w:ascii="Times New Roman" w:hAnsi="Times New Roman"/>
+        </w:rPr>
+      </w:pPr>
+    </w:p>
+    <w:p>
+      <w:pPr>
+        <w:rPr>
+          <w:rFonts w:ascii="Times New Roman" w:hAnsi="Times New Roman"/>
+        </w:rPr>
+      </w:pPr>
+      <w:r>
+        <w:rPr>
+          <w:rFonts w:ascii="Times New Roman" w:hAnsi="Times New Roman"/>
+        </w:rPr>
+        <w:t xml:space="preserve">In general, the Swanson paper says that the number of classifications required for an accurate aggregate answer is quite low. For easy to identify species, after only around 3 classifications the aggregate answer has an extremely high level of accuracy if the evenness is low. For more difficult species after around 10 classifications the aggregate is fairly likely to be accurate, but for these species even increasing the number of classifications does not improve the aggregate’s likelihood of being correct very much. We have not been given a ‘gold standard’ set of data so calculating which species are easy and which are difficult will not be possible. The paper focuses on images that only contain a single species of animal for ease of measuring how accurate the algorithm is, but does say that if two species are present then simply take both the most and second most identified species as the overall aggregate. Other specifics to consider are when there are ‘enough’ classifications on a picture to give satisfactorily accurate metrics and when to discard an image as having nothing in it (The suggested boundary is 5 blank classifications in a row). </w:t>
+      </w:r>
+    </w:p>
+    <w:p>
+      <w:pPr>
+        <w:rPr>
+          <w:rFonts w:ascii="Times New Roman" w:hAnsi="Times New Roman"/>
+        </w:rPr>
+      </w:pPr>
+    </w:p>
+    <w:p>
+      <w:pPr>
         <w:rPr>
           <w:rFonts w:ascii="Times New Roman" w:hAnsi="Times New Roman"/>
           <w:b/>
           <w:u w:val="single"/>
         </w:rPr>
-        <w:t>: System currently in place</w:t>
-      </w:r>
-    </w:p>
-    <w:p>
-      <w:pPr>
-        <w:rPr>
-          <w:rFonts w:ascii="Times New Roman" w:hAnsi="Times New Roman"/>
-          <w:u w:val="single"/>
-        </w:rPr>
-      </w:pPr>
-    </w:p>
-    <w:p>
-      <w:pPr>
-        <w:rPr>
-          <w:rFonts w:ascii="Times New Roman" w:hAnsi="Times New Roman"/>
-        </w:rPr>
-      </w:pPr>
-      <w:proofErr w:type="spellStart"/>
-      <w:r>
-        <w:rPr>
-          <w:rFonts w:ascii="Times New Roman" w:hAnsi="Times New Roman"/>
-        </w:rPr>
-        <w:t>MammalWeb's</w:t>
-      </w:r>
-      <w:proofErr w:type="spellEnd"/>
-      <w:r>
-        <w:rPr>
-          <w:rFonts w:ascii="Times New Roman" w:hAnsi="Times New Roman"/>
-        </w:rPr>
-        <w:t xml:space="preserve"> purpose is to collect information about wildlife in the UK and allow biological scientists to form conclusions about the ecosystem on both the national and local scale. This information can then be used to inform decisions about conservation projects, culling action and similar activities that affect wildlife and the environment.</w:t>
-      </w:r>
-    </w:p>
-    <w:p>
-      <w:pPr>
-        <w:rPr>
-          <w:rFonts w:ascii="Times New Roman" w:hAnsi="Times New Roman"/>
-        </w:rPr>
-      </w:pPr>
-    </w:p>
-    <w:p>
-      <w:pPr>
-        <w:rPr>
-          <w:rFonts w:ascii="Times New Roman" w:hAnsi="Times New Roman"/>
-        </w:rPr>
-      </w:pPr>
-      <w:r>
-        <w:rPr>
-          <w:rFonts w:ascii="Times New Roman" w:hAnsi="Times New Roman"/>
-        </w:rPr>
-        <w:t xml:space="preserve">The front end of </w:t>
-      </w:r>
-      <w:proofErr w:type="spellStart"/>
-      <w:r>
-        <w:rPr>
-          <w:rFonts w:ascii="Times New Roman" w:hAnsi="Times New Roman"/>
-        </w:rPr>
-        <w:t>MammalWeb</w:t>
-      </w:r>
-      <w:proofErr w:type="spellEnd"/>
-      <w:r>
-        <w:rPr>
-          <w:rFonts w:ascii="Times New Roman" w:hAnsi="Times New Roman"/>
-        </w:rPr>
-        <w:t xml:space="preserve"> at the moment is the website MammalWeb.org on which users can upload images from camera traps that they have set up in their local area. Anyone can then sign on as a 'spotter' and classify images drawn from all those that have been uploaded. The classifications (species present and age/gender/number if relevant) are then stored in a database.</w:t>
-      </w:r>
-    </w:p>
-    <w:p>
-      <w:pPr>
-        <w:rPr>
-          <w:rFonts w:ascii="Times New Roman" w:hAnsi="Times New Roman"/>
-        </w:rPr>
-      </w:pPr>
-    </w:p>
-    <w:p>
-      <w:pPr>
-        <w:rPr>
-          <w:rFonts w:ascii="Times New Roman" w:hAnsi="Times New Roman"/>
-        </w:rPr>
-      </w:pPr>
-      <w:r>
-        <w:rPr>
-          <w:rFonts w:ascii="Times New Roman" w:hAnsi="Times New Roman"/>
-        </w:rPr>
-        <w:t>Currently, extracting useful information from these classifications is not well implemented - the data dump we rec</w:t>
-      </w:r>
-      <w:r>
-        <w:rPr>
-          <w:rFonts w:ascii="Times New Roman" w:hAnsi="Times New Roman"/>
-        </w:rPr>
-        <w:t>ei</w:t>
-      </w:r>
-      <w:r>
-        <w:rPr>
-          <w:rFonts w:ascii="Times New Roman" w:hAnsi="Times New Roman"/>
-        </w:rPr>
-        <w:t>ved contained data from a little over 20000 photos with nearly 90000 individual classifications and there is no automated system in place for removing 'bad' information and condensing the useful data into a form that is easier to use for the biologists. Any use of the collected data so far has been done by manually parsing the data.</w:t>
-      </w:r>
-    </w:p>
-    <w:p>
-      <w:pPr>
-        <w:rPr>
-          <w:rFonts w:ascii="Times New Roman" w:hAnsi="Times New Roman"/>
-        </w:rPr>
-      </w:pPr>
-    </w:p>
-    <w:p>
-      <w:pPr>
-        <w:rPr>
-          <w:rFonts w:ascii="Times New Roman" w:hAnsi="Times New Roman"/>
-        </w:rPr>
-      </w:pPr>
-      <w:r>
-        <w:rPr>
-          <w:rFonts w:ascii="Times New Roman" w:hAnsi="Times New Roman"/>
-        </w:rPr>
-        <w:t xml:space="preserve">We have been provided with an algorithm designed to aggregate data collected in citizen scientist projects. The algorithm, outlined in </w:t>
-      </w:r>
-      <w:r>
-        <w:rPr>
-          <w:rFonts w:ascii="Times New Roman" w:hAnsi="Times New Roman"/>
-        </w:rPr>
-        <w:t xml:space="preserve">the paper by </w:t>
-      </w:r>
-      <w:r>
-        <w:rPr>
-          <w:rFonts w:ascii="Times New Roman" w:hAnsi="Times New Roman"/>
-        </w:rPr>
-        <w:t>Swanson et al. (2015), creates an aggregate classification equal to the most common choice from all the individual classifications</w:t>
-      </w:r>
-      <w:r>
-        <w:rPr>
-          <w:rFonts w:ascii="Times New Roman" w:hAnsi="Times New Roman"/>
-        </w:rPr>
-        <w:t xml:space="preserve"> with several metrics to measure how likely this aggregate is to be accurate</w:t>
-      </w:r>
-      <w:r>
-        <w:rPr>
-          <w:rFonts w:ascii="Times New Roman" w:hAnsi="Times New Roman"/>
-        </w:rPr>
-        <w:t>.</w:t>
-      </w:r>
-    </w:p>
-    <w:p>
-      <w:pPr>
-        <w:rPr>
-          <w:rFonts w:ascii="Times New Roman" w:hAnsi="Times New Roman"/>
-        </w:rPr>
-      </w:pPr>
-    </w:p>
-    <w:p>
-      <w:pPr>
-        <w:rPr>
-          <w:rFonts w:ascii="Times New Roman" w:hAnsi="Times New Roman"/>
-        </w:rPr>
-      </w:pPr>
-      <w:r>
-        <w:rPr>
-          <w:rFonts w:ascii="Times New Roman" w:hAnsi="Times New Roman"/>
-        </w:rPr>
-        <w:t xml:space="preserve">In general, the Swanson paper says that the number of classifications required for an accurate aggregate answer is quite low. For easy to identify species, after only around 3 classifications the aggregate answer has an extremely high level of accuracy if the evenness is low. For more difficult species after around 10 classifications the aggregate is fairly likely to be accurate, but for these species even increasing the number of classifications does not improve the aggregate’s likelihood of being correct very much. We have not been given a ‘gold standard’ set of data so calculating which species are easy and which are difficult will not be possible. The paper focuses on images that only contain a single species of animal for ease of measuring how accurate the algorithm is, but does say that if two species are present then simply take both the most and second most identified species as the overall aggregate. Other specifics to consider are when there are ‘enough’ classifications on a picture to give satisfactorily accurate metrics and when to discard an image as having nothing in it (The suggested boundary is 5 blank classifications in a row). </w:t>
-      </w:r>
-    </w:p>
-    <w:p>
-      <w:pPr>
-        <w:rPr>
-          <w:rFonts w:ascii="Times New Roman" w:hAnsi="Times New Roman"/>
-        </w:rPr>
-      </w:pPr>
-    </w:p>
-    <w:p>
-      <w:pPr>
+      </w:pPr>
+      <w:r>
         <w:rPr>
           <w:rFonts w:ascii="Times New Roman" w:hAnsi="Times New Roman"/>
           <w:b/>
           <w:u w:val="single"/>
         </w:rPr>
-      </w:pPr>
+        <w:t xml:space="preserve">3.2 </w:t>
+      </w:r>
       <w:r>
         <w:rPr>
           <w:rFonts w:ascii="Times New Roman" w:hAnsi="Times New Roman"/>
           <w:b/>
           <w:u w:val="single"/>
         </w:rPr>
-        <w:t xml:space="preserve">3.2 </w:t>
-      </w:r>
-      <w:r>
-        <w:rPr>
-          <w:rFonts w:ascii="Times New Roman" w:hAnsi="Times New Roman"/>
-          <w:b/>
-          <w:u w:val="single"/>
-        </w:rPr>
         <w:t>Related systems</w:t>
       </w:r>
     </w:p>
@@ -3490,21 +3431,7 @@
         <w:rPr>
           <w:rFonts w:ascii="Times New Roman" w:hAnsi="Times New Roman"/>
         </w:rPr>
-        <w:t xml:space="preserve">A closely related system would be Snapshot Serengeti (SS) where a very similar system of uploading and classifying camera trap photos by citizen scientists is in place. There are a series of blog posts by Margaret </w:t>
-      </w:r>
-      <w:proofErr w:type="spellStart"/>
-      <w:r>
-        <w:rPr>
-          <w:rFonts w:ascii="Times New Roman" w:hAnsi="Times New Roman"/>
-        </w:rPr>
-        <w:t>Kosmala</w:t>
-      </w:r>
-      <w:proofErr w:type="spellEnd"/>
-      <w:r>
-        <w:rPr>
-          <w:rFonts w:ascii="Times New Roman" w:hAnsi="Times New Roman"/>
-        </w:rPr>
-        <w:t xml:space="preserve"> </w:t>
+        <w:t xml:space="preserve">A closely related system would be Snapshot Serengeti (SS) where a very similar system of uploading and classifying camera trap photos by citizen scientists is in place. There are a series of blog posts by Margaret Kosmala </w:t>
       </w:r>
       <w:r>
         <w:rPr>
@@ -3653,35 +3580,7 @@
         <w:rPr>
           <w:rFonts w:ascii="Times New Roman" w:hAnsi="Times New Roman"/>
         </w:rPr>
-        <w:t xml:space="preserve">f there were 10 Impala, 4 Thomson Gazelle and 7 </w:t>
-      </w:r>
-      <w:proofErr w:type="spellStart"/>
-      <w:r>
-        <w:rPr>
-          <w:rFonts w:ascii="Times New Roman" w:hAnsi="Times New Roman"/>
-        </w:rPr>
-        <w:t>Dik</w:t>
-      </w:r>
-      <w:proofErr w:type="spellEnd"/>
-      <w:r>
-        <w:rPr>
-          <w:rFonts w:ascii="Times New Roman" w:hAnsi="Times New Roman"/>
-        </w:rPr>
-        <w:t xml:space="preserve"> </w:t>
-      </w:r>
-      <w:proofErr w:type="spellStart"/>
-      <w:r>
-        <w:rPr>
-          <w:rFonts w:ascii="Times New Roman" w:hAnsi="Times New Roman"/>
-        </w:rPr>
-        <w:t>Dik</w:t>
-      </w:r>
-      <w:proofErr w:type="spellEnd"/>
-      <w:r>
-        <w:rPr>
-          <w:rFonts w:ascii="Times New Roman" w:hAnsi="Times New Roman"/>
-        </w:rPr>
-        <w:t xml:space="preserve"> classifications, the older version of the algorithm would not give an aggregate answer but the newer one (and Swanson’s) would say that the photo was of an impala.  This meant that almost 97% of images received a classification but there were a few more errors- of the images that were not classified by the old algorithm but were by the new, 57% were correct when compared with the expert data set.</w:t>
+        <w:t>f there were 10 Impala, 4 Thomson Gazelle and 7 Dik Dik classifications, the older version of the algorithm would not give an aggregate answer but the newer one (and Swanson’s) would say that the photo was of an impala.  This meant that almost 97% of images received a classification but there were a few more errors- of the images that were not classified by the old algorithm but were by the new, 57% were correct when compared with the expert data set.</w:t>
       </w:r>
     </w:p>
     <w:p>
@@ -3720,21 +3619,7 @@
         <w:rPr>
           <w:rFonts w:ascii="Times New Roman" w:hAnsi="Times New Roman"/>
         </w:rPr>
-        <w:t xml:space="preserve"> led to very inaccurate results for some photos where animals that weren’t present were nevertheless identified as being there. The number of classifications for images on </w:t>
-      </w:r>
-      <w:proofErr w:type="spellStart"/>
-      <w:r>
-        <w:rPr>
-          <w:rFonts w:ascii="Times New Roman" w:hAnsi="Times New Roman"/>
-        </w:rPr>
-        <w:t>MammalWeb</w:t>
-      </w:r>
-      <w:proofErr w:type="spellEnd"/>
-      <w:r>
-        <w:rPr>
-          <w:rFonts w:ascii="Times New Roman" w:hAnsi="Times New Roman"/>
-        </w:rPr>
-        <w:t xml:space="preserve"> is significantly lower than for SS so defining boundaries of when a classification should be considered definite</w:t>
+        <w:t xml:space="preserve"> led to very inaccurate results for some photos where animals that weren’t present were nevertheless identified as being there. The number of classifications for images on MammalWeb is significantly lower than for SS so defining boundaries of when a classification should be considered definite</w:t>
       </w:r>
       <w:r>
         <w:rPr>
@@ -3968,21 +3853,7 @@
         <w:rPr>
           <w:rFonts w:ascii="Times New Roman" w:hAnsi="Times New Roman"/>
         </w:rPr>
-        <w:t xml:space="preserve">Clearly entail and describe requirements, including </w:t>
-      </w:r>
-      <w:proofErr w:type="spellStart"/>
-      <w:r>
-        <w:rPr>
-          <w:rFonts w:ascii="Times New Roman" w:hAnsi="Times New Roman"/>
-        </w:rPr>
-        <w:t>non functional</w:t>
-      </w:r>
-      <w:proofErr w:type="spellEnd"/>
-      <w:r>
-        <w:rPr>
-          <w:rFonts w:ascii="Times New Roman" w:hAnsi="Times New Roman"/>
-        </w:rPr>
-        <w:t xml:space="preserve"> requirements, with a good numbering system.</w:t>
+        <w:t>Clearly entail and describe requirements, including non functional requirements, with a good numbering system.</w:t>
       </w:r>
     </w:p>
     <w:p>
@@ -4020,27 +3891,43 @@
         <w:rPr>
           <w:rFonts w:ascii="Times New Roman" w:hAnsi="Times New Roman"/>
         </w:rPr>
-        <w:t xml:space="preserve">ll Taylor, Tom White and Tom </w:t>
-      </w:r>
-      <w:proofErr w:type="spellStart"/>
-      <w:r>
-        <w:rPr>
-          <w:rFonts w:ascii="Times New Roman" w:hAnsi="Times New Roman"/>
-        </w:rPr>
-        <w:t>Wi</w:t>
-      </w:r>
-      <w:r>
-        <w:rPr>
-          <w:rFonts w:ascii="Times New Roman" w:hAnsi="Times New Roman"/>
-        </w:rPr>
-        <w:t>lshaw</w:t>
-      </w:r>
-      <w:proofErr w:type="spellEnd"/>
-      <w:r>
-        <w:rPr>
-          <w:rFonts w:ascii="Times New Roman" w:hAnsi="Times New Roman"/>
-        </w:rPr>
-        <w:t xml:space="preserve"> respectively with a soft deadline of 24/11/2015, before being proof read, discussed and edited by the team in a meeting on 24/11/2015. The remaining two sections will then be written collaboratively before the draft deadline for this document on 02/12/15, and edited between this date and the final deadline for the requirements specification on 28/01/2015.</w:t>
+        <w:t>ll Taylor, Tom White and T</w:t>
+      </w:r>
+      <w:r>
+        <w:rPr>
+          <w:rFonts w:ascii="Times New Roman" w:hAnsi="Times New Roman"/>
+        </w:rPr>
+        <w:t>homas</w:t>
+      </w:r>
+      <w:r>
+        <w:rPr>
+          <w:rFonts w:ascii="Times New Roman" w:hAnsi="Times New Roman"/>
+        </w:rPr>
+        <w:t xml:space="preserve"> Wi</w:t>
+      </w:r>
+      <w:r>
+        <w:rPr>
+          <w:rFonts w:ascii="Times New Roman" w:hAnsi="Times New Roman"/>
+        </w:rPr>
+        <w:t>lshaw respectively with a soft deadline of 24/11/2015, before being proof read, discussed and edited by the team in a meeting on 24/11/2015. The remaining two sections will then be written collaboratively before the draft deadline for this document on 02/12/15, and edited between this date and the final deadline for the requirements specification on 28/01/2015</w:t>
+      </w:r>
+      <w:r>
+        <w:rPr>
+          <w:rFonts w:ascii="Times New Roman" w:hAnsi="Times New Roman"/>
+        </w:rPr>
+        <w:t xml:space="preserve"> by Will, Tom and T</w:t>
+      </w:r>
+      <w:r>
+        <w:rPr>
+          <w:rFonts w:ascii="Times New Roman" w:hAnsi="Times New Roman"/>
+        </w:rPr>
+        <w:t>homas</w:t>
+      </w:r>
+      <w:r>
+        <w:rPr>
+          <w:rFonts w:ascii="Times New Roman" w:hAnsi="Times New Roman"/>
+        </w:rPr>
+        <w:t>.</w:t>
       </w:r>
     </w:p>
     <w:p>
@@ -4092,6 +3979,12 @@
           <w:rFonts w:ascii="Times New Roman" w:hAnsi="Times New Roman"/>
         </w:rPr>
         <w:t>s been decided</w:t>
+      </w:r>
+      <w:r>
+        <w:rPr>
+          <w:rFonts w:ascii="Times New Roman" w:hAnsi="Times New Roman"/>
+        </w:rPr>
+        <w:t xml:space="preserve">         </w:t>
       </w:r>
       <w:r>
         <w:rPr>
@@ -4148,20 +4041,146 @@
         <w:rPr>
           <w:rFonts w:ascii="Times New Roman" w:hAnsi="Times New Roman"/>
         </w:rPr>
-        <w:t>). This will be worked on by the entire team with a soft deadline of 01/02/2016, beginning after the completion of the draft requirements specification.</w:t>
-      </w:r>
-    </w:p>
-    <w:p>
-      <w:pPr>
-        <w:rPr>
-          <w:rFonts w:ascii="Times New Roman" w:hAnsi="Times New Roman"/>
-        </w:rPr>
-      </w:pPr>
-      <w:r>
-        <w:rPr>
-          <w:rFonts w:ascii="Times New Roman" w:hAnsi="Times New Roman"/>
-        </w:rPr>
-        <w:t>This shall involve a method to store the results from the basic classification algorithm such that the algorithm is run only when additional classifications are added by users of the system, (paraphrased, www.duo.dur.ac.uk). This will be worked on by the whole team between 01/01/2016 and 10/02/2016. This shall allow “users [of the system] to select images based on filter criteria including species,</w:t>
+        <w:t xml:space="preserve">). </w:t>
+      </w:r>
+      <w:r>
+        <w:rPr>
+          <w:rFonts w:ascii="Times New Roman" w:hAnsi="Times New Roman"/>
+        </w:rPr>
+        <w:t xml:space="preserve">Will </w:t>
+      </w:r>
+      <w:r>
+        <w:rPr>
+          <w:rFonts w:ascii="Times New Roman" w:hAnsi="Times New Roman"/>
+        </w:rPr>
+        <w:t>shall</w:t>
+      </w:r>
+      <w:r>
+        <w:rPr>
+          <w:rFonts w:ascii="Times New Roman" w:hAnsi="Times New Roman"/>
+        </w:rPr>
+        <w:t xml:space="preserve"> work on t</w:t>
+      </w:r>
+      <w:r>
+        <w:rPr>
+          <w:rFonts w:ascii="Times New Roman" w:hAnsi="Times New Roman"/>
+        </w:rPr>
+        <w:t>h</w:t>
+      </w:r>
+      <w:r>
+        <w:rPr>
+          <w:rFonts w:ascii="Times New Roman" w:hAnsi="Times New Roman"/>
+        </w:rPr>
+        <w:t xml:space="preserve">e </w:t>
+      </w:r>
+      <w:r>
+        <w:rPr>
+          <w:rFonts w:ascii="Times New Roman" w:hAnsi="Times New Roman"/>
+        </w:rPr>
+        <w:t xml:space="preserve">algorithm </w:t>
+      </w:r>
+      <w:r>
+        <w:rPr>
+          <w:rFonts w:ascii="Times New Roman" w:hAnsi="Times New Roman"/>
+        </w:rPr>
+        <w:t xml:space="preserve">with a soft deadline of </w:t>
+      </w:r>
+      <w:r>
+        <w:rPr>
+          <w:rFonts w:ascii="Times New Roman" w:hAnsi="Times New Roman"/>
+        </w:rPr>
+        <w:t>25</w:t>
+      </w:r>
+      <w:r>
+        <w:rPr>
+          <w:rFonts w:ascii="Times New Roman" w:hAnsi="Times New Roman"/>
+        </w:rPr>
+        <w:t>/0</w:t>
+      </w:r>
+      <w:r>
+        <w:rPr>
+          <w:rFonts w:ascii="Times New Roman" w:hAnsi="Times New Roman"/>
+        </w:rPr>
+        <w:t>2</w:t>
+      </w:r>
+      <w:r>
+        <w:rPr>
+          <w:rFonts w:ascii="Times New Roman" w:hAnsi="Times New Roman"/>
+        </w:rPr>
+        <w:t>/2016,</w:t>
+      </w:r>
+      <w:r>
+        <w:rPr>
+          <w:rFonts w:ascii="Times New Roman" w:hAnsi="Times New Roman"/>
+        </w:rPr>
+        <w:t xml:space="preserve"> assisted by the rest of the team w</w:t>
+      </w:r>
+      <w:r>
+        <w:rPr>
+          <w:rFonts w:ascii="Times New Roman" w:hAnsi="Times New Roman"/>
+        </w:rPr>
+        <w:t>h</w:t>
+      </w:r>
+      <w:r>
+        <w:rPr>
+          <w:rFonts w:ascii="Times New Roman" w:hAnsi="Times New Roman"/>
+        </w:rPr>
+        <w:t>ere required and</w:t>
+      </w:r>
+      <w:r>
+        <w:rPr>
+          <w:rFonts w:ascii="Times New Roman" w:hAnsi="Times New Roman"/>
+        </w:rPr>
+        <w:t xml:space="preserve"> beginning after the completion of the draft requirements specification.</w:t>
+      </w:r>
+    </w:p>
+    <w:p>
+      <w:pPr>
+        <w:rPr>
+          <w:rFonts w:ascii="Times New Roman" w:hAnsi="Times New Roman"/>
+        </w:rPr>
+      </w:pPr>
+      <w:r>
+        <w:rPr>
+          <w:rFonts w:ascii="Times New Roman" w:hAnsi="Times New Roman"/>
+        </w:rPr>
+        <w:t>This shall involve a method to store the results from the basic classification algorithm such that the algorithm is run only when additional classifications are added by users of the system, (paraphrased, www.duo.dur.ac.uk). This</w:t>
+      </w:r>
+      <w:r>
+        <w:rPr>
+          <w:rFonts w:ascii="Times New Roman" w:hAnsi="Times New Roman"/>
+        </w:rPr>
+        <w:t xml:space="preserve"> algorithm storage method</w:t>
+      </w:r>
+      <w:r>
+        <w:rPr>
+          <w:rFonts w:ascii="Times New Roman" w:hAnsi="Times New Roman"/>
+        </w:rPr>
+        <w:t xml:space="preserve"> will be worked on by the whole team between 01/01/2016 and </w:t>
+      </w:r>
+      <w:r>
+        <w:rPr>
+          <w:rFonts w:ascii="Times New Roman" w:hAnsi="Times New Roman"/>
+        </w:rPr>
+        <w:t>05</w:t>
+      </w:r>
+      <w:r>
+        <w:rPr>
+          <w:rFonts w:ascii="Times New Roman" w:hAnsi="Times New Roman"/>
+        </w:rPr>
+        <w:t>/0</w:t>
+      </w:r>
+      <w:r>
+        <w:rPr>
+          <w:rFonts w:ascii="Times New Roman" w:hAnsi="Times New Roman"/>
+        </w:rPr>
+        <w:t>3</w:t>
+      </w:r>
+      <w:r>
+        <w:rPr>
+          <w:rFonts w:ascii="Times New Roman" w:hAnsi="Times New Roman"/>
+        </w:rPr>
+        <w:t>/2016. This shall allow “users [of the system] to select images based on filter criteria including species,</w:t>
       </w:r>
       <w:r>
         <w:rPr>
@@ -4232,21 +4251,7 @@
         <w:rPr>
           <w:rFonts w:ascii="Times New Roman" w:hAnsi="Times New Roman"/>
         </w:rPr>
-        <w:t xml:space="preserve">This shall also contain an interface for the scientists behind the </w:t>
-      </w:r>
-      <w:proofErr w:type="spellStart"/>
-      <w:r>
-        <w:rPr>
-          <w:rFonts w:ascii="Times New Roman" w:hAnsi="Times New Roman"/>
-        </w:rPr>
-        <w:t>MammalWeb</w:t>
-      </w:r>
-      <w:proofErr w:type="spellEnd"/>
-      <w:r>
-        <w:rPr>
-          <w:rFonts w:ascii="Times New Roman" w:hAnsi="Times New Roman"/>
-        </w:rPr>
-        <w:t xml:space="preserve"> project to search through and filter the images based on criteria such as species, whether an image has been classified by the algorithm yet, the location in which the image was taken or the time when it </w:t>
+        <w:t xml:space="preserve">This shall also contain an interface for the scientists behind the MammalWeb project to search through and filter the images based on criteria such as species, whether an image has been classified by the algorithm yet, the location in which the image was taken or the time when it </w:t>
       </w:r>
       <w:r>
         <w:rPr>
@@ -4260,6 +4265,18 @@
         </w:rPr>
         <w:t>as taken. The scientists shall be able to download classified data in .csv format. This shall be compatible for analysis by programs written in Python or R.</w:t>
       </w:r>
+      <w:r>
+        <w:rPr>
+          <w:rFonts w:ascii="Times New Roman" w:hAnsi="Times New Roman"/>
+        </w:rPr>
+        <w:t xml:space="preserve"> Freddie will begin work on this on 28/01/2016 with a soft deadline of </w:t>
+      </w:r>
+      <w:r>
+        <w:rPr>
+          <w:rFonts w:ascii="Times New Roman" w:hAnsi="Times New Roman"/>
+        </w:rPr>
+        <w:t>22/03/2016, assisted by the rest of the team where necessary.</w:t>
+      </w:r>
     </w:p>
     <w:p>
       <w:pPr>
@@ -4360,6 +4377,20 @@
           <w:rFonts w:ascii="Times New Roman" w:hAnsi="Times New Roman"/>
         </w:rPr>
         <w:t>Showing the user an interactive map based on data selected using the filter detailed in ‘functionality for users of the system to select and filter images’.</w:t>
+      </w:r>
+    </w:p>
+    <w:p>
+      <w:pPr>
+        <w:rPr>
+          <w:rFonts w:ascii="Times New Roman" w:hAnsi="Times New Roman"/>
+        </w:rPr>
+      </w:pPr>
+      <w:r>
+        <w:rPr>
+          <w:rFonts w:ascii="Times New Roman" w:hAnsi="Times New Roman"/>
+        </w:rPr>
+        <w:lastRenderedPageBreak/>
+        <w:t>These three features shall be worked on by the whole team between 20/03/2016 and 29/04/2016</w:t>
       </w:r>
     </w:p>
     <w:p>
@@ -4392,7 +4423,6 @@
           <w:b/>
           <w:u w:val="single"/>
         </w:rPr>
-        <w:lastRenderedPageBreak/>
         <w:t>4.3 Design and Implementation Demo</w:t>
       </w:r>
     </w:p>
@@ -4413,20 +4443,56 @@
         <w:rPr>
           <w:rFonts w:ascii="Times New Roman" w:hAnsi="Times New Roman"/>
         </w:rPr>
-        <w:t>This shall be a short presentation on the design and implementation of the project, worked on by the whole team and completed between 01/05/2016 and 31/05/2016.</w:t>
-      </w:r>
-    </w:p>
-    <w:p>
-      <w:pPr>
-        <w:rPr>
-          <w:rFonts w:ascii="Times New Roman" w:hAnsi="Times New Roman"/>
-        </w:rPr>
-      </w:pPr>
-      <w:r>
-        <w:rPr>
-          <w:rFonts w:ascii="Times New Roman" w:hAnsi="Times New Roman"/>
-        </w:rPr>
-        <w:t>An initial soft deadline for all of the above deliverables except the design and implementation demo to have been implemented has been set at 29/04/2016, to leave time for testing the system, making sure that it works, and finishing the presentation about implementation and design. The overall project plan, with hard and soft deadlines, is shown graphically in the Gantt chart below.</w:t>
+        <w:t xml:space="preserve">This shall be a short presentation on the design and implementation of the project, worked on by the whole team and completed between </w:t>
+      </w:r>
+      <w:r>
+        <w:rPr>
+          <w:rFonts w:ascii="Times New Roman" w:hAnsi="Times New Roman"/>
+        </w:rPr>
+        <w:t>20</w:t>
+      </w:r>
+      <w:r>
+        <w:rPr>
+          <w:rFonts w:ascii="Times New Roman" w:hAnsi="Times New Roman"/>
+        </w:rPr>
+        <w:t>/0</w:t>
+      </w:r>
+      <w:r>
+        <w:rPr>
+          <w:rFonts w:ascii="Times New Roman" w:hAnsi="Times New Roman"/>
+        </w:rPr>
+        <w:t>3</w:t>
+      </w:r>
+      <w:r>
+        <w:rPr>
+          <w:rFonts w:ascii="Times New Roman" w:hAnsi="Times New Roman"/>
+        </w:rPr>
+        <w:t>/2016 and 31/05/2016.</w:t>
+      </w:r>
+    </w:p>
+    <w:p>
+      <w:pPr>
+        <w:rPr>
+          <w:rFonts w:ascii="Times New Roman" w:hAnsi="Times New Roman"/>
+        </w:rPr>
+      </w:pPr>
+      <w:r>
+        <w:rPr>
+          <w:rFonts w:ascii="Times New Roman" w:hAnsi="Times New Roman"/>
+        </w:rPr>
+        <w:t xml:space="preserve">An initial soft deadline for all of the above deliverables except the design and implementation demo to have been implemented has been set at 29/04/2016, to leave time for testing the system, making sure that it works, and finishing the presentation about implementation and design. The overall project plan, with hard and soft deadlines, is shown graphically in </w:t>
+      </w:r>
+      <w:r>
+        <w:rPr>
+          <w:rFonts w:ascii="Times New Roman" w:hAnsi="Times New Roman"/>
+        </w:rPr>
+        <w:t xml:space="preserve">fig.1, </w:t>
+      </w:r>
+      <w:r>
+        <w:rPr>
+          <w:rFonts w:ascii="Times New Roman" w:hAnsi="Times New Roman"/>
+        </w:rPr>
+        <w:t>the Gantt chart below.</w:t>
       </w:r>
     </w:p>
     <w:p>
@@ -4436,82 +4502,6 @@
           <w:u w:val="single"/>
         </w:rPr>
       </w:pPr>
-    </w:p>
-    <w:p>
-      <w:pPr>
-        <w:rPr>
-          <w:rFonts w:ascii="Times New Roman" w:hAnsi="Times New Roman"/>
-          <w:b/>
-          <w:u w:val="single"/>
-        </w:rPr>
-      </w:pPr>
-      <w:r>
-        <w:rPr>
-          <w:rFonts w:ascii="Times New Roman" w:hAnsi="Times New Roman"/>
-          <w:b/>
-          <w:u w:val="single"/>
-        </w:rPr>
-        <w:t>Ga</w:t>
-      </w:r>
-      <w:r>
-        <w:rPr>
-          <w:rFonts w:ascii="Times New Roman" w:hAnsi="Times New Roman"/>
-          <w:b/>
-          <w:u w:val="single"/>
-        </w:rPr>
-        <w:t>n</w:t>
-      </w:r>
-      <w:r>
-        <w:rPr>
-          <w:rFonts w:ascii="Times New Roman" w:hAnsi="Times New Roman"/>
-          <w:b/>
-          <w:u w:val="single"/>
-        </w:rPr>
-        <w:t>t</w:t>
-      </w:r>
-      <w:r>
-        <w:rPr>
-          <w:rFonts w:ascii="Times New Roman" w:hAnsi="Times New Roman"/>
-          <w:b/>
-          <w:u w:val="single"/>
-        </w:rPr>
-        <w:t xml:space="preserve">t chart depicting the planned order of tasks as well as hard and soft deadlines for team 5’s </w:t>
-      </w:r>
-      <w:proofErr w:type="spellStart"/>
-      <w:r>
-        <w:rPr>
-          <w:rFonts w:ascii="Times New Roman" w:hAnsi="Times New Roman"/>
-          <w:b/>
-          <w:u w:val="single"/>
-        </w:rPr>
-        <w:t>MammalWeb</w:t>
-      </w:r>
-      <w:proofErr w:type="spellEnd"/>
-      <w:r>
-        <w:rPr>
-          <w:rFonts w:ascii="Times New Roman" w:hAnsi="Times New Roman"/>
-          <w:b/>
-          <w:u w:val="single"/>
-        </w:rPr>
-        <w:t xml:space="preserve"> Group project, Durham University 2</w:t>
-      </w:r>
-      <w:r>
-        <w:rPr>
-          <w:rFonts w:ascii="Times New Roman" w:hAnsi="Times New Roman"/>
-          <w:b/>
-          <w:u w:val="single"/>
-          <w:vertAlign w:val="superscript"/>
-        </w:rPr>
-        <w:t>nd</w:t>
-      </w:r>
-      <w:r>
-        <w:rPr>
-          <w:rFonts w:ascii="Times New Roman" w:hAnsi="Times New Roman"/>
-          <w:b/>
-          <w:u w:val="single"/>
-        </w:rPr>
-        <w:t xml:space="preserve"> year computer science Group Project Module, 2015-2016.</w:t>
-      </w:r>
     </w:p>
     <w:p>
       <w:pPr>
@@ -4523,26 +4513,27 @@
           <w:u w:val="single"/>
         </w:rPr>
       </w:pPr>
-      <w:r>
-        <w:rPr>
-          <w:rFonts w:ascii="Times New Roman" w:hAnsi="Times New Roman"/>
+    </w:p>
+    <w:p>
+      <w:pPr>
+        <w:rPr>
+          <w:rFonts w:ascii="Times New Roman" w:hAnsi="Times New Roman"/>
+          <w:bCs/>
+          <w:u w:val="single"/>
+        </w:rPr>
+      </w:pPr>
+      <w:r>
+        <w:rPr>
+          <w:rFonts w:ascii="Times New Roman" w:hAnsi="Times New Roman"/>
+          <w:bCs/>
           <w:noProof/>
-          <w:u w:val="single"/>
           <w:lang w:val="en-GB" w:eastAsia="en-GB"/>
         </w:rPr>
         <w:drawing>
-          <wp:anchor distT="0" distB="0" distL="114300" distR="114300" simplePos="0" relativeHeight="251666944" behindDoc="0" locked="0" layoutInCell="1" allowOverlap="1">
-            <wp:simplePos x="0" y="0"/>
-            <wp:positionH relativeFrom="column">
-              <wp:posOffset>-161290</wp:posOffset>
-            </wp:positionH>
-            <wp:positionV relativeFrom="paragraph">
-              <wp:posOffset>255905</wp:posOffset>
-            </wp:positionV>
-            <wp:extent cx="6875780" cy="3867150"/>
-            <wp:effectExtent l="0" t="0" r="1270" b="0"/>
-            <wp:wrapSquare wrapText="bothSides"/>
-            <wp:docPr id="1122" name="Picture 1122"/>
+          <wp:inline distT="0" distB="0" distL="0" distR="0">
+            <wp:extent cx="6741317" cy="3138082"/>
+            <wp:effectExtent l="0" t="0" r="0" b="0"/>
+            <wp:docPr id="6" name="Picture 6"/>
             <wp:cNvGraphicFramePr>
               <a:graphicFrameLocks xmlns:a="http://schemas.openxmlformats.org/drawingml/2006/main" noChangeAspect="1"/>
             </wp:cNvGraphicFramePr>
@@ -4550,35 +4541,76 @@
               <a:graphicData uri="http://schemas.openxmlformats.org/drawingml/2006/picture">
                 <pic:pic xmlns:pic="http://schemas.openxmlformats.org/drawingml/2006/picture">
                   <pic:nvPicPr>
-                    <pic:cNvPr id="1122" name="group5gantt.PNG"/>
-                    <pic:cNvPicPr/>
+                    <pic:cNvPr id="0" name="Picture 4"/>
+                    <pic:cNvPicPr>
+                      <a:picLocks noChangeAspect="1" noChangeArrowheads="1"/>
+                    </pic:cNvPicPr>
                   </pic:nvPicPr>
                   <pic:blipFill>
-                    <a:blip r:embed="rId9" cstate="print">
+                    <a:blip r:embed="rId9">
                       <a:extLst>
                         <a:ext uri="{28A0092B-C50C-407E-A947-70E740481C1C}">
                           <a14:useLocalDpi xmlns:a14="http://schemas.microsoft.com/office/drawing/2010/main" val="0"/>
                         </a:ext>
                       </a:extLst>
                     </a:blip>
+                    <a:srcRect/>
                     <a:stretch>
                       <a:fillRect/>
                     </a:stretch>
                   </pic:blipFill>
-                  <pic:spPr>
+                  <pic:spPr bwMode="auto">
                     <a:xfrm>
                       <a:off x="0" y="0"/>
-                      <a:ext cx="6875780" cy="3867150"/>
+                      <a:ext cx="6750575" cy="3142392"/>
                     </a:xfrm>
                     <a:prstGeom prst="rect">
                       <a:avLst/>
                     </a:prstGeom>
+                    <a:noFill/>
+                    <a:ln>
+                      <a:noFill/>
+                    </a:ln>
                   </pic:spPr>
                 </pic:pic>
               </a:graphicData>
             </a:graphic>
-          </wp:anchor>
+          </wp:inline>
         </w:drawing>
+      </w:r>
+    </w:p>
+    <w:p>
+      <w:pPr>
+        <w:rPr>
+          <w:rFonts w:ascii="Times New Roman" w:hAnsi="Times New Roman"/>
+          <w:bCs/>
+          <w:i/>
+        </w:rPr>
+      </w:pPr>
+      <w:r>
+        <w:rPr>
+          <w:rFonts w:ascii="Times New Roman" w:hAnsi="Times New Roman"/>
+          <w:bCs/>
+          <w:i/>
+        </w:rPr>
+        <w:t xml:space="preserve"> Fig 1 – Gantt chart depicting the planned order of tasks as well as hard and soft deadlines for team 5’s MammalWeb Group Project, Durham University 2</w:t>
+      </w:r>
+      <w:r>
+        <w:rPr>
+          <w:rFonts w:ascii="Times New Roman" w:hAnsi="Times New Roman"/>
+          <w:bCs/>
+          <w:i/>
+          <w:vertAlign w:val="superscript"/>
+        </w:rPr>
+        <w:t>nd</w:t>
+      </w:r>
+      <w:r>
+        <w:rPr>
+          <w:rFonts w:ascii="Times New Roman" w:hAnsi="Times New Roman"/>
+          <w:bCs/>
+          <w:i/>
+        </w:rPr>
+        <w:t xml:space="preserve"> year computer science Group Project Module, 2015-2016.</w:t>
       </w:r>
     </w:p>
     <w:p>
@@ -4589,26 +4621,11 @@
           <w:u w:val="single"/>
         </w:rPr>
       </w:pPr>
-      <w:r>
-        <w:rPr>
-          <w:rFonts w:ascii="Times New Roman" w:hAnsi="Times New Roman"/>
-          <w:bCs/>
-          <w:u w:val="single"/>
-        </w:rPr>
-        <w:br w:type="page"/>
-      </w:r>
     </w:p>
     <w:p>
       <w:pPr>
         <w:pStyle w:val="ListParagraph"/>
         <w:ind w:left="0"/>
-        <w:rPr>
-          <w:rFonts w:ascii="Times New Roman" w:hAnsi="Times New Roman"/>
-          <w:b/>
-          <w:sz w:val="24"/>
-        </w:rPr>
-      </w:pPr>
-      <w:r>
         <w:rPr>
           <w:rFonts w:ascii="Times New Roman" w:hAnsi="Times New Roman"/>
           <w:b/>
@@ -4616,7 +4633,26 @@
           <w:sz w:val="24"/>
           <w:u w:val="single"/>
         </w:rPr>
-        <w:lastRenderedPageBreak/>
+      </w:pPr>
+    </w:p>
+    <w:p>
+      <w:pPr>
+        <w:pStyle w:val="ListParagraph"/>
+        <w:ind w:left="0"/>
+        <w:rPr>
+          <w:rFonts w:ascii="Times New Roman" w:hAnsi="Times New Roman"/>
+          <w:b/>
+          <w:sz w:val="24"/>
+        </w:rPr>
+      </w:pPr>
+      <w:r>
+        <w:rPr>
+          <w:rFonts w:ascii="Times New Roman" w:hAnsi="Times New Roman"/>
+          <w:b/>
+          <w:bCs/>
+          <w:sz w:val="24"/>
+          <w:u w:val="single"/>
+        </w:rPr>
         <w:t>5</w:t>
       </w:r>
       <w:r>
@@ -4849,6 +4885,7 @@
         <w:rPr>
           <w:rFonts w:ascii="Times New Roman" w:hAnsi="Times New Roman"/>
         </w:rPr>
+        <w:lastRenderedPageBreak/>
         <w:t xml:space="preserve">The second risk of generating misleading data stems from the usage and design of the search/query page of the website. This needs to be carefully designed with input from the client to make sure it is simple and easy to extract the sort of data they want. It should also export it in a way that is easy for them to </w:t>
       </w:r>
       <w:r>
@@ -4961,21 +4998,7 @@
         <w:rPr>
           <w:rFonts w:ascii="Times New Roman" w:hAnsi="Times New Roman"/>
         </w:rPr>
-        <w:t xml:space="preserve">This is an inherent weakness of citizen science but it is somewhat assumed that the vast majority of data will be correct as very few people will take the time to input purposely wrong data. To add another level of protection, we recommend that </w:t>
-      </w:r>
-      <w:proofErr w:type="spellStart"/>
-      <w:r>
-        <w:rPr>
-          <w:rFonts w:ascii="Times New Roman" w:hAnsi="Times New Roman"/>
-        </w:rPr>
-        <w:t>MammalWeb</w:t>
-      </w:r>
-      <w:proofErr w:type="spellEnd"/>
-      <w:r>
-        <w:rPr>
-          <w:rFonts w:ascii="Times New Roman" w:hAnsi="Times New Roman"/>
-        </w:rPr>
-        <w:t xml:space="preserve"> develops a way to blacklist users who repeatedly provide bad classifications</w:t>
+        <w:t>This is an inherent weakness of citizen science but it is somewhat assumed that the vast majority of data will be correct as very few people will take the time to input purposely wrong data. To add another level of protection, we recommend that MammalWeb develops a way to blacklist users who repeatedly provide bad classifications</w:t>
       </w:r>
       <w:r>
         <w:rPr>
@@ -5001,7 +5024,13 @@
         <w:rPr>
           <w:rFonts w:ascii="Times New Roman" w:hAnsi="Times New Roman"/>
         </w:rPr>
-        <w:t xml:space="preserve">Another risk consideration is security. As a web page accessible by anyone the page must be made secure. This will include making sure the pages are only available over HTTPS and modelling the database query page to avoid the possibility of SQL injections and other attacks. </w:t>
+        <w:t>Another risk consideration is security. As a web page accessible by anyone the page must be made secure. This will include making sure the pages are only available over HTTPS and modelling the database query page to avoid the possibility of SQ</w:t>
+      </w:r>
+      <w:r>
+        <w:rPr>
+          <w:rFonts w:ascii="Times New Roman" w:hAnsi="Times New Roman"/>
+        </w:rPr>
+        <w:t xml:space="preserve">L injections and other attacks. </w:t>
       </w:r>
     </w:p>
     <w:p>
@@ -5293,7 +5322,6 @@
         <w:rPr>
           <w:rFonts w:ascii="Times New Roman" w:hAnsi="Times New Roman"/>
         </w:rPr>
-        <w:lastRenderedPageBreak/>
         <w:t>That t</w:t>
       </w:r>
       <w:r>
@@ -5318,21 +5346,7 @@
         <w:rPr>
           <w:rFonts w:ascii="Times New Roman" w:hAnsi="Times New Roman"/>
         </w:rPr>
-        <w:t xml:space="preserve"> </w:t>
-      </w:r>
-      <w:proofErr w:type="spellStart"/>
-      <w:r>
-        <w:rPr>
-          <w:rFonts w:ascii="Times New Roman" w:hAnsi="Times New Roman"/>
-        </w:rPr>
-        <w:t>pymysql</w:t>
-      </w:r>
-      <w:proofErr w:type="spellEnd"/>
-      <w:r>
-        <w:rPr>
-          <w:rFonts w:ascii="Times New Roman" w:hAnsi="Times New Roman"/>
-        </w:rPr>
-        <w:t xml:space="preserve"> library to be installed on the web server</w:t>
+        <w:t xml:space="preserve"> pymysql library to be installed on the web server</w:t>
       </w:r>
       <w:r>
         <w:rPr>
@@ -5699,6 +5713,18 @@
                 <w:rFonts w:ascii="Times New Roman" w:hAnsi="Times New Roman"/>
               </w:rPr>
               <w:t>.</w:t>
+            </w:r>
+            <w:r>
+              <w:rPr>
+                <w:rFonts w:ascii="Times New Roman" w:hAnsi="Times New Roman"/>
+              </w:rPr>
+              <w:t xml:space="preserve"> A threshold constant to decide when an aggregate classification should be considered correct </w:t>
+            </w:r>
+            <w:r>
+              <w:rPr>
+                <w:rFonts w:ascii="Times New Roman" w:hAnsi="Times New Roman"/>
+              </w:rPr>
+              <w:t>will also be necessary.</w:t>
             </w:r>
           </w:p>
           <w:p>
@@ -7158,7 +7184,7 @@
               <w:rPr>
                 <w:rFonts w:ascii="Times New Roman" w:hAnsi="Times New Roman"/>
               </w:rPr>
-              <w:t>The system should be able to show the user a table of images taken at sites where the sites where the sites have been filtered by any combination of as many as possible of the following characteristics: arbitrary geographical area, users, time period during which photos were taken, species of animals spotted at the site, number of photos submitted, number of sequences submitted, habitat types, presence of humans.</w:t>
+              <w:t>The system should be able to show the user a table of images taken at sites where the sites have been filtered by any combination of as many as possible of the following characteristics: arbitrary geographical area, users, time period during which photos were taken, species of animals spotted at the site, number of photos submitted, number of sequences submitted, habitat types, presence of humans.</w:t>
             </w:r>
           </w:p>
           <w:p>
@@ -8181,21 +8207,12 @@
         </w:rPr>
         <w:t xml:space="preserve">6.2 </w:t>
       </w:r>
-      <w:proofErr w:type="spellStart"/>
       <w:r>
         <w:rPr>
           <w:b/>
           <w:u w:val="single"/>
         </w:rPr>
-        <w:t>Non functional</w:t>
-      </w:r>
-      <w:proofErr w:type="spellEnd"/>
-      <w:r>
-        <w:rPr>
-          <w:b/>
-          <w:u w:val="single"/>
-        </w:rPr>
-        <w:t xml:space="preserve"> requirements (Quality requirements)</w:t>
+        <w:t>Non functional requirements (Quality requirements)</w:t>
       </w:r>
     </w:p>
     <w:p>
@@ -8484,7 +8501,11 @@
           <w:lang w:val="en-GB"/>
         </w:rPr>
       </w:pPr>
-      <w:r>
+      <w:bookmarkStart w:id="5" w:name="_GoBack"/>
+      <w:bookmarkEnd w:id="5"/>
+    </w:p>
+    <w:p>
+      <w:pPr>
         <w:rPr>
           <w:rFonts w:ascii="Times New Roman" w:hAnsi="Times New Roman"/>
           <w:b/>
@@ -8494,12 +8515,8 @@
           <w:u w:val="single"/>
           <w:lang w:val="en-GB"/>
         </w:rPr>
-        <w:lastRenderedPageBreak/>
-        <w:br w:type="page"/>
-      </w:r>
-    </w:p>
-    <w:p>
-      <w:pPr>
+      </w:pPr>
+      <w:r>
         <w:rPr>
           <w:rFonts w:ascii="Times New Roman" w:hAnsi="Times New Roman"/>
           <w:b/>
@@ -8509,8 +8526,11 @@
           <w:u w:val="single"/>
           <w:lang w:val="en-GB"/>
         </w:rPr>
-      </w:pPr>
-      <w:r>
+        <w:t>7. Definition of Terms:</w:t>
+      </w:r>
+    </w:p>
+    <w:p>
+      <w:pPr>
         <w:rPr>
           <w:rFonts w:ascii="Times New Roman" w:hAnsi="Times New Roman"/>
           <w:b/>
@@ -8520,21 +8540,6 @@
           <w:u w:val="single"/>
           <w:lang w:val="en-GB"/>
         </w:rPr>
-        <w:lastRenderedPageBreak/>
-        <w:t>7. Definition of Terms:</w:t>
-      </w:r>
-    </w:p>
-    <w:p>
-      <w:pPr>
-        <w:rPr>
-          <w:rFonts w:ascii="Times New Roman" w:hAnsi="Times New Roman"/>
-          <w:b/>
-          <w:bCs/>
-          <w:sz w:val="24"/>
-          <w:szCs w:val="24"/>
-          <w:u w:val="single"/>
-          <w:lang w:val="en-GB"/>
-        </w:rPr>
       </w:pPr>
     </w:p>
     <w:p>
@@ -8612,7 +8617,7 @@
           <w:szCs w:val="24"/>
           <w:lang w:val="en-GB"/>
         </w:rPr>
-        <w:t>Classification-</w:t>
+        <w:t xml:space="preserve">Citizen Science- </w:t>
       </w:r>
       <w:r>
         <w:rPr>
@@ -8621,7 +8626,16 @@
           <w:szCs w:val="24"/>
           <w:lang w:val="en-GB"/>
         </w:rPr>
-        <w:t xml:space="preserve"> Deciding on the type of an object, here classification refers to assigning species to the mammals shown in images.</w:t>
+        <w:t>T</w:t>
+      </w:r>
+      <w:r>
+        <w:rPr>
+          <w:rFonts w:ascii="Times New Roman" w:hAnsi="Times New Roman"/>
+          <w:bCs/>
+          <w:szCs w:val="24"/>
+          <w:lang w:val="en-GB"/>
+        </w:rPr>
+        <w:t>he use of volunteer members of the public to help collect data.</w:t>
       </w:r>
     </w:p>
     <w:p>
@@ -8641,7 +8655,7 @@
           <w:szCs w:val="24"/>
           <w:lang w:val="en-GB"/>
         </w:rPr>
-        <w:t>Client</w:t>
+        <w:t>Classification-</w:t>
       </w:r>
       <w:r>
         <w:rPr>
@@ -8650,25 +8664,27 @@
           <w:szCs w:val="24"/>
           <w:lang w:val="en-GB"/>
         </w:rPr>
-        <w:t xml:space="preserve">- </w:t>
-      </w:r>
-      <w:r>
+        <w:t xml:space="preserve"> Deciding on the type of an object, here classification refers to assigning species to the mammals shown in images.</w:t>
+      </w:r>
+    </w:p>
+    <w:p>
+      <w:pPr>
         <w:rPr>
           <w:rFonts w:ascii="Times New Roman" w:hAnsi="Times New Roman"/>
           <w:bCs/>
           <w:szCs w:val="24"/>
           <w:lang w:val="en-GB"/>
         </w:rPr>
-        <w:t>The</w:t>
-      </w:r>
-      <w:r>
-        <w:rPr>
-          <w:rFonts w:ascii="Times New Roman" w:hAnsi="Times New Roman"/>
+      </w:pPr>
+      <w:r>
+        <w:rPr>
+          <w:rFonts w:ascii="Times New Roman" w:hAnsi="Times New Roman"/>
+          <w:b/>
           <w:bCs/>
           <w:szCs w:val="24"/>
           <w:lang w:val="en-GB"/>
         </w:rPr>
-        <w:t xml:space="preserve"> clients are the group of biologists from Durham</w:t>
+        <w:t>Client</w:t>
       </w:r>
       <w:r>
         <w:rPr>
@@ -8677,9 +8693,8 @@
           <w:szCs w:val="24"/>
           <w:lang w:val="en-GB"/>
         </w:rPr>
-        <w:t xml:space="preserve"> University running the </w:t>
-      </w:r>
-      <w:proofErr w:type="spellStart"/>
+        <w:t xml:space="preserve">- </w:t>
+      </w:r>
       <w:r>
         <w:rPr>
           <w:rFonts w:ascii="Times New Roman" w:hAnsi="Times New Roman"/>
@@ -8687,9 +8702,8 @@
           <w:szCs w:val="24"/>
           <w:lang w:val="en-GB"/>
         </w:rPr>
-        <w:t>MammalWeb</w:t>
-      </w:r>
-      <w:proofErr w:type="spellEnd"/>
+        <w:t>The</w:t>
+      </w:r>
       <w:r>
         <w:rPr>
           <w:rFonts w:ascii="Times New Roman" w:hAnsi="Times New Roman"/>
@@ -8697,7 +8711,16 @@
           <w:szCs w:val="24"/>
           <w:lang w:val="en-GB"/>
         </w:rPr>
-        <w:t>.</w:t>
+        <w:t xml:space="preserve"> clients are the group of biologists from Durham</w:t>
+      </w:r>
+      <w:r>
+        <w:rPr>
+          <w:rFonts w:ascii="Times New Roman" w:hAnsi="Times New Roman"/>
+          <w:bCs/>
+          <w:szCs w:val="24"/>
+          <w:lang w:val="en-GB"/>
+        </w:rPr>
+        <w:t xml:space="preserve"> University running the MammalWeb.</w:t>
       </w:r>
     </w:p>
     <w:p>
@@ -8749,17 +8772,16 @@
         <w:rPr>
           <w:rFonts w:ascii="Times New Roman" w:hAnsi="Times New Roman"/>
           <w:b/>
-          <w:bCs/>
-          <w:lang w:val="en-GB"/>
-        </w:rPr>
-        <w:t>Dashboard -</w:t>
-      </w:r>
-      <w:r>
-        <w:rPr>
-          <w:rFonts w:ascii="Times New Roman" w:hAnsi="Times New Roman"/>
-          <w:lang w:val="en-GB"/>
-        </w:rPr>
-        <w:t xml:space="preserve"> A web page or part of a web page that collects and presents information to a user based on specific criteria.</w:t>
+          <w:lang w:val="en-GB"/>
+        </w:rPr>
+        <w:t xml:space="preserve">Constant- </w:t>
+      </w:r>
+      <w:r>
+        <w:rPr>
+          <w:rFonts w:ascii="Times New Roman" w:hAnsi="Times New Roman"/>
+          <w:lang w:val="en-GB"/>
+        </w:rPr>
+        <w:t>A fixed data value.</w:t>
       </w:r>
     </w:p>
     <w:p>
@@ -8776,14 +8798,14 @@
           <w:bCs/>
           <w:lang w:val="en-GB"/>
         </w:rPr>
-        <w:t>Deliverable</w:t>
-      </w:r>
-      <w:r>
-        <w:rPr>
-          <w:rFonts w:ascii="Times New Roman" w:hAnsi="Times New Roman"/>
-          <w:lang w:val="en-GB"/>
-        </w:rPr>
-        <w:t xml:space="preserve"> - A physical or non-physical object presented to the customer as part of the project.</w:t>
+        <w:t>Dashboard -</w:t>
+      </w:r>
+      <w:r>
+        <w:rPr>
+          <w:rFonts w:ascii="Times New Roman" w:hAnsi="Times New Roman"/>
+          <w:lang w:val="en-GB"/>
+        </w:rPr>
+        <w:t xml:space="preserve"> A web page or part of a web page that collects and presents information to a user based on specific criteria.</w:t>
       </w:r>
     </w:p>
     <w:p>
@@ -8800,15 +8822,23 @@
           <w:bCs/>
           <w:lang w:val="en-GB"/>
         </w:rPr>
-        <w:t>DUO</w:t>
-      </w:r>
-      <w:r>
-        <w:rPr>
-          <w:rFonts w:ascii="Times New Roman" w:hAnsi="Times New Roman"/>
-          <w:lang w:val="en-GB"/>
-        </w:rPr>
-        <w:t xml:space="preserve">- </w:t>
-      </w:r>
+        <w:t>Deliverable</w:t>
+      </w:r>
+      <w:r>
+        <w:rPr>
+          <w:rFonts w:ascii="Times New Roman" w:hAnsi="Times New Roman"/>
+          <w:lang w:val="en-GB"/>
+        </w:rPr>
+        <w:t xml:space="preserve"> - A physical or non-physical object presented to the customer as part of the project.</w:t>
+      </w:r>
+    </w:p>
+    <w:p>
+      <w:pPr>
+        <w:rPr>
+          <w:rFonts w:ascii="Times New Roman" w:hAnsi="Times New Roman"/>
+          <w:lang w:val="en-GB"/>
+        </w:rPr>
+      </w:pPr>
       <w:r>
         <w:rPr>
           <w:rFonts w:ascii="Times New Roman" w:hAnsi="Times New Roman"/>
@@ -8816,51 +8846,15 @@
           <w:bCs/>
           <w:lang w:val="en-GB"/>
         </w:rPr>
-        <w:t>Durham University Online</w:t>
-      </w:r>
-      <w:r>
-        <w:rPr>
-          <w:rFonts w:ascii="Times New Roman" w:hAnsi="Times New Roman"/>
-          <w:lang w:val="en-GB"/>
-        </w:rPr>
-        <w:t xml:space="preserve">. The online </w:t>
-      </w:r>
-      <w:r>
-        <w:rPr>
-          <w:rFonts w:ascii="Times New Roman" w:hAnsi="Times New Roman"/>
-          <w:lang w:val="en-GB"/>
-        </w:rPr>
-        <w:t>blackboard learning system for D</w:t>
-      </w:r>
-      <w:r>
-        <w:rPr>
-          <w:rFonts w:ascii="Times New Roman" w:hAnsi="Times New Roman"/>
-          <w:lang w:val="en-GB"/>
-        </w:rPr>
-        <w:t xml:space="preserve">urham </w:t>
-      </w:r>
-      <w:r>
-        <w:rPr>
-          <w:rFonts w:ascii="Times New Roman" w:hAnsi="Times New Roman"/>
-          <w:lang w:val="en-GB"/>
-        </w:rPr>
-        <w:t>University</w:t>
-      </w:r>
-      <w:r>
-        <w:rPr>
-          <w:rFonts w:ascii="Times New Roman" w:hAnsi="Times New Roman"/>
-          <w:lang w:val="en-GB"/>
-        </w:rPr>
-        <w:t>.</w:t>
-      </w:r>
-    </w:p>
-    <w:p>
-      <w:pPr>
-        <w:rPr>
-          <w:rFonts w:ascii="Times New Roman" w:hAnsi="Times New Roman"/>
-          <w:lang w:val="en-GB"/>
-        </w:rPr>
-      </w:pPr>
+        <w:t>DUO</w:t>
+      </w:r>
+      <w:r>
+        <w:rPr>
+          <w:rFonts w:ascii="Times New Roman" w:hAnsi="Times New Roman"/>
+          <w:lang w:val="en-GB"/>
+        </w:rPr>
+        <w:t xml:space="preserve">- </w:t>
+      </w:r>
       <w:r>
         <w:rPr>
           <w:rFonts w:ascii="Times New Roman" w:hAnsi="Times New Roman"/>
@@ -8868,28 +8862,42 @@
           <w:bCs/>
           <w:lang w:val="en-GB"/>
         </w:rPr>
-        <w:t>Domain (of a software project)</w:t>
-      </w:r>
-      <w:r>
-        <w:rPr>
-          <w:rFonts w:ascii="Times New Roman" w:hAnsi="Times New Roman"/>
-          <w:lang w:val="en-GB"/>
-        </w:rPr>
-        <w:t xml:space="preserve"> - Other systems and software providing similar </w:t>
-      </w:r>
-      <w:r>
-        <w:rPr>
-          <w:rFonts w:ascii="Times New Roman" w:hAnsi="Times New Roman"/>
-          <w:lang w:val="en-GB"/>
-        </w:rPr>
-        <w:t>functionality</w:t>
-      </w:r>
-      <w:r>
-        <w:rPr>
-          <w:rFonts w:ascii="Times New Roman" w:hAnsi="Times New Roman"/>
-          <w:lang w:val="en-GB"/>
-        </w:rPr>
-        <w:t xml:space="preserve"> to the project.</w:t>
+        <w:t>Durham University Online</w:t>
+      </w:r>
+      <w:r>
+        <w:rPr>
+          <w:rFonts w:ascii="Times New Roman" w:hAnsi="Times New Roman"/>
+          <w:lang w:val="en-GB"/>
+        </w:rPr>
+        <w:t xml:space="preserve">. The online </w:t>
+      </w:r>
+      <w:r>
+        <w:rPr>
+          <w:rFonts w:ascii="Times New Roman" w:hAnsi="Times New Roman"/>
+          <w:lang w:val="en-GB"/>
+        </w:rPr>
+        <w:t>blackboard learning system for D</w:t>
+      </w:r>
+      <w:r>
+        <w:rPr>
+          <w:rFonts w:ascii="Times New Roman" w:hAnsi="Times New Roman"/>
+          <w:lang w:val="en-GB"/>
+        </w:rPr>
+        <w:t xml:space="preserve">urham </w:t>
+      </w:r>
+      <w:r>
+        <w:rPr>
+          <w:rFonts w:ascii="Times New Roman" w:hAnsi="Times New Roman"/>
+          <w:lang w:val="en-GB"/>
+        </w:rPr>
+        <w:t>University</w:t>
+      </w:r>
+      <w:r>
+        <w:rPr>
+          <w:rFonts w:ascii="Times New Roman" w:hAnsi="Times New Roman"/>
+          <w:lang w:val="en-GB"/>
+        </w:rPr>
+        <w:t>.</w:t>
       </w:r>
     </w:p>
     <w:p>
@@ -8906,14 +8914,28 @@
           <w:bCs/>
           <w:lang w:val="en-GB"/>
         </w:rPr>
-        <w:t>Functional Requirements</w:t>
-      </w:r>
-      <w:r>
-        <w:rPr>
-          <w:rFonts w:ascii="Times New Roman" w:hAnsi="Times New Roman"/>
-          <w:lang w:val="en-GB"/>
-        </w:rPr>
-        <w:t xml:space="preserve"> - Things that the project system must do.</w:t>
+        <w:t>Domain (of a software project)</w:t>
+      </w:r>
+      <w:r>
+        <w:rPr>
+          <w:rFonts w:ascii="Times New Roman" w:hAnsi="Times New Roman"/>
+          <w:lang w:val="en-GB"/>
+        </w:rPr>
+        <w:t xml:space="preserve"> - Other systems and software providing similar </w:t>
+      </w:r>
+      <w:r>
+        <w:rPr>
+          <w:rFonts w:ascii="Times New Roman" w:hAnsi="Times New Roman"/>
+          <w:lang w:val="en-GB"/>
+        </w:rPr>
+        <w:t>functionality</w:t>
+      </w:r>
+      <w:r>
+        <w:rPr>
+          <w:rFonts w:ascii="Times New Roman" w:hAnsi="Times New Roman"/>
+          <w:lang w:val="en-GB"/>
+        </w:rPr>
+        <w:t xml:space="preserve"> to the project.</w:t>
       </w:r>
     </w:p>
     <w:p>
@@ -8930,8 +8952,23 @@
           <w:bCs/>
           <w:lang w:val="en-GB"/>
         </w:rPr>
-        <w:t>Ga</w:t>
-      </w:r>
+        <w:t>Functional Requirements</w:t>
+      </w:r>
+      <w:r>
+        <w:rPr>
+          <w:rFonts w:ascii="Times New Roman" w:hAnsi="Times New Roman"/>
+          <w:lang w:val="en-GB"/>
+        </w:rPr>
+        <w:t xml:space="preserve"> - Things that the project system must do.</w:t>
+      </w:r>
+    </w:p>
+    <w:p>
+      <w:pPr>
+        <w:rPr>
+          <w:rFonts w:ascii="Times New Roman" w:hAnsi="Times New Roman"/>
+          <w:lang w:val="en-GB"/>
+        </w:rPr>
+      </w:pPr>
       <w:r>
         <w:rPr>
           <w:rFonts w:ascii="Times New Roman" w:hAnsi="Times New Roman"/>
@@ -8939,7 +8976,7 @@
           <w:bCs/>
           <w:lang w:val="en-GB"/>
         </w:rPr>
-        <w:t>n</w:t>
+        <w:t>Ga</w:t>
       </w:r>
       <w:r>
         <w:rPr>
@@ -8948,7 +8985,7 @@
           <w:bCs/>
           <w:lang w:val="en-GB"/>
         </w:rPr>
-        <w:t>t</w:t>
+        <w:t>n</w:t>
       </w:r>
       <w:r>
         <w:rPr>
@@ -8957,23 +8994,8 @@
           <w:bCs/>
           <w:lang w:val="en-GB"/>
         </w:rPr>
-        <w:t>t chart</w:t>
-      </w:r>
-      <w:r>
-        <w:rPr>
-          <w:rFonts w:ascii="Times New Roman" w:hAnsi="Times New Roman"/>
-          <w:lang w:val="en-GB"/>
-        </w:rPr>
-        <w:t xml:space="preserve"> - A timeline showing the planned start and end dates for work on each separate task involved in the project.</w:t>
-      </w:r>
-    </w:p>
-    <w:p>
-      <w:pPr>
-        <w:rPr>
-          <w:rFonts w:ascii="Times New Roman" w:hAnsi="Times New Roman"/>
-          <w:lang w:val="en-GB"/>
-        </w:rPr>
-      </w:pPr>
+        <w:t>t</w:t>
+      </w:r>
       <w:r>
         <w:rPr>
           <w:rFonts w:ascii="Times New Roman" w:hAnsi="Times New Roman"/>
@@ -8981,74 +9003,14 @@
           <w:bCs/>
           <w:lang w:val="en-GB"/>
         </w:rPr>
-        <w:t>Gold standard data</w:t>
-      </w:r>
-      <w:r>
-        <w:rPr>
-          <w:rFonts w:ascii="Times New Roman" w:hAnsi="Times New Roman"/>
-          <w:lang w:val="en-GB"/>
-        </w:rPr>
-        <w:t>- Classifications provided by experts and are considered 100% accurate. Can be used to assess algorithm accuracy</w:t>
-      </w:r>
-      <w:r>
-        <w:rPr>
-          <w:rFonts w:ascii="Times New Roman" w:hAnsi="Times New Roman"/>
-          <w:lang w:val="en-GB"/>
-        </w:rPr>
-        <w:t>.</w:t>
-      </w:r>
-    </w:p>
-    <w:p>
-      <w:pPr>
-        <w:rPr>
-          <w:rFonts w:ascii="Times New Roman" w:hAnsi="Times New Roman"/>
-          <w:lang w:val="en-GB"/>
-        </w:rPr>
-      </w:pPr>
-      <w:r>
-        <w:rPr>
-          <w:rFonts w:ascii="Times New Roman" w:hAnsi="Times New Roman"/>
-          <w:b/>
-          <w:lang w:val="en-GB"/>
-        </w:rPr>
-        <w:t>Https</w:t>
-      </w:r>
-      <w:r>
-        <w:rPr>
-          <w:rFonts w:ascii="Times New Roman" w:hAnsi="Times New Roman"/>
-          <w:lang w:val="en-GB"/>
-        </w:rPr>
-        <w:t xml:space="preserve">- </w:t>
-      </w:r>
-      <w:r>
-        <w:rPr>
-          <w:rFonts w:ascii="Times New Roman" w:hAnsi="Times New Roman"/>
-          <w:lang w:val="en-GB"/>
-        </w:rPr>
-        <w:t>A protocol for secure communications over the internet.</w:t>
-      </w:r>
-    </w:p>
-    <w:p>
-      <w:pPr>
-        <w:rPr>
-          <w:rFonts w:ascii="Times New Roman" w:hAnsi="Times New Roman"/>
-          <w:lang w:val="en-GB"/>
-        </w:rPr>
-      </w:pPr>
-      <w:r>
-        <w:rPr>
-          <w:rFonts w:ascii="Times New Roman" w:hAnsi="Times New Roman"/>
-          <w:b/>
-          <w:lang w:val="en-GB"/>
-        </w:rPr>
-        <w:t>Manually Parsing-</w:t>
-      </w:r>
-      <w:r>
-        <w:rPr>
-          <w:rFonts w:ascii="Times New Roman" w:hAnsi="Times New Roman"/>
-          <w:lang w:val="en-GB"/>
-        </w:rPr>
-        <w:t xml:space="preserve"> Searching through data by hand to find some information.</w:t>
+        <w:t>t chart</w:t>
+      </w:r>
+      <w:r>
+        <w:rPr>
+          <w:rFonts w:ascii="Times New Roman" w:hAnsi="Times New Roman"/>
+          <w:lang w:val="en-GB"/>
+        </w:rPr>
+        <w:t xml:space="preserve"> - A timeline showing the planned start and end dates for work on each separate task involved in the project.</w:t>
       </w:r>
     </w:p>
     <w:p>
@@ -9065,7 +9027,37 @@
           <w:bCs/>
           <w:lang w:val="en-GB"/>
         </w:rPr>
-        <w:t>MW</w:t>
+        <w:t>Gold standard data</w:t>
+      </w:r>
+      <w:r>
+        <w:rPr>
+          <w:rFonts w:ascii="Times New Roman" w:hAnsi="Times New Roman"/>
+          <w:lang w:val="en-GB"/>
+        </w:rPr>
+        <w:t>- Classifications provided by experts and are considered 100% accurate. Can be used to assess algorithm accuracy</w:t>
+      </w:r>
+      <w:r>
+        <w:rPr>
+          <w:rFonts w:ascii="Times New Roman" w:hAnsi="Times New Roman"/>
+          <w:lang w:val="en-GB"/>
+        </w:rPr>
+        <w:t>.</w:t>
+      </w:r>
+    </w:p>
+    <w:p>
+      <w:pPr>
+        <w:rPr>
+          <w:rFonts w:ascii="Times New Roman" w:hAnsi="Times New Roman"/>
+          <w:lang w:val="en-GB"/>
+        </w:rPr>
+      </w:pPr>
+      <w:r>
+        <w:rPr>
+          <w:rFonts w:ascii="Times New Roman" w:hAnsi="Times New Roman"/>
+          <w:b/>
+          <w:lang w:val="en-GB"/>
+        </w:rPr>
+        <w:t>Https</w:t>
       </w:r>
       <w:r>
         <w:rPr>
@@ -9074,7 +9066,44 @@
         </w:rPr>
         <w:t xml:space="preserve">- </w:t>
       </w:r>
-      <w:proofErr w:type="spellStart"/>
+      <w:r>
+        <w:rPr>
+          <w:rFonts w:ascii="Times New Roman" w:hAnsi="Times New Roman"/>
+          <w:lang w:val="en-GB"/>
+        </w:rPr>
+        <w:t>A protocol for secure communications over the internet.</w:t>
+      </w:r>
+    </w:p>
+    <w:p>
+      <w:pPr>
+        <w:rPr>
+          <w:rFonts w:ascii="Times New Roman" w:hAnsi="Times New Roman"/>
+          <w:lang w:val="en-GB"/>
+        </w:rPr>
+      </w:pPr>
+      <w:r>
+        <w:rPr>
+          <w:rFonts w:ascii="Times New Roman" w:hAnsi="Times New Roman"/>
+          <w:b/>
+          <w:lang w:val="en-GB"/>
+        </w:rPr>
+        <w:t>Manually Parsing-</w:t>
+      </w:r>
+      <w:r>
+        <w:rPr>
+          <w:rFonts w:ascii="Times New Roman" w:hAnsi="Times New Roman"/>
+          <w:lang w:val="en-GB"/>
+        </w:rPr>
+        <w:t xml:space="preserve"> Searching through data by hand to find some information.</w:t>
+      </w:r>
+    </w:p>
+    <w:p>
+      <w:pPr>
+        <w:rPr>
+          <w:rFonts w:ascii="Times New Roman" w:hAnsi="Times New Roman"/>
+          <w:lang w:val="en-GB"/>
+        </w:rPr>
+      </w:pPr>
       <w:r>
         <w:rPr>
           <w:rFonts w:ascii="Times New Roman" w:hAnsi="Times New Roman"/>
@@ -9082,31 +9111,15 @@
           <w:bCs/>
           <w:lang w:val="en-GB"/>
         </w:rPr>
-        <w:t>MammalWeb</w:t>
-      </w:r>
-      <w:proofErr w:type="spellEnd"/>
-      <w:r>
-        <w:rPr>
-          <w:rFonts w:ascii="Times New Roman" w:hAnsi="Times New Roman"/>
-          <w:lang w:val="en-GB"/>
-        </w:rPr>
-        <w:t xml:space="preserve"> the organisation and project which we are worki</w:t>
-      </w:r>
-      <w:r>
-        <w:rPr>
-          <w:rFonts w:ascii="Times New Roman" w:hAnsi="Times New Roman"/>
-          <w:lang w:val="en-GB"/>
-        </w:rPr>
-        <w:t>ng on: http://www.mammalweb.org</w:t>
-      </w:r>
-    </w:p>
-    <w:p>
-      <w:pPr>
-        <w:rPr>
-          <w:rFonts w:ascii="Times New Roman" w:hAnsi="Times New Roman"/>
-          <w:lang w:val="en-GB"/>
-        </w:rPr>
-      </w:pPr>
+        <w:t>MW</w:t>
+      </w:r>
+      <w:r>
+        <w:rPr>
+          <w:rFonts w:ascii="Times New Roman" w:hAnsi="Times New Roman"/>
+          <w:lang w:val="en-GB"/>
+        </w:rPr>
+        <w:t xml:space="preserve">- </w:t>
+      </w:r>
       <w:r>
         <w:rPr>
           <w:rFonts w:ascii="Times New Roman" w:hAnsi="Times New Roman"/>
@@ -9114,28 +9127,21 @@
           <w:bCs/>
           <w:lang w:val="en-GB"/>
         </w:rPr>
-        <w:t>Non Functional Requirements</w:t>
-      </w:r>
-      <w:r>
-        <w:rPr>
-          <w:rFonts w:ascii="Times New Roman" w:hAnsi="Times New Roman"/>
-          <w:lang w:val="en-GB"/>
-        </w:rPr>
-        <w:t xml:space="preserve"> - Intended characteristics of the project other than its </w:t>
-      </w:r>
-      <w:r>
-        <w:rPr>
-          <w:rFonts w:ascii="Times New Roman" w:hAnsi="Times New Roman"/>
-          <w:lang w:val="en-GB"/>
-        </w:rPr>
-        <w:t>functionality</w:t>
-      </w:r>
-      <w:r>
-        <w:rPr>
-          <w:rFonts w:ascii="Times New Roman" w:hAnsi="Times New Roman"/>
-          <w:lang w:val="en-GB"/>
-        </w:rPr>
-        <w:t>.</w:t>
+        <w:t>MammalWeb</w:t>
+      </w:r>
+      <w:r>
+        <w:rPr>
+          <w:rFonts w:ascii="Times New Roman" w:hAnsi="Times New Roman"/>
+          <w:lang w:val="en-GB"/>
+        </w:rPr>
+        <w:t xml:space="preserve"> the organisation and project which we are worki</w:t>
+      </w:r>
+      <w:r>
+        <w:rPr>
+          <w:rFonts w:ascii="Times New Roman" w:hAnsi="Times New Roman"/>
+          <w:lang w:val="en-GB"/>
+        </w:rPr>
+        <w:t>ng on: http://www.mammalweb.org</w:t>
       </w:r>
     </w:p>
     <w:p>
@@ -9152,37 +9158,28 @@
           <w:bCs/>
           <w:lang w:val="en-GB"/>
         </w:rPr>
-        <w:t>Normal User</w:t>
-      </w:r>
-      <w:r>
-        <w:rPr>
-          <w:rFonts w:ascii="Times New Roman" w:hAnsi="Times New Roman"/>
-          <w:lang w:val="en-GB"/>
-        </w:rPr>
-        <w:t xml:space="preserve"> - A non admin users, i.e. someone who only uploads and classifies images.</w:t>
-      </w:r>
-    </w:p>
-    <w:p>
-      <w:pPr>
-        <w:rPr>
-          <w:rFonts w:ascii="Times New Roman" w:hAnsi="Times New Roman"/>
-          <w:lang w:val="en-GB"/>
-        </w:rPr>
-      </w:pPr>
-      <w:r>
-        <w:rPr>
-          <w:rFonts w:ascii="Times New Roman" w:hAnsi="Times New Roman"/>
-          <w:b/>
-          <w:lang w:val="en-GB"/>
-        </w:rPr>
-        <w:t xml:space="preserve">Plurality algorithm- </w:t>
-      </w:r>
-      <w:r>
-        <w:rPr>
-          <w:rFonts w:ascii="Times New Roman" w:hAnsi="Times New Roman"/>
-          <w:lang w:val="en-GB"/>
-        </w:rPr>
-        <w:t>an algorithm that attempts to give an aggregate result based on multiple inputs.</w:t>
+        <w:t>Non Functional Requirements</w:t>
+      </w:r>
+      <w:r>
+        <w:rPr>
+          <w:rFonts w:ascii="Times New Roman" w:hAnsi="Times New Roman"/>
+          <w:lang w:val="en-GB"/>
+        </w:rPr>
+        <w:t xml:space="preserve"> - Intended characteristics of the project other than its </w:t>
+      </w:r>
+      <w:r>
+        <w:rPr>
+          <w:rFonts w:ascii="Times New Roman" w:hAnsi="Times New Roman"/>
+          <w:lang w:val="en-GB"/>
+        </w:rPr>
+        <w:t>functionality</w:t>
+      </w:r>
+      <w:r>
+        <w:rPr>
+          <w:rFonts w:ascii="Times New Roman" w:hAnsi="Times New Roman"/>
+          <w:lang w:val="en-GB"/>
+        </w:rPr>
+        <w:t>.</w:t>
       </w:r>
     </w:p>
     <w:p>
@@ -9199,14 +9196,37 @@
           <w:bCs/>
           <w:lang w:val="en-GB"/>
         </w:rPr>
-        <w:t>Python</w:t>
-      </w:r>
-      <w:r>
-        <w:rPr>
-          <w:rFonts w:ascii="Times New Roman" w:hAnsi="Times New Roman"/>
-          <w:lang w:val="en-GB"/>
-        </w:rPr>
-        <w:t xml:space="preserve"> - A programming language.</w:t>
+        <w:t>Normal User</w:t>
+      </w:r>
+      <w:r>
+        <w:rPr>
+          <w:rFonts w:ascii="Times New Roman" w:hAnsi="Times New Roman"/>
+          <w:lang w:val="en-GB"/>
+        </w:rPr>
+        <w:t xml:space="preserve"> - A non admin users, i.e. someone who only uploads and classifies images.</w:t>
+      </w:r>
+    </w:p>
+    <w:p>
+      <w:pPr>
+        <w:rPr>
+          <w:rFonts w:ascii="Times New Roman" w:hAnsi="Times New Roman"/>
+          <w:lang w:val="en-GB"/>
+        </w:rPr>
+      </w:pPr>
+      <w:r>
+        <w:rPr>
+          <w:rFonts w:ascii="Times New Roman" w:hAnsi="Times New Roman"/>
+          <w:b/>
+          <w:lang w:val="en-GB"/>
+        </w:rPr>
+        <w:t xml:space="preserve">Plurality algorithm- </w:t>
+      </w:r>
+      <w:r>
+        <w:rPr>
+          <w:rFonts w:ascii="Times New Roman" w:hAnsi="Times New Roman"/>
+          <w:lang w:val="en-GB"/>
+        </w:rPr>
+        <w:t>an algorithm that attempts to give an aggregate result based on multiple inputs.</w:t>
       </w:r>
     </w:p>
     <w:p>
@@ -9223,7 +9243,7 @@
           <w:bCs/>
           <w:lang w:val="en-GB"/>
         </w:rPr>
-        <w:t>R</w:t>
+        <w:t>Python</w:t>
       </w:r>
       <w:r>
         <w:rPr>
@@ -9247,37 +9267,14 @@
           <w:bCs/>
           <w:lang w:val="en-GB"/>
         </w:rPr>
-        <w:t>Scope (of a software project)</w:t>
-      </w:r>
-      <w:r>
-        <w:rPr>
-          <w:rFonts w:ascii="Times New Roman" w:hAnsi="Times New Roman"/>
-          <w:lang w:val="en-GB"/>
-        </w:rPr>
-        <w:t xml:space="preserve"> - The boundaries of what a project will deliver.</w:t>
-      </w:r>
-    </w:p>
-    <w:p>
-      <w:pPr>
-        <w:rPr>
-          <w:rFonts w:ascii="Times New Roman" w:hAnsi="Times New Roman"/>
-          <w:lang w:val="en-GB"/>
-        </w:rPr>
-      </w:pPr>
-      <w:r>
-        <w:rPr>
-          <w:rFonts w:ascii="Times New Roman" w:hAnsi="Times New Roman"/>
-          <w:b/>
-          <w:lang w:val="en-GB"/>
-        </w:rPr>
-        <w:t>Spotter</w:t>
-      </w:r>
-      <w:r>
-        <w:rPr>
-          <w:rFonts w:ascii="Times New Roman" w:hAnsi="Times New Roman"/>
-          <w:lang w:val="en-GB"/>
-        </w:rPr>
-        <w:t>- A member of the public attempting to classify an image according to the animal species present.</w:t>
+        <w:t>R</w:t>
+      </w:r>
+      <w:r>
+        <w:rPr>
+          <w:rFonts w:ascii="Times New Roman" w:hAnsi="Times New Roman"/>
+          <w:lang w:val="en-GB"/>
+        </w:rPr>
+        <w:t xml:space="preserve"> - A programming language.</w:t>
       </w:r>
     </w:p>
     <w:p>
@@ -9294,15 +9291,46 @@
           <w:bCs/>
           <w:lang w:val="en-GB"/>
         </w:rPr>
-        <w:t>SS</w:t>
-      </w:r>
-      <w:r>
-        <w:rPr>
-          <w:rFonts w:ascii="Times New Roman" w:hAnsi="Times New Roman"/>
-          <w:lang w:val="en-GB"/>
-        </w:rPr>
-        <w:t xml:space="preserve">- </w:t>
-      </w:r>
+        <w:t>Scope (of a software project)</w:t>
+      </w:r>
+      <w:r>
+        <w:rPr>
+          <w:rFonts w:ascii="Times New Roman" w:hAnsi="Times New Roman"/>
+          <w:lang w:val="en-GB"/>
+        </w:rPr>
+        <w:t xml:space="preserve"> - The boundaries of what a project will deliver.</w:t>
+      </w:r>
+    </w:p>
+    <w:p>
+      <w:pPr>
+        <w:rPr>
+          <w:rFonts w:ascii="Times New Roman" w:hAnsi="Times New Roman"/>
+          <w:lang w:val="en-GB"/>
+        </w:rPr>
+      </w:pPr>
+      <w:r>
+        <w:rPr>
+          <w:rFonts w:ascii="Times New Roman" w:hAnsi="Times New Roman"/>
+          <w:b/>
+          <w:lang w:val="en-GB"/>
+        </w:rPr>
+        <w:t>Spotter</w:t>
+      </w:r>
+      <w:r>
+        <w:rPr>
+          <w:rFonts w:ascii="Times New Roman" w:hAnsi="Times New Roman"/>
+          <w:lang w:val="en-GB"/>
+        </w:rPr>
+        <w:t>- A member of the public attempting to classify an image according to the animal species present.</w:t>
+      </w:r>
+    </w:p>
+    <w:p>
+      <w:pPr>
+        <w:rPr>
+          <w:rFonts w:ascii="Times New Roman" w:hAnsi="Times New Roman"/>
+          <w:lang w:val="en-GB"/>
+        </w:rPr>
+      </w:pPr>
       <w:r>
         <w:rPr>
           <w:rFonts w:ascii="Times New Roman" w:hAnsi="Times New Roman"/>
@@ -9310,6 +9338,22 @@
           <w:bCs/>
           <w:lang w:val="en-GB"/>
         </w:rPr>
+        <w:t>SS</w:t>
+      </w:r>
+      <w:r>
+        <w:rPr>
+          <w:rFonts w:ascii="Times New Roman" w:hAnsi="Times New Roman"/>
+          <w:lang w:val="en-GB"/>
+        </w:rPr>
+        <w:t xml:space="preserve">- </w:t>
+      </w:r>
+      <w:r>
+        <w:rPr>
+          <w:rFonts w:ascii="Times New Roman" w:hAnsi="Times New Roman"/>
+          <w:b/>
+          <w:bCs/>
+          <w:lang w:val="en-GB"/>
+        </w:rPr>
         <w:t>Snapshot Serengeti,</w:t>
       </w:r>
       <w:r>
@@ -9319,21 +9363,12 @@
         </w:rPr>
         <w:t xml:space="preserve"> a similar citizen science project from which </w:t>
       </w:r>
-      <w:proofErr w:type="spellStart"/>
-      <w:r>
-        <w:rPr>
-          <w:rFonts w:ascii="Times New Roman" w:hAnsi="Times New Roman"/>
-          <w:lang w:val="en-GB"/>
-        </w:rPr>
-        <w:t>MammalWeb</w:t>
-      </w:r>
-      <w:proofErr w:type="spellEnd"/>
-      <w:r>
-        <w:rPr>
-          <w:rFonts w:ascii="Times New Roman" w:hAnsi="Times New Roman"/>
-          <w:lang w:val="en-GB"/>
-        </w:rPr>
-        <w:t xml:space="preserve"> </w:t>
+      <w:r>
+        <w:rPr>
+          <w:rFonts w:ascii="Times New Roman" w:hAnsi="Times New Roman"/>
+          <w:lang w:val="en-GB"/>
+        </w:rPr>
+        <w:t xml:space="preserve">MammalWeb </w:t>
       </w:r>
       <w:r>
         <w:rPr>
@@ -9441,21 +9476,12 @@
         </w:rPr>
         <w:t xml:space="preserve"> volunteers are members of the public who upload images to the </w:t>
       </w:r>
-      <w:proofErr w:type="spellStart"/>
-      <w:r>
-        <w:rPr>
-          <w:rFonts w:ascii="Times New Roman" w:hAnsi="Times New Roman"/>
-          <w:lang w:val="en-GB"/>
-        </w:rPr>
-        <w:t>MammalWeb</w:t>
-      </w:r>
-      <w:proofErr w:type="spellEnd"/>
-      <w:r>
-        <w:rPr>
-          <w:rFonts w:ascii="Times New Roman" w:hAnsi="Times New Roman"/>
-          <w:lang w:val="en-GB"/>
-        </w:rPr>
-        <w:t xml:space="preserve"> </w:t>
+      <w:r>
+        <w:rPr>
+          <w:rFonts w:ascii="Times New Roman" w:hAnsi="Times New Roman"/>
+          <w:lang w:val="en-GB"/>
+        </w:rPr>
+        <w:t xml:space="preserve">MammalWeb </w:t>
       </w:r>
       <w:r>
         <w:rPr>
@@ -9464,21 +9490,12 @@
         </w:rPr>
         <w:t xml:space="preserve">project website and/or provide classification attempts on images on the </w:t>
       </w:r>
-      <w:proofErr w:type="spellStart"/>
-      <w:r>
-        <w:rPr>
-          <w:rFonts w:ascii="Times New Roman" w:hAnsi="Times New Roman"/>
-          <w:lang w:val="en-GB"/>
-        </w:rPr>
-        <w:t>MammalWeb</w:t>
-      </w:r>
-      <w:proofErr w:type="spellEnd"/>
-      <w:r>
-        <w:rPr>
-          <w:rFonts w:ascii="Times New Roman" w:hAnsi="Times New Roman"/>
-          <w:lang w:val="en-GB"/>
-        </w:rPr>
-        <w:t xml:space="preserve"> </w:t>
+      <w:r>
+        <w:rPr>
+          <w:rFonts w:ascii="Times New Roman" w:hAnsi="Times New Roman"/>
+          <w:lang w:val="en-GB"/>
+        </w:rPr>
+        <w:t xml:space="preserve">MammalWeb </w:t>
       </w:r>
       <w:r>
         <w:rPr>
@@ -9811,7 +9828,7 @@
           <w:rPr>
             <w:noProof/>
           </w:rPr>
-          <w:t>13</w:t>
+          <w:t>10</w:t>
         </w:r>
         <w:r>
           <w:rPr>
@@ -17071,7 +17088,7 @@
 </file>
 
 <file path=customXml/itemProps1.xml><?xml version="1.0" encoding="utf-8"?>
-<ds:datastoreItem xmlns:ds="http://schemas.openxmlformats.org/officeDocument/2006/customXml" ds:itemID="{7791713A-5E07-46E0-9A4E-CC4C4AD0988B}">
+<ds:datastoreItem xmlns:ds="http://schemas.openxmlformats.org/officeDocument/2006/customXml" ds:itemID="{778F3F13-B773-473D-A461-86C29BE02E65}">
   <ds:schemaRefs>
     <ds:schemaRef ds:uri="http://schemas.openxmlformats.org/officeDocument/2006/bibliography"/>
   </ds:schemaRefs>

</xml_diff>